<commit_message>
Version 1.2 Gestion de riesgos
Añadida priorizacion de riesgos
</commit_message>
<xml_diff>
--- a/Gestion de riesgos/Gestion_de_riesgos.docx
+++ b/Gestion de riesgos/Gestion_de_riesgos.docx
@@ -1,6 +1,6 @@
 
 <file path=word/document.xml><?xml version="1.0" encoding="utf-8"?>
-<w:document xmlns:wpc="http://schemas.microsoft.com/office/word/2010/wordprocessingCanvas" xmlns:mc="http://schemas.openxmlformats.org/markup-compatibility/2006" xmlns:o="urn:schemas-microsoft-com:office:office" xmlns:r="http://schemas.openxmlformats.org/officeDocument/2006/relationships" xmlns:m="http://schemas.openxmlformats.org/officeDocument/2006/math" xmlns:v="urn:schemas-microsoft-com:vml" xmlns:wp14="http://schemas.microsoft.com/office/word/2010/wordprocessingDrawing" xmlns:wp="http://schemas.openxmlformats.org/drawingml/2006/wordprocessingDrawing" xmlns:w10="urn:schemas-microsoft-com:office:word" xmlns:w="http://schemas.openxmlformats.org/wordprocessingml/2006/main" xmlns:w14="http://schemas.microsoft.com/office/word/2010/wordml" xmlns:w15="http://schemas.microsoft.com/office/word/2012/wordml" xmlns:wpg="http://schemas.microsoft.com/office/word/2010/wordprocessingGroup" xmlns:wpi="http://schemas.microsoft.com/office/word/2010/wordprocessingInk" xmlns:wne="http://schemas.microsoft.com/office/word/2006/wordml" xmlns:wps="http://schemas.microsoft.com/office/word/2010/wordprocessingShape" mc:Ignorable="w14 w15 wp14">
+<w:document xmlns:ve="http://schemas.openxmlformats.org/markup-compatibility/2006" xmlns:o="urn:schemas-microsoft-com:office:office" xmlns:r="http://schemas.openxmlformats.org/officeDocument/2006/relationships" xmlns:m="http://schemas.openxmlformats.org/officeDocument/2006/math" xmlns:v="urn:schemas-microsoft-com:vml" xmlns:wp="http://schemas.openxmlformats.org/drawingml/2006/wordprocessingDrawing" xmlns:w10="urn:schemas-microsoft-com:office:word" xmlns:w="http://schemas.openxmlformats.org/wordprocessingml/2006/main" xmlns:wne="http://schemas.microsoft.com/office/word/2006/wordml">
   <w:body>
     <w:sdt>
       <w:sdtPr>
@@ -10,581 +10,200 @@
           <w:docPartUnique/>
         </w:docPartObj>
       </w:sdtPr>
-      <w:sdtEndPr/>
       <w:sdtContent>
         <w:p>
           <w:r>
             <w:rPr>
               <w:lang w:eastAsia="es-ES"/>
             </w:rPr>
-            <mc:AlternateContent>
-              <mc:Choice Requires="wps">
-                <w:drawing>
-                  <wp:anchor distT="0" distB="0" distL="114300" distR="114300" simplePos="0" relativeHeight="251674624" behindDoc="1" locked="0" layoutInCell="1" allowOverlap="0" wp14:anchorId="2CA70C3A" wp14:editId="1F8CE317">
-                    <wp:simplePos x="0" y="0"/>
-                    <wp:positionH relativeFrom="margin">
-                      <wp:align>right</wp:align>
-                    </wp:positionH>
-                    <wp:positionV relativeFrom="margin">
-                      <wp:align>top</wp:align>
-                    </wp:positionV>
-                    <wp:extent cx="6858000" cy="6687879"/>
-                    <wp:effectExtent l="0" t="0" r="0" b="0"/>
-                    <wp:wrapNone/>
-                    <wp:docPr id="14" name="Cuadro de texto 14" descr="Report title"/>
-                    <wp:cNvGraphicFramePr/>
-                    <a:graphic xmlns:a="http://schemas.openxmlformats.org/drawingml/2006/main">
-                      <a:graphicData uri="http://schemas.microsoft.com/office/word/2010/wordprocessingShape">
-                        <wps:wsp>
-                          <wps:cNvSpPr txBox="1"/>
-                          <wps:spPr>
-                            <a:xfrm>
-                              <a:off x="0" y="0"/>
-                              <a:ext cx="6858000" cy="6687879"/>
-                            </a:xfrm>
-                            <a:prstGeom prst="rect">
-                              <a:avLst/>
-                            </a:prstGeom>
-                            <a:noFill/>
-                            <a:ln w="6350">
-                              <a:noFill/>
-                            </a:ln>
-                            <a:effectLst/>
-                          </wps:spPr>
-                          <wps:style>
-                            <a:lnRef idx="0">
-                              <a:schemeClr val="accent1"/>
-                            </a:lnRef>
-                            <a:fillRef idx="0">
-                              <a:schemeClr val="accent1"/>
-                            </a:fillRef>
-                            <a:effectRef idx="0">
-                              <a:schemeClr val="accent1"/>
-                            </a:effectRef>
-                            <a:fontRef idx="minor">
-                              <a:schemeClr val="dk1"/>
-                            </a:fontRef>
-                          </wps:style>
-                          <wps:txbx>
-                            <w:txbxContent>
-                              <w:sdt>
-                                <w:sdtPr>
-                                  <w:rPr>
-                                    <w:sz w:val="144"/>
-                                  </w:rPr>
-                                  <w:alias w:val="Título"/>
-                                  <w:tag w:val=""/>
-                                  <w:id w:val="2115015981"/>
-                                  <w:placeholder>
-                                    <w:docPart w:val="09D8DF8178FB4F4B89767B881428B5D6"/>
-                                  </w:placeholder>
-                                  <w:dataBinding w:prefixMappings="xmlns:ns0='http://purl.org/dc/elements/1.1/' xmlns:ns1='http://schemas.openxmlformats.org/package/2006/metadata/core-properties' " w:xpath="/ns1:coreProperties[1]/ns0:title[1]" w:storeItemID="{6C3C8BC8-F283-45AE-878A-BAB7291924A1}"/>
-                                  <w:text/>
-                                </w:sdtPr>
-                                <w:sdtEndPr/>
-                                <w:sdtContent>
-                                  <w:p>
-                                    <w:pPr>
-                                      <w:pStyle w:val="Puesto"/>
-                                      <w:rPr>
-                                        <w:sz w:val="144"/>
-                                      </w:rPr>
-                                    </w:pPr>
-                                    <w:r>
-                                      <w:rPr>
-                                        <w:sz w:val="144"/>
-                                      </w:rPr>
-                                      <w:t>Plan de gestión de riesgos</w:t>
-                                    </w:r>
-                                  </w:p>
-                                </w:sdtContent>
-                              </w:sdt>
-                              <w:p>
-                                <w:pPr>
-                                  <w:pStyle w:val="Subttulo"/>
-                                </w:pPr>
-                                <w:r>
-                                  <w:t>Gestión de personal ucm</w:t>
-                                </w:r>
-                              </w:p>
-                              <w:p>
-                                <w:pPr>
-                                  <w:pStyle w:val="Descripcinbreve"/>
-                                </w:pPr>
-                                <w:sdt>
-                                  <w:sdtPr>
-                                    <w:alias w:val="Cita o descripción breve"/>
-                                    <w:tag w:val="Cita o descripción breve"/>
-                                    <w:id w:val="-247963122"/>
-                                    <w:placeholder>
-                                      <w:docPart w:val="5997343061B64AE8A2184FE7EDDB33FE"/>
-                                    </w:placeholder>
-                                    <w:dataBinding w:prefixMappings="xmlns:ns0='http://schemas.microsoft.com/office/2006/coverPageProps'" w:xpath="/ns0:CoverPageProperties[1]/ns0:Abstract[1]" w:storeItemID="{55AF091B-3C7A-41E3-B477-F2FDAA23CFDA}"/>
-                                    <w:text/>
-                                  </w:sdtPr>
-                                  <w:sdtEndPr/>
-                                  <w:sdtContent>
-                                    <w:r>
-                                      <w:t>Miguel Pascual Domínguez, Javier Pellejero Ortega, Isabel Pérez Pereda, Iván Prada Cazalla, Jesús Recio Herranz, Álvaro Rodríguez García</w:t>
-                                    </w:r>
-                                  </w:sdtContent>
-                                </w:sdt>
-                              </w:p>
-                            </w:txbxContent>
-                          </wps:txbx>
-                          <wps:bodyPr rot="0" spcFirstLastPara="0" vertOverflow="overflow" horzOverflow="overflow" vert="horz" wrap="square" lIns="0" tIns="0" rIns="0" bIns="0" numCol="1" spcCol="0" rtlCol="0" fromWordArt="0" anchor="b" anchorCtr="0" forceAA="0" compatLnSpc="1">
-                            <a:prstTxWarp prst="textNoShape">
-                              <a:avLst/>
-                            </a:prstTxWarp>
-                            <a:noAutofit/>
-                          </wps:bodyPr>
-                        </wps:wsp>
-                      </a:graphicData>
-                    </a:graphic>
-                    <wp14:sizeRelH relativeFrom="margin">
-                      <wp14:pctWidth>0</wp14:pctWidth>
-                    </wp14:sizeRelH>
-                    <wp14:sizeRelV relativeFrom="margin">
-                      <wp14:pctHeight>75000</wp14:pctHeight>
-                    </wp14:sizeRelV>
-                  </wp:anchor>
-                </w:drawing>
-              </mc:Choice>
-              <mc:Fallback>
-                <w:pict>
-                  <v:shapetype w14:anchorId="2CA70C3A" id="_x0000_t202" coordsize="21600,21600" o:spt="202" path="m,l,21600r21600,l21600,xe">
-                    <v:stroke joinstyle="miter"/>
-                    <v:path gradientshapeok="t" o:connecttype="rect"/>
-                  </v:shapetype>
-                  <v:shape id="Cuadro de texto 14" o:spid="_x0000_s1026" type="#_x0000_t202" alt="Report title" style="position:absolute;left:0;text-align:left;margin-left:488.8pt;margin-top:0;width:540pt;height:526.6pt;z-index:-251641856;visibility:visible;mso-wrap-style:square;mso-width-percent:0;mso-height-percent:750;mso-wrap-distance-left:9pt;mso-wrap-distance-top:0;mso-wrap-distance-right:9pt;mso-wrap-distance-bottom:0;mso-position-horizontal:right;mso-position-horizontal-relative:margin;mso-position-vertical:top;mso-position-vertical-relative:margin;mso-width-percent:0;mso-height-percent:750;mso-width-relative:margin;mso-height-relative:margin;v-text-anchor:bottom" o:gfxdata="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" o:allowoverlap="f" filled="f" stroked="f" strokeweight=".5pt">
-                    <v:textbox inset="0,0,0,0">
-                      <w:txbxContent>
-                        <w:sdt>
-                          <w:sdtPr>
+            <w:pict>
+              <v:shapetype id="_x0000_t202" coordsize="21600,21600" o:spt="202" path="m,l,21600r21600,l21600,xe">
+                <v:stroke joinstyle="miter"/>
+                <v:path gradientshapeok="t" o:connecttype="rect"/>
+              </v:shapetype>
+              <v:shape id="Cuadro de texto 14" o:spid="_x0000_s1026" type="#_x0000_t202" alt="Report title" style="position:absolute;left:0;text-align:left;margin-left:988.8pt;margin-top:0;width:540pt;height:526.6pt;z-index:-251641856;visibility:visible;mso-wrap-style:square;mso-width-percent:0;mso-height-percent:750;mso-wrap-distance-left:9pt;mso-wrap-distance-top:0;mso-wrap-distance-right:9pt;mso-wrap-distance-bottom:0;mso-position-horizontal:right;mso-position-horizontal-relative:margin;mso-position-vertical:top;mso-position-vertical-relative:margin;mso-width-percent:0;mso-height-percent:750;mso-width-relative:margin;mso-height-relative:margin;v-text-anchor:bottom" o:gfxdata="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" o:allowoverlap="f" filled="f" stroked="f" strokeweight=".5pt">
+                <v:textbox inset="0,0,0,0">
+                  <w:txbxContent>
+                    <w:sdt>
+                      <w:sdtPr>
+                        <w:rPr>
+                          <w:sz w:val="144"/>
+                        </w:rPr>
+                        <w:alias w:val="Título"/>
+                        <w:tag w:val=""/>
+                        <w:id w:val="2115015981"/>
+                        <w:placeholder>
+                          <w:docPart w:val="09D8DF8178FB4F4B89767B881428B5D6"/>
+                        </w:placeholder>
+                        <w:dataBinding w:prefixMappings="xmlns:ns0='http://purl.org/dc/elements/1.1/' xmlns:ns1='http://schemas.openxmlformats.org/package/2006/metadata/core-properties' " w:xpath="/ns1:coreProperties[1]/ns0:title[1]" w:storeItemID="{6C3C8BC8-F283-45AE-878A-BAB7291924A1}"/>
+                        <w:text/>
+                      </w:sdtPr>
+                      <w:sdtContent>
+                        <w:p>
+                          <w:pPr>
+                            <w:pStyle w:val="Ttulo"/>
                             <w:rPr>
                               <w:sz w:val="144"/>
                             </w:rPr>
-                            <w:alias w:val="Título"/>
-                            <w:tag w:val=""/>
-                            <w:id w:val="2115015981"/>
-                            <w:placeholder>
-                              <w:docPart w:val="09D8DF8178FB4F4B89767B881428B5D6"/>
-                            </w:placeholder>
-                            <w:dataBinding w:prefixMappings="xmlns:ns0='http://purl.org/dc/elements/1.1/' xmlns:ns1='http://schemas.openxmlformats.org/package/2006/metadata/core-properties' " w:xpath="/ns1:coreProperties[1]/ns0:title[1]" w:storeItemID="{6C3C8BC8-F283-45AE-878A-BAB7291924A1}"/>
-                            <w:text/>
-                          </w:sdtPr>
-                          <w:sdtContent>
-                            <w:p>
-                              <w:pPr>
-                                <w:pStyle w:val="Puesto"/>
-                                <w:rPr>
-                                  <w:sz w:val="144"/>
-                                </w:rPr>
-                              </w:pPr>
-                              <w:r>
-                                <w:rPr>
-                                  <w:sz w:val="144"/>
-                                </w:rPr>
-                                <w:t>Plan de gestión de riesgos</w:t>
-                              </w:r>
-                            </w:p>
-                          </w:sdtContent>
-                        </w:sdt>
-                        <w:p>
-                          <w:pPr>
-                            <w:pStyle w:val="Subttulo"/>
                           </w:pPr>
                           <w:r>
-                            <w:t>Gestión de personal ucm</w:t>
+                            <w:rPr>
+                              <w:sz w:val="144"/>
+                            </w:rPr>
+                            <w:t>Plan de gestión de riesgos</w:t>
                           </w:r>
                         </w:p>
-                        <w:p>
-                          <w:pPr>
-                            <w:pStyle w:val="Descripcinbreve"/>
-                          </w:pPr>
-                          <w:sdt>
-                            <w:sdtPr>
-                              <w:alias w:val="Cita o descripción breve"/>
-                              <w:tag w:val="Cita o descripción breve"/>
-                              <w:id w:val="-247963122"/>
-                              <w:placeholder>
-                                <w:docPart w:val="5997343061B64AE8A2184FE7EDDB33FE"/>
-                              </w:placeholder>
-                              <w:dataBinding w:prefixMappings="xmlns:ns0='http://schemas.microsoft.com/office/2006/coverPageProps'" w:xpath="/ns0:CoverPageProperties[1]/ns0:Abstract[1]" w:storeItemID="{55AF091B-3C7A-41E3-B477-F2FDAA23CFDA}"/>
-                              <w:text/>
-                            </w:sdtPr>
-                            <w:sdtContent>
-                              <w:r>
-                                <w:t>Miguel Pascual Domínguez, Javier Pellejero Ortega, Isabel Pérez Pereda, Iván Prada Cazalla, Jesús Recio Herranz, Álvaro Rodríguez García</w:t>
-                              </w:r>
-                            </w:sdtContent>
-                          </w:sdt>
-                        </w:p>
-                      </w:txbxContent>
-                    </v:textbox>
-                    <w10:wrap anchorx="margin" anchory="margin"/>
-                  </v:shape>
-                </w:pict>
-              </mc:Fallback>
-            </mc:AlternateContent>
+                      </w:sdtContent>
+                    </w:sdt>
+                    <w:p>
+                      <w:pPr>
+                        <w:pStyle w:val="Subttulo"/>
+                      </w:pPr>
+                      <w:r>
+                        <w:t>Gestión de personal ucm</w:t>
+                      </w:r>
+                    </w:p>
+                    <w:p>
+                      <w:pPr>
+                        <w:pStyle w:val="Descripcinbreve"/>
+                      </w:pPr>
+                      <w:sdt>
+                        <w:sdtPr>
+                          <w:alias w:val="Cita o descripción breve"/>
+                          <w:tag w:val="Cita o descripción breve"/>
+                          <w:id w:val="-247963122"/>
+                          <w:placeholder>
+                            <w:docPart w:val="5997343061B64AE8A2184FE7EDDB33FE"/>
+                          </w:placeholder>
+                          <w:dataBinding w:prefixMappings="xmlns:ns0='http://schemas.microsoft.com/office/2006/coverPageProps'" w:xpath="/ns0:CoverPageProperties[1]/ns0:Abstract[1]" w:storeItemID="{55AF091B-3C7A-41E3-B477-F2FDAA23CFDA}"/>
+                          <w:text/>
+                        </w:sdtPr>
+                        <w:sdtContent>
+                          <w:r>
+                            <w:t>Miguel Pascual Domínguez, Javier Pellejero Ortega, Isabel Pérez Pereda, Iván Prada Cazalla, Jesús Recio Herranz, Álvaro Rodríguez García</w:t>
+                          </w:r>
+                        </w:sdtContent>
+                      </w:sdt>
+                    </w:p>
+                  </w:txbxContent>
+                </v:textbox>
+                <w10:wrap anchorx="margin" anchory="margin"/>
+              </v:shape>
+            </w:pict>
           </w:r>
           <w:r>
             <w:rPr>
               <w:lang w:eastAsia="es-ES"/>
             </w:rPr>
-            <mc:AlternateContent>
-              <mc:Choice Requires="wps">
-                <w:drawing>
-                  <wp:anchor distT="0" distB="0" distL="114300" distR="114300" simplePos="0" relativeHeight="251675648" behindDoc="0" locked="0" layoutInCell="1" allowOverlap="0" wp14:anchorId="7AF0B0E9" wp14:editId="7EBFC663">
-                    <wp:simplePos x="0" y="0"/>
-                    <wp:positionH relativeFrom="page">
-                      <wp:align>center</wp:align>
-                    </wp:positionH>
-                    <wp:positionV relativeFrom="margin">
-                      <wp:align>bottom</wp:align>
-                    </wp:positionV>
-                    <wp:extent cx="6858000" cy="1775460"/>
-                    <wp:effectExtent l="0" t="0" r="0" b="7620"/>
-                    <wp:wrapSquare wrapText="bothSides"/>
-                    <wp:docPr id="15" name="Cuadro de texto 15" descr="contact info"/>
-                    <wp:cNvGraphicFramePr/>
-                    <a:graphic xmlns:a="http://schemas.openxmlformats.org/drawingml/2006/main">
-                      <a:graphicData uri="http://schemas.microsoft.com/office/word/2010/wordprocessingShape">
-                        <wps:wsp>
-                          <wps:cNvSpPr txBox="1"/>
-                          <wps:spPr>
-                            <a:xfrm>
-                              <a:off x="0" y="0"/>
-                              <a:ext cx="6858000" cy="1775460"/>
-                            </a:xfrm>
-                            <a:prstGeom prst="rect">
-                              <a:avLst/>
-                            </a:prstGeom>
-                            <a:noFill/>
-                            <a:ln w="6350">
-                              <a:noFill/>
-                            </a:ln>
-                            <a:effectLst/>
-                          </wps:spPr>
-                          <wps:style>
-                            <a:lnRef idx="0">
-                              <a:schemeClr val="accent1"/>
-                            </a:lnRef>
-                            <a:fillRef idx="0">
-                              <a:schemeClr val="accent1"/>
-                            </a:fillRef>
-                            <a:effectRef idx="0">
-                              <a:schemeClr val="accent1"/>
-                            </a:effectRef>
-                            <a:fontRef idx="minor">
-                              <a:schemeClr val="dk1"/>
-                            </a:fontRef>
-                          </wps:style>
-                          <wps:txbx>
-                            <w:txbxContent>
-                              <w:p>
-                                <w:pPr>
-                                  <w:pStyle w:val="Organizacin"/>
-                                </w:pPr>
-                                <w:sdt>
-                                  <w:sdtPr>
-                                    <w:alias w:val="Compañía"/>
-                                    <w:tag w:val=""/>
-                                    <w:id w:val="1735350181"/>
-                                    <w:dataBinding w:prefixMappings="xmlns:ns0='http://schemas.openxmlformats.org/officeDocument/2006/extended-properties' " w:xpath="/ns0:Properties[1]/ns0:Company[1]" w:storeItemID="{6668398D-A668-4E3E-A5EB-62B293D839F1}"/>
-                                    <w:text/>
-                                  </w:sdtPr>
-                                  <w:sdtEndPr/>
-                                  <w:sdtContent>
-                                    <w:r>
-                                      <w:t>Gestor personal UCM</w:t>
-                                    </w:r>
-                                  </w:sdtContent>
-                                </w:sdt>
-                              </w:p>
-                              <w:tbl>
-                                <w:tblPr>
-                                  <w:tblW w:w="4986" w:type="pct"/>
-                                  <w:jc w:val="right"/>
-                                  <w:tblBorders>
-                                    <w:top w:val="single" w:sz="8" w:space="0" w:color="000000" w:themeColor="text1"/>
-                                  </w:tblBorders>
-                                  <w:tblCellMar>
-                                    <w:left w:w="0" w:type="dxa"/>
-                                    <w:right w:w="0" w:type="dxa"/>
-                                  </w:tblCellMar>
-                                  <w:tblLook w:val="04A0" w:firstRow="1" w:lastRow="0" w:firstColumn="1" w:lastColumn="0" w:noHBand="0" w:noVBand="1"/>
-                                </w:tblPr>
-                                <w:tblGrid>
-                                  <w:gridCol w:w="3586"/>
-                                  <w:gridCol w:w="3587"/>
-                                  <w:gridCol w:w="3587"/>
-                                </w:tblGrid>
-                                <w:tr>
-                                  <w:trPr>
-                                    <w:trHeight w:hRule="exact" w:val="144"/>
-                                    <w:jc w:val="right"/>
-                                  </w:trPr>
-                                  <w:tc>
-                                    <w:tcPr>
-                                      <w:tcW w:w="1666" w:type="pct"/>
-                                    </w:tcPr>
-                                    <w:p/>
-                                  </w:tc>
-                                  <w:tc>
-                                    <w:tcPr>
-                                      <w:tcW w:w="1667" w:type="pct"/>
-                                    </w:tcPr>
-                                    <w:p/>
-                                  </w:tc>
-                                  <w:tc>
-                                    <w:tcPr>
-                                      <w:tcW w:w="1667" w:type="pct"/>
-                                    </w:tcPr>
-                                    <w:p/>
-                                  </w:tc>
-                                </w:tr>
-                                <w:tr>
-                                  <w:trPr>
-                                    <w:jc w:val="right"/>
-                                  </w:trPr>
-                                  <w:tc>
-                                    <w:tcPr>
-                                      <w:tcW w:w="1666" w:type="pct"/>
-                                      <w:tcMar>
-                                        <w:bottom w:w="144" w:type="dxa"/>
-                                      </w:tcMar>
-                                    </w:tcPr>
-                                    <w:p>
-                                      <w:pPr>
-                                        <w:pStyle w:val="Piedepgina"/>
-                                      </w:pPr>
-                                      <w:sdt>
-                                        <w:sdtPr>
-                                          <w:alias w:val="Fax"/>
-                                          <w:tag w:val=""/>
-                                          <w:id w:val="-2015451963"/>
-                                          <w:dataBinding w:prefixMappings="xmlns:ns0='http://schemas.microsoft.com/office/2006/coverPageProps' " w:xpath="/ns0:CoverPageProperties[1]/ns0:CompanyFax[1]" w:storeItemID="{55AF091B-3C7A-41E3-B477-F2FDAA23CFDA}"/>
-                                          <w:text/>
-                                        </w:sdtPr>
-                                        <w:sdtEndPr/>
-                                        <w:sdtContent>
-                                          <w:r>
-                                            <w:t>Proyecto Ingeniería del Software</w:t>
-                                          </w:r>
-                                        </w:sdtContent>
-                                      </w:sdt>
-                                    </w:p>
-                                  </w:tc>
-                                  <w:sdt>
-                                    <w:sdtPr>
-                                      <w:alias w:val="Dirección"/>
-                                      <w:tag w:val=""/>
-                                      <w:id w:val="-1976523539"/>
-                                      <w:showingPlcHdr/>
-                                      <w:dataBinding w:prefixMappings="xmlns:ns0='http://schemas.microsoft.com/office/2006/coverPageProps' " w:xpath="/ns0:CoverPageProperties[1]/ns0:CompanyAddress[1]" w:storeItemID="{55AF091B-3C7A-41E3-B477-F2FDAA23CFDA}"/>
-                                      <w:text w:multiLine="1"/>
-                                    </w:sdtPr>
-                                    <w:sdtEndPr/>
-                                    <w:sdtContent>
-                                      <w:tc>
-                                        <w:tcPr>
-                                          <w:tcW w:w="1667" w:type="pct"/>
-                                          <w:tcMar>
-                                            <w:bottom w:w="144" w:type="dxa"/>
-                                          </w:tcMar>
-                                        </w:tcPr>
-                                        <w:p>
-                                          <w:pPr>
-                                            <w:pStyle w:val="Piedepgina"/>
-                                          </w:pPr>
-                                          <w:r>
-                                            <w:t xml:space="preserve">     </w:t>
-                                          </w:r>
-                                        </w:p>
-                                      </w:tc>
-                                    </w:sdtContent>
-                                  </w:sdt>
-                                  <w:tc>
-                                    <w:tcPr>
-                                      <w:tcW w:w="1667" w:type="pct"/>
-                                      <w:tcMar>
-                                        <w:bottom w:w="144" w:type="dxa"/>
-                                      </w:tcMar>
-                                    </w:tcPr>
-                                    <w:sdt>
-                                      <w:sdtPr>
-                                        <w:alias w:val="Correo electrónico"/>
-                                        <w:tag w:val=""/>
-                                        <w:id w:val="1873495697"/>
-                                        <w:dataBinding w:prefixMappings="xmlns:ns0='http://schemas.microsoft.com/office/2006/coverPageProps' " w:xpath="/ns0:CoverPageProperties[1]/ns0:CompanyEmail[1]" w:storeItemID="{55AF091B-3C7A-41E3-B477-F2FDAA23CFDA}"/>
-                                        <w:text/>
-                                      </w:sdtPr>
-                                      <w:sdtEndPr/>
-                                      <w:sdtContent>
-                                        <w:p>
-                                          <w:pPr>
-                                            <w:pStyle w:val="Piedepgina"/>
-                                            <w:ind w:left="0"/>
-                                            <w:rPr>
-                                              <w:color w:val="404040" w:themeColor="text1" w:themeTint="BF"/>
-                                            </w:rPr>
-                                          </w:pPr>
-                                          <w:r>
-                                            <w:t>Email portavoz: alvarr11@ucm.es</w:t>
-                                          </w:r>
-                                        </w:p>
-                                      </w:sdtContent>
-                                    </w:sdt>
-                                  </w:tc>
-                                </w:tr>
-                                <w:tr>
-                                  <w:trPr>
-                                    <w:trHeight w:hRule="exact" w:val="86"/>
-                                    <w:jc w:val="right"/>
-                                  </w:trPr>
-                                  <w:tc>
-                                    <w:tcPr>
-                                      <w:tcW w:w="1666" w:type="pct"/>
-                                      <w:shd w:val="clear" w:color="auto" w:fill="000000" w:themeFill="text1"/>
-                                    </w:tcPr>
-                                    <w:p>
-                                      <w:pPr>
-                                        <w:pStyle w:val="Piedepgina"/>
-                                      </w:pPr>
-                                    </w:p>
-                                  </w:tc>
-                                  <w:tc>
-                                    <w:tcPr>
-                                      <w:tcW w:w="1667" w:type="pct"/>
-                                      <w:shd w:val="clear" w:color="auto" w:fill="000000" w:themeFill="text1"/>
-                                    </w:tcPr>
-                                    <w:p>
-                                      <w:pPr>
-                                        <w:pStyle w:val="Piedepgina"/>
-                                      </w:pPr>
-                                    </w:p>
-                                  </w:tc>
-                                  <w:tc>
-                                    <w:tcPr>
-                                      <w:tcW w:w="1667" w:type="pct"/>
-                                      <w:shd w:val="clear" w:color="auto" w:fill="000000" w:themeFill="text1"/>
-                                    </w:tcPr>
-                                    <w:p>
-                                      <w:pPr>
-                                        <w:pStyle w:val="Piedepgina"/>
-                                      </w:pPr>
-                                    </w:p>
-                                  </w:tc>
-                                </w:tr>
-                              </w:tbl>
-                              <w:p>
-                                <w:pPr>
-                                  <w:pStyle w:val="Sinespaciado"/>
-                                  <w:rPr>
-                                    <w:noProof/>
-                                    <w:lang w:val="es-ES"/>
-                                  </w:rPr>
-                                </w:pPr>
-                              </w:p>
-                            </w:txbxContent>
-                          </wps:txbx>
-                          <wps:bodyPr rot="0" spcFirstLastPara="0" vertOverflow="overflow" horzOverflow="overflow" vert="horz" wrap="square" lIns="0" tIns="0" rIns="0" bIns="0" numCol="1" spcCol="0" rtlCol="0" fromWordArt="0" anchor="b" anchorCtr="0" forceAA="0" compatLnSpc="1">
-                            <a:prstTxWarp prst="textNoShape">
-                              <a:avLst/>
-                            </a:prstTxWarp>
-                            <a:noAutofit/>
-                          </wps:bodyPr>
-                        </wps:wsp>
-                      </a:graphicData>
-                    </a:graphic>
-                    <wp14:sizeRelH relativeFrom="margin">
-                      <wp14:pctWidth>128200</wp14:pctWidth>
-                    </wp14:sizeRelH>
-                    <wp14:sizeRelV relativeFrom="margin">
-                      <wp14:pctHeight>20000</wp14:pctHeight>
-                    </wp14:sizeRelV>
-                  </wp:anchor>
-                </w:drawing>
-              </mc:Choice>
-              <mc:Fallback>
-                <w:pict>
-                  <v:shapetype w14:anchorId="7AF0B0E9" id="_x0000_t202" coordsize="21600,21600" o:spt="202" path="m,l,21600r21600,l21600,xe">
-                    <v:stroke joinstyle="miter"/>
-                    <v:path gradientshapeok="t" o:connecttype="rect"/>
-                  </v:shapetype>
-                  <v:shape id="Cuadro de texto 15" o:spid="_x0000_s1027" type="#_x0000_t202" alt="contact info" style="position:absolute;left:0;text-align:left;margin-left:0;margin-top:0;width:540pt;height:139.8pt;z-index:251675648;visibility:visible;mso-wrap-style:square;mso-width-percent:1282;mso-height-percent:200;mso-wrap-distance-left:9pt;mso-wrap-distance-top:0;mso-wrap-distance-right:9pt;mso-wrap-distance-bottom:0;mso-position-horizontal:center;mso-position-horizontal-relative:page;mso-position-vertical:bottom;mso-position-vertical-relative:margin;mso-width-percent:1282;mso-height-percent:200;mso-width-relative:margin;mso-height-relative:margin;v-text-anchor:bottom" o:gfxdata="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" o:allowoverlap="f" filled="f" stroked="f" strokeweight=".5pt">
-                    <v:textbox inset="0,0,0,0">
-                      <w:txbxContent>
-                        <w:p>
-                          <w:pPr>
-                            <w:pStyle w:val="Organizacin"/>
-                          </w:pPr>
-                          <w:sdt>
-                            <w:sdtPr>
-                              <w:alias w:val="Compañía"/>
-                              <w:tag w:val=""/>
-                              <w:id w:val="1735350181"/>
-                              <w:dataBinding w:prefixMappings="xmlns:ns0='http://schemas.openxmlformats.org/officeDocument/2006/extended-properties' " w:xpath="/ns0:Properties[1]/ns0:Company[1]" w:storeItemID="{6668398D-A668-4E3E-A5EB-62B293D839F1}"/>
-                              <w:text/>
-                            </w:sdtPr>
-                            <w:sdtEndPr/>
-                            <w:sdtContent>
-                              <w:r>
-                                <w:t>Gestor personal UCM</w:t>
-                              </w:r>
-                            </w:sdtContent>
-                          </w:sdt>
-                        </w:p>
-                        <w:tbl>
-                          <w:tblPr>
-                            <w:tblW w:w="4986" w:type="pct"/>
-                            <w:jc w:val="right"/>
-                            <w:tblBorders>
-                              <w:top w:val="single" w:sz="8" w:space="0" w:color="000000" w:themeColor="text1"/>
-                            </w:tblBorders>
-                            <w:tblCellMar>
-                              <w:left w:w="0" w:type="dxa"/>
-                              <w:right w:w="0" w:type="dxa"/>
-                            </w:tblCellMar>
-                            <w:tblLook w:val="04A0" w:firstRow="1" w:lastRow="0" w:firstColumn="1" w:lastColumn="0" w:noHBand="0" w:noVBand="1"/>
-                          </w:tblPr>
-                          <w:tblGrid>
-                            <w:gridCol w:w="3586"/>
-                            <w:gridCol w:w="3587"/>
-                            <w:gridCol w:w="3587"/>
-                          </w:tblGrid>
-                          <w:tr>
-                            <w:trPr>
-                              <w:trHeight w:hRule="exact" w:val="144"/>
-                              <w:jc w:val="right"/>
-                            </w:trPr>
-                            <w:tc>
-                              <w:tcPr>
-                                <w:tcW w:w="1666" w:type="pct"/>
-                              </w:tcPr>
-                              <w:p/>
-                            </w:tc>
+            <w:pict>
+              <v:shape id="Cuadro de texto 15" o:spid="_x0000_s1027" type="#_x0000_t202" alt="contact info" style="position:absolute;left:0;text-align:left;margin-left:0;margin-top:0;width:540pt;height:139.8pt;z-index:251675648;visibility:visible;mso-wrap-style:square;mso-width-percent:1282;mso-height-percent:200;mso-wrap-distance-left:9pt;mso-wrap-distance-top:0;mso-wrap-distance-right:9pt;mso-wrap-distance-bottom:0;mso-position-horizontal:center;mso-position-horizontal-relative:page;mso-position-vertical:bottom;mso-position-vertical-relative:margin;mso-width-percent:1282;mso-height-percent:200;mso-width-relative:margin;mso-height-relative:margin;v-text-anchor:bottom" o:gfxdata="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" o:allowoverlap="f" filled="f" stroked="f" strokeweight=".5pt">
+                <v:textbox inset="0,0,0,0">
+                  <w:txbxContent>
+                    <w:p>
+                      <w:pPr>
+                        <w:pStyle w:val="Organizacin"/>
+                      </w:pPr>
+                      <w:sdt>
+                        <w:sdtPr>
+                          <w:alias w:val="Compañía"/>
+                          <w:tag w:val=""/>
+                          <w:id w:val="1735350181"/>
+                          <w:dataBinding w:prefixMappings="xmlns:ns0='http://schemas.openxmlformats.org/officeDocument/2006/extended-properties' " w:xpath="/ns0:Properties[1]/ns0:Company[1]" w:storeItemID="{6668398D-A668-4E3E-A5EB-62B293D839F1}"/>
+                          <w:text/>
+                        </w:sdtPr>
+                        <w:sdtContent>
+                          <w:r>
+                            <w:t>Gestor personal UCM</w:t>
+                          </w:r>
+                        </w:sdtContent>
+                      </w:sdt>
+                    </w:p>
+                    <w:tbl>
+                      <w:tblPr>
+                        <w:tblW w:w="4986" w:type="pct"/>
+                        <w:jc w:val="right"/>
+                        <w:tblBorders>
+                          <w:top w:val="single" w:sz="8" w:space="0" w:color="000000" w:themeColor="text1"/>
+                        </w:tblBorders>
+                        <w:tblCellMar>
+                          <w:left w:w="0" w:type="dxa"/>
+                          <w:right w:w="0" w:type="dxa"/>
+                        </w:tblCellMar>
+                        <w:tblLook w:val="04A0"/>
+                      </w:tblPr>
+                      <w:tblGrid>
+                        <w:gridCol w:w="3593"/>
+                        <w:gridCol w:w="3596"/>
+                        <w:gridCol w:w="3596"/>
+                      </w:tblGrid>
+                      <w:tr>
+                        <w:trPr>
+                          <w:trHeight w:hRule="exact" w:val="144"/>
+                          <w:jc w:val="right"/>
+                        </w:trPr>
+                        <w:tc>
+                          <w:tcPr>
+                            <w:tcW w:w="1666" w:type="pct"/>
+                          </w:tcPr>
+                          <w:p/>
+                        </w:tc>
+                        <w:tc>
+                          <w:tcPr>
+                            <w:tcW w:w="1667" w:type="pct"/>
+                          </w:tcPr>
+                          <w:p/>
+                        </w:tc>
+                        <w:tc>
+                          <w:tcPr>
+                            <w:tcW w:w="1667" w:type="pct"/>
+                          </w:tcPr>
+                          <w:p/>
+                        </w:tc>
+                      </w:tr>
+                      <w:tr>
+                        <w:trPr>
+                          <w:jc w:val="right"/>
+                        </w:trPr>
+                        <w:tc>
+                          <w:tcPr>
+                            <w:tcW w:w="1666" w:type="pct"/>
+                            <w:tcMar>
+                              <w:bottom w:w="144" w:type="dxa"/>
+                            </w:tcMar>
+                          </w:tcPr>
+                          <w:p>
+                            <w:pPr>
+                              <w:pStyle w:val="Piedepgina"/>
+                            </w:pPr>
+                            <w:sdt>
+                              <w:sdtPr>
+                                <w:alias w:val="Fax"/>
+                                <w:tag w:val=""/>
+                                <w:id w:val="-2015451963"/>
+                                <w:dataBinding w:prefixMappings="xmlns:ns0='http://schemas.microsoft.com/office/2006/coverPageProps' " w:xpath="/ns0:CoverPageProperties[1]/ns0:CompanyFax[1]" w:storeItemID="{55AF091B-3C7A-41E3-B477-F2FDAA23CFDA}"/>
+                                <w:text/>
+                              </w:sdtPr>
+                              <w:sdtContent>
+                                <w:r>
+                                  <w:t>Proyecto Ingeniería del Software</w:t>
+                                </w:r>
+                              </w:sdtContent>
+                            </w:sdt>
+                          </w:p>
+                        </w:tc>
+                        <w:sdt>
+                          <w:sdtPr>
+                            <w:alias w:val="Dirección"/>
+                            <w:tag w:val=""/>
+                            <w:id w:val="-1976523539"/>
+                            <w:showingPlcHdr/>
+                            <w:dataBinding w:prefixMappings="xmlns:ns0='http://schemas.microsoft.com/office/2006/coverPageProps' " w:xpath="/ns0:CoverPageProperties[1]/ns0:CompanyAddress[1]" w:storeItemID="{55AF091B-3C7A-41E3-B477-F2FDAA23CFDA}"/>
+                            <w:text w:multiLine="1"/>
+                          </w:sdtPr>
+                          <w:sdtContent>
                             <w:tc>
                               <w:tcPr>
                                 <w:tcW w:w="1667" w:type="pct"/>
-                              </w:tcPr>
-                              <w:p/>
-                            </w:tc>
-                            <w:tc>
-                              <w:tcPr>
-                                <w:tcW w:w="1667" w:type="pct"/>
-                              </w:tcPr>
-                              <w:p/>
-                            </w:tc>
-                          </w:tr>
-                          <w:tr>
-                            <w:trPr>
-                              <w:jc w:val="right"/>
-                            </w:trPr>
-                            <w:tc>
-                              <w:tcPr>
-                                <w:tcW w:w="1666" w:type="pct"/>
                                 <w:tcMar>
                                   <w:bottom w:w="144" w:type="dxa"/>
                                 </w:tcMar>
@@ -593,141 +212,99 @@
                                 <w:pPr>
                                   <w:pStyle w:val="Piedepgina"/>
                                 </w:pPr>
-                                <w:sdt>
-                                  <w:sdtPr>
-                                    <w:alias w:val="Fax"/>
-                                    <w:tag w:val=""/>
-                                    <w:id w:val="-2015451963"/>
-                                    <w:dataBinding w:prefixMappings="xmlns:ns0='http://schemas.microsoft.com/office/2006/coverPageProps' " w:xpath="/ns0:CoverPageProperties[1]/ns0:CompanyFax[1]" w:storeItemID="{55AF091B-3C7A-41E3-B477-F2FDAA23CFDA}"/>
-                                    <w:text/>
-                                  </w:sdtPr>
-                                  <w:sdtEndPr/>
-                                  <w:sdtContent>
-                                    <w:r>
-                                      <w:t>Proyecto Ingeniería del Software</w:t>
-                                    </w:r>
-                                  </w:sdtContent>
-                                </w:sdt>
+                                <w:r>
+                                  <w:t xml:space="preserve">     </w:t>
+                                </w:r>
                               </w:p>
                             </w:tc>
-                            <w:sdt>
-                              <w:sdtPr>
-                                <w:alias w:val="Dirección"/>
-                                <w:tag w:val=""/>
-                                <w:id w:val="-1976523539"/>
-                                <w:showingPlcHdr/>
-                                <w:dataBinding w:prefixMappings="xmlns:ns0='http://schemas.microsoft.com/office/2006/coverPageProps' " w:xpath="/ns0:CoverPageProperties[1]/ns0:CompanyAddress[1]" w:storeItemID="{55AF091B-3C7A-41E3-B477-F2FDAA23CFDA}"/>
-                                <w:text w:multiLine="1"/>
-                              </w:sdtPr>
-                              <w:sdtEndPr/>
-                              <w:sdtContent>
-                                <w:tc>
-                                  <w:tcPr>
-                                    <w:tcW w:w="1667" w:type="pct"/>
-                                    <w:tcMar>
-                                      <w:bottom w:w="144" w:type="dxa"/>
-                                    </w:tcMar>
-                                  </w:tcPr>
-                                  <w:p>
-                                    <w:pPr>
-                                      <w:pStyle w:val="Piedepgina"/>
-                                    </w:pPr>
-                                    <w:r>
-                                      <w:t xml:space="preserve">     </w:t>
-                                    </w:r>
-                                  </w:p>
-                                </w:tc>
-                              </w:sdtContent>
-                            </w:sdt>
-                            <w:tc>
-                              <w:tcPr>
-                                <w:tcW w:w="1667" w:type="pct"/>
-                                <w:tcMar>
-                                  <w:bottom w:w="144" w:type="dxa"/>
-                                </w:tcMar>
-                              </w:tcPr>
-                              <w:sdt>
-                                <w:sdtPr>
-                                  <w:alias w:val="Correo electrónico"/>
-                                  <w:tag w:val=""/>
-                                  <w:id w:val="1873495697"/>
-                                  <w:dataBinding w:prefixMappings="xmlns:ns0='http://schemas.microsoft.com/office/2006/coverPageProps' " w:xpath="/ns0:CoverPageProperties[1]/ns0:CompanyEmail[1]" w:storeItemID="{55AF091B-3C7A-41E3-B477-F2FDAA23CFDA}"/>
-                                  <w:text/>
-                                </w:sdtPr>
-                                <w:sdtEndPr/>
-                                <w:sdtContent>
-                                  <w:p>
-                                    <w:pPr>
-                                      <w:pStyle w:val="Piedepgina"/>
-                                      <w:ind w:left="0"/>
-                                      <w:rPr>
-                                        <w:color w:val="404040" w:themeColor="text1" w:themeTint="BF"/>
-                                      </w:rPr>
-                                    </w:pPr>
-                                    <w:r>
-                                      <w:t>Email portavoz: alvarr11@ucm.es</w:t>
-                                    </w:r>
-                                  </w:p>
-                                </w:sdtContent>
-                              </w:sdt>
-                            </w:tc>
-                          </w:tr>
-                          <w:tr>
-                            <w:trPr>
-                              <w:trHeight w:hRule="exact" w:val="86"/>
-                              <w:jc w:val="right"/>
-                            </w:trPr>
-                            <w:tc>
-                              <w:tcPr>
-                                <w:tcW w:w="1666" w:type="pct"/>
-                                <w:shd w:val="clear" w:color="auto" w:fill="000000" w:themeFill="text1"/>
-                              </w:tcPr>
+                          </w:sdtContent>
+                        </w:sdt>
+                        <w:tc>
+                          <w:tcPr>
+                            <w:tcW w:w="1667" w:type="pct"/>
+                            <w:tcMar>
+                              <w:bottom w:w="144" w:type="dxa"/>
+                            </w:tcMar>
+                          </w:tcPr>
+                          <w:sdt>
+                            <w:sdtPr>
+                              <w:alias w:val="Correo electrónico"/>
+                              <w:tag w:val=""/>
+                              <w:id w:val="1873495697"/>
+                              <w:dataBinding w:prefixMappings="xmlns:ns0='http://schemas.microsoft.com/office/2006/coverPageProps' " w:xpath="/ns0:CoverPageProperties[1]/ns0:CompanyEmail[1]" w:storeItemID="{55AF091B-3C7A-41E3-B477-F2FDAA23CFDA}"/>
+                              <w:text/>
+                            </w:sdtPr>
+                            <w:sdtContent>
                               <w:p>
                                 <w:pPr>
                                   <w:pStyle w:val="Piedepgina"/>
+                                  <w:ind w:left="0"/>
+                                  <w:rPr>
+                                    <w:color w:val="404040" w:themeColor="text1" w:themeTint="BF"/>
+                                  </w:rPr>
                                 </w:pPr>
+                                <w:r>
+                                  <w:t>Email portavoz: alvarr11@ucm.es</w:t>
+                                </w:r>
                               </w:p>
-                            </w:tc>
-                            <w:tc>
-                              <w:tcPr>
-                                <w:tcW w:w="1667" w:type="pct"/>
-                                <w:shd w:val="clear" w:color="auto" w:fill="000000" w:themeFill="text1"/>
-                              </w:tcPr>
-                              <w:p>
-                                <w:pPr>
-                                  <w:pStyle w:val="Piedepgina"/>
-                                </w:pPr>
-                              </w:p>
-                            </w:tc>
-                            <w:tc>
-                              <w:tcPr>
-                                <w:tcW w:w="1667" w:type="pct"/>
-                                <w:shd w:val="clear" w:color="auto" w:fill="000000" w:themeFill="text1"/>
-                              </w:tcPr>
-                              <w:p>
-                                <w:pPr>
-                                  <w:pStyle w:val="Piedepgina"/>
-                                </w:pPr>
-                              </w:p>
-                            </w:tc>
-                          </w:tr>
-                        </w:tbl>
-                        <w:p>
-                          <w:pPr>
-                            <w:pStyle w:val="Sinespaciado"/>
-                            <w:rPr>
-                              <w:noProof/>
-                              <w:lang w:val="es-ES"/>
-                            </w:rPr>
-                          </w:pPr>
-                        </w:p>
-                      </w:txbxContent>
-                    </v:textbox>
-                    <w10:wrap type="square" anchorx="page" anchory="margin"/>
-                  </v:shape>
-                </w:pict>
-              </mc:Fallback>
-            </mc:AlternateContent>
+                            </w:sdtContent>
+                          </w:sdt>
+                        </w:tc>
+                      </w:tr>
+                      <w:tr>
+                        <w:trPr>
+                          <w:trHeight w:hRule="exact" w:val="86"/>
+                          <w:jc w:val="right"/>
+                        </w:trPr>
+                        <w:tc>
+                          <w:tcPr>
+                            <w:tcW w:w="1666" w:type="pct"/>
+                            <w:shd w:val="clear" w:color="auto" w:fill="000000" w:themeFill="text1"/>
+                          </w:tcPr>
+                          <w:p>
+                            <w:pPr>
+                              <w:pStyle w:val="Piedepgina"/>
+                            </w:pPr>
+                          </w:p>
+                        </w:tc>
+                        <w:tc>
+                          <w:tcPr>
+                            <w:tcW w:w="1667" w:type="pct"/>
+                            <w:shd w:val="clear" w:color="auto" w:fill="000000" w:themeFill="text1"/>
+                          </w:tcPr>
+                          <w:p>
+                            <w:pPr>
+                              <w:pStyle w:val="Piedepgina"/>
+                            </w:pPr>
+                          </w:p>
+                        </w:tc>
+                        <w:tc>
+                          <w:tcPr>
+                            <w:tcW w:w="1667" w:type="pct"/>
+                            <w:shd w:val="clear" w:color="auto" w:fill="000000" w:themeFill="text1"/>
+                          </w:tcPr>
+                          <w:p>
+                            <w:pPr>
+                              <w:pStyle w:val="Piedepgina"/>
+                            </w:pPr>
+                          </w:p>
+                        </w:tc>
+                      </w:tr>
+                    </w:tbl>
+                    <w:p>
+                      <w:pPr>
+                        <w:pStyle w:val="Sinespaciado"/>
+                        <w:rPr>
+                          <w:noProof/>
+                          <w:lang w:val="es-ES"/>
+                        </w:rPr>
+                      </w:pPr>
+                    </w:p>
+                  </w:txbxContent>
+                </v:textbox>
+                <w10:wrap type="square" anchorx="page" anchory="margin"/>
+              </v:shape>
+            </w:pict>
           </w:r>
         </w:p>
         <w:p>
@@ -759,7 +336,6 @@
           <w:docPartUnique/>
         </w:docPartObj>
       </w:sdtPr>
-      <w:sdtEndPr/>
       <w:sdtContent>
         <w:sdt>
           <w:sdtPr>
@@ -777,7 +353,6 @@
               <w:docPartUnique/>
             </w:docPartObj>
           </w:sdtPr>
-          <w:sdtEndPr/>
           <w:sdtContent>
             <w:p>
               <w:pPr>
@@ -1207,118 +782,31 @@
         </w:sectPr>
       </w:pPr>
     </w:p>
-    <w:bookmarkStart w:id="0" w:name="_Toc437361123"/>
-    <w:bookmarkStart w:id="1" w:name="_Toc440032802"/>
     <w:p>
       <w:pPr>
         <w:pStyle w:val="Ttulo1"/>
       </w:pPr>
+      <w:bookmarkStart w:id="0" w:name="_Toc437361123"/>
+      <w:bookmarkStart w:id="1" w:name="_Toc440032802"/>
       <w:r>
         <w:rPr>
           <w:lang w:eastAsia="es-ES"/>
         </w:rPr>
         <w:lastRenderedPageBreak/>
-        <mc:AlternateContent>
-          <mc:Choice Requires="wps">
-            <w:drawing>
-              <wp:anchor distT="0" distB="2743200" distL="182880" distR="182880" simplePos="0" relativeHeight="251659264" behindDoc="0" locked="0" layoutInCell="1" allowOverlap="1" wp14:anchorId="2438DD87" wp14:editId="3497545E">
-                <wp:simplePos x="0" y="0"/>
-                <mc:AlternateContent>
-                  <mc:Choice Requires="wp14">
-                    <wp:positionH relativeFrom="page">
-                      <wp14:pctPosHOffset>5900</wp14:pctPosHOffset>
-                    </wp:positionH>
-                  </mc:Choice>
-                  <mc:Fallback>
-                    <wp:positionH relativeFrom="page">
-                      <wp:posOffset>458470</wp:posOffset>
-                    </wp:positionH>
-                  </mc:Fallback>
-                </mc:AlternateContent>
-                <wp:positionV relativeFrom="margin">
-                  <wp:align>top</wp:align>
-                </wp:positionV>
-                <wp:extent cx="1247775" cy="2304288"/>
-                <wp:effectExtent l="0" t="0" r="0" b="0"/>
-                <wp:wrapSquare wrapText="largest"/>
-                <wp:docPr id="5" name="Cuadro de texto  5" descr="Sidebar"/>
-                <wp:cNvGraphicFramePr/>
-                <a:graphic xmlns:a="http://schemas.openxmlformats.org/drawingml/2006/main">
-                  <a:graphicData uri="http://schemas.microsoft.com/office/word/2010/wordprocessingShape">
-                    <wps:wsp>
-                      <wps:cNvSpPr txBox="1"/>
-                      <wps:spPr>
-                        <a:xfrm>
-                          <a:off x="0" y="0"/>
-                          <a:ext cx="1247775" cy="2304288"/>
-                        </a:xfrm>
-                        <a:prstGeom prst="rect">
-                          <a:avLst/>
-                        </a:prstGeom>
-                        <a:noFill/>
-                        <a:ln w="6350">
-                          <a:noFill/>
-                        </a:ln>
-                        <a:effectLst/>
-                      </wps:spPr>
-                      <wps:style>
-                        <a:lnRef idx="0">
-                          <a:schemeClr val="accent1"/>
-                        </a:lnRef>
-                        <a:fillRef idx="0">
-                          <a:schemeClr val="accent1"/>
-                        </a:fillRef>
-                        <a:effectRef idx="0">
-                          <a:schemeClr val="accent1"/>
-                        </a:effectRef>
-                        <a:fontRef idx="minor">
-                          <a:schemeClr val="dk1"/>
-                        </a:fontRef>
-                      </wps:style>
-                      <wps:txbx>
-                        <w:txbxContent>
-                          <w:p>
-                            <w:pPr>
-                              <w:pStyle w:val="Cita"/>
-                            </w:pPr>
-                          </w:p>
-                        </w:txbxContent>
-                      </wps:txbx>
-                      <wps:bodyPr rot="0" spcFirstLastPara="0" vertOverflow="overflow" horzOverflow="overflow" vert="horz" wrap="square" lIns="45720" tIns="0" rIns="45720" bIns="0" numCol="1" spcCol="0" rtlCol="0" fromWordArt="0" anchor="t" anchorCtr="0" forceAA="0" compatLnSpc="1">
-                        <a:prstTxWarp prst="textNoShape">
-                          <a:avLst/>
-                        </a:prstTxWarp>
-                        <a:noAutofit/>
-                      </wps:bodyPr>
-                    </wps:wsp>
-                  </a:graphicData>
-                </a:graphic>
-                <wp14:sizeRelH relativeFrom="margin">
-                  <wp14:pctWidth>25000</wp14:pctWidth>
-                </wp14:sizeRelH>
-                <wp14:sizeRelV relativeFrom="margin">
-                  <wp14:pctHeight>95000</wp14:pctHeight>
-                </wp14:sizeRelV>
-              </wp:anchor>
-            </w:drawing>
-          </mc:Choice>
-          <mc:Fallback>
-            <w:pict>
-              <v:shape w14:anchorId="2438DD87" id="Cuadro de texto  5" o:spid="_x0000_s1028" type="#_x0000_t202" alt="Sidebar" style="position:absolute;left:0;text-align:left;margin-left:0;margin-top:0;width:98.25pt;height:181.45pt;z-index:251659264;visibility:visible;mso-wrap-style:square;mso-width-percent:250;mso-height-percent:950;mso-left-percent:59;mso-wrap-distance-left:14.4pt;mso-wrap-distance-top:0;mso-wrap-distance-right:14.4pt;mso-wrap-distance-bottom:3in;mso-position-horizontal-relative:page;mso-position-vertical:top;mso-position-vertical-relative:margin;mso-width-percent:250;mso-height-percent:950;mso-left-percent:59;mso-width-relative:margin;mso-height-relative:margin;v-text-anchor:top" o:gfxdata="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" filled="f" stroked="f" strokeweight=".5pt">
-                <v:textbox inset="3.6pt,0,3.6pt,0">
-                  <w:txbxContent>
-                    <w:p>
-                      <w:pPr>
-                        <w:pStyle w:val="Cita"/>
-                      </w:pPr>
-                    </w:p>
-                  </w:txbxContent>
-                </v:textbox>
-                <w10:wrap type="square" side="largest" anchorx="page" anchory="margin"/>
-              </v:shape>
-            </w:pict>
-          </mc:Fallback>
-        </mc:AlternateContent>
+        <w:pict>
+          <v:shape id="Cuadro de texto  5" o:spid="_x0000_s1028" type="#_x0000_t202" alt="Sidebar" style="position:absolute;left:0;text-align:left;margin-left:0;margin-top:0;width:98.25pt;height:181.45pt;z-index:251659264;visibility:visible;mso-wrap-style:square;mso-width-percent:250;mso-height-percent:950;mso-left-percent:59;mso-wrap-distance-left:14.4pt;mso-wrap-distance-top:0;mso-wrap-distance-right:14.4pt;mso-wrap-distance-bottom:3in;mso-position-horizontal-relative:page;mso-position-vertical:top;mso-position-vertical-relative:margin;mso-width-percent:250;mso-height-percent:950;mso-left-percent:59;mso-width-relative:margin;mso-height-relative:margin;v-text-anchor:top" o:gfxdata="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" filled="f" stroked="f" strokeweight=".5pt">
+            <v:textbox inset="3.6pt,0,3.6pt,0">
+              <w:txbxContent>
+                <w:p>
+                  <w:pPr>
+                    <w:pStyle w:val="Cita"/>
+                  </w:pPr>
+                </w:p>
+              </w:txbxContent>
+            </v:textbox>
+            <w10:wrap type="square" side="largest" anchorx="page" anchory="margin"/>
+          </v:shape>
+        </w:pict>
       </w:r>
       <w:bookmarkEnd w:id="0"/>
       <w:r>
@@ -1332,7 +820,7 @@
         <w:tblStyle w:val="Tablaconcuadrcula"/>
         <w:tblpPr w:leftFromText="141" w:rightFromText="141" w:vertAnchor="text" w:horzAnchor="margin" w:tblpY="1022"/>
         <w:tblW w:w="0" w:type="auto"/>
-        <w:tblLook w:val="04A0" w:firstRow="1" w:lastRow="0" w:firstColumn="1" w:lastColumn="0" w:noHBand="0" w:noVBand="1"/>
+        <w:tblLook w:val="04A0"/>
       </w:tblPr>
       <w:tblGrid>
         <w:gridCol w:w="2103"/>
@@ -1342,7 +830,7 @@
       </w:tblGrid>
       <w:tr>
         <w:trPr>
-          <w:cnfStyle w:val="100000000000" w:firstRow="1" w:lastRow="0" w:firstColumn="0" w:lastColumn="0" w:oddVBand="0" w:evenVBand="0" w:oddHBand="0" w:evenHBand="0" w:firstRowFirstColumn="0" w:firstRowLastColumn="0" w:lastRowFirstColumn="0" w:lastRowLastColumn="0"/>
+          <w:cnfStyle w:val="100000000000"/>
         </w:trPr>
         <w:tc>
           <w:tcPr>
@@ -1502,8 +990,6 @@
             <w:r>
               <w:t>Nuevo riesgo y a</w:t>
             </w:r>
-            <w:bookmarkStart w:id="2" w:name="_GoBack"/>
-            <w:bookmarkEnd w:id="2"/>
             <w:r>
               <w:t>dicción análisis de riesgos</w:t>
             </w:r>
@@ -1519,6 +1005,9 @@
             <w:pPr>
               <w:jc w:val="center"/>
             </w:pPr>
+            <w:r>
+              <w:t>Miguel Pascual Domínguez</w:t>
+            </w:r>
           </w:p>
         </w:tc>
         <w:tc>
@@ -1529,6 +1018,9 @@
             <w:pPr>
               <w:jc w:val="center"/>
             </w:pPr>
+            <w:r>
+              <w:t>9/01/2016</w:t>
+            </w:r>
           </w:p>
         </w:tc>
         <w:tc>
@@ -1539,6 +1031,9 @@
             <w:pPr>
               <w:jc w:val="center"/>
             </w:pPr>
+            <w:r>
+              <w:t>1.2</w:t>
+            </w:r>
           </w:p>
         </w:tc>
         <w:tc>
@@ -1549,6 +1044,9 @@
             <w:pPr>
               <w:jc w:val="center"/>
             </w:pPr>
+            <w:r>
+              <w:t>Adicción priorización de riesgos</w:t>
+            </w:r>
           </w:p>
         </w:tc>
       </w:tr>
@@ -1604,7 +1102,7 @@
       <w:pPr>
         <w:pStyle w:val="Ttulo1"/>
       </w:pPr>
-      <w:bookmarkStart w:id="3" w:name="_Toc440032803"/>
+      <w:bookmarkStart w:id="2" w:name="_Toc440032803"/>
       <w:r>
         <w:lastRenderedPageBreak/>
         <w:t xml:space="preserve">2. </w:t>
@@ -1612,7 +1110,7 @@
       <w:r>
         <w:t>Introducción</w:t>
       </w:r>
-      <w:bookmarkEnd w:id="3"/>
+      <w:bookmarkEnd w:id="2"/>
     </w:p>
     <w:p/>
     <w:p>
@@ -1639,7 +1137,7 @@
       <w:pPr>
         <w:pStyle w:val="Ttulo1"/>
       </w:pPr>
-      <w:bookmarkStart w:id="4" w:name="_Toc440032804"/>
+      <w:bookmarkStart w:id="3" w:name="_Toc440032804"/>
       <w:r>
         <w:lastRenderedPageBreak/>
         <w:t xml:space="preserve">3. </w:t>
@@ -1647,10 +1145,7 @@
       <w:r>
         <w:t>Listado de riesgos posibles</w:t>
       </w:r>
-      <w:bookmarkEnd w:id="4"/>
-      <w:r>
-        <w:t xml:space="preserve"> </w:t>
-      </w:r>
+      <w:bookmarkEnd w:id="3"/>
     </w:p>
     <w:p>
       <w:pPr>
@@ -1667,13 +1162,25 @@
         <w:pStyle w:val="Prrafodelista"/>
         <w:numPr>
           <w:ilvl w:val="0"/>
-          <w:numId w:val="21"/>
+          <w:numId w:val="27"/>
         </w:numPr>
+        <w:rPr>
+          <w:sz w:val="28"/>
+          <w:szCs w:val="28"/>
+        </w:rPr>
       </w:pPr>
       <w:r>
+        <w:rPr>
+          <w:sz w:val="28"/>
+          <w:szCs w:val="28"/>
+        </w:rPr>
         <w:t>Falta de tiempo a la hora de realizar una entrega del proyecto</w:t>
       </w:r>
       <w:r>
+        <w:rPr>
+          <w:sz w:val="28"/>
+          <w:szCs w:val="28"/>
+        </w:rPr>
         <w:t>.</w:t>
       </w:r>
     </w:p>
@@ -1682,13 +1189,25 @@
         <w:pStyle w:val="Prrafodelista"/>
         <w:numPr>
           <w:ilvl w:val="0"/>
-          <w:numId w:val="21"/>
+          <w:numId w:val="27"/>
         </w:numPr>
+        <w:rPr>
+          <w:sz w:val="28"/>
+          <w:szCs w:val="28"/>
+        </w:rPr>
       </w:pPr>
       <w:r>
+        <w:rPr>
+          <w:sz w:val="28"/>
+          <w:szCs w:val="28"/>
+        </w:rPr>
         <w:t>Ausencia</w:t>
       </w:r>
       <w:r>
+        <w:rPr>
+          <w:sz w:val="28"/>
+          <w:szCs w:val="28"/>
+        </w:rPr>
         <w:t xml:space="preserve"> temporal de un compañero.</w:t>
       </w:r>
     </w:p>
@@ -1697,10 +1216,18 @@
         <w:pStyle w:val="Prrafodelista"/>
         <w:numPr>
           <w:ilvl w:val="0"/>
-          <w:numId w:val="21"/>
+          <w:numId w:val="27"/>
         </w:numPr>
+        <w:rPr>
+          <w:sz w:val="28"/>
+          <w:szCs w:val="28"/>
+        </w:rPr>
       </w:pPr>
       <w:r>
+        <w:rPr>
+          <w:sz w:val="28"/>
+          <w:szCs w:val="28"/>
+        </w:rPr>
         <w:t>Abandono de un compañero.</w:t>
       </w:r>
     </w:p>
@@ -1709,10 +1236,18 @@
         <w:pStyle w:val="Prrafodelista"/>
         <w:numPr>
           <w:ilvl w:val="0"/>
-          <w:numId w:val="21"/>
+          <w:numId w:val="27"/>
         </w:numPr>
+        <w:rPr>
+          <w:sz w:val="28"/>
+          <w:szCs w:val="28"/>
+        </w:rPr>
       </w:pPr>
       <w:r>
+        <w:rPr>
+          <w:sz w:val="28"/>
+          <w:szCs w:val="28"/>
+        </w:rPr>
         <w:t>Bajo rendimiento de algún miembro del grupo.</w:t>
       </w:r>
     </w:p>
@@ -1721,13 +1256,25 @@
         <w:pStyle w:val="Prrafodelista"/>
         <w:numPr>
           <w:ilvl w:val="0"/>
-          <w:numId w:val="21"/>
+          <w:numId w:val="27"/>
         </w:numPr>
+        <w:rPr>
+          <w:sz w:val="28"/>
+          <w:szCs w:val="28"/>
+        </w:rPr>
       </w:pPr>
       <w:r>
+        <w:rPr>
+          <w:sz w:val="28"/>
+          <w:szCs w:val="28"/>
+        </w:rPr>
         <w:t>Problemas derivados de la i</w:t>
       </w:r>
       <w:r>
+        <w:rPr>
+          <w:sz w:val="28"/>
+          <w:szCs w:val="28"/>
+        </w:rPr>
         <w:t>nexperiencia del trabajo en grupo.</w:t>
       </w:r>
     </w:p>
@@ -1736,13 +1283,25 @@
         <w:pStyle w:val="Prrafodelista"/>
         <w:numPr>
           <w:ilvl w:val="0"/>
-          <w:numId w:val="21"/>
+          <w:numId w:val="27"/>
         </w:numPr>
+        <w:rPr>
+          <w:sz w:val="28"/>
+          <w:szCs w:val="28"/>
+        </w:rPr>
       </w:pPr>
       <w:r>
+        <w:rPr>
+          <w:sz w:val="28"/>
+          <w:szCs w:val="28"/>
+        </w:rPr>
         <w:t>Problemas d</w:t>
       </w:r>
       <w:r>
+        <w:rPr>
+          <w:sz w:val="28"/>
+          <w:szCs w:val="28"/>
+        </w:rPr>
         <w:t>e implementación de requisitos.</w:t>
       </w:r>
     </w:p>
@@ -1751,10 +1310,18 @@
         <w:pStyle w:val="Prrafodelista"/>
         <w:numPr>
           <w:ilvl w:val="0"/>
-          <w:numId w:val="21"/>
+          <w:numId w:val="27"/>
         </w:numPr>
+        <w:rPr>
+          <w:sz w:val="28"/>
+          <w:szCs w:val="28"/>
+        </w:rPr>
       </w:pPr>
       <w:r>
+        <w:rPr>
+          <w:sz w:val="28"/>
+          <w:szCs w:val="28"/>
+        </w:rPr>
         <w:t>Falta de formación del personal del grupo.</w:t>
       </w:r>
     </w:p>
@@ -1763,10 +1330,18 @@
         <w:pStyle w:val="Prrafodelista"/>
         <w:numPr>
           <w:ilvl w:val="0"/>
-          <w:numId w:val="21"/>
+          <w:numId w:val="27"/>
         </w:numPr>
+        <w:rPr>
+          <w:sz w:val="28"/>
+          <w:szCs w:val="28"/>
+        </w:rPr>
       </w:pPr>
       <w:r>
+        <w:rPr>
+          <w:sz w:val="28"/>
+          <w:szCs w:val="28"/>
+        </w:rPr>
         <w:t>Complejidad del proyecto.</w:t>
       </w:r>
     </w:p>
@@ -1775,13 +1350,25 @@
         <w:pStyle w:val="Prrafodelista"/>
         <w:numPr>
           <w:ilvl w:val="0"/>
-          <w:numId w:val="21"/>
+          <w:numId w:val="27"/>
         </w:numPr>
+        <w:rPr>
+          <w:sz w:val="28"/>
+          <w:szCs w:val="28"/>
+        </w:rPr>
       </w:pPr>
       <w:r>
+        <w:rPr>
+          <w:sz w:val="28"/>
+          <w:szCs w:val="28"/>
+        </w:rPr>
         <w:t>Pérdida del trabajo realizado por caída del servidor</w:t>
       </w:r>
       <w:r>
+        <w:rPr>
+          <w:sz w:val="28"/>
+          <w:szCs w:val="28"/>
+        </w:rPr>
         <w:t>.</w:t>
       </w:r>
     </w:p>
@@ -1790,10 +1377,18 @@
         <w:pStyle w:val="Prrafodelista"/>
         <w:numPr>
           <w:ilvl w:val="0"/>
-          <w:numId w:val="21"/>
+          <w:numId w:val="27"/>
         </w:numPr>
+        <w:rPr>
+          <w:sz w:val="28"/>
+          <w:szCs w:val="28"/>
+        </w:rPr>
       </w:pPr>
       <w:r>
+        <w:rPr>
+          <w:sz w:val="28"/>
+          <w:szCs w:val="28"/>
+        </w:rPr>
         <w:t>Cambio de requisitos por parte del cliente.</w:t>
       </w:r>
     </w:p>
@@ -1802,16 +1397,32 @@
         <w:pStyle w:val="Prrafodelista"/>
         <w:numPr>
           <w:ilvl w:val="0"/>
-          <w:numId w:val="21"/>
+          <w:numId w:val="27"/>
         </w:numPr>
+        <w:rPr>
+          <w:sz w:val="28"/>
+          <w:szCs w:val="28"/>
+        </w:rPr>
       </w:pPr>
       <w:r>
+        <w:rPr>
+          <w:sz w:val="28"/>
+          <w:szCs w:val="28"/>
+        </w:rPr>
         <w:t xml:space="preserve">Insatisfación del cliente </w:t>
       </w:r>
       <w:r>
+        <w:rPr>
+          <w:sz w:val="28"/>
+          <w:szCs w:val="28"/>
+        </w:rPr>
         <w:t xml:space="preserve">a la hora </w:t>
       </w:r>
       <w:r>
+        <w:rPr>
+          <w:sz w:val="28"/>
+          <w:szCs w:val="28"/>
+        </w:rPr>
         <w:t>de presentar el proyecto final.</w:t>
       </w:r>
     </w:p>
@@ -1820,10 +1431,18 @@
         <w:pStyle w:val="Prrafodelista"/>
         <w:numPr>
           <w:ilvl w:val="0"/>
-          <w:numId w:val="21"/>
+          <w:numId w:val="27"/>
         </w:numPr>
+        <w:rPr>
+          <w:sz w:val="28"/>
+          <w:szCs w:val="28"/>
+        </w:rPr>
       </w:pPr>
       <w:r>
+        <w:rPr>
+          <w:sz w:val="28"/>
+          <w:szCs w:val="28"/>
+        </w:rPr>
         <w:t>Falta de recursos de desarrollo.</w:t>
       </w:r>
     </w:p>
@@ -1836,7 +1455,7 @@
       <w:pPr>
         <w:pStyle w:val="Ttulo1"/>
       </w:pPr>
-      <w:bookmarkStart w:id="5" w:name="_Toc440032805"/>
+      <w:bookmarkStart w:id="4" w:name="_Toc440032805"/>
       <w:r>
         <w:lastRenderedPageBreak/>
         <w:t xml:space="preserve">4. </w:t>
@@ -1844,7 +1463,7 @@
       <w:r>
         <w:t>Análisis de riesgos</w:t>
       </w:r>
-      <w:bookmarkEnd w:id="5"/>
+      <w:bookmarkEnd w:id="4"/>
     </w:p>
     <w:p/>
     <w:p>
@@ -1863,9 +1482,9 @@
     </w:p>
     <w:tbl>
       <w:tblPr>
-        <w:tblStyle w:val="Tabladecuadrcula2-nfasis1"/>
+        <w:tblStyle w:val="GridTable2Accent1"/>
         <w:tblW w:w="0" w:type="auto"/>
-        <w:tblLook w:val="04A0" w:firstRow="1" w:lastRow="0" w:firstColumn="1" w:lastColumn="0" w:noHBand="0" w:noVBand="1"/>
+        <w:tblLook w:val="04A0"/>
       </w:tblPr>
       <w:tblGrid>
         <w:gridCol w:w="2804"/>
@@ -1874,11 +1493,11 @@
       </w:tblGrid>
       <w:tr>
         <w:trPr>
-          <w:cnfStyle w:val="100000000000" w:firstRow="1" w:lastRow="0" w:firstColumn="0" w:lastColumn="0" w:oddVBand="0" w:evenVBand="0" w:oddHBand="0" w:evenHBand="0" w:firstRowFirstColumn="0" w:firstRowLastColumn="0" w:lastRowFirstColumn="0" w:lastRowLastColumn="0"/>
+          <w:cnfStyle w:val="100000000000"/>
         </w:trPr>
         <w:tc>
           <w:tcPr>
-            <w:cnfStyle w:val="001000000000" w:firstRow="0" w:lastRow="0" w:firstColumn="1" w:lastColumn="0" w:oddVBand="0" w:evenVBand="0" w:oddHBand="0" w:evenHBand="0" w:firstRowFirstColumn="0" w:firstRowLastColumn="0" w:lastRowFirstColumn="0" w:lastRowLastColumn="0"/>
+            <w:cnfStyle w:val="001000000000"/>
             <w:tcW w:w="2804" w:type="dxa"/>
           </w:tcPr>
           <w:p>
@@ -1897,7 +1516,7 @@
           <w:p>
             <w:pPr>
               <w:jc w:val="center"/>
-              <w:cnfStyle w:val="100000000000" w:firstRow="1" w:lastRow="0" w:firstColumn="0" w:lastColumn="0" w:oddVBand="0" w:evenVBand="0" w:oddHBand="0" w:evenHBand="0" w:firstRowFirstColumn="0" w:firstRowLastColumn="0" w:lastRowFirstColumn="0" w:lastRowLastColumn="0"/>
+              <w:cnfStyle w:val="100000000000"/>
             </w:pPr>
             <w:r>
               <w:t>Consecuencia</w:t>
@@ -1911,7 +1530,7 @@
           <w:p>
             <w:pPr>
               <w:jc w:val="center"/>
-              <w:cnfStyle w:val="100000000000" w:firstRow="1" w:lastRow="0" w:firstColumn="0" w:lastColumn="0" w:oddVBand="0" w:evenVBand="0" w:oddHBand="0" w:evenHBand="0" w:firstRowFirstColumn="0" w:firstRowLastColumn="0" w:lastRowFirstColumn="0" w:lastRowLastColumn="0"/>
+              <w:cnfStyle w:val="100000000000"/>
             </w:pPr>
             <w:r>
               <w:t>Riesgo</w:t>
@@ -1921,11 +1540,11 @@
       </w:tr>
       <w:tr>
         <w:trPr>
-          <w:cnfStyle w:val="000000100000" w:firstRow="0" w:lastRow="0" w:firstColumn="0" w:lastColumn="0" w:oddVBand="0" w:evenVBand="0" w:oddHBand="1" w:evenHBand="0" w:firstRowFirstColumn="0" w:firstRowLastColumn="0" w:lastRowFirstColumn="0" w:lastRowLastColumn="0"/>
+          <w:cnfStyle w:val="000000100000"/>
         </w:trPr>
         <w:tc>
           <w:tcPr>
-            <w:cnfStyle w:val="001000000000" w:firstRow="0" w:lastRow="0" w:firstColumn="1" w:lastColumn="0" w:oddVBand="0" w:evenVBand="0" w:oddHBand="0" w:evenHBand="0" w:firstRowFirstColumn="0" w:firstRowLastColumn="0" w:lastRowFirstColumn="0" w:lastRowLastColumn="0"/>
+            <w:cnfStyle w:val="001000000000"/>
             <w:tcW w:w="2804" w:type="dxa"/>
           </w:tcPr>
           <w:p>
@@ -1950,7 +1569,7 @@
           <w:p>
             <w:pPr>
               <w:jc w:val="center"/>
-              <w:cnfStyle w:val="000000100000" w:firstRow="0" w:lastRow="0" w:firstColumn="0" w:lastColumn="0" w:oddVBand="0" w:evenVBand="0" w:oddHBand="1" w:evenHBand="0" w:firstRowFirstColumn="0" w:firstRowLastColumn="0" w:lastRowFirstColumn="0" w:lastRowLastColumn="0"/>
+              <w:cnfStyle w:val="000000100000"/>
             </w:pPr>
             <w:r>
               <w:t>Catastrófico</w:t>
@@ -1969,7 +1588,7 @@
                 <w:tab w:val="right" w:pos="2589"/>
               </w:tabs>
               <w:jc w:val="left"/>
-              <w:cnfStyle w:val="000000100000" w:firstRow="0" w:lastRow="0" w:firstColumn="0" w:lastColumn="0" w:oddVBand="0" w:evenVBand="0" w:oddHBand="1" w:evenHBand="0" w:firstRowFirstColumn="0" w:firstRowLastColumn="0" w:lastRowFirstColumn="0" w:lastRowLastColumn="0"/>
+              <w:cnfStyle w:val="000000100000"/>
             </w:pPr>
             <w:r>
               <w:tab/>
@@ -1986,7 +1605,7 @@
       <w:tr>
         <w:tc>
           <w:tcPr>
-            <w:cnfStyle w:val="001000000000" w:firstRow="0" w:lastRow="0" w:firstColumn="1" w:lastColumn="0" w:oddVBand="0" w:evenVBand="0" w:oddHBand="0" w:evenHBand="0" w:firstRowFirstColumn="0" w:firstRowLastColumn="0" w:lastRowFirstColumn="0" w:lastRowLastColumn="0"/>
+            <w:cnfStyle w:val="001000000000"/>
             <w:tcW w:w="2804" w:type="dxa"/>
           </w:tcPr>
           <w:p>
@@ -2011,7 +1630,7 @@
           <w:p>
             <w:pPr>
               <w:jc w:val="center"/>
-              <w:cnfStyle w:val="000000000000" w:firstRow="0" w:lastRow="0" w:firstColumn="0" w:lastColumn="0" w:oddVBand="0" w:evenVBand="0" w:oddHBand="0" w:evenHBand="0" w:firstRowFirstColumn="0" w:firstRowLastColumn="0" w:lastRowFirstColumn="0" w:lastRowLastColumn="0"/>
+              <w:cnfStyle w:val="000000000000"/>
             </w:pPr>
             <w:r>
               <w:t>Crítico</w:t>
@@ -2026,7 +1645,7 @@
           <w:p>
             <w:pPr>
               <w:jc w:val="center"/>
-              <w:cnfStyle w:val="000000000000" w:firstRow="0" w:lastRow="0" w:firstColumn="0" w:lastColumn="0" w:oddVBand="0" w:evenVBand="0" w:oddHBand="0" w:evenHBand="0" w:firstRowFirstColumn="0" w:firstRowLastColumn="0" w:lastRowFirstColumn="0" w:lastRowLastColumn="0"/>
+              <w:cnfStyle w:val="000000000000"/>
             </w:pPr>
             <w:r>
               <w:t>Alto</w:t>
@@ -2036,11 +1655,11 @@
       </w:tr>
       <w:tr>
         <w:trPr>
-          <w:cnfStyle w:val="000000100000" w:firstRow="0" w:lastRow="0" w:firstColumn="0" w:lastColumn="0" w:oddVBand="0" w:evenVBand="0" w:oddHBand="1" w:evenHBand="0" w:firstRowFirstColumn="0" w:firstRowLastColumn="0" w:lastRowFirstColumn="0" w:lastRowLastColumn="0"/>
+          <w:cnfStyle w:val="000000100000"/>
         </w:trPr>
         <w:tc>
           <w:tcPr>
-            <w:cnfStyle w:val="001000000000" w:firstRow="0" w:lastRow="0" w:firstColumn="1" w:lastColumn="0" w:oddVBand="0" w:evenVBand="0" w:oddHBand="0" w:evenHBand="0" w:firstRowFirstColumn="0" w:firstRowLastColumn="0" w:lastRowFirstColumn="0" w:lastRowLastColumn="0"/>
+            <w:cnfStyle w:val="001000000000"/>
             <w:tcW w:w="2804" w:type="dxa"/>
           </w:tcPr>
           <w:p>
@@ -2065,7 +1684,7 @@
           <w:p>
             <w:pPr>
               <w:jc w:val="center"/>
-              <w:cnfStyle w:val="000000100000" w:firstRow="0" w:lastRow="0" w:firstColumn="0" w:lastColumn="0" w:oddVBand="0" w:evenVBand="0" w:oddHBand="1" w:evenHBand="0" w:firstRowFirstColumn="0" w:firstRowLastColumn="0" w:lastRowFirstColumn="0" w:lastRowLastColumn="0"/>
+              <w:cnfStyle w:val="000000100000"/>
             </w:pPr>
             <w:r>
               <w:t>Serio</w:t>
@@ -2080,7 +1699,7 @@
           <w:p>
             <w:pPr>
               <w:jc w:val="center"/>
-              <w:cnfStyle w:val="000000100000" w:firstRow="0" w:lastRow="0" w:firstColumn="0" w:lastColumn="0" w:oddVBand="0" w:evenVBand="0" w:oddHBand="1" w:evenHBand="0" w:firstRowFirstColumn="0" w:firstRowLastColumn="0" w:lastRowFirstColumn="0" w:lastRowLastColumn="0"/>
+              <w:cnfStyle w:val="000000100000"/>
             </w:pPr>
             <w:r>
               <w:t>Medio</w:t>
@@ -2091,7 +1710,7 @@
       <w:tr>
         <w:tc>
           <w:tcPr>
-            <w:cnfStyle w:val="001000000000" w:firstRow="0" w:lastRow="0" w:firstColumn="1" w:lastColumn="0" w:oddVBand="0" w:evenVBand="0" w:oddHBand="0" w:evenHBand="0" w:firstRowFirstColumn="0" w:firstRowLastColumn="0" w:lastRowFirstColumn="0" w:lastRowLastColumn="0"/>
+            <w:cnfStyle w:val="001000000000"/>
             <w:tcW w:w="2804" w:type="dxa"/>
           </w:tcPr>
           <w:p>
@@ -2116,7 +1735,7 @@
           <w:p>
             <w:pPr>
               <w:jc w:val="center"/>
-              <w:cnfStyle w:val="000000000000" w:firstRow="0" w:lastRow="0" w:firstColumn="0" w:lastColumn="0" w:oddVBand="0" w:evenVBand="0" w:oddHBand="0" w:evenHBand="0" w:firstRowFirstColumn="0" w:firstRowLastColumn="0" w:lastRowFirstColumn="0" w:lastRowLastColumn="0"/>
+              <w:cnfStyle w:val="000000000000"/>
             </w:pPr>
             <w:r>
               <w:t>Menor</w:t>
@@ -2131,7 +1750,7 @@
           <w:p>
             <w:pPr>
               <w:jc w:val="center"/>
-              <w:cnfStyle w:val="000000000000" w:firstRow="0" w:lastRow="0" w:firstColumn="0" w:lastColumn="0" w:oddVBand="0" w:evenVBand="0" w:oddHBand="0" w:evenHBand="0" w:firstRowFirstColumn="0" w:firstRowLastColumn="0" w:lastRowFirstColumn="0" w:lastRowLastColumn="0"/>
+              <w:cnfStyle w:val="000000000000"/>
             </w:pPr>
             <w:r>
               <w:t>Bajo</w:t>
@@ -2141,11 +1760,11 @@
       </w:tr>
       <w:tr>
         <w:trPr>
-          <w:cnfStyle w:val="000000100000" w:firstRow="0" w:lastRow="0" w:firstColumn="0" w:lastColumn="0" w:oddVBand="0" w:evenVBand="0" w:oddHBand="1" w:evenHBand="0" w:firstRowFirstColumn="0" w:firstRowLastColumn="0" w:lastRowFirstColumn="0" w:lastRowLastColumn="0"/>
+          <w:cnfStyle w:val="000000100000"/>
         </w:trPr>
         <w:tc>
           <w:tcPr>
-            <w:cnfStyle w:val="001000000000" w:firstRow="0" w:lastRow="0" w:firstColumn="1" w:lastColumn="0" w:oddVBand="0" w:evenVBand="0" w:oddHBand="0" w:evenHBand="0" w:firstRowFirstColumn="0" w:firstRowLastColumn="0" w:lastRowFirstColumn="0" w:lastRowLastColumn="0"/>
+            <w:cnfStyle w:val="001000000000"/>
             <w:tcW w:w="2804" w:type="dxa"/>
           </w:tcPr>
           <w:p>
@@ -2170,7 +1789,7 @@
           <w:p>
             <w:pPr>
               <w:jc w:val="center"/>
-              <w:cnfStyle w:val="000000100000" w:firstRow="0" w:lastRow="0" w:firstColumn="0" w:lastColumn="0" w:oddVBand="0" w:evenVBand="0" w:oddHBand="1" w:evenHBand="0" w:firstRowFirstColumn="0" w:firstRowLastColumn="0" w:lastRowFirstColumn="0" w:lastRowLastColumn="0"/>
+              <w:cnfStyle w:val="000000100000"/>
             </w:pPr>
             <w:r>
               <w:t>Insignificante</w:t>
@@ -2185,7 +1804,7 @@
           <w:p>
             <w:pPr>
               <w:jc w:val="center"/>
-              <w:cnfStyle w:val="000000100000" w:firstRow="0" w:lastRow="0" w:firstColumn="0" w:lastColumn="0" w:oddVBand="0" w:evenVBand="0" w:oddHBand="1" w:evenHBand="0" w:firstRowFirstColumn="0" w:firstRowLastColumn="0" w:lastRowFirstColumn="0" w:lastRowLastColumn="0"/>
+              <w:cnfStyle w:val="000000100000"/>
             </w:pPr>
             <w:r>
               <w:t>Tolerable</w:t>
@@ -2219,7 +1838,7 @@
       <w:tblPr>
         <w:tblStyle w:val="Tablaconcuadrcula"/>
         <w:tblW w:w="0" w:type="auto"/>
-        <w:tblLook w:val="04A0" w:firstRow="1" w:lastRow="0" w:firstColumn="1" w:lastColumn="0" w:noHBand="0" w:noVBand="1"/>
+        <w:tblLook w:val="04A0"/>
       </w:tblPr>
       <w:tblGrid>
         <w:gridCol w:w="1408"/>
@@ -2231,7 +1850,7 @@
       </w:tblGrid>
       <w:tr>
         <w:trPr>
-          <w:cnfStyle w:val="100000000000" w:firstRow="1" w:lastRow="0" w:firstColumn="0" w:lastColumn="0" w:oddVBand="0" w:evenVBand="0" w:oddHBand="0" w:evenHBand="0" w:firstRowFirstColumn="0" w:firstRowLastColumn="0" w:lastRowFirstColumn="0" w:lastRowLastColumn="0"/>
+          <w:cnfStyle w:val="100000000000"/>
           <w:trHeight w:val="535"/>
         </w:trPr>
         <w:tc>
@@ -3009,7 +2628,7 @@
       <w:tblPr>
         <w:tblStyle w:val="Tablaconcuadrcula"/>
         <w:tblW w:w="0" w:type="auto"/>
-        <w:tblLook w:val="04A0" w:firstRow="1" w:lastRow="0" w:firstColumn="1" w:lastColumn="0" w:noHBand="0" w:noVBand="1"/>
+        <w:tblLook w:val="04A0"/>
       </w:tblPr>
       <w:tblGrid>
         <w:gridCol w:w="2119"/>
@@ -3017,7 +2636,7 @@
       </w:tblGrid>
       <w:tr>
         <w:trPr>
-          <w:cnfStyle w:val="100000000000" w:firstRow="1" w:lastRow="0" w:firstColumn="0" w:lastColumn="0" w:oddVBand="0" w:evenVBand="0" w:oddHBand="0" w:evenHBand="0" w:firstRowFirstColumn="0" w:firstRowLastColumn="0" w:lastRowFirstColumn="0" w:lastRowLastColumn="0"/>
+          <w:cnfStyle w:val="100000000000"/>
         </w:trPr>
         <w:tc>
           <w:tcPr>
@@ -3406,7 +3025,7 @@
       <w:tblPr>
         <w:tblStyle w:val="Tablaconcuadrcula"/>
         <w:tblW w:w="0" w:type="auto"/>
-        <w:tblLook w:val="04A0" w:firstRow="1" w:lastRow="0" w:firstColumn="1" w:lastColumn="0" w:noHBand="0" w:noVBand="1"/>
+        <w:tblLook w:val="04A0"/>
       </w:tblPr>
       <w:tblGrid>
         <w:gridCol w:w="2119"/>
@@ -3414,7 +3033,7 @@
       </w:tblGrid>
       <w:tr>
         <w:trPr>
-          <w:cnfStyle w:val="100000000000" w:firstRow="1" w:lastRow="0" w:firstColumn="0" w:lastColumn="0" w:oddVBand="0" w:evenVBand="0" w:oddHBand="0" w:evenHBand="0" w:firstRowFirstColumn="0" w:firstRowLastColumn="0" w:lastRowFirstColumn="0" w:lastRowLastColumn="0"/>
+          <w:cnfStyle w:val="100000000000"/>
         </w:trPr>
         <w:tc>
           <w:tcPr>
@@ -3778,7 +3397,7 @@
       <w:tblPr>
         <w:tblStyle w:val="Tablaconcuadrcula"/>
         <w:tblW w:w="0" w:type="auto"/>
-        <w:tblLook w:val="04A0" w:firstRow="1" w:lastRow="0" w:firstColumn="1" w:lastColumn="0" w:noHBand="0" w:noVBand="1"/>
+        <w:tblLook w:val="04A0"/>
       </w:tblPr>
       <w:tblGrid>
         <w:gridCol w:w="2119"/>
@@ -3786,7 +3405,7 @@
       </w:tblGrid>
       <w:tr>
         <w:trPr>
-          <w:cnfStyle w:val="100000000000" w:firstRow="1" w:lastRow="0" w:firstColumn="0" w:lastColumn="0" w:oddVBand="0" w:evenVBand="0" w:oddHBand="0" w:evenHBand="0" w:firstRowFirstColumn="0" w:firstRowLastColumn="0" w:lastRowFirstColumn="0" w:lastRowLastColumn="0"/>
+          <w:cnfStyle w:val="100000000000"/>
         </w:trPr>
         <w:tc>
           <w:tcPr>
@@ -4167,7 +3786,7 @@
       <w:tblPr>
         <w:tblStyle w:val="Tablaconcuadrcula"/>
         <w:tblW w:w="0" w:type="auto"/>
-        <w:tblLook w:val="04A0" w:firstRow="1" w:lastRow="0" w:firstColumn="1" w:lastColumn="0" w:noHBand="0" w:noVBand="1"/>
+        <w:tblLook w:val="04A0"/>
       </w:tblPr>
       <w:tblGrid>
         <w:gridCol w:w="2119"/>
@@ -4175,7 +3794,7 @@
       </w:tblGrid>
       <w:tr>
         <w:trPr>
-          <w:cnfStyle w:val="100000000000" w:firstRow="1" w:lastRow="0" w:firstColumn="0" w:lastColumn="0" w:oddVBand="0" w:evenVBand="0" w:oddHBand="0" w:evenHBand="0" w:firstRowFirstColumn="0" w:firstRowLastColumn="0" w:lastRowFirstColumn="0" w:lastRowLastColumn="0"/>
+          <w:cnfStyle w:val="100000000000"/>
         </w:trPr>
         <w:tc>
           <w:tcPr>
@@ -4544,7 +4163,7 @@
       <w:tblPr>
         <w:tblStyle w:val="Tablaconcuadrcula"/>
         <w:tblW w:w="0" w:type="auto"/>
-        <w:tblLook w:val="04A0" w:firstRow="1" w:lastRow="0" w:firstColumn="1" w:lastColumn="0" w:noHBand="0" w:noVBand="1"/>
+        <w:tblLook w:val="04A0"/>
       </w:tblPr>
       <w:tblGrid>
         <w:gridCol w:w="2119"/>
@@ -4552,7 +4171,7 @@
       </w:tblGrid>
       <w:tr>
         <w:trPr>
-          <w:cnfStyle w:val="100000000000" w:firstRow="1" w:lastRow="0" w:firstColumn="0" w:lastColumn="0" w:oddVBand="0" w:evenVBand="0" w:oddHBand="0" w:evenHBand="0" w:firstRowFirstColumn="0" w:firstRowLastColumn="0" w:lastRowFirstColumn="0" w:lastRowLastColumn="0"/>
+          <w:cnfStyle w:val="100000000000"/>
         </w:trPr>
         <w:tc>
           <w:tcPr>
@@ -4915,7 +4534,7 @@
       <w:tblPr>
         <w:tblStyle w:val="Tablaconcuadrcula"/>
         <w:tblW w:w="0" w:type="auto"/>
-        <w:tblLook w:val="04A0" w:firstRow="1" w:lastRow="0" w:firstColumn="1" w:lastColumn="0" w:noHBand="0" w:noVBand="1"/>
+        <w:tblLook w:val="04A0"/>
       </w:tblPr>
       <w:tblGrid>
         <w:gridCol w:w="2119"/>
@@ -4923,7 +4542,7 @@
       </w:tblGrid>
       <w:tr>
         <w:trPr>
-          <w:cnfStyle w:val="100000000000" w:firstRow="1" w:lastRow="0" w:firstColumn="0" w:lastColumn="0" w:oddVBand="0" w:evenVBand="0" w:oddHBand="0" w:evenHBand="0" w:firstRowFirstColumn="0" w:firstRowLastColumn="0" w:lastRowFirstColumn="0" w:lastRowLastColumn="0"/>
+          <w:cnfStyle w:val="100000000000"/>
         </w:trPr>
         <w:tc>
           <w:tcPr>
@@ -5322,7 +4941,7 @@
       <w:tblPr>
         <w:tblStyle w:val="Tablaconcuadrcula"/>
         <w:tblW w:w="0" w:type="auto"/>
-        <w:tblLook w:val="04A0" w:firstRow="1" w:lastRow="0" w:firstColumn="1" w:lastColumn="0" w:noHBand="0" w:noVBand="1"/>
+        <w:tblLook w:val="04A0"/>
       </w:tblPr>
       <w:tblGrid>
         <w:gridCol w:w="2119"/>
@@ -5330,7 +4949,7 @@
       </w:tblGrid>
       <w:tr>
         <w:trPr>
-          <w:cnfStyle w:val="100000000000" w:firstRow="1" w:lastRow="0" w:firstColumn="0" w:lastColumn="0" w:oddVBand="0" w:evenVBand="0" w:oddHBand="0" w:evenHBand="0" w:firstRowFirstColumn="0" w:firstRowLastColumn="0" w:lastRowFirstColumn="0" w:lastRowLastColumn="0"/>
+          <w:cnfStyle w:val="100000000000"/>
         </w:trPr>
         <w:tc>
           <w:tcPr>
@@ -6027,7 +5646,7 @@
       <w:tblPr>
         <w:tblStyle w:val="Tablaconcuadrcula"/>
         <w:tblW w:w="0" w:type="auto"/>
-        <w:tblLook w:val="04A0" w:firstRow="1" w:lastRow="0" w:firstColumn="1" w:lastColumn="0" w:noHBand="0" w:noVBand="1"/>
+        <w:tblLook w:val="04A0"/>
       </w:tblPr>
       <w:tblGrid>
         <w:gridCol w:w="2119"/>
@@ -6035,7 +5654,7 @@
       </w:tblGrid>
       <w:tr>
         <w:trPr>
-          <w:cnfStyle w:val="100000000000" w:firstRow="1" w:lastRow="0" w:firstColumn="0" w:lastColumn="0" w:oddVBand="0" w:evenVBand="0" w:oddHBand="0" w:evenHBand="0" w:firstRowFirstColumn="0" w:firstRowLastColumn="0" w:lastRowFirstColumn="0" w:lastRowLastColumn="0"/>
+          <w:cnfStyle w:val="100000000000"/>
         </w:trPr>
         <w:tc>
           <w:tcPr>
@@ -6392,7 +6011,7 @@
       <w:tblPr>
         <w:tblStyle w:val="Tablaconcuadrcula"/>
         <w:tblW w:w="0" w:type="auto"/>
-        <w:tblLook w:val="04A0" w:firstRow="1" w:lastRow="0" w:firstColumn="1" w:lastColumn="0" w:noHBand="0" w:noVBand="1"/>
+        <w:tblLook w:val="04A0"/>
       </w:tblPr>
       <w:tblGrid>
         <w:gridCol w:w="2119"/>
@@ -6400,7 +6019,7 @@
       </w:tblGrid>
       <w:tr>
         <w:trPr>
-          <w:cnfStyle w:val="100000000000" w:firstRow="1" w:lastRow="0" w:firstColumn="0" w:lastColumn="0" w:oddVBand="0" w:evenVBand="0" w:oddHBand="0" w:evenHBand="0" w:firstRowFirstColumn="0" w:firstRowLastColumn="0" w:lastRowFirstColumn="0" w:lastRowLastColumn="0"/>
+          <w:cnfStyle w:val="100000000000"/>
         </w:trPr>
         <w:tc>
           <w:tcPr>
@@ -6756,7 +6375,7 @@
       <w:tblPr>
         <w:tblStyle w:val="Tablaconcuadrcula"/>
         <w:tblW w:w="0" w:type="auto"/>
-        <w:tblLook w:val="04A0" w:firstRow="1" w:lastRow="0" w:firstColumn="1" w:lastColumn="0" w:noHBand="0" w:noVBand="1"/>
+        <w:tblLook w:val="04A0"/>
       </w:tblPr>
       <w:tblGrid>
         <w:gridCol w:w="2119"/>
@@ -6764,7 +6383,7 @@
       </w:tblGrid>
       <w:tr>
         <w:trPr>
-          <w:cnfStyle w:val="100000000000" w:firstRow="1" w:lastRow="0" w:firstColumn="0" w:lastColumn="0" w:oddVBand="0" w:evenVBand="0" w:oddHBand="0" w:evenHBand="0" w:firstRowFirstColumn="0" w:firstRowLastColumn="0" w:lastRowFirstColumn="0" w:lastRowLastColumn="0"/>
+          <w:cnfStyle w:val="100000000000"/>
         </w:trPr>
         <w:tc>
           <w:tcPr>
@@ -7122,7 +6741,7 @@
       <w:tblPr>
         <w:tblStyle w:val="Tablaconcuadrcula"/>
         <w:tblW w:w="0" w:type="auto"/>
-        <w:tblLook w:val="04A0" w:firstRow="1" w:lastRow="0" w:firstColumn="1" w:lastColumn="0" w:noHBand="0" w:noVBand="1"/>
+        <w:tblLook w:val="04A0"/>
       </w:tblPr>
       <w:tblGrid>
         <w:gridCol w:w="2119"/>
@@ -7130,7 +6749,7 @@
       </w:tblGrid>
       <w:tr>
         <w:trPr>
-          <w:cnfStyle w:val="100000000000" w:firstRow="1" w:lastRow="0" w:firstColumn="0" w:lastColumn="0" w:oddVBand="0" w:evenVBand="0" w:oddHBand="0" w:evenHBand="0" w:firstRowFirstColumn="0" w:firstRowLastColumn="0" w:lastRowFirstColumn="0" w:lastRowLastColumn="0"/>
+          <w:cnfStyle w:val="100000000000"/>
         </w:trPr>
         <w:tc>
           <w:tcPr>
@@ -7508,7 +7127,7 @@
       <w:pPr>
         <w:pStyle w:val="Ttulo1"/>
       </w:pPr>
-      <w:bookmarkStart w:id="6" w:name="_Toc440032806"/>
+      <w:bookmarkStart w:id="5" w:name="_Toc440032806"/>
       <w:r>
         <w:lastRenderedPageBreak/>
         <w:t xml:space="preserve">5. </w:t>
@@ -7516,18 +7135,198 @@
       <w:r>
         <w:t>Priorización de riesgos</w:t>
       </w:r>
-      <w:bookmarkEnd w:id="6"/>
+      <w:bookmarkEnd w:id="5"/>
+    </w:p>
+    <w:p/>
+    <w:p>
+      <w:r>
+        <w:t>A continuación presentamos la priorización de los riesgos planteados según el grado de dicho riesgo ocasionado por la probabilidad de aparición y sus consecuencias.</w:t>
+      </w:r>
     </w:p>
     <w:p>
+      <w:r>
+        <w:t>En primer lugar  presentamos el único</w:t>
+      </w:r>
+      <w:r>
+        <w:t xml:space="preserve"> riesgo intolerable:</w:t>
+      </w:r>
+    </w:p>
+    <w:p>
+      <w:pPr>
+        <w:pStyle w:val="Prrafodelista"/>
+        <w:numPr>
+          <w:ilvl w:val="0"/>
+          <w:numId w:val="24"/>
+        </w:numPr>
+      </w:pPr>
+      <w:r>
+        <w:t>Falta de tiempo a la hora de realizar una entrega del proyecto.</w:t>
+      </w:r>
+    </w:p>
+    <w:p>
+      <w:r>
+        <w:t>A continuación daremos prioridad a los riesgos altos:</w:t>
+      </w:r>
+    </w:p>
+    <w:p>
+      <w:pPr>
+        <w:pStyle w:val="Prrafodelista"/>
+        <w:numPr>
+          <w:ilvl w:val="0"/>
+          <w:numId w:val="25"/>
+        </w:numPr>
+      </w:pPr>
+      <w:r>
+        <w:t xml:space="preserve">Problemas de implementación de requisitos. </w:t>
+      </w:r>
+    </w:p>
+    <w:p>
+      <w:pPr>
+        <w:pStyle w:val="Prrafodelista"/>
+        <w:numPr>
+          <w:ilvl w:val="0"/>
+          <w:numId w:val="25"/>
+        </w:numPr>
+      </w:pPr>
+      <w:r>
+        <w:t>Complejidad del proyecto.</w:t>
+      </w:r>
+    </w:p>
+    <w:p>
+      <w:pPr>
+        <w:pStyle w:val="Prrafodelista"/>
+        <w:numPr>
+          <w:ilvl w:val="0"/>
+          <w:numId w:val="25"/>
+        </w:numPr>
+      </w:pPr>
+      <w:r>
+        <w:t xml:space="preserve">Insatisfación del cliente a la hora de presentar el proyecto final. </w:t>
+      </w:r>
+    </w:p>
+    <w:p>
+      <w:r>
+        <w:t>Posteriormente se situarían aquellos con riesgo medio:</w:t>
+      </w:r>
+    </w:p>
+    <w:p>
+      <w:pPr>
+        <w:pStyle w:val="Prrafodelista"/>
+        <w:numPr>
+          <w:ilvl w:val="0"/>
+          <w:numId w:val="24"/>
+        </w:numPr>
+      </w:pPr>
+      <w:r>
+        <w:t xml:space="preserve">Ausencia temporal de un compañero. </w:t>
+      </w:r>
+    </w:p>
+    <w:p>
+      <w:pPr>
+        <w:pStyle w:val="Prrafodelista"/>
+        <w:numPr>
+          <w:ilvl w:val="0"/>
+          <w:numId w:val="24"/>
+        </w:numPr>
+      </w:pPr>
+      <w:r>
+        <w:t xml:space="preserve">Abandono de un compañero. </w:t>
+      </w:r>
+    </w:p>
+    <w:p>
+      <w:pPr>
+        <w:pStyle w:val="Prrafodelista"/>
+        <w:numPr>
+          <w:ilvl w:val="0"/>
+          <w:numId w:val="24"/>
+        </w:numPr>
+      </w:pPr>
+      <w:r>
+        <w:t>Bajo rendimiento de algún miembro del grupo.</w:t>
+      </w:r>
+    </w:p>
+    <w:p>
+      <w:pPr>
+        <w:pStyle w:val="Prrafodelista"/>
+        <w:numPr>
+          <w:ilvl w:val="0"/>
+          <w:numId w:val="24"/>
+        </w:numPr>
+      </w:pPr>
+      <w:r>
+        <w:t>Problemas derivados de la inexperiencia del trabajo en grupo.</w:t>
+      </w:r>
+    </w:p>
+    <w:p>
+      <w:pPr>
+        <w:pStyle w:val="Prrafodelista"/>
+        <w:numPr>
+          <w:ilvl w:val="0"/>
+          <w:numId w:val="24"/>
+        </w:numPr>
+      </w:pPr>
+      <w:r>
+        <w:t>Pérdida del trabajo realizado por caída del servidor.</w:t>
+      </w:r>
+    </w:p>
+    <w:p>
+      <w:pPr>
+        <w:pStyle w:val="Prrafodelista"/>
+        <w:numPr>
+          <w:ilvl w:val="0"/>
+          <w:numId w:val="24"/>
+        </w:numPr>
+      </w:pPr>
+      <w:r>
+        <w:t>Cambio de requisitos por parte del cliente.</w:t>
+      </w:r>
+    </w:p>
+    <w:p>
+      <w:r>
+        <w:t>Después estarán aquellos de riesgo bajo:</w:t>
+      </w:r>
+    </w:p>
+    <w:p>
+      <w:pPr>
+        <w:pStyle w:val="Prrafodelista"/>
+        <w:numPr>
+          <w:ilvl w:val="0"/>
+          <w:numId w:val="26"/>
+        </w:numPr>
+      </w:pPr>
+      <w:r>
+        <w:t xml:space="preserve">Falta de formación del personal del grupo. </w:t>
+      </w:r>
+    </w:p>
+    <w:p>
+      <w:r>
+        <w:t>Y finalmente aquellos que tengan riesgo tolerable:</w:t>
+      </w:r>
+    </w:p>
+    <w:p>
+      <w:pPr>
+        <w:pStyle w:val="Prrafodelista"/>
+        <w:numPr>
+          <w:ilvl w:val="0"/>
+          <w:numId w:val="21"/>
+        </w:numPr>
+      </w:pPr>
+      <w:r>
+        <w:t xml:space="preserve">Falta de recursos de desarrollo. </w:t>
+      </w:r>
+    </w:p>
+    <w:p/>
+    <w:p/>
+    <w:p>
       <w:pPr>
         <w:pStyle w:val="Ttulo1"/>
       </w:pPr>
-      <w:bookmarkStart w:id="7" w:name="_Toc440032807"/>
+      <w:bookmarkStart w:id="6" w:name="_Toc440032807"/>
       <w:r>
         <w:lastRenderedPageBreak/>
         <w:t>6. Valoración final y planificación de riesgo</w:t>
       </w:r>
-      <w:bookmarkEnd w:id="7"/>
+      <w:bookmarkEnd w:id="6"/>
     </w:p>
     <w:p>
       <w:pPr>
@@ -7537,6 +7336,8 @@
           <w:numId w:val="0"/>
         </w:numPr>
       </w:pPr>
+      <w:bookmarkStart w:id="7" w:name="_GoBack"/>
+      <w:bookmarkEnd w:id="7"/>
     </w:p>
     <w:sectPr>
       <w:headerReference w:type="default" r:id="rId11"/>
@@ -7551,8 +7352,8 @@
 </file>
 
 <file path=word/endnotes.xml><?xml version="1.0" encoding="utf-8"?>
-<w:endnotes xmlns:wpc="http://schemas.microsoft.com/office/word/2010/wordprocessingCanvas" xmlns:mc="http://schemas.openxmlformats.org/markup-compatibility/2006" xmlns:o="urn:schemas-microsoft-com:office:office" xmlns:r="http://schemas.openxmlformats.org/officeDocument/2006/relationships" xmlns:m="http://schemas.openxmlformats.org/officeDocument/2006/math" xmlns:v="urn:schemas-microsoft-com:vml" xmlns:wp14="http://schemas.microsoft.com/office/word/2010/wordprocessingDrawing" xmlns:wp="http://schemas.openxmlformats.org/drawingml/2006/wordprocessingDrawing" xmlns:w10="urn:schemas-microsoft-com:office:word" xmlns:w="http://schemas.openxmlformats.org/wordprocessingml/2006/main" xmlns:w14="http://schemas.microsoft.com/office/word/2010/wordml" xmlns:w15="http://schemas.microsoft.com/office/word/2012/wordml" xmlns:wpg="http://schemas.microsoft.com/office/word/2010/wordprocessingGroup" xmlns:wpi="http://schemas.microsoft.com/office/word/2010/wordprocessingInk" xmlns:wne="http://schemas.microsoft.com/office/word/2006/wordml" xmlns:wps="http://schemas.microsoft.com/office/word/2010/wordprocessingShape" mc:Ignorable="w14 w15 wp14">
-  <w:endnote w:type="separator" w:id="-1">
+<w:endnotes xmlns:ve="http://schemas.openxmlformats.org/markup-compatibility/2006" xmlns:o="urn:schemas-microsoft-com:office:office" xmlns:r="http://schemas.openxmlformats.org/officeDocument/2006/relationships" xmlns:m="http://schemas.openxmlformats.org/officeDocument/2006/math" xmlns:v="urn:schemas-microsoft-com:vml" xmlns:wp="http://schemas.openxmlformats.org/drawingml/2006/wordprocessingDrawing" xmlns:w10="urn:schemas-microsoft-com:office:word" xmlns:w="http://schemas.openxmlformats.org/wordprocessingml/2006/main" xmlns:wne="http://schemas.microsoft.com/office/word/2006/wordml">
+  <w:endnote w:type="separator" w:id="0">
     <w:p>
       <w:r>
         <w:separator/>
@@ -7561,7 +7362,7 @@
     <w:p/>
     <w:p/>
   </w:endnote>
-  <w:endnote w:type="continuationSeparator" w:id="0">
+  <w:endnote w:type="continuationSeparator" w:id="1">
     <w:p>
       <w:r>
         <w:continuationSeparator/>
@@ -7574,8 +7375,8 @@
 </file>
 
 <file path=word/footnotes.xml><?xml version="1.0" encoding="utf-8"?>
-<w:footnotes xmlns:wpc="http://schemas.microsoft.com/office/word/2010/wordprocessingCanvas" xmlns:mc="http://schemas.openxmlformats.org/markup-compatibility/2006" xmlns:o="urn:schemas-microsoft-com:office:office" xmlns:r="http://schemas.openxmlformats.org/officeDocument/2006/relationships" xmlns:m="http://schemas.openxmlformats.org/officeDocument/2006/math" xmlns:v="urn:schemas-microsoft-com:vml" xmlns:wp14="http://schemas.microsoft.com/office/word/2010/wordprocessingDrawing" xmlns:wp="http://schemas.openxmlformats.org/drawingml/2006/wordprocessingDrawing" xmlns:w10="urn:schemas-microsoft-com:office:word" xmlns:w="http://schemas.openxmlformats.org/wordprocessingml/2006/main" xmlns:w14="http://schemas.microsoft.com/office/word/2010/wordml" xmlns:w15="http://schemas.microsoft.com/office/word/2012/wordml" xmlns:wpg="http://schemas.microsoft.com/office/word/2010/wordprocessingGroup" xmlns:wpi="http://schemas.microsoft.com/office/word/2010/wordprocessingInk" xmlns:wne="http://schemas.microsoft.com/office/word/2006/wordml" xmlns:wps="http://schemas.microsoft.com/office/word/2010/wordprocessingShape" mc:Ignorable="w14 w15 wp14">
-  <w:footnote w:type="separator" w:id="-1">
+<w:footnotes xmlns:ve="http://schemas.openxmlformats.org/markup-compatibility/2006" xmlns:o="urn:schemas-microsoft-com:office:office" xmlns:r="http://schemas.openxmlformats.org/officeDocument/2006/relationships" xmlns:m="http://schemas.openxmlformats.org/officeDocument/2006/math" xmlns:v="urn:schemas-microsoft-com:vml" xmlns:wp="http://schemas.openxmlformats.org/drawingml/2006/wordprocessingDrawing" xmlns:w10="urn:schemas-microsoft-com:office:word" xmlns:w="http://schemas.openxmlformats.org/wordprocessingml/2006/main" xmlns:wne="http://schemas.microsoft.com/office/word/2006/wordml">
+  <w:footnote w:type="separator" w:id="0">
     <w:p>
       <w:r>
         <w:separator/>
@@ -7584,7 +7385,7 @@
     <w:p/>
     <w:p/>
   </w:footnote>
-  <w:footnote w:type="continuationSeparator" w:id="0">
+  <w:footnote w:type="continuationSeparator" w:id="1">
     <w:p>
       <w:r>
         <w:continuationSeparator/>
@@ -7597,7 +7398,7 @@
 </file>
 
 <file path=word/header1.xml><?xml version="1.0" encoding="utf-8"?>
-<w:hdr xmlns:wpc="http://schemas.microsoft.com/office/word/2010/wordprocessingCanvas" xmlns:mc="http://schemas.openxmlformats.org/markup-compatibility/2006" xmlns:o="urn:schemas-microsoft-com:office:office" xmlns:r="http://schemas.openxmlformats.org/officeDocument/2006/relationships" xmlns:m="http://schemas.openxmlformats.org/officeDocument/2006/math" xmlns:v="urn:schemas-microsoft-com:vml" xmlns:wp14="http://schemas.microsoft.com/office/word/2010/wordprocessingDrawing" xmlns:wp="http://schemas.openxmlformats.org/drawingml/2006/wordprocessingDrawing" xmlns:w10="urn:schemas-microsoft-com:office:word" xmlns:w="http://schemas.openxmlformats.org/wordprocessingml/2006/main" xmlns:w14="http://schemas.microsoft.com/office/word/2010/wordml" xmlns:w15="http://schemas.microsoft.com/office/word/2012/wordml" xmlns:wpg="http://schemas.microsoft.com/office/word/2010/wordprocessingGroup" xmlns:wpi="http://schemas.microsoft.com/office/word/2010/wordprocessingInk" xmlns:wne="http://schemas.microsoft.com/office/word/2006/wordml" xmlns:wps="http://schemas.microsoft.com/office/word/2010/wordprocessingShape" mc:Ignorable="w14 w15 wp14">
+<w:hdr xmlns:ve="http://schemas.openxmlformats.org/markup-compatibility/2006" xmlns:o="urn:schemas-microsoft-com:office:office" xmlns:r="http://schemas.openxmlformats.org/officeDocument/2006/relationships" xmlns:m="http://schemas.openxmlformats.org/officeDocument/2006/math" xmlns:v="urn:schemas-microsoft-com:vml" xmlns:wp="http://schemas.openxmlformats.org/drawingml/2006/wordprocessingDrawing" xmlns:w10="urn:schemas-microsoft-com:office:word" xmlns:w="http://schemas.openxmlformats.org/wordprocessingml/2006/main" xmlns:wne="http://schemas.microsoft.com/office/word/2006/wordml">
   <w:tbl>
     <w:tblPr>
       <w:tblW w:w="6410" w:type="pct"/>
@@ -7606,8 +7407,7 @@
         <w:left w:w="0" w:type="dxa"/>
         <w:right w:w="0" w:type="dxa"/>
       </w:tblCellMar>
-      <w:tblLook w:val="04A0" w:firstRow="1" w:lastRow="0" w:firstColumn="1" w:lastColumn="0" w:noHBand="0" w:noVBand="1"/>
-      <w:tblDescription w:val="Table of Contents Header"/>
+      <w:tblLook w:val="04A0"/>
     </w:tblPr>
     <w:tblGrid>
       <w:gridCol w:w="2088"/>
@@ -7702,7 +7502,7 @@
 </file>
 
 <file path=word/header2.xml><?xml version="1.0" encoding="utf-8"?>
-<w:hdr xmlns:wpc="http://schemas.microsoft.com/office/word/2010/wordprocessingCanvas" xmlns:mc="http://schemas.openxmlformats.org/markup-compatibility/2006" xmlns:o="urn:schemas-microsoft-com:office:office" xmlns:r="http://schemas.openxmlformats.org/officeDocument/2006/relationships" xmlns:m="http://schemas.openxmlformats.org/officeDocument/2006/math" xmlns:v="urn:schemas-microsoft-com:vml" xmlns:wp14="http://schemas.microsoft.com/office/word/2010/wordprocessingDrawing" xmlns:wp="http://schemas.openxmlformats.org/drawingml/2006/wordprocessingDrawing" xmlns:w10="urn:schemas-microsoft-com:office:word" xmlns:w="http://schemas.openxmlformats.org/wordprocessingml/2006/main" xmlns:w14="http://schemas.microsoft.com/office/word/2010/wordml" xmlns:w15="http://schemas.microsoft.com/office/word/2012/wordml" xmlns:wpg="http://schemas.microsoft.com/office/word/2010/wordprocessingGroup" xmlns:wpi="http://schemas.microsoft.com/office/word/2010/wordprocessingInk" xmlns:wne="http://schemas.microsoft.com/office/word/2006/wordml" xmlns:wps="http://schemas.microsoft.com/office/word/2010/wordprocessingShape" mc:Ignorable="w14 w15 wp14">
+<w:hdr xmlns:ve="http://schemas.openxmlformats.org/markup-compatibility/2006" xmlns:o="urn:schemas-microsoft-com:office:office" xmlns:r="http://schemas.openxmlformats.org/officeDocument/2006/relationships" xmlns:m="http://schemas.openxmlformats.org/officeDocument/2006/math" xmlns:v="urn:schemas-microsoft-com:vml" xmlns:wp="http://schemas.openxmlformats.org/drawingml/2006/wordprocessingDrawing" xmlns:w10="urn:schemas-microsoft-com:office:word" xmlns:w="http://schemas.openxmlformats.org/wordprocessingml/2006/main" xmlns:wne="http://schemas.microsoft.com/office/word/2006/wordml">
   <w:tbl>
     <w:tblPr>
       <w:tblW w:w="6410" w:type="pct"/>
@@ -7712,8 +7512,7 @@
         <w:left w:w="0" w:type="dxa"/>
         <w:right w:w="0" w:type="dxa"/>
       </w:tblCellMar>
-      <w:tblLook w:val="04A0" w:firstRow="1" w:lastRow="0" w:firstColumn="1" w:lastColumn="0" w:noHBand="0" w:noVBand="1"/>
-      <w:tblDescription w:val="Header Table"/>
+      <w:tblLook w:val="04A0"/>
     </w:tblPr>
     <w:tblGrid>
       <w:gridCol w:w="2088"/>
@@ -7835,8 +7634,8 @@
 </file>
 
 <file path=word/numbering.xml><?xml version="1.0" encoding="utf-8"?>
-<w:numbering xmlns:wpc="http://schemas.microsoft.com/office/word/2010/wordprocessingCanvas" xmlns:mc="http://schemas.openxmlformats.org/markup-compatibility/2006" xmlns:o="urn:schemas-microsoft-com:office:office" xmlns:r="http://schemas.openxmlformats.org/officeDocument/2006/relationships" xmlns:m="http://schemas.openxmlformats.org/officeDocument/2006/math" xmlns:v="urn:schemas-microsoft-com:vml" xmlns:wp14="http://schemas.microsoft.com/office/word/2010/wordprocessingDrawing" xmlns:wp="http://schemas.openxmlformats.org/drawingml/2006/wordprocessingDrawing" xmlns:w10="urn:schemas-microsoft-com:office:word" xmlns:w="http://schemas.openxmlformats.org/wordprocessingml/2006/main" xmlns:w14="http://schemas.microsoft.com/office/word/2010/wordml" xmlns:w15="http://schemas.microsoft.com/office/word/2012/wordml" xmlns:wpg="http://schemas.microsoft.com/office/word/2010/wordprocessingGroup" xmlns:wpi="http://schemas.microsoft.com/office/word/2010/wordprocessingInk" xmlns:wne="http://schemas.microsoft.com/office/word/2006/wordml" xmlns:wps="http://schemas.microsoft.com/office/word/2010/wordprocessingShape" mc:Ignorable="w14 w15 wp14">
-  <w:abstractNum w:abstractNumId="0" w15:restartNumberingAfterBreak="0">
+<w:numbering xmlns:ve="http://schemas.openxmlformats.org/markup-compatibility/2006" xmlns:o="urn:schemas-microsoft-com:office:office" xmlns:r="http://schemas.openxmlformats.org/officeDocument/2006/relationships" xmlns:m="http://schemas.openxmlformats.org/officeDocument/2006/math" xmlns:v="urn:schemas-microsoft-com:vml" xmlns:wp="http://schemas.openxmlformats.org/drawingml/2006/wordprocessingDrawing" xmlns:w10="urn:schemas-microsoft-com:office:word" xmlns:w="http://schemas.openxmlformats.org/wordprocessingml/2006/main" xmlns:wne="http://schemas.microsoft.com/office/word/2006/wordml">
+  <w:abstractNum w:abstractNumId="0">
     <w:nsid w:val="FFFFFF89"/>
     <w:multiLevelType w:val="singleLevel"/>
     <w:tmpl w:val="60E6EB78"/>
@@ -7855,7 +7654,7 @@
       </w:rPr>
     </w:lvl>
   </w:abstractNum>
-  <w:abstractNum w:abstractNumId="1" w15:restartNumberingAfterBreak="0">
+  <w:abstractNum w:abstractNumId="1">
     <w:nsid w:val="12266B9A"/>
     <w:multiLevelType w:val="hybridMultilevel"/>
     <w:tmpl w:val="84CCFEE0"/>
@@ -7967,14 +7766,14 @@
       </w:rPr>
     </w:lvl>
   </w:abstractNum>
-  <w:abstractNum w:abstractNumId="2" w15:restartNumberingAfterBreak="0">
+  <w:abstractNum w:abstractNumId="2">
     <w:nsid w:val="1FEA11AF"/>
     <w:multiLevelType w:val="hybridMultilevel"/>
-    <w:tmpl w:val="1CB22728"/>
-    <w:lvl w:ilvl="0" w:tplc="0C0A0009">
-      <w:start w:val="1"/>
-      <w:numFmt w:val="bullet"/>
-      <w:lvlText w:val=""/>
+    <w:tmpl w:val="3BBCEED0"/>
+    <w:lvl w:ilvl="0" w:tplc="0C0A000B">
+      <w:start w:val="1"/>
+      <w:numFmt w:val="bullet"/>
+      <w:lvlText w:val=""/>
       <w:lvlJc w:val="left"/>
       <w:pPr>
         <w:ind w:left="720" w:hanging="360"/>
@@ -8080,7 +7879,7 @@
       </w:rPr>
     </w:lvl>
   </w:abstractNum>
-  <w:abstractNum w:abstractNumId="3" w15:restartNumberingAfterBreak="0">
+  <w:abstractNum w:abstractNumId="3">
     <w:nsid w:val="22862DD6"/>
     <w:multiLevelType w:val="hybridMultilevel"/>
     <w:tmpl w:val="3B56D80A"/>
@@ -8192,7 +7991,7 @@
       </w:rPr>
     </w:lvl>
   </w:abstractNum>
-  <w:abstractNum w:abstractNumId="4" w15:restartNumberingAfterBreak="0">
+  <w:abstractNum w:abstractNumId="4">
     <w:nsid w:val="2BA46A65"/>
     <w:multiLevelType w:val="hybridMultilevel"/>
     <w:tmpl w:val="C9766444"/>
@@ -8305,7 +8104,120 @@
       </w:rPr>
     </w:lvl>
   </w:abstractNum>
-  <w:abstractNum w:abstractNumId="5" w15:restartNumberingAfterBreak="0">
+  <w:abstractNum w:abstractNumId="5">
+    <w:nsid w:val="2F3671E4"/>
+    <w:multiLevelType w:val="hybridMultilevel"/>
+    <w:tmpl w:val="67B28A82"/>
+    <w:lvl w:ilvl="0" w:tplc="0C0A000B">
+      <w:start w:val="1"/>
+      <w:numFmt w:val="bullet"/>
+      <w:lvlText w:val=""/>
+      <w:lvlJc w:val="left"/>
+      <w:pPr>
+        <w:ind w:left="720" w:hanging="360"/>
+      </w:pPr>
+      <w:rPr>
+        <w:rFonts w:ascii="Wingdings" w:hAnsi="Wingdings" w:hint="default"/>
+      </w:rPr>
+    </w:lvl>
+    <w:lvl w:ilvl="1" w:tplc="0C0A0003" w:tentative="1">
+      <w:start w:val="1"/>
+      <w:numFmt w:val="bullet"/>
+      <w:lvlText w:val="o"/>
+      <w:lvlJc w:val="left"/>
+      <w:pPr>
+        <w:ind w:left="1440" w:hanging="360"/>
+      </w:pPr>
+      <w:rPr>
+        <w:rFonts w:ascii="Courier New" w:hAnsi="Courier New" w:cs="Courier New" w:hint="default"/>
+      </w:rPr>
+    </w:lvl>
+    <w:lvl w:ilvl="2" w:tplc="0C0A0005" w:tentative="1">
+      <w:start w:val="1"/>
+      <w:numFmt w:val="bullet"/>
+      <w:lvlText w:val=""/>
+      <w:lvlJc w:val="left"/>
+      <w:pPr>
+        <w:ind w:left="2160" w:hanging="360"/>
+      </w:pPr>
+      <w:rPr>
+        <w:rFonts w:ascii="Wingdings" w:hAnsi="Wingdings" w:hint="default"/>
+      </w:rPr>
+    </w:lvl>
+    <w:lvl w:ilvl="3" w:tplc="0C0A0001" w:tentative="1">
+      <w:start w:val="1"/>
+      <w:numFmt w:val="bullet"/>
+      <w:lvlText w:val=""/>
+      <w:lvlJc w:val="left"/>
+      <w:pPr>
+        <w:ind w:left="2880" w:hanging="360"/>
+      </w:pPr>
+      <w:rPr>
+        <w:rFonts w:ascii="Symbol" w:hAnsi="Symbol" w:hint="default"/>
+      </w:rPr>
+    </w:lvl>
+    <w:lvl w:ilvl="4" w:tplc="0C0A0003" w:tentative="1">
+      <w:start w:val="1"/>
+      <w:numFmt w:val="bullet"/>
+      <w:lvlText w:val="o"/>
+      <w:lvlJc w:val="left"/>
+      <w:pPr>
+        <w:ind w:left="3600" w:hanging="360"/>
+      </w:pPr>
+      <w:rPr>
+        <w:rFonts w:ascii="Courier New" w:hAnsi="Courier New" w:cs="Courier New" w:hint="default"/>
+      </w:rPr>
+    </w:lvl>
+    <w:lvl w:ilvl="5" w:tplc="0C0A0005" w:tentative="1">
+      <w:start w:val="1"/>
+      <w:numFmt w:val="bullet"/>
+      <w:lvlText w:val=""/>
+      <w:lvlJc w:val="left"/>
+      <w:pPr>
+        <w:ind w:left="4320" w:hanging="360"/>
+      </w:pPr>
+      <w:rPr>
+        <w:rFonts w:ascii="Wingdings" w:hAnsi="Wingdings" w:hint="default"/>
+      </w:rPr>
+    </w:lvl>
+    <w:lvl w:ilvl="6" w:tplc="0C0A0001" w:tentative="1">
+      <w:start w:val="1"/>
+      <w:numFmt w:val="bullet"/>
+      <w:lvlText w:val=""/>
+      <w:lvlJc w:val="left"/>
+      <w:pPr>
+        <w:ind w:left="5040" w:hanging="360"/>
+      </w:pPr>
+      <w:rPr>
+        <w:rFonts w:ascii="Symbol" w:hAnsi="Symbol" w:hint="default"/>
+      </w:rPr>
+    </w:lvl>
+    <w:lvl w:ilvl="7" w:tplc="0C0A0003" w:tentative="1">
+      <w:start w:val="1"/>
+      <w:numFmt w:val="bullet"/>
+      <w:lvlText w:val="o"/>
+      <w:lvlJc w:val="left"/>
+      <w:pPr>
+        <w:ind w:left="5760" w:hanging="360"/>
+      </w:pPr>
+      <w:rPr>
+        <w:rFonts w:ascii="Courier New" w:hAnsi="Courier New" w:cs="Courier New" w:hint="default"/>
+      </w:rPr>
+    </w:lvl>
+    <w:lvl w:ilvl="8" w:tplc="0C0A0005" w:tentative="1">
+      <w:start w:val="1"/>
+      <w:numFmt w:val="bullet"/>
+      <w:lvlText w:val=""/>
+      <w:lvlJc w:val="left"/>
+      <w:pPr>
+        <w:ind w:left="6480" w:hanging="360"/>
+      </w:pPr>
+      <w:rPr>
+        <w:rFonts w:ascii="Wingdings" w:hAnsi="Wingdings" w:hint="default"/>
+      </w:rPr>
+    </w:lvl>
+  </w:abstractNum>
+  <w:abstractNum w:abstractNumId="6">
     <w:nsid w:val="32C624C3"/>
     <w:multiLevelType w:val="hybridMultilevel"/>
     <w:tmpl w:val="3112E5FE"/>
@@ -8418,7 +8330,7 @@
       </w:rPr>
     </w:lvl>
   </w:abstractNum>
-  <w:abstractNum w:abstractNumId="6" w15:restartNumberingAfterBreak="0">
+  <w:abstractNum w:abstractNumId="7">
     <w:nsid w:val="367F6A45"/>
     <w:multiLevelType w:val="multilevel"/>
     <w:tmpl w:val="0436C7FE"/>
@@ -8541,7 +8453,7 @@
       </w:rPr>
     </w:lvl>
   </w:abstractNum>
-  <w:abstractNum w:abstractNumId="7" w15:restartNumberingAfterBreak="0">
+  <w:abstractNum w:abstractNumId="8">
     <w:nsid w:val="39984E77"/>
     <w:multiLevelType w:val="hybridMultilevel"/>
     <w:tmpl w:val="EA88EAD4"/>
@@ -8654,7 +8566,7 @@
       </w:rPr>
     </w:lvl>
   </w:abstractNum>
-  <w:abstractNum w:abstractNumId="8" w15:restartNumberingAfterBreak="0">
+  <w:abstractNum w:abstractNumId="9">
     <w:nsid w:val="406B00AB"/>
     <w:multiLevelType w:val="hybridMultilevel"/>
     <w:tmpl w:val="37BCA62C"/>
@@ -8743,7 +8655,7 @@
       </w:pPr>
     </w:lvl>
   </w:abstractNum>
-  <w:abstractNum w:abstractNumId="9" w15:restartNumberingAfterBreak="0">
+  <w:abstractNum w:abstractNumId="10">
     <w:nsid w:val="49B56313"/>
     <w:multiLevelType w:val="hybridMultilevel"/>
     <w:tmpl w:val="27B221CE"/>
@@ -8855,7 +8767,7 @@
       </w:rPr>
     </w:lvl>
   </w:abstractNum>
-  <w:abstractNum w:abstractNumId="10" w15:restartNumberingAfterBreak="0">
+  <w:abstractNum w:abstractNumId="11">
     <w:nsid w:val="49B61C96"/>
     <w:multiLevelType w:val="hybridMultilevel"/>
     <w:tmpl w:val="BD060606"/>
@@ -8967,7 +8879,7 @@
       </w:rPr>
     </w:lvl>
   </w:abstractNum>
-  <w:abstractNum w:abstractNumId="11" w15:restartNumberingAfterBreak="0">
+  <w:abstractNum w:abstractNumId="12">
     <w:nsid w:val="4F774F41"/>
     <w:multiLevelType w:val="hybridMultilevel"/>
     <w:tmpl w:val="6F58F0F6"/>
@@ -9080,7 +8992,7 @@
       </w:rPr>
     </w:lvl>
   </w:abstractNum>
-  <w:abstractNum w:abstractNumId="12" w15:restartNumberingAfterBreak="0">
+  <w:abstractNum w:abstractNumId="13">
     <w:nsid w:val="503B1B11"/>
     <w:multiLevelType w:val="hybridMultilevel"/>
     <w:tmpl w:val="8AE042BC"/>
@@ -9172,7 +9084,7 @@
       </w:pPr>
     </w:lvl>
   </w:abstractNum>
-  <w:abstractNum w:abstractNumId="13" w15:restartNumberingAfterBreak="0">
+  <w:abstractNum w:abstractNumId="14">
     <w:nsid w:val="50B14D10"/>
     <w:multiLevelType w:val="hybridMultilevel"/>
     <w:tmpl w:val="43FA44E2"/>
@@ -9285,7 +9197,233 @@
       </w:rPr>
     </w:lvl>
   </w:abstractNum>
-  <w:abstractNum w:abstractNumId="14" w15:restartNumberingAfterBreak="0">
+  <w:abstractNum w:abstractNumId="15">
+    <w:nsid w:val="51196F0D"/>
+    <w:multiLevelType w:val="hybridMultilevel"/>
+    <w:tmpl w:val="36F019FE"/>
+    <w:lvl w:ilvl="0" w:tplc="0C0A0009">
+      <w:start w:val="1"/>
+      <w:numFmt w:val="bullet"/>
+      <w:lvlText w:val=""/>
+      <w:lvlJc w:val="left"/>
+      <w:pPr>
+        <w:ind w:left="720" w:hanging="360"/>
+      </w:pPr>
+      <w:rPr>
+        <w:rFonts w:ascii="Wingdings" w:hAnsi="Wingdings" w:hint="default"/>
+      </w:rPr>
+    </w:lvl>
+    <w:lvl w:ilvl="1" w:tplc="0C0A0003">
+      <w:start w:val="1"/>
+      <w:numFmt w:val="bullet"/>
+      <w:lvlText w:val="o"/>
+      <w:lvlJc w:val="left"/>
+      <w:pPr>
+        <w:ind w:left="1440" w:hanging="360"/>
+      </w:pPr>
+      <w:rPr>
+        <w:rFonts w:ascii="Courier New" w:hAnsi="Courier New" w:cs="Courier New" w:hint="default"/>
+      </w:rPr>
+    </w:lvl>
+    <w:lvl w:ilvl="2" w:tplc="0C0A0005" w:tentative="1">
+      <w:start w:val="1"/>
+      <w:numFmt w:val="bullet"/>
+      <w:lvlText w:val=""/>
+      <w:lvlJc w:val="left"/>
+      <w:pPr>
+        <w:ind w:left="2160" w:hanging="360"/>
+      </w:pPr>
+      <w:rPr>
+        <w:rFonts w:ascii="Wingdings" w:hAnsi="Wingdings" w:hint="default"/>
+      </w:rPr>
+    </w:lvl>
+    <w:lvl w:ilvl="3" w:tplc="0C0A0001" w:tentative="1">
+      <w:start w:val="1"/>
+      <w:numFmt w:val="bullet"/>
+      <w:lvlText w:val=""/>
+      <w:lvlJc w:val="left"/>
+      <w:pPr>
+        <w:ind w:left="2880" w:hanging="360"/>
+      </w:pPr>
+      <w:rPr>
+        <w:rFonts w:ascii="Symbol" w:hAnsi="Symbol" w:hint="default"/>
+      </w:rPr>
+    </w:lvl>
+    <w:lvl w:ilvl="4" w:tplc="0C0A0003" w:tentative="1">
+      <w:start w:val="1"/>
+      <w:numFmt w:val="bullet"/>
+      <w:lvlText w:val="o"/>
+      <w:lvlJc w:val="left"/>
+      <w:pPr>
+        <w:ind w:left="3600" w:hanging="360"/>
+      </w:pPr>
+      <w:rPr>
+        <w:rFonts w:ascii="Courier New" w:hAnsi="Courier New" w:cs="Courier New" w:hint="default"/>
+      </w:rPr>
+    </w:lvl>
+    <w:lvl w:ilvl="5" w:tplc="0C0A0005" w:tentative="1">
+      <w:start w:val="1"/>
+      <w:numFmt w:val="bullet"/>
+      <w:lvlText w:val=""/>
+      <w:lvlJc w:val="left"/>
+      <w:pPr>
+        <w:ind w:left="4320" w:hanging="360"/>
+      </w:pPr>
+      <w:rPr>
+        <w:rFonts w:ascii="Wingdings" w:hAnsi="Wingdings" w:hint="default"/>
+      </w:rPr>
+    </w:lvl>
+    <w:lvl w:ilvl="6" w:tplc="0C0A0001" w:tentative="1">
+      <w:start w:val="1"/>
+      <w:numFmt w:val="bullet"/>
+      <w:lvlText w:val=""/>
+      <w:lvlJc w:val="left"/>
+      <w:pPr>
+        <w:ind w:left="5040" w:hanging="360"/>
+      </w:pPr>
+      <w:rPr>
+        <w:rFonts w:ascii="Symbol" w:hAnsi="Symbol" w:hint="default"/>
+      </w:rPr>
+    </w:lvl>
+    <w:lvl w:ilvl="7" w:tplc="0C0A0003" w:tentative="1">
+      <w:start w:val="1"/>
+      <w:numFmt w:val="bullet"/>
+      <w:lvlText w:val="o"/>
+      <w:lvlJc w:val="left"/>
+      <w:pPr>
+        <w:ind w:left="5760" w:hanging="360"/>
+      </w:pPr>
+      <w:rPr>
+        <w:rFonts w:ascii="Courier New" w:hAnsi="Courier New" w:cs="Courier New" w:hint="default"/>
+      </w:rPr>
+    </w:lvl>
+    <w:lvl w:ilvl="8" w:tplc="0C0A0005" w:tentative="1">
+      <w:start w:val="1"/>
+      <w:numFmt w:val="bullet"/>
+      <w:lvlText w:val=""/>
+      <w:lvlJc w:val="left"/>
+      <w:pPr>
+        <w:ind w:left="6480" w:hanging="360"/>
+      </w:pPr>
+      <w:rPr>
+        <w:rFonts w:ascii="Wingdings" w:hAnsi="Wingdings" w:hint="default"/>
+      </w:rPr>
+    </w:lvl>
+  </w:abstractNum>
+  <w:abstractNum w:abstractNumId="16">
+    <w:nsid w:val="546602B6"/>
+    <w:multiLevelType w:val="hybridMultilevel"/>
+    <w:tmpl w:val="6D5E0B48"/>
+    <w:lvl w:ilvl="0" w:tplc="0C0A000B">
+      <w:start w:val="1"/>
+      <w:numFmt w:val="bullet"/>
+      <w:lvlText w:val=""/>
+      <w:lvlJc w:val="left"/>
+      <w:pPr>
+        <w:ind w:left="720" w:hanging="360"/>
+      </w:pPr>
+      <w:rPr>
+        <w:rFonts w:ascii="Wingdings" w:hAnsi="Wingdings" w:hint="default"/>
+      </w:rPr>
+    </w:lvl>
+    <w:lvl w:ilvl="1" w:tplc="0C0A0003" w:tentative="1">
+      <w:start w:val="1"/>
+      <w:numFmt w:val="bullet"/>
+      <w:lvlText w:val="o"/>
+      <w:lvlJc w:val="left"/>
+      <w:pPr>
+        <w:ind w:left="1440" w:hanging="360"/>
+      </w:pPr>
+      <w:rPr>
+        <w:rFonts w:ascii="Courier New" w:hAnsi="Courier New" w:cs="Courier New" w:hint="default"/>
+      </w:rPr>
+    </w:lvl>
+    <w:lvl w:ilvl="2" w:tplc="0C0A0005" w:tentative="1">
+      <w:start w:val="1"/>
+      <w:numFmt w:val="bullet"/>
+      <w:lvlText w:val=""/>
+      <w:lvlJc w:val="left"/>
+      <w:pPr>
+        <w:ind w:left="2160" w:hanging="360"/>
+      </w:pPr>
+      <w:rPr>
+        <w:rFonts w:ascii="Wingdings" w:hAnsi="Wingdings" w:hint="default"/>
+      </w:rPr>
+    </w:lvl>
+    <w:lvl w:ilvl="3" w:tplc="0C0A0001" w:tentative="1">
+      <w:start w:val="1"/>
+      <w:numFmt w:val="bullet"/>
+      <w:lvlText w:val=""/>
+      <w:lvlJc w:val="left"/>
+      <w:pPr>
+        <w:ind w:left="2880" w:hanging="360"/>
+      </w:pPr>
+      <w:rPr>
+        <w:rFonts w:ascii="Symbol" w:hAnsi="Symbol" w:hint="default"/>
+      </w:rPr>
+    </w:lvl>
+    <w:lvl w:ilvl="4" w:tplc="0C0A0003" w:tentative="1">
+      <w:start w:val="1"/>
+      <w:numFmt w:val="bullet"/>
+      <w:lvlText w:val="o"/>
+      <w:lvlJc w:val="left"/>
+      <w:pPr>
+        <w:ind w:left="3600" w:hanging="360"/>
+      </w:pPr>
+      <w:rPr>
+        <w:rFonts w:ascii="Courier New" w:hAnsi="Courier New" w:cs="Courier New" w:hint="default"/>
+      </w:rPr>
+    </w:lvl>
+    <w:lvl w:ilvl="5" w:tplc="0C0A0005" w:tentative="1">
+      <w:start w:val="1"/>
+      <w:numFmt w:val="bullet"/>
+      <w:lvlText w:val=""/>
+      <w:lvlJc w:val="left"/>
+      <w:pPr>
+        <w:ind w:left="4320" w:hanging="360"/>
+      </w:pPr>
+      <w:rPr>
+        <w:rFonts w:ascii="Wingdings" w:hAnsi="Wingdings" w:hint="default"/>
+      </w:rPr>
+    </w:lvl>
+    <w:lvl w:ilvl="6" w:tplc="0C0A0001" w:tentative="1">
+      <w:start w:val="1"/>
+      <w:numFmt w:val="bullet"/>
+      <w:lvlText w:val=""/>
+      <w:lvlJc w:val="left"/>
+      <w:pPr>
+        <w:ind w:left="5040" w:hanging="360"/>
+      </w:pPr>
+      <w:rPr>
+        <w:rFonts w:ascii="Symbol" w:hAnsi="Symbol" w:hint="default"/>
+      </w:rPr>
+    </w:lvl>
+    <w:lvl w:ilvl="7" w:tplc="0C0A0003" w:tentative="1">
+      <w:start w:val="1"/>
+      <w:numFmt w:val="bullet"/>
+      <w:lvlText w:val="o"/>
+      <w:lvlJc w:val="left"/>
+      <w:pPr>
+        <w:ind w:left="5760" w:hanging="360"/>
+      </w:pPr>
+      <w:rPr>
+        <w:rFonts w:ascii="Courier New" w:hAnsi="Courier New" w:cs="Courier New" w:hint="default"/>
+      </w:rPr>
+    </w:lvl>
+    <w:lvl w:ilvl="8" w:tplc="0C0A0005" w:tentative="1">
+      <w:start w:val="1"/>
+      <w:numFmt w:val="bullet"/>
+      <w:lvlText w:val=""/>
+      <w:lvlJc w:val="left"/>
+      <w:pPr>
+        <w:ind w:left="6480" w:hanging="360"/>
+      </w:pPr>
+      <w:rPr>
+        <w:rFonts w:ascii="Wingdings" w:hAnsi="Wingdings" w:hint="default"/>
+      </w:rPr>
+    </w:lvl>
+  </w:abstractNum>
+  <w:abstractNum w:abstractNumId="17">
     <w:nsid w:val="79394E2B"/>
     <w:multiLevelType w:val="multilevel"/>
     <w:tmpl w:val="22FA14EC"/>
@@ -9434,7 +9572,7 @@
       </w:rPr>
     </w:lvl>
   </w:abstractNum>
-  <w:abstractNum w:abstractNumId="15" w15:restartNumberingAfterBreak="0">
+  <w:abstractNum w:abstractNumId="18">
     <w:nsid w:val="7B181EBB"/>
     <w:multiLevelType w:val="hybridMultilevel"/>
     <w:tmpl w:val="982E8142"/>
@@ -9556,7 +9694,7 @@
     </w:lvlOverride>
   </w:num>
   <w:num w:numId="3">
-    <w:abstractNumId w:val="6"/>
+    <w:abstractNumId w:val="7"/>
   </w:num>
   <w:num w:numId="4">
     <w:abstractNumId w:val="0"/>
@@ -9571,22 +9709,29 @@
     </w:lvlOverride>
   </w:num>
   <w:num w:numId="6">
-    <w:abstractNumId w:val="15"/>
+    <w:abstractNumId w:val="18"/>
   </w:num>
   <w:num w:numId="7">
-    <w:abstractNumId w:val="11"/>
+    <w:abstractNumId w:val="12"/>
   </w:num>
   <w:num w:numId="8">
-    <w:abstractNumId w:val="10"/>
+    <w:abstractNumId w:val="11"/>
   </w:num>
   <w:num w:numId="9">
     <w:abstractNumId w:val="3"/>
   </w:num>
   <w:num w:numId="10">
-    <w:abstractNumId w:val="14"/>
+    <w:abstractNumId w:val="17"/>
   </w:num>
   <w:num w:numId="11">
-    <w:abstractNumId w:val="14"/>
+    <w:abstractNumId w:val="17"/>
+    <w:lvlOverride w:ilvl="0">
+      <w:lvl w:ilvl="0">
+        <w:numFmt w:val="decimal"/>
+        <w:lvlText w:val=""/>
+        <w:lvlJc w:val="left"/>
+      </w:lvl>
+    </w:lvlOverride>
     <w:lvlOverride w:ilvl="1">
       <w:lvl w:ilvl="1">
         <w:numFmt w:val="bullet"/>
@@ -9606,7 +9751,14 @@
     </w:lvlOverride>
   </w:num>
   <w:num w:numId="12">
-    <w:abstractNumId w:val="14"/>
+    <w:abstractNumId w:val="17"/>
+    <w:lvlOverride w:ilvl="0">
+      <w:lvl w:ilvl="0">
+        <w:numFmt w:val="decimal"/>
+        <w:lvlText w:val=""/>
+        <w:lvlJc w:val="left"/>
+      </w:lvl>
+    </w:lvlOverride>
     <w:lvlOverride w:ilvl="1">
       <w:lvl w:ilvl="1">
         <w:numFmt w:val="bullet"/>
@@ -9643,7 +9795,14 @@
     </w:lvlOverride>
   </w:num>
   <w:num w:numId="13">
-    <w:abstractNumId w:val="14"/>
+    <w:abstractNumId w:val="17"/>
+    <w:lvlOverride w:ilvl="0">
+      <w:lvl w:ilvl="0">
+        <w:numFmt w:val="decimal"/>
+        <w:lvlText w:val=""/>
+        <w:lvlJc w:val="left"/>
+      </w:lvl>
+    </w:lvlOverride>
     <w:lvlOverride w:ilvl="1">
       <w:lvl w:ilvl="1">
         <w:numFmt w:val="bullet"/>
@@ -9697,7 +9856,14 @@
     </w:lvlOverride>
   </w:num>
   <w:num w:numId="14">
-    <w:abstractNumId w:val="14"/>
+    <w:abstractNumId w:val="17"/>
+    <w:lvlOverride w:ilvl="0">
+      <w:lvl w:ilvl="0">
+        <w:numFmt w:val="decimal"/>
+        <w:lvlText w:val=""/>
+        <w:lvlJc w:val="left"/>
+      </w:lvl>
+    </w:lvlOverride>
     <w:lvlOverride w:ilvl="1">
       <w:lvl w:ilvl="1">
         <w:numFmt w:val="bullet"/>
@@ -9768,37 +9934,49 @@
     </w:lvlOverride>
   </w:num>
   <w:num w:numId="15">
-    <w:abstractNumId w:val="9"/>
+    <w:abstractNumId w:val="10"/>
   </w:num>
   <w:num w:numId="16">
     <w:abstractNumId w:val="1"/>
   </w:num>
   <w:num w:numId="17">
-    <w:abstractNumId w:val="12"/>
+    <w:abstractNumId w:val="13"/>
   </w:num>
   <w:num w:numId="18">
-    <w:abstractNumId w:val="8"/>
+    <w:abstractNumId w:val="9"/>
   </w:num>
   <w:num w:numId="19">
     <w:abstractNumId w:val="4"/>
   </w:num>
   <w:num w:numId="20">
-    <w:abstractNumId w:val="13"/>
+    <w:abstractNumId w:val="14"/>
   </w:num>
   <w:num w:numId="21">
     <w:abstractNumId w:val="2"/>
   </w:num>
   <w:num w:numId="22">
-    <w:abstractNumId w:val="7"/>
+    <w:abstractNumId w:val="8"/>
   </w:num>
   <w:num w:numId="23">
+    <w:abstractNumId w:val="6"/>
+  </w:num>
+  <w:num w:numId="24">
+    <w:abstractNumId w:val="2"/>
+  </w:num>
+  <w:num w:numId="25">
     <w:abstractNumId w:val="5"/>
+  </w:num>
+  <w:num w:numId="26">
+    <w:abstractNumId w:val="16"/>
+  </w:num>
+  <w:num w:numId="27">
+    <w:abstractNumId w:val="15"/>
   </w:num>
 </w:numbering>
 </file>
 
 <file path=word/styles.xml><?xml version="1.0" encoding="utf-8"?>
-<w:styles xmlns:mc="http://schemas.openxmlformats.org/markup-compatibility/2006" xmlns:r="http://schemas.openxmlformats.org/officeDocument/2006/relationships" xmlns:w="http://schemas.openxmlformats.org/wordprocessingml/2006/main" xmlns:w14="http://schemas.microsoft.com/office/word/2010/wordml" xmlns:w15="http://schemas.microsoft.com/office/word/2012/wordml" mc:Ignorable="w14 w15">
+<w:styles xmlns:r="http://schemas.openxmlformats.org/officeDocument/2006/relationships" xmlns:w="http://schemas.openxmlformats.org/wordprocessingml/2006/main">
   <w:docDefaults>
     <w:rPrDefault>
       <w:rPr>
@@ -9813,378 +9991,155 @@
       </w:pPr>
     </w:pPrDefault>
   </w:docDefaults>
-  <w:latentStyles w:defLockedState="0" w:defUIPriority="99" w:defSemiHidden="0" w:defUnhideWhenUsed="0" w:defQFormat="0" w:count="371">
-    <w:lsdException w:name="Normal" w:uiPriority="0" w:qFormat="1"/>
-    <w:lsdException w:name="heading 1" w:uiPriority="9" w:qFormat="1"/>
-    <w:lsdException w:name="heading 2" w:semiHidden="1" w:uiPriority="9" w:unhideWhenUsed="1" w:qFormat="1"/>
-    <w:lsdException w:name="heading 3" w:semiHidden="1" w:uiPriority="1" w:unhideWhenUsed="1" w:qFormat="1"/>
-    <w:lsdException w:name="heading 4" w:semiHidden="1" w:uiPriority="9" w:unhideWhenUsed="1" w:qFormat="1"/>
-    <w:lsdException w:name="heading 5" w:semiHidden="1" w:uiPriority="9" w:unhideWhenUsed="1" w:qFormat="1"/>
-    <w:lsdException w:name="heading 6" w:semiHidden="1" w:uiPriority="9" w:unhideWhenUsed="1" w:qFormat="1"/>
-    <w:lsdException w:name="heading 7" w:semiHidden="1" w:uiPriority="9" w:unhideWhenUsed="1" w:qFormat="1"/>
-    <w:lsdException w:name="heading 8" w:semiHidden="1" w:uiPriority="9" w:unhideWhenUsed="1" w:qFormat="1"/>
-    <w:lsdException w:name="heading 9" w:semiHidden="1" w:uiPriority="9" w:unhideWhenUsed="1" w:qFormat="1"/>
-    <w:lsdException w:name="index 1" w:semiHidden="1" w:unhideWhenUsed="1"/>
-    <w:lsdException w:name="index 2" w:semiHidden="1" w:unhideWhenUsed="1"/>
-    <w:lsdException w:name="index 3" w:semiHidden="1" w:unhideWhenUsed="1"/>
-    <w:lsdException w:name="index 4" w:semiHidden="1" w:unhideWhenUsed="1"/>
-    <w:lsdException w:name="index 5" w:semiHidden="1" w:unhideWhenUsed="1"/>
-    <w:lsdException w:name="index 6" w:semiHidden="1" w:unhideWhenUsed="1"/>
-    <w:lsdException w:name="index 7" w:semiHidden="1" w:unhideWhenUsed="1"/>
-    <w:lsdException w:name="index 8" w:semiHidden="1" w:unhideWhenUsed="1"/>
-    <w:lsdException w:name="index 9" w:semiHidden="1" w:unhideWhenUsed="1"/>
-    <w:lsdException w:name="toc 1" w:semiHidden="1" w:uiPriority="39" w:unhideWhenUsed="1" w:qFormat="1"/>
-    <w:lsdException w:name="toc 2" w:semiHidden="1" w:uiPriority="39" w:unhideWhenUsed="1" w:qFormat="1"/>
-    <w:lsdException w:name="toc 3" w:semiHidden="1" w:uiPriority="39" w:unhideWhenUsed="1" w:qFormat="1"/>
-    <w:lsdException w:name="toc 4" w:semiHidden="1" w:uiPriority="39" w:unhideWhenUsed="1"/>
-    <w:lsdException w:name="toc 5" w:semiHidden="1" w:uiPriority="39" w:unhideWhenUsed="1"/>
-    <w:lsdException w:name="toc 6" w:semiHidden="1" w:uiPriority="39" w:unhideWhenUsed="1"/>
-    <w:lsdException w:name="toc 7" w:semiHidden="1" w:uiPriority="39" w:unhideWhenUsed="1"/>
-    <w:lsdException w:name="toc 8" w:semiHidden="1" w:uiPriority="39" w:unhideWhenUsed="1"/>
-    <w:lsdException w:name="toc 9" w:semiHidden="1" w:uiPriority="39" w:unhideWhenUsed="1"/>
-    <w:lsdException w:name="Normal Indent" w:semiHidden="1" w:unhideWhenUsed="1"/>
-    <w:lsdException w:name="footnote text" w:semiHidden="1" w:unhideWhenUsed="1"/>
-    <w:lsdException w:name="annotation text" w:semiHidden="1" w:unhideWhenUsed="1"/>
-    <w:lsdException w:name="header" w:semiHidden="1" w:unhideWhenUsed="1" w:qFormat="1"/>
-    <w:lsdException w:name="footer" w:semiHidden="1" w:unhideWhenUsed="1" w:qFormat="1"/>
-    <w:lsdException w:name="index heading" w:semiHidden="1" w:unhideWhenUsed="1"/>
-    <w:lsdException w:name="caption" w:semiHidden="1" w:uiPriority="35" w:unhideWhenUsed="1" w:qFormat="1"/>
-    <w:lsdException w:name="table of figures" w:semiHidden="1" w:unhideWhenUsed="1"/>
-    <w:lsdException w:name="envelope address" w:semiHidden="1" w:unhideWhenUsed="1"/>
-    <w:lsdException w:name="envelope return" w:semiHidden="1" w:unhideWhenUsed="1"/>
-    <w:lsdException w:name="footnote reference" w:semiHidden="1" w:unhideWhenUsed="1"/>
-    <w:lsdException w:name="annotation reference" w:semiHidden="1" w:unhideWhenUsed="1"/>
-    <w:lsdException w:name="line number" w:semiHidden="1" w:unhideWhenUsed="1"/>
-    <w:lsdException w:name="page number" w:semiHidden="1" w:unhideWhenUsed="1"/>
-    <w:lsdException w:name="endnote reference" w:semiHidden="1" w:unhideWhenUsed="1"/>
-    <w:lsdException w:name="endnote text" w:semiHidden="1" w:unhideWhenUsed="1"/>
-    <w:lsdException w:name="table of authorities" w:semiHidden="1" w:unhideWhenUsed="1"/>
-    <w:lsdException w:name="macro" w:semiHidden="1" w:unhideWhenUsed="1"/>
-    <w:lsdException w:name="toa heading" w:semiHidden="1" w:unhideWhenUsed="1"/>
-    <w:lsdException w:name="List" w:semiHidden="1" w:unhideWhenUsed="1"/>
-    <w:lsdException w:name="List Bullet" w:semiHidden="1" w:unhideWhenUsed="1" w:qFormat="1"/>
-    <w:lsdException w:name="List Number" w:semiHidden="1" w:uiPriority="1" w:unhideWhenUsed="1" w:qFormat="1"/>
-    <w:lsdException w:name="List 2" w:semiHidden="1" w:unhideWhenUsed="1"/>
-    <w:lsdException w:name="List 3" w:semiHidden="1" w:unhideWhenUsed="1"/>
-    <w:lsdException w:name="List 4" w:semiHidden="1" w:unhideWhenUsed="1"/>
-    <w:lsdException w:name="List 5" w:semiHidden="1" w:unhideWhenUsed="1"/>
-    <w:lsdException w:name="List Bullet 2" w:semiHidden="1" w:unhideWhenUsed="1"/>
-    <w:lsdException w:name="List Bullet 3" w:semiHidden="1" w:unhideWhenUsed="1"/>
-    <w:lsdException w:name="List Bullet 4" w:semiHidden="1" w:unhideWhenUsed="1"/>
-    <w:lsdException w:name="List Bullet 5" w:semiHidden="1" w:unhideWhenUsed="1"/>
-    <w:lsdException w:name="List Number 2" w:semiHidden="1" w:uiPriority="1" w:unhideWhenUsed="1" w:qFormat="1"/>
-    <w:lsdException w:name="List Number 3" w:semiHidden="1" w:uiPriority="18" w:unhideWhenUsed="1"/>
-    <w:lsdException w:name="List Number 4" w:semiHidden="1" w:uiPriority="18" w:unhideWhenUsed="1"/>
-    <w:lsdException w:name="List Number 5" w:semiHidden="1" w:uiPriority="18" w:unhideWhenUsed="1"/>
-    <w:lsdException w:name="Title" w:uiPriority="2" w:qFormat="1"/>
-    <w:lsdException w:name="Closing" w:semiHidden="1" w:unhideWhenUsed="1" w:qFormat="1"/>
-    <w:lsdException w:name="Signature" w:semiHidden="1" w:uiPriority="9" w:unhideWhenUsed="1" w:qFormat="1"/>
-    <w:lsdException w:name="Default Paragraph Font" w:semiHidden="1" w:uiPriority="1" w:unhideWhenUsed="1"/>
-    <w:lsdException w:name="Body Text" w:semiHidden="1" w:unhideWhenUsed="1"/>
-    <w:lsdException w:name="Body Text Indent" w:semiHidden="1" w:unhideWhenUsed="1"/>
-    <w:lsdException w:name="List Continue" w:semiHidden="1" w:unhideWhenUsed="1"/>
-    <w:lsdException w:name="List Continue 2" w:semiHidden="1" w:unhideWhenUsed="1"/>
-    <w:lsdException w:name="List Continue 3" w:semiHidden="1" w:unhideWhenUsed="1"/>
-    <w:lsdException w:name="List Continue 4" w:semiHidden="1" w:unhideWhenUsed="1"/>
-    <w:lsdException w:name="List Continue 5" w:semiHidden="1" w:unhideWhenUsed="1"/>
-    <w:lsdException w:name="Message Header" w:semiHidden="1" w:unhideWhenUsed="1"/>
-    <w:lsdException w:name="Subtitle" w:semiHidden="1" w:uiPriority="3" w:unhideWhenUsed="1" w:qFormat="1"/>
-    <w:lsdException w:name="Salutation" w:semiHidden="1" w:unhideWhenUsed="1"/>
-    <w:lsdException w:name="Date" w:semiHidden="1" w:unhideWhenUsed="1" w:qFormat="1"/>
-    <w:lsdException w:name="Body Text First Indent" w:semiHidden="1" w:unhideWhenUsed="1"/>
-    <w:lsdException w:name="Body Text First Indent 2" w:semiHidden="1" w:unhideWhenUsed="1"/>
-    <w:lsdException w:name="Note Heading" w:semiHidden="1" w:unhideWhenUsed="1"/>
-    <w:lsdException w:name="Body Text 2" w:semiHidden="1" w:unhideWhenUsed="1"/>
-    <w:lsdException w:name="Body Text 3" w:semiHidden="1" w:unhideWhenUsed="1"/>
-    <w:lsdException w:name="Body Text Indent 2" w:semiHidden="1" w:unhideWhenUsed="1"/>
-    <w:lsdException w:name="Body Text Indent 3" w:semiHidden="1" w:unhideWhenUsed="1"/>
-    <w:lsdException w:name="Block Text" w:semiHidden="1" w:unhideWhenUsed="1"/>
-    <w:lsdException w:name="Hyperlink" w:semiHidden="1" w:unhideWhenUsed="1"/>
-    <w:lsdException w:name="FollowedHyperlink" w:semiHidden="1" w:unhideWhenUsed="1"/>
-    <w:lsdException w:name="Strong" w:uiPriority="10" w:qFormat="1"/>
-    <w:lsdException w:name="Emphasis" w:uiPriority="20" w:qFormat="1"/>
-    <w:lsdException w:name="Document Map" w:semiHidden="1" w:unhideWhenUsed="1"/>
-    <w:lsdException w:name="Plain Text" w:semiHidden="1" w:unhideWhenUsed="1"/>
-    <w:lsdException w:name="E-mail Signature" w:semiHidden="1" w:unhideWhenUsed="1"/>
-    <w:lsdException w:name="HTML Top of Form" w:semiHidden="1" w:unhideWhenUsed="1"/>
-    <w:lsdException w:name="HTML Bottom of Form" w:semiHidden="1" w:unhideWhenUsed="1"/>
-    <w:lsdException w:name="Normal (Web)" w:semiHidden="1" w:unhideWhenUsed="1"/>
-    <w:lsdException w:name="HTML Acronym" w:semiHidden="1" w:unhideWhenUsed="1"/>
-    <w:lsdException w:name="HTML Address" w:semiHidden="1" w:unhideWhenUsed="1"/>
-    <w:lsdException w:name="HTML Cite" w:semiHidden="1" w:unhideWhenUsed="1"/>
-    <w:lsdException w:name="HTML Code" w:semiHidden="1" w:unhideWhenUsed="1"/>
-    <w:lsdException w:name="HTML Definition" w:semiHidden="1" w:unhideWhenUsed="1"/>
-    <w:lsdException w:name="HTML Keyboard" w:semiHidden="1" w:unhideWhenUsed="1"/>
-    <w:lsdException w:name="HTML Preformatted" w:semiHidden="1" w:unhideWhenUsed="1"/>
-    <w:lsdException w:name="HTML Sample" w:semiHidden="1" w:unhideWhenUsed="1"/>
-    <w:lsdException w:name="HTML Typewriter" w:semiHidden="1" w:unhideWhenUsed="1"/>
-    <w:lsdException w:name="HTML Variable" w:semiHidden="1" w:unhideWhenUsed="1"/>
-    <w:lsdException w:name="Normal Table" w:semiHidden="1" w:unhideWhenUsed="1"/>
-    <w:lsdException w:name="annotation subject" w:semiHidden="1" w:unhideWhenUsed="1"/>
-    <w:lsdException w:name="No List" w:semiHidden="1" w:unhideWhenUsed="1"/>
-    <w:lsdException w:name="Outline List 1" w:semiHidden="1" w:unhideWhenUsed="1"/>
-    <w:lsdException w:name="Outline List 2" w:semiHidden="1" w:unhideWhenUsed="1"/>
-    <w:lsdException w:name="Outline List 3" w:semiHidden="1" w:unhideWhenUsed="1"/>
-    <w:lsdException w:name="Table Simple 1" w:semiHidden="1" w:unhideWhenUsed="1"/>
-    <w:lsdException w:name="Table Simple 2" w:semiHidden="1" w:unhideWhenUsed="1"/>
-    <w:lsdException w:name="Table Simple 3" w:semiHidden="1" w:unhideWhenUsed="1"/>
-    <w:lsdException w:name="Table Classic 1" w:semiHidden="1" w:unhideWhenUsed="1"/>
-    <w:lsdException w:name="Table Classic 2" w:semiHidden="1" w:unhideWhenUsed="1"/>
-    <w:lsdException w:name="Table Classic 3" w:semiHidden="1" w:unhideWhenUsed="1"/>
-    <w:lsdException w:name="Table Classic 4" w:semiHidden="1" w:unhideWhenUsed="1"/>
-    <w:lsdException w:name="Table Colorful 1" w:semiHidden="1" w:unhideWhenUsed="1"/>
-    <w:lsdException w:name="Table Colorful 2" w:semiHidden="1" w:unhideWhenUsed="1"/>
-    <w:lsdException w:name="Table Colorful 3" w:semiHidden="1" w:unhideWhenUsed="1"/>
-    <w:lsdException w:name="Table Columns 1" w:semiHidden="1" w:unhideWhenUsed="1"/>
-    <w:lsdException w:name="Table Columns 2" w:semiHidden="1" w:unhideWhenUsed="1"/>
-    <w:lsdException w:name="Table Columns 3" w:semiHidden="1" w:unhideWhenUsed="1"/>
-    <w:lsdException w:name="Table Columns 4" w:semiHidden="1" w:unhideWhenUsed="1"/>
-    <w:lsdException w:name="Table Columns 5" w:semiHidden="1" w:unhideWhenUsed="1"/>
-    <w:lsdException w:name="Table Grid 1" w:semiHidden="1" w:unhideWhenUsed="1"/>
-    <w:lsdException w:name="Table Grid 2" w:semiHidden="1" w:unhideWhenUsed="1"/>
-    <w:lsdException w:name="Table Grid 3" w:semiHidden="1" w:unhideWhenUsed="1"/>
-    <w:lsdException w:name="Table Grid 4" w:semiHidden="1" w:unhideWhenUsed="1"/>
-    <w:lsdException w:name="Table Grid 5" w:semiHidden="1" w:unhideWhenUsed="1"/>
-    <w:lsdException w:name="Table Grid 6" w:semiHidden="1" w:unhideWhenUsed="1"/>
-    <w:lsdException w:name="Table Grid 7" w:semiHidden="1" w:unhideWhenUsed="1"/>
-    <w:lsdException w:name="Table Grid 8" w:semiHidden="1" w:unhideWhenUsed="1"/>
-    <w:lsdException w:name="Table List 1" w:semiHidden="1" w:unhideWhenUsed="1"/>
-    <w:lsdException w:name="Table List 2" w:semiHidden="1" w:unhideWhenUsed="1"/>
-    <w:lsdException w:name="Table List 3" w:semiHidden="1" w:unhideWhenUsed="1"/>
-    <w:lsdException w:name="Table List 4" w:semiHidden="1" w:unhideWhenUsed="1"/>
-    <w:lsdException w:name="Table List 5" w:semiHidden="1" w:unhideWhenUsed="1"/>
-    <w:lsdException w:name="Table List 6" w:semiHidden="1" w:unhideWhenUsed="1"/>
-    <w:lsdException w:name="Table List 7" w:semiHidden="1" w:unhideWhenUsed="1"/>
-    <w:lsdException w:name="Table List 8" w:semiHidden="1" w:unhideWhenUsed="1"/>
-    <w:lsdException w:name="Table 3D effects 1" w:semiHidden="1" w:unhideWhenUsed="1"/>
-    <w:lsdException w:name="Table 3D effects 2" w:semiHidden="1" w:unhideWhenUsed="1"/>
-    <w:lsdException w:name="Table 3D effects 3" w:semiHidden="1" w:unhideWhenUsed="1"/>
-    <w:lsdException w:name="Table Contemporary" w:semiHidden="1" w:unhideWhenUsed="1"/>
-    <w:lsdException w:name="Table Elegant" w:semiHidden="1" w:unhideWhenUsed="1"/>
-    <w:lsdException w:name="Table Professional" w:semiHidden="1" w:unhideWhenUsed="1"/>
-    <w:lsdException w:name="Table Subtle 1" w:semiHidden="1" w:unhideWhenUsed="1"/>
-    <w:lsdException w:name="Table Subtle 2" w:semiHidden="1" w:unhideWhenUsed="1"/>
-    <w:lsdException w:name="Table Web 1" w:semiHidden="1" w:unhideWhenUsed="1"/>
-    <w:lsdException w:name="Table Web 2" w:semiHidden="1" w:unhideWhenUsed="1"/>
-    <w:lsdException w:name="Table Web 3" w:semiHidden="1" w:unhideWhenUsed="1"/>
-    <w:lsdException w:name="Balloon Text" w:semiHidden="1" w:unhideWhenUsed="1"/>
-    <w:lsdException w:name="Table Grid" w:uiPriority="59"/>
-    <w:lsdException w:name="Table Theme" w:semiHidden="1" w:unhideWhenUsed="1"/>
-    <w:lsdException w:name="Placeholder Text" w:semiHidden="1"/>
-    <w:lsdException w:name="No Spacing" w:semiHidden="1" w:uiPriority="1" w:unhideWhenUsed="1" w:qFormat="1"/>
-    <w:lsdException w:name="Light Shading" w:uiPriority="60"/>
-    <w:lsdException w:name="Light List" w:uiPriority="61"/>
-    <w:lsdException w:name="Light Grid" w:uiPriority="62"/>
-    <w:lsdException w:name="Medium Shading 1" w:uiPriority="63"/>
-    <w:lsdException w:name="Medium Shading 2" w:uiPriority="64"/>
-    <w:lsdException w:name="Medium List 1" w:uiPriority="65"/>
-    <w:lsdException w:name="Medium List 2" w:uiPriority="66"/>
-    <w:lsdException w:name="Medium Grid 1" w:uiPriority="67"/>
-    <w:lsdException w:name="Medium Grid 2" w:uiPriority="68"/>
-    <w:lsdException w:name="Medium Grid 3" w:uiPriority="69"/>
-    <w:lsdException w:name="Dark List" w:uiPriority="70"/>
-    <w:lsdException w:name="Colorful Shading" w:uiPriority="71"/>
-    <w:lsdException w:name="Colorful List" w:uiPriority="72"/>
-    <w:lsdException w:name="Colorful Grid" w:uiPriority="73"/>
-    <w:lsdException w:name="Light Shading Accent 1" w:uiPriority="60"/>
-    <w:lsdException w:name="Light List Accent 1" w:uiPriority="61"/>
-    <w:lsdException w:name="Light Grid Accent 1" w:uiPriority="62"/>
-    <w:lsdException w:name="Medium Shading 1 Accent 1" w:uiPriority="63"/>
-    <w:lsdException w:name="Medium Shading 2 Accent 1" w:uiPriority="64"/>
-    <w:lsdException w:name="Medium List 1 Accent 1" w:uiPriority="65"/>
-    <w:lsdException w:name="Revision" w:semiHidden="1"/>
-    <w:lsdException w:name="List Paragraph" w:uiPriority="34" w:qFormat="1"/>
-    <w:lsdException w:name="Quote" w:uiPriority="1" w:qFormat="1"/>
-    <w:lsdException w:name="Intense Quote" w:uiPriority="30" w:qFormat="1"/>
-    <w:lsdException w:name="Medium List 2 Accent 1" w:uiPriority="66"/>
-    <w:lsdException w:name="Medium Grid 1 Accent 1" w:uiPriority="67"/>
-    <w:lsdException w:name="Medium Grid 2 Accent 1" w:uiPriority="68"/>
-    <w:lsdException w:name="Medium Grid 3 Accent 1" w:uiPriority="69"/>
-    <w:lsdException w:name="Dark List Accent 1" w:uiPriority="70"/>
-    <w:lsdException w:name="Colorful Shading Accent 1" w:uiPriority="71"/>
-    <w:lsdException w:name="Colorful List Accent 1" w:uiPriority="72"/>
-    <w:lsdException w:name="Colorful Grid Accent 1" w:uiPriority="73"/>
-    <w:lsdException w:name="Light Shading Accent 2" w:uiPriority="60"/>
-    <w:lsdException w:name="Light List Accent 2" w:uiPriority="61"/>
-    <w:lsdException w:name="Light Grid Accent 2" w:uiPriority="62"/>
-    <w:lsdException w:name="Medium Shading 1 Accent 2" w:uiPriority="63"/>
-    <w:lsdException w:name="Medium Shading 2 Accent 2" w:uiPriority="64"/>
-    <w:lsdException w:name="Medium List 1 Accent 2" w:uiPriority="65"/>
-    <w:lsdException w:name="Medium List 2 Accent 2" w:uiPriority="66"/>
-    <w:lsdException w:name="Medium Grid 1 Accent 2" w:uiPriority="67"/>
-    <w:lsdException w:name="Medium Grid 2 Accent 2" w:uiPriority="68"/>
-    <w:lsdException w:name="Medium Grid 3 Accent 2" w:uiPriority="69"/>
-    <w:lsdException w:name="Dark List Accent 2" w:uiPriority="70"/>
-    <w:lsdException w:name="Colorful Shading Accent 2" w:uiPriority="71"/>
-    <w:lsdException w:name="Colorful List Accent 2" w:uiPriority="72"/>
-    <w:lsdException w:name="Colorful Grid Accent 2" w:uiPriority="73"/>
-    <w:lsdException w:name="Light Shading Accent 3" w:uiPriority="60"/>
-    <w:lsdException w:name="Light List Accent 3" w:uiPriority="61"/>
-    <w:lsdException w:name="Light Grid Accent 3" w:uiPriority="62"/>
-    <w:lsdException w:name="Medium Shading 1 Accent 3" w:uiPriority="63"/>
-    <w:lsdException w:name="Medium Shading 2 Accent 3" w:uiPriority="64"/>
-    <w:lsdException w:name="Medium List 1 Accent 3" w:uiPriority="65"/>
-    <w:lsdException w:name="Medium List 2 Accent 3" w:uiPriority="66"/>
-    <w:lsdException w:name="Medium Grid 1 Accent 3" w:uiPriority="67"/>
-    <w:lsdException w:name="Medium Grid 2 Accent 3" w:uiPriority="68"/>
-    <w:lsdException w:name="Medium Grid 3 Accent 3" w:uiPriority="69"/>
-    <w:lsdException w:name="Dark List Accent 3" w:uiPriority="70"/>
-    <w:lsdException w:name="Colorful Shading Accent 3" w:uiPriority="71"/>
-    <w:lsdException w:name="Colorful List Accent 3" w:uiPriority="72"/>
-    <w:lsdException w:name="Colorful Grid Accent 3" w:uiPriority="73"/>
-    <w:lsdException w:name="Light Shading Accent 4" w:uiPriority="60"/>
-    <w:lsdException w:name="Light List Accent 4" w:uiPriority="61"/>
-    <w:lsdException w:name="Light Grid Accent 4" w:uiPriority="62"/>
-    <w:lsdException w:name="Medium Shading 1 Accent 4" w:uiPriority="63"/>
-    <w:lsdException w:name="Medium Shading 2 Accent 4" w:uiPriority="64"/>
-    <w:lsdException w:name="Medium List 1 Accent 4" w:uiPriority="65"/>
-    <w:lsdException w:name="Medium List 2 Accent 4" w:uiPriority="66"/>
-    <w:lsdException w:name="Medium Grid 1 Accent 4" w:uiPriority="67"/>
-    <w:lsdException w:name="Medium Grid 2 Accent 4" w:uiPriority="68"/>
-    <w:lsdException w:name="Medium Grid 3 Accent 4" w:uiPriority="69"/>
-    <w:lsdException w:name="Dark List Accent 4" w:uiPriority="70"/>
-    <w:lsdException w:name="Colorful Shading Accent 4" w:uiPriority="71"/>
-    <w:lsdException w:name="Colorful List Accent 4" w:uiPriority="72"/>
-    <w:lsdException w:name="Colorful Grid Accent 4" w:uiPriority="73"/>
-    <w:lsdException w:name="Light Shading Accent 5" w:uiPriority="60"/>
-    <w:lsdException w:name="Light List Accent 5" w:uiPriority="61"/>
-    <w:lsdException w:name="Light Grid Accent 5" w:uiPriority="62"/>
-    <w:lsdException w:name="Medium Shading 1 Accent 5" w:uiPriority="63"/>
-    <w:lsdException w:name="Medium Shading 2 Accent 5" w:uiPriority="64"/>
-    <w:lsdException w:name="Medium List 1 Accent 5" w:uiPriority="65"/>
-    <w:lsdException w:name="Medium List 2 Accent 5" w:uiPriority="66"/>
-    <w:lsdException w:name="Medium Grid 1 Accent 5" w:uiPriority="67"/>
-    <w:lsdException w:name="Medium Grid 2 Accent 5" w:uiPriority="68"/>
-    <w:lsdException w:name="Medium Grid 3 Accent 5" w:uiPriority="69"/>
-    <w:lsdException w:name="Dark List Accent 5" w:uiPriority="70"/>
-    <w:lsdException w:name="Colorful Shading Accent 5" w:uiPriority="71"/>
-    <w:lsdException w:name="Colorful List Accent 5" w:uiPriority="72"/>
-    <w:lsdException w:name="Colorful Grid Accent 5" w:uiPriority="73"/>
-    <w:lsdException w:name="Light Shading Accent 6" w:uiPriority="60"/>
-    <w:lsdException w:name="Light List Accent 6" w:uiPriority="61"/>
-    <w:lsdException w:name="Light Grid Accent 6" w:uiPriority="62"/>
-    <w:lsdException w:name="Medium Shading 1 Accent 6" w:uiPriority="63"/>
-    <w:lsdException w:name="Medium Shading 2 Accent 6" w:uiPriority="64"/>
-    <w:lsdException w:name="Medium List 1 Accent 6" w:uiPriority="65"/>
-    <w:lsdException w:name="Medium List 2 Accent 6" w:uiPriority="66"/>
-    <w:lsdException w:name="Medium Grid 1 Accent 6" w:uiPriority="67"/>
-    <w:lsdException w:name="Medium Grid 2 Accent 6" w:uiPriority="68"/>
-    <w:lsdException w:name="Medium Grid 3 Accent 6" w:uiPriority="69"/>
-    <w:lsdException w:name="Dark List Accent 6" w:uiPriority="70"/>
-    <w:lsdException w:name="Colorful Shading Accent 6" w:uiPriority="71"/>
-    <w:lsdException w:name="Colorful List Accent 6" w:uiPriority="72"/>
-    <w:lsdException w:name="Colorful Grid Accent 6" w:uiPriority="73"/>
-    <w:lsdException w:name="Subtle Emphasis" w:uiPriority="19" w:qFormat="1"/>
-    <w:lsdException w:name="Intense Emphasis" w:uiPriority="21" w:qFormat="1"/>
-    <w:lsdException w:name="Subtle Reference" w:uiPriority="31" w:qFormat="1"/>
-    <w:lsdException w:name="Intense Reference" w:uiPriority="32" w:qFormat="1"/>
-    <w:lsdException w:name="Book Title" w:uiPriority="33" w:qFormat="1"/>
-    <w:lsdException w:name="Bibliography" w:semiHidden="1" w:uiPriority="37" w:unhideWhenUsed="1"/>
-    <w:lsdException w:name="TOC Heading" w:semiHidden="1" w:uiPriority="39" w:unhideWhenUsed="1" w:qFormat="1"/>
-    <w:lsdException w:name="Plain Table 1" w:uiPriority="41"/>
-    <w:lsdException w:name="Plain Table 2" w:uiPriority="42"/>
-    <w:lsdException w:name="Plain Table 3" w:uiPriority="43"/>
-    <w:lsdException w:name="Plain Table 4" w:uiPriority="44"/>
-    <w:lsdException w:name="Plain Table 5" w:uiPriority="45"/>
-    <w:lsdException w:name="Grid Table Light" w:uiPriority="40"/>
-    <w:lsdException w:name="Grid Table 1 Light" w:uiPriority="46"/>
-    <w:lsdException w:name="Grid Table 2" w:uiPriority="47"/>
-    <w:lsdException w:name="Grid Table 3" w:uiPriority="48"/>
-    <w:lsdException w:name="Grid Table 4" w:uiPriority="49"/>
-    <w:lsdException w:name="Grid Table 5 Dark" w:uiPriority="50"/>
-    <w:lsdException w:name="Grid Table 6 Colorful" w:uiPriority="51"/>
-    <w:lsdException w:name="Grid Table 7 Colorful" w:uiPriority="52"/>
-    <w:lsdException w:name="Grid Table 1 Light Accent 1" w:uiPriority="46"/>
-    <w:lsdException w:name="Grid Table 2 Accent 1" w:uiPriority="47"/>
-    <w:lsdException w:name="Grid Table 3 Accent 1" w:uiPriority="48"/>
-    <w:lsdException w:name="Grid Table 4 Accent 1" w:uiPriority="49"/>
-    <w:lsdException w:name="Grid Table 5 Dark Accent 1" w:uiPriority="50"/>
-    <w:lsdException w:name="Grid Table 6 Colorful Accent 1" w:uiPriority="51"/>
-    <w:lsdException w:name="Grid Table 7 Colorful Accent 1" w:uiPriority="52"/>
-    <w:lsdException w:name="Grid Table 1 Light Accent 2" w:uiPriority="46"/>
-    <w:lsdException w:name="Grid Table 2 Accent 2" w:uiPriority="47"/>
-    <w:lsdException w:name="Grid Table 3 Accent 2" w:uiPriority="48"/>
-    <w:lsdException w:name="Grid Table 4 Accent 2" w:uiPriority="49"/>
-    <w:lsdException w:name="Grid Table 5 Dark Accent 2" w:uiPriority="50"/>
-    <w:lsdException w:name="Grid Table 6 Colorful Accent 2" w:uiPriority="51"/>
-    <w:lsdException w:name="Grid Table 7 Colorful Accent 2" w:uiPriority="52"/>
-    <w:lsdException w:name="Grid Table 1 Light Accent 3" w:uiPriority="46"/>
-    <w:lsdException w:name="Grid Table 2 Accent 3" w:uiPriority="47"/>
-    <w:lsdException w:name="Grid Table 3 Accent 3" w:uiPriority="48"/>
-    <w:lsdException w:name="Grid Table 4 Accent 3" w:uiPriority="49"/>
-    <w:lsdException w:name="Grid Table 5 Dark Accent 3" w:uiPriority="50"/>
-    <w:lsdException w:name="Grid Table 6 Colorful Accent 3" w:uiPriority="51"/>
-    <w:lsdException w:name="Grid Table 7 Colorful Accent 3" w:uiPriority="52"/>
-    <w:lsdException w:name="Grid Table 1 Light Accent 4" w:uiPriority="46"/>
-    <w:lsdException w:name="Grid Table 2 Accent 4" w:uiPriority="47"/>
-    <w:lsdException w:name="Grid Table 3 Accent 4" w:uiPriority="48"/>
-    <w:lsdException w:name="Grid Table 4 Accent 4" w:uiPriority="49"/>
-    <w:lsdException w:name="Grid Table 5 Dark Accent 4" w:uiPriority="50"/>
-    <w:lsdException w:name="Grid Table 6 Colorful Accent 4" w:uiPriority="51"/>
-    <w:lsdException w:name="Grid Table 7 Colorful Accent 4" w:uiPriority="52"/>
-    <w:lsdException w:name="Grid Table 1 Light Accent 5" w:uiPriority="46"/>
-    <w:lsdException w:name="Grid Table 2 Accent 5" w:uiPriority="47"/>
-    <w:lsdException w:name="Grid Table 3 Accent 5" w:uiPriority="48"/>
-    <w:lsdException w:name="Grid Table 4 Accent 5" w:uiPriority="49"/>
-    <w:lsdException w:name="Grid Table 5 Dark Accent 5" w:uiPriority="50"/>
-    <w:lsdException w:name="Grid Table 6 Colorful Accent 5" w:uiPriority="51"/>
-    <w:lsdException w:name="Grid Table 7 Colorful Accent 5" w:uiPriority="52"/>
-    <w:lsdException w:name="Grid Table 1 Light Accent 6" w:uiPriority="46"/>
-    <w:lsdException w:name="Grid Table 2 Accent 6" w:uiPriority="47"/>
-    <w:lsdException w:name="Grid Table 3 Accent 6" w:uiPriority="48"/>
-    <w:lsdException w:name="Grid Table 4 Accent 6" w:uiPriority="49"/>
-    <w:lsdException w:name="Grid Table 5 Dark Accent 6" w:uiPriority="50"/>
-    <w:lsdException w:name="Grid Table 6 Colorful Accent 6" w:uiPriority="51"/>
-    <w:lsdException w:name="Grid Table 7 Colorful Accent 6" w:uiPriority="52"/>
-    <w:lsdException w:name="List Table 1 Light" w:uiPriority="46"/>
-    <w:lsdException w:name="List Table 2" w:uiPriority="47"/>
-    <w:lsdException w:name="List Table 3" w:uiPriority="48"/>
-    <w:lsdException w:name="List Table 4" w:uiPriority="49"/>
-    <w:lsdException w:name="List Table 5 Dark" w:uiPriority="50"/>
-    <w:lsdException w:name="List Table 6 Colorful" w:uiPriority="51"/>
-    <w:lsdException w:name="List Table 7 Colorful" w:uiPriority="52"/>
-    <w:lsdException w:name="List Table 1 Light Accent 1" w:uiPriority="46"/>
-    <w:lsdException w:name="List Table 2 Accent 1" w:uiPriority="47"/>
-    <w:lsdException w:name="List Table 3 Accent 1" w:uiPriority="48"/>
-    <w:lsdException w:name="List Table 4 Accent 1" w:uiPriority="49"/>
-    <w:lsdException w:name="List Table 5 Dark Accent 1" w:uiPriority="50"/>
-    <w:lsdException w:name="List Table 6 Colorful Accent 1" w:uiPriority="51"/>
-    <w:lsdException w:name="List Table 7 Colorful Accent 1" w:uiPriority="52"/>
-    <w:lsdException w:name="List Table 1 Light Accent 2" w:uiPriority="46"/>
-    <w:lsdException w:name="List Table 2 Accent 2" w:uiPriority="47"/>
-    <w:lsdException w:name="List Table 3 Accent 2" w:uiPriority="48"/>
-    <w:lsdException w:name="List Table 4 Accent 2" w:uiPriority="49"/>
-    <w:lsdException w:name="List Table 5 Dark Accent 2" w:uiPriority="50"/>
-    <w:lsdException w:name="List Table 6 Colorful Accent 2" w:uiPriority="51"/>
-    <w:lsdException w:name="List Table 7 Colorful Accent 2" w:uiPriority="52"/>
-    <w:lsdException w:name="List Table 1 Light Accent 3" w:uiPriority="46"/>
-    <w:lsdException w:name="List Table 2 Accent 3" w:uiPriority="47"/>
-    <w:lsdException w:name="List Table 3 Accent 3" w:uiPriority="48"/>
-    <w:lsdException w:name="List Table 4 Accent 3" w:uiPriority="49"/>
-    <w:lsdException w:name="List Table 5 Dark Accent 3" w:uiPriority="50"/>
-    <w:lsdException w:name="List Table 6 Colorful Accent 3" w:uiPriority="51"/>
-    <w:lsdException w:name="List Table 7 Colorful Accent 3" w:uiPriority="52"/>
-    <w:lsdException w:name="List Table 1 Light Accent 4" w:uiPriority="46"/>
-    <w:lsdException w:name="List Table 2 Accent 4" w:uiPriority="47"/>
-    <w:lsdException w:name="List Table 3 Accent 4" w:uiPriority="48"/>
-    <w:lsdException w:name="List Table 4 Accent 4" w:uiPriority="49"/>
-    <w:lsdException w:name="List Table 5 Dark Accent 4" w:uiPriority="50"/>
-    <w:lsdException w:name="List Table 6 Colorful Accent 4" w:uiPriority="51"/>
-    <w:lsdException w:name="List Table 7 Colorful Accent 4" w:uiPriority="52"/>
-    <w:lsdException w:name="List Table 1 Light Accent 5" w:uiPriority="46"/>
-    <w:lsdException w:name="List Table 2 Accent 5" w:uiPriority="47"/>
-    <w:lsdException w:name="List Table 3 Accent 5" w:uiPriority="48"/>
-    <w:lsdException w:name="List Table 4 Accent 5" w:uiPriority="49"/>
-    <w:lsdException w:name="List Table 5 Dark Accent 5" w:uiPriority="50"/>
-    <w:lsdException w:name="List Table 6 Colorful Accent 5" w:uiPriority="51"/>
-    <w:lsdException w:name="List Table 7 Colorful Accent 5" w:uiPriority="52"/>
-    <w:lsdException w:name="List Table 1 Light Accent 6" w:uiPriority="46"/>
-    <w:lsdException w:name="List Table 2 Accent 6" w:uiPriority="47"/>
-    <w:lsdException w:name="List Table 3 Accent 6" w:uiPriority="48"/>
-    <w:lsdException w:name="List Table 4 Accent 6" w:uiPriority="49"/>
-    <w:lsdException w:name="List Table 5 Dark Accent 6" w:uiPriority="50"/>
-    <w:lsdException w:name="List Table 6 Colorful Accent 6" w:uiPriority="51"/>
-    <w:lsdException w:name="List Table 7 Colorful Accent 6" w:uiPriority="52"/>
+  <w:latentStyles w:defLockedState="0" w:defUIPriority="99" w:defSemiHidden="1" w:defUnhideWhenUsed="1" w:defQFormat="0" w:count="267">
+    <w:lsdException w:name="Normal" w:semiHidden="0" w:uiPriority="0" w:unhideWhenUsed="0" w:qFormat="1"/>
+    <w:lsdException w:name="heading 1" w:semiHidden="0" w:uiPriority="9" w:unhideWhenUsed="0" w:qFormat="1"/>
+    <w:lsdException w:name="heading 2" w:uiPriority="9" w:qFormat="1"/>
+    <w:lsdException w:name="heading 3" w:uiPriority="1" w:qFormat="1"/>
+    <w:lsdException w:name="heading 4" w:uiPriority="9" w:qFormat="1"/>
+    <w:lsdException w:name="heading 5" w:uiPriority="9" w:qFormat="1"/>
+    <w:lsdException w:name="heading 6" w:uiPriority="9" w:qFormat="1"/>
+    <w:lsdException w:name="heading 7" w:uiPriority="9" w:qFormat="1"/>
+    <w:lsdException w:name="heading 8" w:uiPriority="9" w:qFormat="1"/>
+    <w:lsdException w:name="heading 9" w:uiPriority="9" w:qFormat="1"/>
+    <w:lsdException w:name="toc 1" w:uiPriority="39" w:qFormat="1"/>
+    <w:lsdException w:name="toc 2" w:uiPriority="39" w:qFormat="1"/>
+    <w:lsdException w:name="toc 3" w:uiPriority="39" w:qFormat="1"/>
+    <w:lsdException w:name="toc 4" w:uiPriority="39"/>
+    <w:lsdException w:name="toc 5" w:uiPriority="39"/>
+    <w:lsdException w:name="toc 6" w:uiPriority="39"/>
+    <w:lsdException w:name="toc 7" w:uiPriority="39"/>
+    <w:lsdException w:name="toc 8" w:uiPriority="39"/>
+    <w:lsdException w:name="toc 9" w:uiPriority="39"/>
+    <w:lsdException w:name="header" w:qFormat="1"/>
+    <w:lsdException w:name="footer" w:qFormat="1"/>
+    <w:lsdException w:name="caption" w:uiPriority="35" w:qFormat="1"/>
+    <w:lsdException w:name="List Bullet" w:qFormat="1"/>
+    <w:lsdException w:name="List Number" w:uiPriority="1" w:qFormat="1"/>
+    <w:lsdException w:name="List Number 2" w:uiPriority="1" w:qFormat="1"/>
+    <w:lsdException w:name="List Number 3" w:uiPriority="18"/>
+    <w:lsdException w:name="List Number 4" w:uiPriority="18"/>
+    <w:lsdException w:name="List Number 5" w:uiPriority="18"/>
+    <w:lsdException w:name="Title" w:semiHidden="0" w:uiPriority="2" w:unhideWhenUsed="0" w:qFormat="1"/>
+    <w:lsdException w:name="Closing" w:qFormat="1"/>
+    <w:lsdException w:name="Signature" w:uiPriority="9" w:qFormat="1"/>
+    <w:lsdException w:name="Default Paragraph Font" w:uiPriority="1"/>
+    <w:lsdException w:name="Subtitle" w:uiPriority="3" w:qFormat="1"/>
+    <w:lsdException w:name="Date" w:qFormat="1"/>
+    <w:lsdException w:name="Strong" w:semiHidden="0" w:uiPriority="10" w:unhideWhenUsed="0" w:qFormat="1"/>
+    <w:lsdException w:name="Emphasis" w:semiHidden="0" w:uiPriority="20" w:unhideWhenUsed="0" w:qFormat="1"/>
+    <w:lsdException w:name="Table Grid" w:semiHidden="0" w:uiPriority="59" w:unhideWhenUsed="0"/>
+    <w:lsdException w:name="Placeholder Text" w:unhideWhenUsed="0"/>
+    <w:lsdException w:name="No Spacing" w:uiPriority="1" w:qFormat="1"/>
+    <w:lsdException w:name="Light Shading" w:semiHidden="0" w:uiPriority="60" w:unhideWhenUsed="0"/>
+    <w:lsdException w:name="Light List" w:semiHidden="0" w:uiPriority="61" w:unhideWhenUsed="0"/>
+    <w:lsdException w:name="Light Grid" w:semiHidden="0" w:uiPriority="62" w:unhideWhenUsed="0"/>
+    <w:lsdException w:name="Medium Shading 1" w:semiHidden="0" w:uiPriority="63" w:unhideWhenUsed="0"/>
+    <w:lsdException w:name="Medium Shading 2" w:semiHidden="0" w:uiPriority="64" w:unhideWhenUsed="0"/>
+    <w:lsdException w:name="Medium List 1" w:semiHidden="0" w:uiPriority="65" w:unhideWhenUsed="0"/>
+    <w:lsdException w:name="Medium List 2" w:semiHidden="0" w:uiPriority="66" w:unhideWhenUsed="0"/>
+    <w:lsdException w:name="Medium Grid 1" w:semiHidden="0" w:uiPriority="67" w:unhideWhenUsed="0"/>
+    <w:lsdException w:name="Medium Grid 2" w:semiHidden="0" w:uiPriority="68" w:unhideWhenUsed="0"/>
+    <w:lsdException w:name="Medium Grid 3" w:semiHidden="0" w:uiPriority="69" w:unhideWhenUsed="0"/>
+    <w:lsdException w:name="Dark List" w:semiHidden="0" w:uiPriority="70" w:unhideWhenUsed="0"/>
+    <w:lsdException w:name="Colorful Shading" w:semiHidden="0" w:uiPriority="71" w:unhideWhenUsed="0"/>
+    <w:lsdException w:name="Colorful List" w:semiHidden="0" w:uiPriority="72" w:unhideWhenUsed="0"/>
+    <w:lsdException w:name="Colorful Grid" w:semiHidden="0" w:uiPriority="73" w:unhideWhenUsed="0"/>
+    <w:lsdException w:name="Light Shading Accent 1" w:semiHidden="0" w:uiPriority="60" w:unhideWhenUsed="0"/>
+    <w:lsdException w:name="Light List Accent 1" w:semiHidden="0" w:uiPriority="61" w:unhideWhenUsed="0"/>
+    <w:lsdException w:name="Light Grid Accent 1" w:semiHidden="0" w:uiPriority="62" w:unhideWhenUsed="0"/>
+    <w:lsdException w:name="Medium Shading 1 Accent 1" w:semiHidden="0" w:uiPriority="63" w:unhideWhenUsed="0"/>
+    <w:lsdException w:name="Medium Shading 2 Accent 1" w:semiHidden="0" w:uiPriority="64" w:unhideWhenUsed="0"/>
+    <w:lsdException w:name="Medium List 1 Accent 1" w:semiHidden="0" w:uiPriority="65" w:unhideWhenUsed="0"/>
+    <w:lsdException w:name="Revision" w:unhideWhenUsed="0"/>
+    <w:lsdException w:name="List Paragraph" w:semiHidden="0" w:uiPriority="34" w:unhideWhenUsed="0" w:qFormat="1"/>
+    <w:lsdException w:name="Quote" w:semiHidden="0" w:uiPriority="1" w:unhideWhenUsed="0" w:qFormat="1"/>
+    <w:lsdException w:name="Intense Quote" w:semiHidden="0" w:uiPriority="30" w:unhideWhenUsed="0" w:qFormat="1"/>
+    <w:lsdException w:name="Medium List 2 Accent 1" w:semiHidden="0" w:uiPriority="66" w:unhideWhenUsed="0"/>
+    <w:lsdException w:name="Medium Grid 1 Accent 1" w:semiHidden="0" w:uiPriority="67" w:unhideWhenUsed="0"/>
+    <w:lsdException w:name="Medium Grid 2 Accent 1" w:semiHidden="0" w:uiPriority="68" w:unhideWhenUsed="0"/>
+    <w:lsdException w:name="Medium Grid 3 Accent 1" w:semiHidden="0" w:uiPriority="69" w:unhideWhenUsed="0"/>
+    <w:lsdException w:name="Dark List Accent 1" w:semiHidden="0" w:uiPriority="70" w:unhideWhenUsed="0"/>
+    <w:lsdException w:name="Colorful Shading Accent 1" w:semiHidden="0" w:uiPriority="71" w:unhideWhenUsed="0"/>
+    <w:lsdException w:name="Colorful List Accent 1" w:semiHidden="0" w:uiPriority="72" w:unhideWhenUsed="0"/>
+    <w:lsdException w:name="Colorful Grid Accent 1" w:semiHidden="0" w:uiPriority="73" w:unhideWhenUsed="0"/>
+    <w:lsdException w:name="Light Shading Accent 2" w:semiHidden="0" w:uiPriority="60" w:unhideWhenUsed="0"/>
+    <w:lsdException w:name="Light List Accent 2" w:semiHidden="0" w:uiPriority="61" w:unhideWhenUsed="0"/>
+    <w:lsdException w:name="Light Grid Accent 2" w:semiHidden="0" w:uiPriority="62" w:unhideWhenUsed="0"/>
+    <w:lsdException w:name="Medium Shading 1 Accent 2" w:semiHidden="0" w:uiPriority="63" w:unhideWhenUsed="0"/>
+    <w:lsdException w:name="Medium Shading 2 Accent 2" w:semiHidden="0" w:uiPriority="64" w:unhideWhenUsed="0"/>
+    <w:lsdException w:name="Medium List 1 Accent 2" w:semiHidden="0" w:uiPriority="65" w:unhideWhenUsed="0"/>
+    <w:lsdException w:name="Medium List 2 Accent 2" w:semiHidden="0" w:uiPriority="66" w:unhideWhenUsed="0"/>
+    <w:lsdException w:name="Medium Grid 1 Accent 2" w:semiHidden="0" w:uiPriority="67" w:unhideWhenUsed="0"/>
+    <w:lsdException w:name="Medium Grid 2 Accent 2" w:semiHidden="0" w:uiPriority="68" w:unhideWhenUsed="0"/>
+    <w:lsdException w:name="Medium Grid 3 Accent 2" w:semiHidden="0" w:uiPriority="69" w:unhideWhenUsed="0"/>
+    <w:lsdException w:name="Dark List Accent 2" w:semiHidden="0" w:uiPriority="70" w:unhideWhenUsed="0"/>
+    <w:lsdException w:name="Colorful Shading Accent 2" w:semiHidden="0" w:uiPriority="71" w:unhideWhenUsed="0"/>
+    <w:lsdException w:name="Colorful List Accent 2" w:semiHidden="0" w:uiPriority="72" w:unhideWhenUsed="0"/>
+    <w:lsdException w:name="Colorful Grid Accent 2" w:semiHidden="0" w:uiPriority="73" w:unhideWhenUsed="0"/>
+    <w:lsdException w:name="Light Shading Accent 3" w:semiHidden="0" w:uiPriority="60" w:unhideWhenUsed="0"/>
+    <w:lsdException w:name="Light List Accent 3" w:semiHidden="0" w:uiPriority="61" w:unhideWhenUsed="0"/>
+    <w:lsdException w:name="Light Grid Accent 3" w:semiHidden="0" w:uiPriority="62" w:unhideWhenUsed="0"/>
+    <w:lsdException w:name="Medium Shading 1 Accent 3" w:semiHidden="0" w:uiPriority="63" w:unhideWhenUsed="0"/>
+    <w:lsdException w:name="Medium Shading 2 Accent 3" w:semiHidden="0" w:uiPriority="64" w:unhideWhenUsed="0"/>
+    <w:lsdException w:name="Medium List 1 Accent 3" w:semiHidden="0" w:uiPriority="65" w:unhideWhenUsed="0"/>
+    <w:lsdException w:name="Medium List 2 Accent 3" w:semiHidden="0" w:uiPriority="66" w:unhideWhenUsed="0"/>
+    <w:lsdException w:name="Medium Grid 1 Accent 3" w:semiHidden="0" w:uiPriority="67" w:unhideWhenUsed="0"/>
+    <w:lsdException w:name="Medium Grid 2 Accent 3" w:semiHidden="0" w:uiPriority="68" w:unhideWhenUsed="0"/>
+    <w:lsdException w:name="Medium Grid 3 Accent 3" w:semiHidden="0" w:uiPriority="69" w:unhideWhenUsed="0"/>
+    <w:lsdException w:name="Dark List Accent 3" w:semiHidden="0" w:uiPriority="70" w:unhideWhenUsed="0"/>
+    <w:lsdException w:name="Colorful Shading Accent 3" w:semiHidden="0" w:uiPriority="71" w:unhideWhenUsed="0"/>
+    <w:lsdException w:name="Colorful List Accent 3" w:semiHidden="0" w:uiPriority="72" w:unhideWhenUsed="0"/>
+    <w:lsdException w:name="Colorful Grid Accent 3" w:semiHidden="0" w:uiPriority="73" w:unhideWhenUsed="0"/>
+    <w:lsdException w:name="Light Shading Accent 4" w:semiHidden="0" w:uiPriority="60" w:unhideWhenUsed="0"/>
+    <w:lsdException w:name="Light List Accent 4" w:semiHidden="0" w:uiPriority="61" w:unhideWhenUsed="0"/>
+    <w:lsdException w:name="Light Grid Accent 4" w:semiHidden="0" w:uiPriority="62" w:unhideWhenUsed="0"/>
+    <w:lsdException w:name="Medium Shading 1 Accent 4" w:semiHidden="0" w:uiPriority="63" w:unhideWhenUsed="0"/>
+    <w:lsdException w:name="Medium Shading 2 Accent 4" w:semiHidden="0" w:uiPriority="64" w:unhideWhenUsed="0"/>
+    <w:lsdException w:name="Medium List 1 Accent 4" w:semiHidden="0" w:uiPriority="65" w:unhideWhenUsed="0"/>
+    <w:lsdException w:name="Medium List 2 Accent 4" w:semiHidden="0" w:uiPriority="66" w:unhideWhenUsed="0"/>
+    <w:lsdException w:name="Medium Grid 1 Accent 4" w:semiHidden="0" w:uiPriority="67" w:unhideWhenUsed="0"/>
+    <w:lsdException w:name="Medium Grid 2 Accent 4" w:semiHidden="0" w:uiPriority="68" w:unhideWhenUsed="0"/>
+    <w:lsdException w:name="Medium Grid 3 Accent 4" w:semiHidden="0" w:uiPriority="69" w:unhideWhenUsed="0"/>
+    <w:lsdException w:name="Dark List Accent 4" w:semiHidden="0" w:uiPriority="70" w:unhideWhenUsed="0"/>
+    <w:lsdException w:name="Colorful Shading Accent 4" w:semiHidden="0" w:uiPriority="71" w:unhideWhenUsed="0"/>
+    <w:lsdException w:name="Colorful List Accent 4" w:semiHidden="0" w:uiPriority="72" w:unhideWhenUsed="0"/>
+    <w:lsdException w:name="Colorful Grid Accent 4" w:semiHidden="0" w:uiPriority="73" w:unhideWhenUsed="0"/>
+    <w:lsdException w:name="Light Shading Accent 5" w:semiHidden="0" w:uiPriority="60" w:unhideWhenUsed="0"/>
+    <w:lsdException w:name="Light List Accent 5" w:semiHidden="0" w:uiPriority="61" w:unhideWhenUsed="0"/>
+    <w:lsdException w:name="Light Grid Accent 5" w:semiHidden="0" w:uiPriority="62" w:unhideWhenUsed="0"/>
+    <w:lsdException w:name="Medium Shading 1 Accent 5" w:semiHidden="0" w:uiPriority="63" w:unhideWhenUsed="0"/>
+    <w:lsdException w:name="Medium Shading 2 Accent 5" w:semiHidden="0" w:uiPriority="64" w:unhideWhenUsed="0"/>
+    <w:lsdException w:name="Medium List 1 Accent 5" w:semiHidden="0" w:uiPriority="65" w:unhideWhenUsed="0"/>
+    <w:lsdException w:name="Medium List 2 Accent 5" w:semiHidden="0" w:uiPriority="66" w:unhideWhenUsed="0"/>
+    <w:lsdException w:name="Medium Grid 1 Accent 5" w:semiHidden="0" w:uiPriority="67" w:unhideWhenUsed="0"/>
+    <w:lsdException w:name="Medium Grid 2 Accent 5" w:semiHidden="0" w:uiPriority="68" w:unhideWhenUsed="0"/>
+    <w:lsdException w:name="Medium Grid 3 Accent 5" w:semiHidden="0" w:uiPriority="69" w:unhideWhenUsed="0"/>
+    <w:lsdException w:name="Dark List Accent 5" w:semiHidden="0" w:uiPriority="70" w:unhideWhenUsed="0"/>
+    <w:lsdException w:name="Colorful Shading Accent 5" w:semiHidden="0" w:uiPriority="71" w:unhideWhenUsed="0"/>
+    <w:lsdException w:name="Colorful List Accent 5" w:semiHidden="0" w:uiPriority="72" w:unhideWhenUsed="0"/>
+    <w:lsdException w:name="Colorful Grid Accent 5" w:semiHidden="0" w:uiPriority="73" w:unhideWhenUsed="0"/>
+    <w:lsdException w:name="Light Shading Accent 6" w:semiHidden="0" w:uiPriority="60" w:unhideWhenUsed="0"/>
+    <w:lsdException w:name="Light List Accent 6" w:semiHidden="0" w:uiPriority="61" w:unhideWhenUsed="0"/>
+    <w:lsdException w:name="Light Grid Accent 6" w:semiHidden="0" w:uiPriority="62" w:unhideWhenUsed="0"/>
+    <w:lsdException w:name="Medium Shading 1 Accent 6" w:semiHidden="0" w:uiPriority="63" w:unhideWhenUsed="0"/>
+    <w:lsdException w:name="Medium Shading 2 Accent 6" w:semiHidden="0" w:uiPriority="64" w:unhideWhenUsed="0"/>
+    <w:lsdException w:name="Medium List 1 Accent 6" w:semiHidden="0" w:uiPriority="65" w:unhideWhenUsed="0"/>
+    <w:lsdException w:name="Medium List 2 Accent 6" w:semiHidden="0" w:uiPriority="66" w:unhideWhenUsed="0"/>
+    <w:lsdException w:name="Medium Grid 1 Accent 6" w:semiHidden="0" w:uiPriority="67" w:unhideWhenUsed="0"/>
+    <w:lsdException w:name="Medium Grid 2 Accent 6" w:semiHidden="0" w:uiPriority="68" w:unhideWhenUsed="0"/>
+    <w:lsdException w:name="Medium Grid 3 Accent 6" w:semiHidden="0" w:uiPriority="69" w:unhideWhenUsed="0"/>
+    <w:lsdException w:name="Dark List Accent 6" w:semiHidden="0" w:uiPriority="70" w:unhideWhenUsed="0"/>
+    <w:lsdException w:name="Colorful Shading Accent 6" w:semiHidden="0" w:uiPriority="71" w:unhideWhenUsed="0"/>
+    <w:lsdException w:name="Colorful List Accent 6" w:semiHidden="0" w:uiPriority="72" w:unhideWhenUsed="0"/>
+    <w:lsdException w:name="Colorful Grid Accent 6" w:semiHidden="0" w:uiPriority="73" w:unhideWhenUsed="0"/>
+    <w:lsdException w:name="Subtle Emphasis" w:semiHidden="0" w:uiPriority="19" w:unhideWhenUsed="0" w:qFormat="1"/>
+    <w:lsdException w:name="Intense Emphasis" w:semiHidden="0" w:uiPriority="21" w:unhideWhenUsed="0" w:qFormat="1"/>
+    <w:lsdException w:name="Subtle Reference" w:semiHidden="0" w:uiPriority="31" w:unhideWhenUsed="0" w:qFormat="1"/>
+    <w:lsdException w:name="Intense Reference" w:semiHidden="0" w:uiPriority="32" w:unhideWhenUsed="0" w:qFormat="1"/>
+    <w:lsdException w:name="Book Title" w:semiHidden="0" w:uiPriority="33" w:unhideWhenUsed="0" w:qFormat="1"/>
+    <w:lsdException w:name="Bibliography" w:uiPriority="37"/>
+    <w:lsdException w:name="TOC Heading" w:uiPriority="39" w:qFormat="1"/>
   </w:latentStyles>
   <w:style w:type="paragraph" w:default="1" w:styleId="Normal">
     <w:name w:val="Normal"/>
@@ -10205,6 +10160,7 @@
     <w:link w:val="Ttulo1Car"/>
     <w:uiPriority w:val="1"/>
     <w:qFormat/>
+    <w:rsid w:val="0039327D"/>
     <w:pPr>
       <w:pageBreakBefore/>
       <w:pBdr>
@@ -10229,6 +10185,7 @@
     <w:uiPriority w:val="1"/>
     <w:unhideWhenUsed/>
     <w:qFormat/>
+    <w:rsid w:val="0039327D"/>
     <w:pPr>
       <w:keepNext/>
       <w:keepLines/>
@@ -10276,6 +10233,7 @@
     <w:uiPriority w:val="99"/>
     <w:semiHidden/>
     <w:unhideWhenUsed/>
+    <w:qFormat/>
     <w:tblPr>
       <w:tblInd w:w="0" w:type="dxa"/>
       <w:tblCellMar>
@@ -10299,6 +10257,7 @@
     <w:uiPriority w:val="99"/>
     <w:unhideWhenUsed/>
     <w:qFormat/>
+    <w:rsid w:val="0039327D"/>
     <w:pPr>
       <w:spacing w:after="0" w:line="240" w:lineRule="auto"/>
       <w:ind w:left="29" w:right="144"/>
@@ -10312,6 +10271,7 @@
     <w:basedOn w:val="Fuentedeprrafopredeter"/>
     <w:link w:val="Piedepgina"/>
     <w:uiPriority w:val="99"/>
+    <w:rsid w:val="0039327D"/>
     <w:rPr>
       <w:color w:val="EF4623" w:themeColor="accent1"/>
     </w:rPr>
@@ -10324,6 +10284,7 @@
     <w:uiPriority w:val="3"/>
     <w:unhideWhenUsed/>
     <w:qFormat/>
+    <w:rsid w:val="0039327D"/>
     <w:pPr>
       <w:numPr>
         <w:ilvl w:val="1"/>
@@ -10345,6 +10306,7 @@
     <w:name w:val="Gráfico"/>
     <w:basedOn w:val="Normal"/>
     <w:uiPriority w:val="99"/>
+    <w:rsid w:val="0039327D"/>
     <w:pPr>
       <w:spacing w:after="80" w:line="240" w:lineRule="auto"/>
       <w:jc w:val="center"/>
@@ -10356,6 +10318,7 @@
     <w:link w:val="EncabezadoCar"/>
     <w:uiPriority w:val="99"/>
     <w:qFormat/>
+    <w:rsid w:val="0039327D"/>
     <w:pPr>
       <w:spacing w:after="380" w:line="240" w:lineRule="auto"/>
     </w:pPr>
@@ -10365,6 +10328,7 @@
     <w:basedOn w:val="Fuentedeprrafopredeter"/>
     <w:link w:val="Encabezado"/>
     <w:uiPriority w:val="99"/>
+    <w:rsid w:val="0039327D"/>
     <w:rPr>
       <w:color w:val="404040" w:themeColor="text1" w:themeTint="BF"/>
       <w:sz w:val="20"/>
@@ -10374,11 +10338,13 @@
     <w:name w:val="Table Grid"/>
     <w:basedOn w:val="Tablanormal"/>
     <w:uiPriority w:val="59"/>
+    <w:rsid w:val="0039327D"/>
     <w:pPr>
       <w:spacing w:before="120" w:after="120" w:line="240" w:lineRule="auto"/>
       <w:ind w:left="115" w:right="115"/>
     </w:pPr>
     <w:tblPr>
+      <w:tblInd w:w="0" w:type="dxa"/>
       <w:tblBorders>
         <w:top w:val="single" w:sz="4" w:space="0" w:color="auto"/>
         <w:left w:val="single" w:sz="4" w:space="0" w:color="auto"/>
@@ -10388,7 +10354,9 @@
         <w:insideV w:val="single" w:sz="4" w:space="0" w:color="auto"/>
       </w:tblBorders>
       <w:tblCellMar>
+        <w:top w:w="0" w:type="dxa"/>
         <w:left w:w="0" w:type="dxa"/>
+        <w:bottom w:w="0" w:type="dxa"/>
         <w:right w:w="0" w:type="dxa"/>
       </w:tblCellMar>
     </w:tblPr>
@@ -10432,6 +10400,7 @@
     <w:basedOn w:val="Normal"/>
     <w:uiPriority w:val="2"/>
     <w:qFormat/>
+    <w:rsid w:val="0039327D"/>
     <w:pPr>
       <w:spacing w:after="60" w:line="240" w:lineRule="auto"/>
       <w:ind w:left="29" w:right="29"/>
@@ -10451,6 +10420,7 @@
     <w:uiPriority w:val="99"/>
     <w:unhideWhenUsed/>
     <w:qFormat/>
+    <w:rsid w:val="0039327D"/>
     <w:pPr>
       <w:spacing w:after="40" w:line="240" w:lineRule="auto"/>
     </w:pPr>
@@ -10459,13 +10429,14 @@
       <w:sz w:val="36"/>
     </w:rPr>
   </w:style>
-  <w:style w:type="paragraph" w:styleId="Puesto">
+  <w:style w:type="paragraph" w:styleId="Ttulo">
     <w:name w:val="Title"/>
     <w:basedOn w:val="Normal"/>
     <w:next w:val="Normal"/>
-    <w:link w:val="PuestoCar"/>
+    <w:link w:val="TtuloCar"/>
     <w:uiPriority w:val="2"/>
     <w:qFormat/>
+    <w:rsid w:val="0039327D"/>
     <w:pPr>
       <w:spacing w:after="40" w:line="240" w:lineRule="auto"/>
     </w:pPr>
@@ -10477,11 +10448,12 @@
       <w:sz w:val="200"/>
     </w:rPr>
   </w:style>
-  <w:style w:type="character" w:customStyle="1" w:styleId="PuestoCar">
-    <w:name w:val="Puesto Car"/>
+  <w:style w:type="character" w:customStyle="1" w:styleId="TtuloCar">
+    <w:name w:val="Título Car"/>
     <w:basedOn w:val="Fuentedeprrafopredeter"/>
-    <w:link w:val="Puesto"/>
+    <w:link w:val="Ttulo"/>
     <w:uiPriority w:val="2"/>
+    <w:rsid w:val="0039327D"/>
     <w:rPr>
       <w:rFonts w:asciiTheme="majorHAnsi" w:eastAsiaTheme="majorEastAsia" w:hAnsiTheme="majorHAnsi" w:cstheme="majorBidi"/>
       <w:b/>
@@ -10495,6 +10467,7 @@
     <w:basedOn w:val="Fuentedeprrafopredeter"/>
     <w:uiPriority w:val="99"/>
     <w:semiHidden/>
+    <w:rsid w:val="0039327D"/>
     <w:rPr>
       <w:color w:val="808080"/>
     </w:rPr>
@@ -10506,6 +10479,7 @@
     <w:uiPriority w:val="99"/>
     <w:semiHidden/>
     <w:unhideWhenUsed/>
+    <w:rsid w:val="0039327D"/>
     <w:pPr>
       <w:spacing w:after="0" w:line="240" w:lineRule="auto"/>
     </w:pPr>
@@ -10520,6 +10494,7 @@
     <w:link w:val="Textodeglobo"/>
     <w:uiPriority w:val="99"/>
     <w:semiHidden/>
+    <w:rsid w:val="0039327D"/>
     <w:rPr>
       <w:rFonts w:ascii="Tahoma" w:hAnsi="Tahoma" w:cs="Tahoma"/>
       <w:sz w:val="16"/>
@@ -10530,6 +10505,7 @@
     <w:basedOn w:val="Fuentedeprrafopredeter"/>
     <w:uiPriority w:val="10"/>
     <w:qFormat/>
+    <w:rsid w:val="0039327D"/>
     <w:rPr>
       <w:b/>
       <w:bCs/>
@@ -10540,6 +10516,7 @@
     <w:basedOn w:val="Fuentedeprrafopredeter"/>
     <w:link w:val="Subttulo"/>
     <w:uiPriority w:val="3"/>
+    <w:rsid w:val="0039327D"/>
     <w:rPr>
       <w:rFonts w:asciiTheme="majorHAnsi" w:eastAsiaTheme="majorEastAsia" w:hAnsiTheme="majorHAnsi" w:cstheme="majorBidi"/>
       <w:b/>
@@ -10555,6 +10532,7 @@
     <w:basedOn w:val="Normal"/>
     <w:uiPriority w:val="3"/>
     <w:qFormat/>
+    <w:rsid w:val="0039327D"/>
     <w:pPr>
       <w:spacing w:before="360" w:after="480" w:line="360" w:lineRule="auto"/>
     </w:pPr>
@@ -10572,6 +10550,7 @@
     <w:uiPriority w:val="1"/>
     <w:unhideWhenUsed/>
     <w:qFormat/>
+    <w:rsid w:val="0039327D"/>
     <w:pPr>
       <w:spacing w:after="0" w:line="240" w:lineRule="auto"/>
     </w:pPr>
@@ -10581,6 +10560,7 @@
     <w:basedOn w:val="Fuentedeprrafopredeter"/>
     <w:uiPriority w:val="99"/>
     <w:unhideWhenUsed/>
+    <w:rsid w:val="0039327D"/>
     <w:rPr>
       <w:color w:val="5F5F5F" w:themeColor="hyperlink"/>
       <w:u w:val="single"/>
@@ -10611,6 +10591,7 @@
     <w:basedOn w:val="Fuentedeprrafopredeter"/>
     <w:link w:val="Ttulo1"/>
     <w:uiPriority w:val="1"/>
+    <w:rsid w:val="0039327D"/>
     <w:rPr>
       <w:rFonts w:asciiTheme="majorHAnsi" w:eastAsiaTheme="majorEastAsia" w:hAnsiTheme="majorHAnsi" w:cstheme="majorBidi"/>
       <w:b/>
@@ -10626,6 +10607,7 @@
     <w:uiPriority w:val="39"/>
     <w:unhideWhenUsed/>
     <w:qFormat/>
+    <w:rsid w:val="0039327D"/>
     <w:pPr>
       <w:pBdr>
         <w:bottom w:val="none" w:sz="0" w:space="0" w:color="auto"/>
@@ -10644,6 +10626,7 @@
     <w:basedOn w:val="Fuentedeprrafopredeter"/>
     <w:link w:val="Ttulo2"/>
     <w:uiPriority w:val="1"/>
+    <w:rsid w:val="0039327D"/>
     <w:rPr>
       <w:rFonts w:asciiTheme="majorHAnsi" w:eastAsiaTheme="majorEastAsia" w:hAnsiTheme="majorHAnsi" w:cstheme="majorBidi"/>
       <w:b/>
@@ -10660,6 +10643,7 @@
     <w:uiPriority w:val="1"/>
     <w:unhideWhenUsed/>
     <w:qFormat/>
+    <w:rsid w:val="0039327D"/>
     <w:pPr>
       <w:spacing w:before="240" w:after="240" w:line="288" w:lineRule="auto"/>
     </w:pPr>
@@ -10676,6 +10660,7 @@
     <w:basedOn w:val="Fuentedeprrafopredeter"/>
     <w:link w:val="Cita"/>
     <w:uiPriority w:val="1"/>
+    <w:rsid w:val="0039327D"/>
     <w:rPr>
       <w:i/>
       <w:iCs/>
@@ -10691,6 +10676,7 @@
     <w:uiPriority w:val="9"/>
     <w:unhideWhenUsed/>
     <w:qFormat/>
+    <w:rsid w:val="0039327D"/>
     <w:pPr>
       <w:spacing w:before="720" w:after="0" w:line="312" w:lineRule="auto"/>
       <w:contextualSpacing/>
@@ -10705,6 +10691,7 @@
     <w:basedOn w:val="Fuentedeprrafopredeter"/>
     <w:link w:val="Firma"/>
     <w:uiPriority w:val="9"/>
+    <w:rsid w:val="0039327D"/>
     <w:rPr>
       <w:color w:val="595959" w:themeColor="text1" w:themeTint="A6"/>
       <w:kern w:val="20"/>
@@ -10715,6 +10702,7 @@
     <w:basedOn w:val="Fuentedeprrafopredeter"/>
     <w:link w:val="Sinespaciado"/>
     <w:uiPriority w:val="1"/>
+    <w:rsid w:val="0039327D"/>
   </w:style>
   <w:style w:type="paragraph" w:styleId="Listaconvietas">
     <w:name w:val="List Bullet"/>
@@ -10722,6 +10710,7 @@
     <w:uiPriority w:val="1"/>
     <w:unhideWhenUsed/>
     <w:qFormat/>
+    <w:rsid w:val="0039327D"/>
     <w:pPr>
       <w:numPr>
         <w:numId w:val="1"/>
@@ -10739,6 +10728,7 @@
     <w:uiPriority w:val="1"/>
     <w:unhideWhenUsed/>
     <w:qFormat/>
+    <w:rsid w:val="0039327D"/>
     <w:pPr>
       <w:numPr>
         <w:numId w:val="3"/>
@@ -10757,6 +10747,7 @@
     <w:uiPriority w:val="1"/>
     <w:unhideWhenUsed/>
     <w:qFormat/>
+    <w:rsid w:val="0039327D"/>
     <w:pPr>
       <w:numPr>
         <w:ilvl w:val="1"/>
@@ -10775,6 +10766,7 @@
     <w:basedOn w:val="Normal"/>
     <w:uiPriority w:val="18"/>
     <w:unhideWhenUsed/>
+    <w:rsid w:val="0039327D"/>
     <w:pPr>
       <w:numPr>
         <w:ilvl w:val="2"/>
@@ -10793,6 +10785,7 @@
     <w:basedOn w:val="Normal"/>
     <w:uiPriority w:val="18"/>
     <w:unhideWhenUsed/>
+    <w:rsid w:val="0039327D"/>
     <w:pPr>
       <w:numPr>
         <w:ilvl w:val="3"/>
@@ -10811,6 +10804,7 @@
     <w:basedOn w:val="Normal"/>
     <w:uiPriority w:val="18"/>
     <w:unhideWhenUsed/>
+    <w:rsid w:val="0039327D"/>
     <w:pPr>
       <w:numPr>
         <w:ilvl w:val="4"/>
@@ -10828,10 +10822,12 @@
     <w:name w:val="Tabla financiera"/>
     <w:basedOn w:val="Tablanormal"/>
     <w:uiPriority w:val="99"/>
+    <w:rsid w:val="0039327D"/>
     <w:pPr>
       <w:spacing w:before="60" w:after="60" w:line="240" w:lineRule="auto"/>
     </w:pPr>
     <w:tblPr>
+      <w:tblInd w:w="0" w:type="dxa"/>
       <w:tblBorders>
         <w:top w:val="single" w:sz="8" w:space="0" w:color="000000" w:themeColor="text1"/>
         <w:left w:val="single" w:sz="8" w:space="0" w:color="000000" w:themeColor="text1"/>
@@ -10841,14 +10837,16 @@
         <w:insideV w:val="single" w:sz="8" w:space="0" w:color="000000" w:themeColor="text1"/>
       </w:tblBorders>
       <w:tblCellMar>
+        <w:top w:w="0" w:type="dxa"/>
         <w:left w:w="72" w:type="dxa"/>
+        <w:bottom w:w="0" w:type="dxa"/>
         <w:right w:w="72" w:type="dxa"/>
       </w:tblCellMar>
     </w:tblPr>
     <w:tblStylePr w:type="firstRow">
       <w:pPr>
         <w:wordWrap/>
-        <w:spacing w:beforeLines="0" w:before="40" w:beforeAutospacing="0" w:afterLines="0" w:after="40" w:afterAutospacing="0"/>
+        <w:spacing w:beforeLines="0" w:beforeAutospacing="0" w:afterLines="0" w:afterAutospacing="0"/>
         <w:jc w:val="left"/>
       </w:pPr>
       <w:rPr>
@@ -10874,6 +10872,7 @@
     <w:uiPriority w:val="99"/>
     <w:semiHidden/>
     <w:unhideWhenUsed/>
+    <w:rsid w:val="0039327D"/>
     <w:rPr>
       <w:sz w:val="16"/>
     </w:rPr>
@@ -10885,6 +10884,7 @@
     <w:uiPriority w:val="99"/>
     <w:semiHidden/>
     <w:unhideWhenUsed/>
+    <w:rsid w:val="0039327D"/>
     <w:pPr>
       <w:spacing w:line="240" w:lineRule="auto"/>
     </w:pPr>
@@ -10895,6 +10895,7 @@
     <w:link w:val="Textocomentario"/>
     <w:uiPriority w:val="99"/>
     <w:semiHidden/>
+    <w:rsid w:val="0039327D"/>
   </w:style>
   <w:style w:type="paragraph" w:styleId="Asuntodelcomentario">
     <w:name w:val="annotation subject"/>
@@ -10904,6 +10905,7 @@
     <w:uiPriority w:val="99"/>
     <w:semiHidden/>
     <w:unhideWhenUsed/>
+    <w:rsid w:val="0039327D"/>
     <w:rPr>
       <w:b/>
       <w:bCs/>
@@ -10915,6 +10917,7 @@
     <w:link w:val="Asuntodelcomentario"/>
     <w:uiPriority w:val="99"/>
     <w:semiHidden/>
+    <w:rsid w:val="0039327D"/>
     <w:rPr>
       <w:b/>
       <w:bCs/>
@@ -10924,6 +10927,7 @@
     <w:name w:val="Light Shading"/>
     <w:basedOn w:val="Tablanormal"/>
     <w:uiPriority w:val="60"/>
+    <w:rsid w:val="0039327D"/>
     <w:pPr>
       <w:spacing w:after="0" w:line="240" w:lineRule="auto"/>
     </w:pPr>
@@ -10933,10 +10937,17 @@
     <w:tblPr>
       <w:tblStyleRowBandSize w:val="1"/>
       <w:tblStyleColBandSize w:val="1"/>
+      <w:tblInd w:w="0" w:type="dxa"/>
       <w:tblBorders>
         <w:top w:val="single" w:sz="8" w:space="0" w:color="000000" w:themeColor="text1"/>
         <w:bottom w:val="single" w:sz="8" w:space="0" w:color="000000" w:themeColor="text1"/>
       </w:tblBorders>
+      <w:tblCellMar>
+        <w:top w:w="0" w:type="dxa"/>
+        <w:left w:w="108" w:type="dxa"/>
+        <w:bottom w:w="0" w:type="dxa"/>
+        <w:right w:w="108" w:type="dxa"/>
+      </w:tblCellMar>
     </w:tblPr>
     <w:tblStylePr w:type="firstRow">
       <w:pPr>
@@ -11020,6 +11031,7 @@
     <w:basedOn w:val="Normal"/>
     <w:uiPriority w:val="1"/>
     <w:qFormat/>
+    <w:rsid w:val="0039327D"/>
     <w:pPr>
       <w:tabs>
         <w:tab w:val="decimal" w:pos="869"/>
@@ -11032,6 +11044,7 @@
     <w:basedOn w:val="Normal"/>
     <w:uiPriority w:val="1"/>
     <w:qFormat/>
+    <w:rsid w:val="0039327D"/>
     <w:pPr>
       <w:spacing w:before="60" w:after="60" w:line="240" w:lineRule="auto"/>
     </w:pPr>
@@ -11041,6 +11054,7 @@
     <w:basedOn w:val="Normal"/>
     <w:uiPriority w:val="2"/>
     <w:qFormat/>
+    <w:rsid w:val="0039327D"/>
     <w:pPr>
       <w:spacing w:after="60" w:line="240" w:lineRule="auto"/>
       <w:ind w:left="29" w:right="29"/>
@@ -11140,7 +11154,7 @@
       <w:lang w:eastAsia="es-ES"/>
     </w:rPr>
   </w:style>
-  <w:style w:type="table" w:styleId="Tabladecuadrcula2-nfasis1">
+  <w:style w:type="table" w:customStyle="1" w:styleId="GridTable2Accent1">
     <w:name w:val="Grid Table 2 Accent 1"/>
     <w:basedOn w:val="Tablanormal"/>
     <w:uiPriority w:val="47"/>
@@ -11151,12 +11165,19 @@
     <w:tblPr>
       <w:tblStyleRowBandSize w:val="1"/>
       <w:tblStyleColBandSize w:val="1"/>
+      <w:tblInd w:w="0" w:type="dxa"/>
       <w:tblBorders>
         <w:top w:val="single" w:sz="2" w:space="0" w:color="F58F7A" w:themeColor="accent1" w:themeTint="99"/>
         <w:bottom w:val="single" w:sz="2" w:space="0" w:color="F58F7A" w:themeColor="accent1" w:themeTint="99"/>
         <w:insideH w:val="single" w:sz="2" w:space="0" w:color="F58F7A" w:themeColor="accent1" w:themeTint="99"/>
         <w:insideV w:val="single" w:sz="2" w:space="0" w:color="F58F7A" w:themeColor="accent1" w:themeTint="99"/>
       </w:tblBorders>
+      <w:tblCellMar>
+        <w:top w:w="0" w:type="dxa"/>
+        <w:left w:w="108" w:type="dxa"/>
+        <w:bottom w:w="0" w:type="dxa"/>
+        <w:right w:w="108" w:type="dxa"/>
+      </w:tblCellMar>
     </w:tblPr>
     <w:tblStylePr w:type="firstRow">
       <w:rPr>
@@ -11268,72 +11289,13 @@
 </file>
 
 <file path=word/glossary/document.xml><?xml version="1.0" encoding="utf-8"?>
-<w:glossaryDocument xmlns:wpc="http://schemas.microsoft.com/office/word/2010/wordprocessingCanvas" xmlns:mc="http://schemas.openxmlformats.org/markup-compatibility/2006" xmlns:o="urn:schemas-microsoft-com:office:office" xmlns:r="http://schemas.openxmlformats.org/officeDocument/2006/relationships" xmlns:m="http://schemas.openxmlformats.org/officeDocument/2006/math" xmlns:v="urn:schemas-microsoft-com:vml" xmlns:wp14="http://schemas.microsoft.com/office/word/2010/wordprocessingDrawing" xmlns:wp="http://schemas.openxmlformats.org/drawingml/2006/wordprocessingDrawing" xmlns:w10="urn:schemas-microsoft-com:office:word" xmlns:w="http://schemas.openxmlformats.org/wordprocessingml/2006/main" xmlns:w14="http://schemas.microsoft.com/office/word/2010/wordml" xmlns:w15="http://schemas.microsoft.com/office/word/2012/wordml" xmlns:wpg="http://schemas.microsoft.com/office/word/2010/wordprocessingGroup" xmlns:wpi="http://schemas.microsoft.com/office/word/2010/wordprocessingInk" xmlns:wne="http://schemas.microsoft.com/office/word/2006/wordml" xmlns:wps="http://schemas.microsoft.com/office/word/2010/wordprocessingShape" mc:Ignorable="w14 w15 wp14">
-  <w:docParts>
-    <w:docPart>
-      <w:docPartPr>
-        <w:name w:val="09D8DF8178FB4F4B89767B881428B5D6"/>
-        <w:category>
-          <w:name w:val="General"/>
-          <w:gallery w:val="placeholder"/>
-        </w:category>
-        <w:types>
-          <w:type w:val="bbPlcHdr"/>
-        </w:types>
-        <w:behaviors>
-          <w:behavior w:val="content"/>
-        </w:behaviors>
-        <w:guid w:val="{F3DA2E35-6D0D-4651-9E7A-1CA461F76810}"/>
-      </w:docPartPr>
-      <w:docPartBody>
-        <w:p>
-          <w:pPr>
-            <w:pStyle w:val="09D8DF8178FB4F4B89767B881428B5D6"/>
-          </w:pPr>
-          <w:r>
-            <w:rPr>
-              <w:noProof/>
-            </w:rPr>
-            <w:t>Informe anual</w:t>
-          </w:r>
-        </w:p>
-      </w:docPartBody>
-    </w:docPart>
-    <w:docPart>
-      <w:docPartPr>
-        <w:name w:val="5997343061B64AE8A2184FE7EDDB33FE"/>
-        <w:category>
-          <w:name w:val="General"/>
-          <w:gallery w:val="placeholder"/>
-        </w:category>
-        <w:types>
-          <w:type w:val="bbPlcHdr"/>
-        </w:types>
-        <w:behaviors>
-          <w:behavior w:val="content"/>
-        </w:behaviors>
-        <w:guid w:val="{9449FAA2-90DE-4B72-A064-F1C3B0F358B7}"/>
-      </w:docPartPr>
-      <w:docPartBody>
-        <w:p>
-          <w:pPr>
-            <w:pStyle w:val="5997343061B64AE8A2184FE7EDDB33FE"/>
-          </w:pPr>
-          <w:r>
-            <w:rPr>
-              <w:noProof/>
-            </w:rPr>
-            <w:t>[Agregue aquí una cita de un ejecutivo de la compañía o use este espacio para incluir un breve resumen del contenido del documento.]</w:t>
-          </w:r>
-        </w:p>
-      </w:docPartBody>
-    </w:docPart>
-  </w:docParts>
+<w:glossaryDocument xmlns:ve="http://schemas.openxmlformats.org/markup-compatibility/2006" xmlns:o="urn:schemas-microsoft-com:office:office" xmlns:r="http://schemas.openxmlformats.org/officeDocument/2006/relationships" xmlns:m="http://schemas.openxmlformats.org/officeDocument/2006/math" xmlns:v="urn:schemas-microsoft-com:vml" xmlns:wp="http://schemas.openxmlformats.org/drawingml/2006/wordprocessingDrawing" xmlns:w10="urn:schemas-microsoft-com:office:word" xmlns:w="http://schemas.openxmlformats.org/wordprocessingml/2006/main" xmlns:wne="http://schemas.microsoft.com/office/word/2006/wordml">
+  <w:docParts/>
 </w:glossaryDocument>
 </file>
 
 <file path=word/glossary/fontTable.xml><?xml version="1.0" encoding="utf-8"?>
-<w:fonts xmlns:mc="http://schemas.openxmlformats.org/markup-compatibility/2006" xmlns:r="http://schemas.openxmlformats.org/officeDocument/2006/relationships" xmlns:w="http://schemas.openxmlformats.org/wordprocessingml/2006/main" xmlns:w14="http://schemas.microsoft.com/office/word/2010/wordml" xmlns:w15="http://schemas.microsoft.com/office/word/2012/wordml" mc:Ignorable="w14 w15">
+<w:fonts xmlns:r="http://schemas.openxmlformats.org/officeDocument/2006/relationships" xmlns:w="http://schemas.openxmlformats.org/wordprocessingml/2006/main">
   <w:font w:name="Cambria">
     <w:panose1 w:val="02040503050406030204"/>
     <w:charset w:val="00"/>
@@ -11346,21 +11308,21 @@
     <w:charset w:val="00"/>
     <w:family w:val="roman"/>
     <w:pitch w:val="variable"/>
-    <w:sig w:usb0="E0002EFF" w:usb1="C0007843" w:usb2="00000009" w:usb3="00000000" w:csb0="000001FF" w:csb1="00000000"/>
+    <w:sig w:usb0="E0002AFF" w:usb1="C0007841" w:usb2="00000009" w:usb3="00000000" w:csb0="000001FF" w:csb1="00000000"/>
   </w:font>
   <w:font w:name="Arial">
     <w:panose1 w:val="020B0604020202020204"/>
     <w:charset w:val="00"/>
     <w:family w:val="swiss"/>
     <w:pitch w:val="variable"/>
-    <w:sig w:usb0="E0002EFF" w:usb1="C0007843" w:usb2="00000009" w:usb3="00000000" w:csb0="000001FF" w:csb1="00000000"/>
+    <w:sig w:usb0="E0002AFF" w:usb1="C0007843" w:usb2="00000009" w:usb3="00000000" w:csb0="000001FF" w:csb1="00000000"/>
   </w:font>
   <w:font w:name="Courier New">
     <w:panose1 w:val="02070309020205020404"/>
     <w:charset w:val="00"/>
     <w:family w:val="modern"/>
     <w:pitch w:val="fixed"/>
-    <w:sig w:usb0="E0002EFF" w:usb1="C0007843" w:usb2="00000009" w:usb3="00000000" w:csb0="000001FF" w:csb1="00000000"/>
+    <w:sig w:usb0="E0002AFF" w:usb1="C0007843" w:usb2="00000009" w:usb3="00000000" w:csb0="000001FF" w:csb1="00000000"/>
   </w:font>
   <w:font w:name="Wingdings">
     <w:panose1 w:val="05000000000000000000"/>
@@ -11378,6 +11340,7 @@
   </w:font>
   <w:font w:name="MS PGothic">
     <w:altName w:val="ＭＳ Ｐゴシック"/>
+    <w:panose1 w:val="020B0600070205080204"/>
     <w:charset w:val="80"/>
     <w:family w:val="swiss"/>
     <w:pitch w:val="variable"/>
@@ -11387,8 +11350,9 @@
     <w:panose1 w:val="020B0604030504040204"/>
     <w:charset w:val="00"/>
     <w:family w:val="swiss"/>
+    <w:notTrueType/>
     <w:pitch w:val="variable"/>
-    <w:sig w:usb0="E1002EFF" w:usb1="C000605B" w:usb2="00000029" w:usb3="00000000" w:csb0="000101FF" w:csb1="00000000"/>
+    <w:sig w:usb0="00000003" w:usb1="00000000" w:usb2="00000000" w:usb3="00000000" w:csb0="00000001" w:csb1="00000000"/>
   </w:font>
   <w:font w:name="Calibri">
     <w:panose1 w:val="020F0502020204030204"/>
@@ -11397,19 +11361,12 @@
     <w:pitch w:val="variable"/>
     <w:sig w:usb0="E00002FF" w:usb1="4000ACFF" w:usb2="00000001" w:usb3="00000000" w:csb0="0000019F" w:csb1="00000000"/>
   </w:font>
-  <w:font w:name="Calibri Light">
-    <w:panose1 w:val="020F0302020204030204"/>
-    <w:charset w:val="00"/>
-    <w:family w:val="swiss"/>
-    <w:pitch w:val="variable"/>
-    <w:sig w:usb0="A00002EF" w:usb1="4000207B" w:usb2="00000000" w:usb3="00000000" w:csb0="0000019F" w:csb1="00000000"/>
-  </w:font>
 </w:fonts>
 </file>
 
 <file path=word/glossary/numbering.xml><?xml version="1.0" encoding="utf-8"?>
-<w:numbering xmlns:wpc="http://schemas.microsoft.com/office/word/2010/wordprocessingCanvas" xmlns:mc="http://schemas.openxmlformats.org/markup-compatibility/2006" xmlns:o="urn:schemas-microsoft-com:office:office" xmlns:r="http://schemas.openxmlformats.org/officeDocument/2006/relationships" xmlns:m="http://schemas.openxmlformats.org/officeDocument/2006/math" xmlns:v="urn:schemas-microsoft-com:vml" xmlns:wp14="http://schemas.microsoft.com/office/word/2010/wordprocessingDrawing" xmlns:wp="http://schemas.openxmlformats.org/drawingml/2006/wordprocessingDrawing" xmlns:w10="urn:schemas-microsoft-com:office:word" xmlns:w="http://schemas.openxmlformats.org/wordprocessingml/2006/main" xmlns:w14="http://schemas.microsoft.com/office/word/2010/wordml" xmlns:w15="http://schemas.microsoft.com/office/word/2012/wordml" xmlns:wpg="http://schemas.microsoft.com/office/word/2010/wordprocessingGroup" xmlns:wpi="http://schemas.microsoft.com/office/word/2010/wordprocessingInk" xmlns:wne="http://schemas.microsoft.com/office/word/2006/wordml" xmlns:wps="http://schemas.microsoft.com/office/word/2010/wordprocessingShape" mc:Ignorable="w14 w15 wp14">
-  <w:abstractNum w:abstractNumId="0" w15:restartNumberingAfterBreak="0">
+<w:numbering xmlns:ve="http://schemas.openxmlformats.org/markup-compatibility/2006" xmlns:o="urn:schemas-microsoft-com:office:office" xmlns:r="http://schemas.openxmlformats.org/officeDocument/2006/relationships" xmlns:m="http://schemas.openxmlformats.org/officeDocument/2006/math" xmlns:v="urn:schemas-microsoft-com:vml" xmlns:wp="http://schemas.openxmlformats.org/drawingml/2006/wordprocessingDrawing" xmlns:w10="urn:schemas-microsoft-com:office:word" xmlns:w="http://schemas.openxmlformats.org/wordprocessingml/2006/main" xmlns:wne="http://schemas.microsoft.com/office/word/2006/wordml">
+  <w:abstractNum w:abstractNumId="0">
     <w:nsid w:val="FFFFFF89"/>
     <w:multiLevelType w:val="singleLevel"/>
     <w:tmpl w:val="60E6EB78"/>
@@ -11424,7 +11381,7 @@
       </w:pPr>
       <w:rPr>
         <w:rFonts w:ascii="Cambria" w:hAnsi="Cambria" w:hint="default"/>
-        <w:color w:val="5B9BD5" w:themeColor="accent1"/>
+        <w:color w:val="4F81BD" w:themeColor="accent1"/>
       </w:rPr>
     </w:lvl>
   </w:abstractNum>
@@ -11435,18 +11392,13 @@
 </file>
 
 <file path=word/glossary/settings.xml><?xml version="1.0" encoding="utf-8"?>
-<w:settings xmlns:mc="http://schemas.openxmlformats.org/markup-compatibility/2006" xmlns:o="urn:schemas-microsoft-com:office:office" xmlns:r="http://schemas.openxmlformats.org/officeDocument/2006/relationships" xmlns:m="http://schemas.openxmlformats.org/officeDocument/2006/math" xmlns:v="urn:schemas-microsoft-com:vml" xmlns:w10="urn:schemas-microsoft-com:office:word" xmlns:w="http://schemas.openxmlformats.org/wordprocessingml/2006/main" xmlns:w14="http://schemas.microsoft.com/office/word/2010/wordml" xmlns:w15="http://schemas.microsoft.com/office/word/2012/wordml" xmlns:sl="http://schemas.openxmlformats.org/schemaLibrary/2006/main" mc:Ignorable="w14 w15">
+<w:settings xmlns:o="urn:schemas-microsoft-com:office:office" xmlns:r="http://schemas.openxmlformats.org/officeDocument/2006/relationships" xmlns:m="http://schemas.openxmlformats.org/officeDocument/2006/math" xmlns:v="urn:schemas-microsoft-com:vml" xmlns:w10="urn:schemas-microsoft-com:office:word" xmlns:w="http://schemas.openxmlformats.org/wordprocessingml/2006/main" xmlns:sl="http://schemas.openxmlformats.org/schemaLibrary/2006/main">
   <w:view w:val="normal"/>
   <w:defaultTabStop w:val="708"/>
   <w:hyphenationZone w:val="425"/>
   <w:characterSpacingControl w:val="doNotCompress"/>
   <w:compat>
     <w:useFELayout/>
-    <w:compatSetting w:name="compatibilityMode" w:uri="http://schemas.microsoft.com/office/word" w:val="15"/>
-    <w:compatSetting w:name="overrideTableStyleFontSizeAndJustification" w:uri="http://schemas.microsoft.com/office/word" w:val="1"/>
-    <w:compatSetting w:name="enableOpenTypeFeatures" w:uri="http://schemas.microsoft.com/office/word" w:val="1"/>
-    <w:compatSetting w:name="doNotFlipMirrorIndents" w:uri="http://schemas.microsoft.com/office/word" w:val="1"/>
-    <w:compatSetting w:name="differentiateMultirowTableHeaders" w:uri="http://schemas.microsoft.com/office/word" w:val="1"/>
   </w:compat>
   <w:rsids>
     <w:rsidRoot w:val="00BB565E"/>
@@ -11456,13 +11408,14 @@
     <w:rsid w:val="008B1341"/>
     <w:rsid w:val="00BB565E"/>
     <w:rsid w:val="00C347EA"/>
+    <w:rsid w:val="00DD1B37"/>
     <w:rsid w:val="00EC44A7"/>
   </w:rsids>
   <m:mathPr>
     <m:mathFont m:val="Cambria Math"/>
     <m:brkBin m:val="before"/>
     <m:brkBinSub m:val="--"/>
-    <m:smallFrac m:val="0"/>
+    <m:smallFrac/>
     <m:dispDef/>
     <m:lMargin m:val="0"/>
     <m:rMargin m:val="0"/>
@@ -11475,12 +11428,11 @@
   <w:clrSchemeMapping w:bg1="light1" w:t1="dark1" w:bg2="light2" w:t2="dark2" w:accent1="accent1" w:accent2="accent2" w:accent3="accent3" w:accent4="accent4" w:accent5="accent5" w:accent6="accent6" w:hyperlink="hyperlink" w:followedHyperlink="followedHyperlink"/>
   <w:decimalSymbol w:val=","/>
   <w:listSeparator w:val=";"/>
-  <w15:chartTrackingRefBased/>
 </w:settings>
 </file>
 
 <file path=word/glossary/styles.xml><?xml version="1.0" encoding="utf-8"?>
-<w:styles xmlns:mc="http://schemas.openxmlformats.org/markup-compatibility/2006" xmlns:r="http://schemas.openxmlformats.org/officeDocument/2006/relationships" xmlns:w="http://schemas.openxmlformats.org/wordprocessingml/2006/main" xmlns:w14="http://schemas.microsoft.com/office/word/2010/wordml" xmlns:w15="http://schemas.microsoft.com/office/word/2012/wordml" mc:Ignorable="w14 w15">
+<w:styles xmlns:r="http://schemas.openxmlformats.org/officeDocument/2006/relationships" xmlns:w="http://schemas.openxmlformats.org/wordprocessingml/2006/main">
   <w:docDefaults>
     <w:rPrDefault>
       <w:rPr>
@@ -11496,382 +11448,150 @@
       </w:pPr>
     </w:pPrDefault>
   </w:docDefaults>
-  <w:latentStyles w:defLockedState="0" w:defUIPriority="99" w:defSemiHidden="0" w:defUnhideWhenUsed="0" w:defQFormat="0" w:count="371">
-    <w:lsdException w:name="Normal" w:uiPriority="0" w:qFormat="1"/>
-    <w:lsdException w:name="heading 1" w:uiPriority="9" w:qFormat="1"/>
-    <w:lsdException w:name="heading 2" w:semiHidden="1" w:uiPriority="9" w:unhideWhenUsed="1" w:qFormat="1"/>
-    <w:lsdException w:name="heading 3" w:semiHidden="1" w:uiPriority="9" w:unhideWhenUsed="1" w:qFormat="1"/>
-    <w:lsdException w:name="heading 4" w:semiHidden="1" w:uiPriority="9" w:unhideWhenUsed="1" w:qFormat="1"/>
-    <w:lsdException w:name="heading 5" w:semiHidden="1" w:uiPriority="9" w:unhideWhenUsed="1" w:qFormat="1"/>
-    <w:lsdException w:name="heading 6" w:semiHidden="1" w:uiPriority="9" w:unhideWhenUsed="1" w:qFormat="1"/>
-    <w:lsdException w:name="heading 7" w:semiHidden="1" w:uiPriority="9" w:unhideWhenUsed="1" w:qFormat="1"/>
-    <w:lsdException w:name="heading 8" w:semiHidden="1" w:uiPriority="9" w:unhideWhenUsed="1" w:qFormat="1"/>
-    <w:lsdException w:name="heading 9" w:semiHidden="1" w:uiPriority="9" w:unhideWhenUsed="1" w:qFormat="1"/>
-    <w:lsdException w:name="index 1" w:semiHidden="1" w:unhideWhenUsed="1"/>
-    <w:lsdException w:name="index 2" w:semiHidden="1" w:unhideWhenUsed="1"/>
-    <w:lsdException w:name="index 3" w:semiHidden="1" w:unhideWhenUsed="1"/>
-    <w:lsdException w:name="index 4" w:semiHidden="1" w:unhideWhenUsed="1"/>
-    <w:lsdException w:name="index 5" w:semiHidden="1" w:unhideWhenUsed="1"/>
-    <w:lsdException w:name="index 6" w:semiHidden="1" w:unhideWhenUsed="1"/>
-    <w:lsdException w:name="index 7" w:semiHidden="1" w:unhideWhenUsed="1"/>
-    <w:lsdException w:name="index 8" w:semiHidden="1" w:unhideWhenUsed="1"/>
-    <w:lsdException w:name="index 9" w:semiHidden="1" w:unhideWhenUsed="1"/>
-    <w:lsdException w:name="toc 1" w:semiHidden="1" w:uiPriority="39" w:unhideWhenUsed="1"/>
-    <w:lsdException w:name="toc 2" w:semiHidden="1" w:uiPriority="39" w:unhideWhenUsed="1"/>
-    <w:lsdException w:name="toc 3" w:semiHidden="1" w:uiPriority="39" w:unhideWhenUsed="1"/>
-    <w:lsdException w:name="toc 4" w:semiHidden="1" w:uiPriority="39" w:unhideWhenUsed="1"/>
-    <w:lsdException w:name="toc 5" w:semiHidden="1" w:uiPriority="39" w:unhideWhenUsed="1"/>
-    <w:lsdException w:name="toc 6" w:semiHidden="1" w:uiPriority="39" w:unhideWhenUsed="1"/>
-    <w:lsdException w:name="toc 7" w:semiHidden="1" w:uiPriority="39" w:unhideWhenUsed="1"/>
-    <w:lsdException w:name="toc 8" w:semiHidden="1" w:uiPriority="39" w:unhideWhenUsed="1"/>
-    <w:lsdException w:name="toc 9" w:semiHidden="1" w:uiPriority="39" w:unhideWhenUsed="1"/>
-    <w:lsdException w:name="Normal Indent" w:semiHidden="1" w:unhideWhenUsed="1"/>
-    <w:lsdException w:name="footnote text" w:semiHidden="1" w:unhideWhenUsed="1"/>
-    <w:lsdException w:name="annotation text" w:semiHidden="1" w:unhideWhenUsed="1"/>
-    <w:lsdException w:name="header" w:semiHidden="1" w:unhideWhenUsed="1"/>
-    <w:lsdException w:name="footer" w:semiHidden="1" w:unhideWhenUsed="1"/>
-    <w:lsdException w:name="index heading" w:semiHidden="1" w:unhideWhenUsed="1"/>
-    <w:lsdException w:name="caption" w:semiHidden="1" w:uiPriority="35" w:unhideWhenUsed="1" w:qFormat="1"/>
-    <w:lsdException w:name="table of figures" w:semiHidden="1" w:unhideWhenUsed="1"/>
-    <w:lsdException w:name="envelope address" w:semiHidden="1" w:unhideWhenUsed="1"/>
-    <w:lsdException w:name="envelope return" w:semiHidden="1" w:unhideWhenUsed="1"/>
-    <w:lsdException w:name="footnote reference" w:semiHidden="1" w:unhideWhenUsed="1"/>
-    <w:lsdException w:name="annotation reference" w:semiHidden="1" w:unhideWhenUsed="1"/>
-    <w:lsdException w:name="line number" w:semiHidden="1" w:unhideWhenUsed="1"/>
-    <w:lsdException w:name="page number" w:semiHidden="1" w:unhideWhenUsed="1"/>
-    <w:lsdException w:name="endnote reference" w:semiHidden="1" w:unhideWhenUsed="1"/>
-    <w:lsdException w:name="endnote text" w:semiHidden="1" w:unhideWhenUsed="1"/>
-    <w:lsdException w:name="table of authorities" w:semiHidden="1" w:unhideWhenUsed="1"/>
-    <w:lsdException w:name="macro" w:semiHidden="1" w:unhideWhenUsed="1"/>
-    <w:lsdException w:name="toa heading" w:semiHidden="1" w:unhideWhenUsed="1"/>
-    <w:lsdException w:name="List" w:semiHidden="1" w:unhideWhenUsed="1"/>
-    <w:lsdException w:name="List Bullet" w:semiHidden="1" w:uiPriority="1" w:unhideWhenUsed="1" w:qFormat="1"/>
-    <w:lsdException w:name="List Number" w:semiHidden="1" w:unhideWhenUsed="1"/>
-    <w:lsdException w:name="List 2" w:semiHidden="1" w:unhideWhenUsed="1"/>
-    <w:lsdException w:name="List 3" w:semiHidden="1" w:unhideWhenUsed="1"/>
-    <w:lsdException w:name="List 4" w:semiHidden="1" w:unhideWhenUsed="1"/>
-    <w:lsdException w:name="List 5" w:semiHidden="1" w:unhideWhenUsed="1"/>
-    <w:lsdException w:name="List Bullet 2" w:semiHidden="1" w:unhideWhenUsed="1"/>
-    <w:lsdException w:name="List Bullet 3" w:semiHidden="1" w:unhideWhenUsed="1"/>
-    <w:lsdException w:name="List Bullet 4" w:semiHidden="1" w:unhideWhenUsed="1"/>
-    <w:lsdException w:name="List Bullet 5" w:semiHidden="1" w:unhideWhenUsed="1"/>
-    <w:lsdException w:name="List Number 2" w:semiHidden="1" w:unhideWhenUsed="1"/>
-    <w:lsdException w:name="List Number 3" w:semiHidden="1" w:unhideWhenUsed="1"/>
-    <w:lsdException w:name="List Number 4" w:semiHidden="1" w:unhideWhenUsed="1"/>
-    <w:lsdException w:name="List Number 5" w:semiHidden="1" w:unhideWhenUsed="1"/>
-    <w:lsdException w:name="Title" w:uiPriority="10" w:qFormat="1"/>
-    <w:lsdException w:name="Closing" w:semiHidden="1" w:unhideWhenUsed="1"/>
-    <w:lsdException w:name="Signature" w:semiHidden="1" w:unhideWhenUsed="1"/>
-    <w:lsdException w:name="Default Paragraph Font" w:semiHidden="1" w:uiPriority="1" w:unhideWhenUsed="1"/>
-    <w:lsdException w:name="Body Text" w:semiHidden="1" w:unhideWhenUsed="1"/>
-    <w:lsdException w:name="Body Text Indent" w:semiHidden="1" w:unhideWhenUsed="1"/>
-    <w:lsdException w:name="List Continue" w:semiHidden="1" w:unhideWhenUsed="1"/>
-    <w:lsdException w:name="List Continue 2" w:semiHidden="1" w:unhideWhenUsed="1"/>
-    <w:lsdException w:name="List Continue 3" w:semiHidden="1" w:unhideWhenUsed="1"/>
-    <w:lsdException w:name="List Continue 4" w:semiHidden="1" w:unhideWhenUsed="1"/>
-    <w:lsdException w:name="List Continue 5" w:semiHidden="1" w:unhideWhenUsed="1"/>
-    <w:lsdException w:name="Message Header" w:semiHidden="1" w:unhideWhenUsed="1"/>
-    <w:lsdException w:name="Subtitle" w:uiPriority="11" w:qFormat="1"/>
-    <w:lsdException w:name="Salutation" w:semiHidden="1" w:unhideWhenUsed="1"/>
-    <w:lsdException w:name="Date" w:semiHidden="1" w:unhideWhenUsed="1"/>
-    <w:lsdException w:name="Body Text First Indent" w:semiHidden="1" w:unhideWhenUsed="1"/>
-    <w:lsdException w:name="Body Text First Indent 2" w:semiHidden="1" w:unhideWhenUsed="1"/>
-    <w:lsdException w:name="Note Heading" w:semiHidden="1" w:unhideWhenUsed="1"/>
-    <w:lsdException w:name="Body Text 2" w:semiHidden="1" w:unhideWhenUsed="1"/>
-    <w:lsdException w:name="Body Text 3" w:semiHidden="1" w:unhideWhenUsed="1"/>
-    <w:lsdException w:name="Body Text Indent 2" w:semiHidden="1" w:unhideWhenUsed="1"/>
-    <w:lsdException w:name="Body Text Indent 3" w:semiHidden="1" w:unhideWhenUsed="1"/>
-    <w:lsdException w:name="Block Text" w:semiHidden="1" w:unhideWhenUsed="1"/>
-    <w:lsdException w:name="Hyperlink" w:semiHidden="1" w:unhideWhenUsed="1"/>
-    <w:lsdException w:name="FollowedHyperlink" w:semiHidden="1" w:unhideWhenUsed="1"/>
-    <w:lsdException w:name="Strong" w:uiPriority="10" w:qFormat="1"/>
-    <w:lsdException w:name="Emphasis" w:uiPriority="20" w:qFormat="1"/>
-    <w:lsdException w:name="Document Map" w:semiHidden="1" w:unhideWhenUsed="1"/>
-    <w:lsdException w:name="Plain Text" w:semiHidden="1" w:unhideWhenUsed="1"/>
-    <w:lsdException w:name="E-mail Signature" w:semiHidden="1" w:unhideWhenUsed="1"/>
-    <w:lsdException w:name="HTML Top of Form" w:semiHidden="1" w:unhideWhenUsed="1"/>
-    <w:lsdException w:name="HTML Bottom of Form" w:semiHidden="1" w:unhideWhenUsed="1"/>
-    <w:lsdException w:name="Normal (Web)" w:semiHidden="1" w:unhideWhenUsed="1"/>
-    <w:lsdException w:name="HTML Acronym" w:semiHidden="1" w:unhideWhenUsed="1"/>
-    <w:lsdException w:name="HTML Address" w:semiHidden="1" w:unhideWhenUsed="1"/>
-    <w:lsdException w:name="HTML Cite" w:semiHidden="1" w:unhideWhenUsed="1"/>
-    <w:lsdException w:name="HTML Code" w:semiHidden="1" w:unhideWhenUsed="1"/>
-    <w:lsdException w:name="HTML Definition" w:semiHidden="1" w:unhideWhenUsed="1"/>
-    <w:lsdException w:name="HTML Keyboard" w:semiHidden="1" w:unhideWhenUsed="1"/>
-    <w:lsdException w:name="HTML Preformatted" w:semiHidden="1" w:unhideWhenUsed="1"/>
-    <w:lsdException w:name="HTML Sample" w:semiHidden="1" w:unhideWhenUsed="1"/>
-    <w:lsdException w:name="HTML Typewriter" w:semiHidden="1" w:unhideWhenUsed="1"/>
-    <w:lsdException w:name="HTML Variable" w:semiHidden="1" w:unhideWhenUsed="1"/>
-    <w:lsdException w:name="Normal Table" w:semiHidden="1" w:unhideWhenUsed="1"/>
-    <w:lsdException w:name="annotation subject" w:semiHidden="1" w:unhideWhenUsed="1"/>
-    <w:lsdException w:name="No List" w:semiHidden="1" w:unhideWhenUsed="1"/>
-    <w:lsdException w:name="Outline List 1" w:semiHidden="1" w:unhideWhenUsed="1"/>
-    <w:lsdException w:name="Outline List 2" w:semiHidden="1" w:unhideWhenUsed="1"/>
-    <w:lsdException w:name="Outline List 3" w:semiHidden="1" w:unhideWhenUsed="1"/>
-    <w:lsdException w:name="Table Simple 1" w:semiHidden="1" w:unhideWhenUsed="1"/>
-    <w:lsdException w:name="Table Simple 2" w:semiHidden="1" w:unhideWhenUsed="1"/>
-    <w:lsdException w:name="Table Simple 3" w:semiHidden="1" w:unhideWhenUsed="1"/>
-    <w:lsdException w:name="Table Classic 1" w:semiHidden="1" w:unhideWhenUsed="1"/>
-    <w:lsdException w:name="Table Classic 2" w:semiHidden="1" w:unhideWhenUsed="1"/>
-    <w:lsdException w:name="Table Classic 3" w:semiHidden="1" w:unhideWhenUsed="1"/>
-    <w:lsdException w:name="Table Classic 4" w:semiHidden="1" w:unhideWhenUsed="1"/>
-    <w:lsdException w:name="Table Colorful 1" w:semiHidden="1" w:unhideWhenUsed="1"/>
-    <w:lsdException w:name="Table Colorful 2" w:semiHidden="1" w:unhideWhenUsed="1"/>
-    <w:lsdException w:name="Table Colorful 3" w:semiHidden="1" w:unhideWhenUsed="1"/>
-    <w:lsdException w:name="Table Columns 1" w:semiHidden="1" w:unhideWhenUsed="1"/>
-    <w:lsdException w:name="Table Columns 2" w:semiHidden="1" w:unhideWhenUsed="1"/>
-    <w:lsdException w:name="Table Columns 3" w:semiHidden="1" w:unhideWhenUsed="1"/>
-    <w:lsdException w:name="Table Columns 4" w:semiHidden="1" w:unhideWhenUsed="1"/>
-    <w:lsdException w:name="Table Columns 5" w:semiHidden="1" w:unhideWhenUsed="1"/>
-    <w:lsdException w:name="Table Grid 1" w:semiHidden="1" w:unhideWhenUsed="1"/>
-    <w:lsdException w:name="Table Grid 2" w:semiHidden="1" w:unhideWhenUsed="1"/>
-    <w:lsdException w:name="Table Grid 3" w:semiHidden="1" w:unhideWhenUsed="1"/>
-    <w:lsdException w:name="Table Grid 4" w:semiHidden="1" w:unhideWhenUsed="1"/>
-    <w:lsdException w:name="Table Grid 5" w:semiHidden="1" w:unhideWhenUsed="1"/>
-    <w:lsdException w:name="Table Grid 6" w:semiHidden="1" w:unhideWhenUsed="1"/>
-    <w:lsdException w:name="Table Grid 7" w:semiHidden="1" w:unhideWhenUsed="1"/>
-    <w:lsdException w:name="Table Grid 8" w:semiHidden="1" w:unhideWhenUsed="1"/>
-    <w:lsdException w:name="Table List 1" w:semiHidden="1" w:unhideWhenUsed="1"/>
-    <w:lsdException w:name="Table List 2" w:semiHidden="1" w:unhideWhenUsed="1"/>
-    <w:lsdException w:name="Table List 3" w:semiHidden="1" w:unhideWhenUsed="1"/>
-    <w:lsdException w:name="Table List 4" w:semiHidden="1" w:unhideWhenUsed="1"/>
-    <w:lsdException w:name="Table List 5" w:semiHidden="1" w:unhideWhenUsed="1"/>
-    <w:lsdException w:name="Table List 6" w:semiHidden="1" w:unhideWhenUsed="1"/>
-    <w:lsdException w:name="Table List 7" w:semiHidden="1" w:unhideWhenUsed="1"/>
-    <w:lsdException w:name="Table List 8" w:semiHidden="1" w:unhideWhenUsed="1"/>
-    <w:lsdException w:name="Table 3D effects 1" w:semiHidden="1" w:unhideWhenUsed="1"/>
-    <w:lsdException w:name="Table 3D effects 2" w:semiHidden="1" w:unhideWhenUsed="1"/>
-    <w:lsdException w:name="Table 3D effects 3" w:semiHidden="1" w:unhideWhenUsed="1"/>
-    <w:lsdException w:name="Table Contemporary" w:semiHidden="1" w:unhideWhenUsed="1"/>
-    <w:lsdException w:name="Table Elegant" w:semiHidden="1" w:unhideWhenUsed="1"/>
-    <w:lsdException w:name="Table Professional" w:semiHidden="1" w:unhideWhenUsed="1"/>
-    <w:lsdException w:name="Table Subtle 1" w:semiHidden="1" w:unhideWhenUsed="1"/>
-    <w:lsdException w:name="Table Subtle 2" w:semiHidden="1" w:unhideWhenUsed="1"/>
-    <w:lsdException w:name="Table Web 1" w:semiHidden="1" w:unhideWhenUsed="1"/>
-    <w:lsdException w:name="Table Web 2" w:semiHidden="1" w:unhideWhenUsed="1"/>
-    <w:lsdException w:name="Table Web 3" w:semiHidden="1" w:unhideWhenUsed="1"/>
-    <w:lsdException w:name="Balloon Text" w:semiHidden="1" w:unhideWhenUsed="1"/>
-    <w:lsdException w:name="Table Grid" w:uiPriority="39"/>
-    <w:lsdException w:name="Table Theme" w:semiHidden="1" w:unhideWhenUsed="1"/>
-    <w:lsdException w:name="Placeholder Text" w:semiHidden="1"/>
-    <w:lsdException w:name="No Spacing" w:uiPriority="1" w:qFormat="1"/>
-    <w:lsdException w:name="Light Shading" w:uiPriority="60"/>
-    <w:lsdException w:name="Light List" w:uiPriority="61"/>
-    <w:lsdException w:name="Light Grid" w:uiPriority="62"/>
-    <w:lsdException w:name="Medium Shading 1" w:uiPriority="63"/>
-    <w:lsdException w:name="Medium Shading 2" w:uiPriority="64"/>
-    <w:lsdException w:name="Medium List 1" w:uiPriority="65"/>
-    <w:lsdException w:name="Medium List 2" w:uiPriority="66"/>
-    <w:lsdException w:name="Medium Grid 1" w:uiPriority="67"/>
-    <w:lsdException w:name="Medium Grid 2" w:uiPriority="68"/>
-    <w:lsdException w:name="Medium Grid 3" w:uiPriority="69"/>
-    <w:lsdException w:name="Dark List" w:uiPriority="70"/>
-    <w:lsdException w:name="Colorful Shading" w:uiPriority="71"/>
-    <w:lsdException w:name="Colorful List" w:uiPriority="72"/>
-    <w:lsdException w:name="Colorful Grid" w:uiPriority="73"/>
-    <w:lsdException w:name="Light Shading Accent 1" w:uiPriority="60"/>
-    <w:lsdException w:name="Light List Accent 1" w:uiPriority="61"/>
-    <w:lsdException w:name="Light Grid Accent 1" w:uiPriority="62"/>
-    <w:lsdException w:name="Medium Shading 1 Accent 1" w:uiPriority="63"/>
-    <w:lsdException w:name="Medium Shading 2 Accent 1" w:uiPriority="64"/>
-    <w:lsdException w:name="Medium List 1 Accent 1" w:uiPriority="65"/>
-    <w:lsdException w:name="Revision" w:semiHidden="1"/>
-    <w:lsdException w:name="List Paragraph" w:uiPriority="34" w:qFormat="1"/>
-    <w:lsdException w:name="Quote" w:uiPriority="29" w:qFormat="1"/>
-    <w:lsdException w:name="Intense Quote" w:uiPriority="30" w:qFormat="1"/>
-    <w:lsdException w:name="Medium List 2 Accent 1" w:uiPriority="66"/>
-    <w:lsdException w:name="Medium Grid 1 Accent 1" w:uiPriority="67"/>
-    <w:lsdException w:name="Medium Grid 2 Accent 1" w:uiPriority="68"/>
-    <w:lsdException w:name="Medium Grid 3 Accent 1" w:uiPriority="69"/>
-    <w:lsdException w:name="Dark List Accent 1" w:uiPriority="70"/>
-    <w:lsdException w:name="Colorful Shading Accent 1" w:uiPriority="71"/>
-    <w:lsdException w:name="Colorful List Accent 1" w:uiPriority="72"/>
-    <w:lsdException w:name="Colorful Grid Accent 1" w:uiPriority="73"/>
-    <w:lsdException w:name="Light Shading Accent 2" w:uiPriority="60"/>
-    <w:lsdException w:name="Light List Accent 2" w:uiPriority="61"/>
-    <w:lsdException w:name="Light Grid Accent 2" w:uiPriority="62"/>
-    <w:lsdException w:name="Medium Shading 1 Accent 2" w:uiPriority="63"/>
-    <w:lsdException w:name="Medium Shading 2 Accent 2" w:uiPriority="64"/>
-    <w:lsdException w:name="Medium List 1 Accent 2" w:uiPriority="65"/>
-    <w:lsdException w:name="Medium List 2 Accent 2" w:uiPriority="66"/>
-    <w:lsdException w:name="Medium Grid 1 Accent 2" w:uiPriority="67"/>
-    <w:lsdException w:name="Medium Grid 2 Accent 2" w:uiPriority="68"/>
-    <w:lsdException w:name="Medium Grid 3 Accent 2" w:uiPriority="69"/>
-    <w:lsdException w:name="Dark List Accent 2" w:uiPriority="70"/>
-    <w:lsdException w:name="Colorful Shading Accent 2" w:uiPriority="71"/>
-    <w:lsdException w:name="Colorful List Accent 2" w:uiPriority="72"/>
-    <w:lsdException w:name="Colorful Grid Accent 2" w:uiPriority="73"/>
-    <w:lsdException w:name="Light Shading Accent 3" w:uiPriority="60"/>
-    <w:lsdException w:name="Light List Accent 3" w:uiPriority="61"/>
-    <w:lsdException w:name="Light Grid Accent 3" w:uiPriority="62"/>
-    <w:lsdException w:name="Medium Shading 1 Accent 3" w:uiPriority="63"/>
-    <w:lsdException w:name="Medium Shading 2 Accent 3" w:uiPriority="64"/>
-    <w:lsdException w:name="Medium List 1 Accent 3" w:uiPriority="65"/>
-    <w:lsdException w:name="Medium List 2 Accent 3" w:uiPriority="66"/>
-    <w:lsdException w:name="Medium Grid 1 Accent 3" w:uiPriority="67"/>
-    <w:lsdException w:name="Medium Grid 2 Accent 3" w:uiPriority="68"/>
-    <w:lsdException w:name="Medium Grid 3 Accent 3" w:uiPriority="69"/>
-    <w:lsdException w:name="Dark List Accent 3" w:uiPriority="70"/>
-    <w:lsdException w:name="Colorful Shading Accent 3" w:uiPriority="71"/>
-    <w:lsdException w:name="Colorful List Accent 3" w:uiPriority="72"/>
-    <w:lsdException w:name="Colorful Grid Accent 3" w:uiPriority="73"/>
-    <w:lsdException w:name="Light Shading Accent 4" w:uiPriority="60"/>
-    <w:lsdException w:name="Light List Accent 4" w:uiPriority="61"/>
-    <w:lsdException w:name="Light Grid Accent 4" w:uiPriority="62"/>
-    <w:lsdException w:name="Medium Shading 1 Accent 4" w:uiPriority="63"/>
-    <w:lsdException w:name="Medium Shading 2 Accent 4" w:uiPriority="64"/>
-    <w:lsdException w:name="Medium List 1 Accent 4" w:uiPriority="65"/>
-    <w:lsdException w:name="Medium List 2 Accent 4" w:uiPriority="66"/>
-    <w:lsdException w:name="Medium Grid 1 Accent 4" w:uiPriority="67"/>
-    <w:lsdException w:name="Medium Grid 2 Accent 4" w:uiPriority="68"/>
-    <w:lsdException w:name="Medium Grid 3 Accent 4" w:uiPriority="69"/>
-    <w:lsdException w:name="Dark List Accent 4" w:uiPriority="70"/>
-    <w:lsdException w:name="Colorful Shading Accent 4" w:uiPriority="71"/>
-    <w:lsdException w:name="Colorful List Accent 4" w:uiPriority="72"/>
-    <w:lsdException w:name="Colorful Grid Accent 4" w:uiPriority="73"/>
-    <w:lsdException w:name="Light Shading Accent 5" w:uiPriority="60"/>
-    <w:lsdException w:name="Light List Accent 5" w:uiPriority="61"/>
-    <w:lsdException w:name="Light Grid Accent 5" w:uiPriority="62"/>
-    <w:lsdException w:name="Medium Shading 1 Accent 5" w:uiPriority="63"/>
-    <w:lsdException w:name="Medium Shading 2 Accent 5" w:uiPriority="64"/>
-    <w:lsdException w:name="Medium List 1 Accent 5" w:uiPriority="65"/>
-    <w:lsdException w:name="Medium List 2 Accent 5" w:uiPriority="66"/>
-    <w:lsdException w:name="Medium Grid 1 Accent 5" w:uiPriority="67"/>
-    <w:lsdException w:name="Medium Grid 2 Accent 5" w:uiPriority="68"/>
-    <w:lsdException w:name="Medium Grid 3 Accent 5" w:uiPriority="69"/>
-    <w:lsdException w:name="Dark List Accent 5" w:uiPriority="70"/>
-    <w:lsdException w:name="Colorful Shading Accent 5" w:uiPriority="71"/>
-    <w:lsdException w:name="Colorful List Accent 5" w:uiPriority="72"/>
-    <w:lsdException w:name="Colorful Grid Accent 5" w:uiPriority="73"/>
-    <w:lsdException w:name="Light Shading Accent 6" w:uiPriority="60"/>
-    <w:lsdException w:name="Light List Accent 6" w:uiPriority="61"/>
-    <w:lsdException w:name="Light Grid Accent 6" w:uiPriority="62"/>
-    <w:lsdException w:name="Medium Shading 1 Accent 6" w:uiPriority="63"/>
-    <w:lsdException w:name="Medium Shading 2 Accent 6" w:uiPriority="64"/>
-    <w:lsdException w:name="Medium List 1 Accent 6" w:uiPriority="65"/>
-    <w:lsdException w:name="Medium List 2 Accent 6" w:uiPriority="66"/>
-    <w:lsdException w:name="Medium Grid 1 Accent 6" w:uiPriority="67"/>
-    <w:lsdException w:name="Medium Grid 2 Accent 6" w:uiPriority="68"/>
-    <w:lsdException w:name="Medium Grid 3 Accent 6" w:uiPriority="69"/>
-    <w:lsdException w:name="Dark List Accent 6" w:uiPriority="70"/>
-    <w:lsdException w:name="Colorful Shading Accent 6" w:uiPriority="71"/>
-    <w:lsdException w:name="Colorful List Accent 6" w:uiPriority="72"/>
-    <w:lsdException w:name="Colorful Grid Accent 6" w:uiPriority="73"/>
-    <w:lsdException w:name="Subtle Emphasis" w:uiPriority="19" w:qFormat="1"/>
-    <w:lsdException w:name="Intense Emphasis" w:uiPriority="21" w:qFormat="1"/>
-    <w:lsdException w:name="Subtle Reference" w:uiPriority="31" w:qFormat="1"/>
-    <w:lsdException w:name="Intense Reference" w:uiPriority="32" w:qFormat="1"/>
-    <w:lsdException w:name="Book Title" w:uiPriority="33" w:qFormat="1"/>
-    <w:lsdException w:name="Bibliography" w:semiHidden="1" w:uiPriority="37" w:unhideWhenUsed="1"/>
-    <w:lsdException w:name="TOC Heading" w:semiHidden="1" w:uiPriority="39" w:unhideWhenUsed="1" w:qFormat="1"/>
-    <w:lsdException w:name="Plain Table 1" w:uiPriority="41"/>
-    <w:lsdException w:name="Plain Table 2" w:uiPriority="42"/>
-    <w:lsdException w:name="Plain Table 3" w:uiPriority="43"/>
-    <w:lsdException w:name="Plain Table 4" w:uiPriority="44"/>
-    <w:lsdException w:name="Plain Table 5" w:uiPriority="45"/>
-    <w:lsdException w:name="Grid Table Light" w:uiPriority="40"/>
-    <w:lsdException w:name="Grid Table 1 Light" w:uiPriority="46"/>
-    <w:lsdException w:name="Grid Table 2" w:uiPriority="47"/>
-    <w:lsdException w:name="Grid Table 3" w:uiPriority="48"/>
-    <w:lsdException w:name="Grid Table 4" w:uiPriority="49"/>
-    <w:lsdException w:name="Grid Table 5 Dark" w:uiPriority="50"/>
-    <w:lsdException w:name="Grid Table 6 Colorful" w:uiPriority="51"/>
-    <w:lsdException w:name="Grid Table 7 Colorful" w:uiPriority="52"/>
-    <w:lsdException w:name="Grid Table 1 Light Accent 1" w:uiPriority="46"/>
-    <w:lsdException w:name="Grid Table 2 Accent 1" w:uiPriority="47"/>
-    <w:lsdException w:name="Grid Table 3 Accent 1" w:uiPriority="48"/>
-    <w:lsdException w:name="Grid Table 4 Accent 1" w:uiPriority="49"/>
-    <w:lsdException w:name="Grid Table 5 Dark Accent 1" w:uiPriority="50"/>
-    <w:lsdException w:name="Grid Table 6 Colorful Accent 1" w:uiPriority="51"/>
-    <w:lsdException w:name="Grid Table 7 Colorful Accent 1" w:uiPriority="52"/>
-    <w:lsdException w:name="Grid Table 1 Light Accent 2" w:uiPriority="46"/>
-    <w:lsdException w:name="Grid Table 2 Accent 2" w:uiPriority="47"/>
-    <w:lsdException w:name="Grid Table 3 Accent 2" w:uiPriority="48"/>
-    <w:lsdException w:name="Grid Table 4 Accent 2" w:uiPriority="49"/>
-    <w:lsdException w:name="Grid Table 5 Dark Accent 2" w:uiPriority="50"/>
-    <w:lsdException w:name="Grid Table 6 Colorful Accent 2" w:uiPriority="51"/>
-    <w:lsdException w:name="Grid Table 7 Colorful Accent 2" w:uiPriority="52"/>
-    <w:lsdException w:name="Grid Table 1 Light Accent 3" w:uiPriority="46"/>
-    <w:lsdException w:name="Grid Table 2 Accent 3" w:uiPriority="47"/>
-    <w:lsdException w:name="Grid Table 3 Accent 3" w:uiPriority="48"/>
-    <w:lsdException w:name="Grid Table 4 Accent 3" w:uiPriority="49"/>
-    <w:lsdException w:name="Grid Table 5 Dark Accent 3" w:uiPriority="50"/>
-    <w:lsdException w:name="Grid Table 6 Colorful Accent 3" w:uiPriority="51"/>
-    <w:lsdException w:name="Grid Table 7 Colorful Accent 3" w:uiPriority="52"/>
-    <w:lsdException w:name="Grid Table 1 Light Accent 4" w:uiPriority="46"/>
-    <w:lsdException w:name="Grid Table 2 Accent 4" w:uiPriority="47"/>
-    <w:lsdException w:name="Grid Table 3 Accent 4" w:uiPriority="48"/>
-    <w:lsdException w:name="Grid Table 4 Accent 4" w:uiPriority="49"/>
-    <w:lsdException w:name="Grid Table 5 Dark Accent 4" w:uiPriority="50"/>
-    <w:lsdException w:name="Grid Table 6 Colorful Accent 4" w:uiPriority="51"/>
-    <w:lsdException w:name="Grid Table 7 Colorful Accent 4" w:uiPriority="52"/>
-    <w:lsdException w:name="Grid Table 1 Light Accent 5" w:uiPriority="46"/>
-    <w:lsdException w:name="Grid Table 2 Accent 5" w:uiPriority="47"/>
-    <w:lsdException w:name="Grid Table 3 Accent 5" w:uiPriority="48"/>
-    <w:lsdException w:name="Grid Table 4 Accent 5" w:uiPriority="49"/>
-    <w:lsdException w:name="Grid Table 5 Dark Accent 5" w:uiPriority="50"/>
-    <w:lsdException w:name="Grid Table 6 Colorful Accent 5" w:uiPriority="51"/>
-    <w:lsdException w:name="Grid Table 7 Colorful Accent 5" w:uiPriority="52"/>
-    <w:lsdException w:name="Grid Table 1 Light Accent 6" w:uiPriority="46"/>
-    <w:lsdException w:name="Grid Table 2 Accent 6" w:uiPriority="47"/>
-    <w:lsdException w:name="Grid Table 3 Accent 6" w:uiPriority="48"/>
-    <w:lsdException w:name="Grid Table 4 Accent 6" w:uiPriority="49"/>
-    <w:lsdException w:name="Grid Table 5 Dark Accent 6" w:uiPriority="50"/>
-    <w:lsdException w:name="Grid Table 6 Colorful Accent 6" w:uiPriority="51"/>
-    <w:lsdException w:name="Grid Table 7 Colorful Accent 6" w:uiPriority="52"/>
-    <w:lsdException w:name="List Table 1 Light" w:uiPriority="46"/>
-    <w:lsdException w:name="List Table 2" w:uiPriority="47"/>
-    <w:lsdException w:name="List Table 3" w:uiPriority="48"/>
-    <w:lsdException w:name="List Table 4" w:uiPriority="49"/>
-    <w:lsdException w:name="List Table 5 Dark" w:uiPriority="50"/>
-    <w:lsdException w:name="List Table 6 Colorful" w:uiPriority="51"/>
-    <w:lsdException w:name="List Table 7 Colorful" w:uiPriority="52"/>
-    <w:lsdException w:name="List Table 1 Light Accent 1" w:uiPriority="46"/>
-    <w:lsdException w:name="List Table 2 Accent 1" w:uiPriority="47"/>
-    <w:lsdException w:name="List Table 3 Accent 1" w:uiPriority="48"/>
-    <w:lsdException w:name="List Table 4 Accent 1" w:uiPriority="49"/>
-    <w:lsdException w:name="List Table 5 Dark Accent 1" w:uiPriority="50"/>
-    <w:lsdException w:name="List Table 6 Colorful Accent 1" w:uiPriority="51"/>
-    <w:lsdException w:name="List Table 7 Colorful Accent 1" w:uiPriority="52"/>
-    <w:lsdException w:name="List Table 1 Light Accent 2" w:uiPriority="46"/>
-    <w:lsdException w:name="List Table 2 Accent 2" w:uiPriority="47"/>
-    <w:lsdException w:name="List Table 3 Accent 2" w:uiPriority="48"/>
-    <w:lsdException w:name="List Table 4 Accent 2" w:uiPriority="49"/>
-    <w:lsdException w:name="List Table 5 Dark Accent 2" w:uiPriority="50"/>
-    <w:lsdException w:name="List Table 6 Colorful Accent 2" w:uiPriority="51"/>
-    <w:lsdException w:name="List Table 7 Colorful Accent 2" w:uiPriority="52"/>
-    <w:lsdException w:name="List Table 1 Light Accent 3" w:uiPriority="46"/>
-    <w:lsdException w:name="List Table 2 Accent 3" w:uiPriority="47"/>
-    <w:lsdException w:name="List Table 3 Accent 3" w:uiPriority="48"/>
-    <w:lsdException w:name="List Table 4 Accent 3" w:uiPriority="49"/>
-    <w:lsdException w:name="List Table 5 Dark Accent 3" w:uiPriority="50"/>
-    <w:lsdException w:name="List Table 6 Colorful Accent 3" w:uiPriority="51"/>
-    <w:lsdException w:name="List Table 7 Colorful Accent 3" w:uiPriority="52"/>
-    <w:lsdException w:name="List Table 1 Light Accent 4" w:uiPriority="46"/>
-    <w:lsdException w:name="List Table 2 Accent 4" w:uiPriority="47"/>
-    <w:lsdException w:name="List Table 3 Accent 4" w:uiPriority="48"/>
-    <w:lsdException w:name="List Table 4 Accent 4" w:uiPriority="49"/>
-    <w:lsdException w:name="List Table 5 Dark Accent 4" w:uiPriority="50"/>
-    <w:lsdException w:name="List Table 6 Colorful Accent 4" w:uiPriority="51"/>
-    <w:lsdException w:name="List Table 7 Colorful Accent 4" w:uiPriority="52"/>
-    <w:lsdException w:name="List Table 1 Light Accent 5" w:uiPriority="46"/>
-    <w:lsdException w:name="List Table 2 Accent 5" w:uiPriority="47"/>
-    <w:lsdException w:name="List Table 3 Accent 5" w:uiPriority="48"/>
-    <w:lsdException w:name="List Table 4 Accent 5" w:uiPriority="49"/>
-    <w:lsdException w:name="List Table 5 Dark Accent 5" w:uiPriority="50"/>
-    <w:lsdException w:name="List Table 6 Colorful Accent 5" w:uiPriority="51"/>
-    <w:lsdException w:name="List Table 7 Colorful Accent 5" w:uiPriority="52"/>
-    <w:lsdException w:name="List Table 1 Light Accent 6" w:uiPriority="46"/>
-    <w:lsdException w:name="List Table 2 Accent 6" w:uiPriority="47"/>
-    <w:lsdException w:name="List Table 3 Accent 6" w:uiPriority="48"/>
-    <w:lsdException w:name="List Table 4 Accent 6" w:uiPriority="49"/>
-    <w:lsdException w:name="List Table 5 Dark Accent 6" w:uiPriority="50"/>
-    <w:lsdException w:name="List Table 6 Colorful Accent 6" w:uiPriority="51"/>
-    <w:lsdException w:name="List Table 7 Colorful Accent 6" w:uiPriority="52"/>
+  <w:latentStyles w:defLockedState="0" w:defUIPriority="99" w:defSemiHidden="1" w:defUnhideWhenUsed="1" w:defQFormat="0" w:count="267">
+    <w:lsdException w:name="Normal" w:semiHidden="0" w:uiPriority="0" w:unhideWhenUsed="0" w:qFormat="1"/>
+    <w:lsdException w:name="heading 1" w:semiHidden="0" w:uiPriority="9" w:unhideWhenUsed="0" w:qFormat="1"/>
+    <w:lsdException w:name="heading 2" w:uiPriority="9" w:qFormat="1"/>
+    <w:lsdException w:name="heading 3" w:uiPriority="9" w:qFormat="1"/>
+    <w:lsdException w:name="heading 4" w:uiPriority="9" w:qFormat="1"/>
+    <w:lsdException w:name="heading 5" w:uiPriority="9" w:qFormat="1"/>
+    <w:lsdException w:name="heading 6" w:uiPriority="9" w:qFormat="1"/>
+    <w:lsdException w:name="heading 7" w:uiPriority="9" w:qFormat="1"/>
+    <w:lsdException w:name="heading 8" w:uiPriority="9" w:qFormat="1"/>
+    <w:lsdException w:name="heading 9" w:uiPriority="9" w:qFormat="1"/>
+    <w:lsdException w:name="toc 1" w:uiPriority="39"/>
+    <w:lsdException w:name="toc 2" w:uiPriority="39"/>
+    <w:lsdException w:name="toc 3" w:uiPriority="39"/>
+    <w:lsdException w:name="toc 4" w:uiPriority="39"/>
+    <w:lsdException w:name="toc 5" w:uiPriority="39"/>
+    <w:lsdException w:name="toc 6" w:uiPriority="39"/>
+    <w:lsdException w:name="toc 7" w:uiPriority="39"/>
+    <w:lsdException w:name="toc 8" w:uiPriority="39"/>
+    <w:lsdException w:name="toc 9" w:uiPriority="39"/>
+    <w:lsdException w:name="caption" w:uiPriority="35" w:qFormat="1"/>
+    <w:lsdException w:name="List Bullet" w:uiPriority="1" w:qFormat="1"/>
+    <w:lsdException w:name="Title" w:semiHidden="0" w:uiPriority="10" w:unhideWhenUsed="0" w:qFormat="1"/>
+    <w:lsdException w:name="Default Paragraph Font" w:uiPriority="1"/>
+    <w:lsdException w:name="Subtitle" w:semiHidden="0" w:uiPriority="11" w:unhideWhenUsed="0" w:qFormat="1"/>
+    <w:lsdException w:name="Strong" w:semiHidden="0" w:uiPriority="10" w:unhideWhenUsed="0" w:qFormat="1"/>
+    <w:lsdException w:name="Emphasis" w:semiHidden="0" w:uiPriority="20" w:unhideWhenUsed="0" w:qFormat="1"/>
+    <w:lsdException w:name="Table Grid" w:semiHidden="0" w:uiPriority="39" w:unhideWhenUsed="0"/>
+    <w:lsdException w:name="Placeholder Text" w:unhideWhenUsed="0"/>
+    <w:lsdException w:name="No Spacing" w:semiHidden="0" w:uiPriority="1" w:unhideWhenUsed="0" w:qFormat="1"/>
+    <w:lsdException w:name="Light Shading" w:semiHidden="0" w:uiPriority="60" w:unhideWhenUsed="0"/>
+    <w:lsdException w:name="Light List" w:semiHidden="0" w:uiPriority="61" w:unhideWhenUsed="0"/>
+    <w:lsdException w:name="Light Grid" w:semiHidden="0" w:uiPriority="62" w:unhideWhenUsed="0"/>
+    <w:lsdException w:name="Medium Shading 1" w:semiHidden="0" w:uiPriority="63" w:unhideWhenUsed="0"/>
+    <w:lsdException w:name="Medium Shading 2" w:semiHidden="0" w:uiPriority="64" w:unhideWhenUsed="0"/>
+    <w:lsdException w:name="Medium List 1" w:semiHidden="0" w:uiPriority="65" w:unhideWhenUsed="0"/>
+    <w:lsdException w:name="Medium List 2" w:semiHidden="0" w:uiPriority="66" w:unhideWhenUsed="0"/>
+    <w:lsdException w:name="Medium Grid 1" w:semiHidden="0" w:uiPriority="67" w:unhideWhenUsed="0"/>
+    <w:lsdException w:name="Medium Grid 2" w:semiHidden="0" w:uiPriority="68" w:unhideWhenUsed="0"/>
+    <w:lsdException w:name="Medium Grid 3" w:semiHidden="0" w:uiPriority="69" w:unhideWhenUsed="0"/>
+    <w:lsdException w:name="Dark List" w:semiHidden="0" w:uiPriority="70" w:unhideWhenUsed="0"/>
+    <w:lsdException w:name="Colorful Shading" w:semiHidden="0" w:uiPriority="71" w:unhideWhenUsed="0"/>
+    <w:lsdException w:name="Colorful List" w:semiHidden="0" w:uiPriority="72" w:unhideWhenUsed="0"/>
+    <w:lsdException w:name="Colorful Grid" w:semiHidden="0" w:uiPriority="73" w:unhideWhenUsed="0"/>
+    <w:lsdException w:name="Light Shading Accent 1" w:semiHidden="0" w:uiPriority="60" w:unhideWhenUsed="0"/>
+    <w:lsdException w:name="Light List Accent 1" w:semiHidden="0" w:uiPriority="61" w:unhideWhenUsed="0"/>
+    <w:lsdException w:name="Light Grid Accent 1" w:semiHidden="0" w:uiPriority="62" w:unhideWhenUsed="0"/>
+    <w:lsdException w:name="Medium Shading 1 Accent 1" w:semiHidden="0" w:uiPriority="63" w:unhideWhenUsed="0"/>
+    <w:lsdException w:name="Medium Shading 2 Accent 1" w:semiHidden="0" w:uiPriority="64" w:unhideWhenUsed="0"/>
+    <w:lsdException w:name="Medium List 1 Accent 1" w:semiHidden="0" w:uiPriority="65" w:unhideWhenUsed="0"/>
+    <w:lsdException w:name="Revision" w:unhideWhenUsed="0"/>
+    <w:lsdException w:name="List Paragraph" w:semiHidden="0" w:uiPriority="34" w:unhideWhenUsed="0" w:qFormat="1"/>
+    <w:lsdException w:name="Quote" w:semiHidden="0" w:uiPriority="29" w:unhideWhenUsed="0" w:qFormat="1"/>
+    <w:lsdException w:name="Intense Quote" w:semiHidden="0" w:uiPriority="30" w:unhideWhenUsed="0" w:qFormat="1"/>
+    <w:lsdException w:name="Medium List 2 Accent 1" w:semiHidden="0" w:uiPriority="66" w:unhideWhenUsed="0"/>
+    <w:lsdException w:name="Medium Grid 1 Accent 1" w:semiHidden="0" w:uiPriority="67" w:unhideWhenUsed="0"/>
+    <w:lsdException w:name="Medium Grid 2 Accent 1" w:semiHidden="0" w:uiPriority="68" w:unhideWhenUsed="0"/>
+    <w:lsdException w:name="Medium Grid 3 Accent 1" w:semiHidden="0" w:uiPriority="69" w:unhideWhenUsed="0"/>
+    <w:lsdException w:name="Dark List Accent 1" w:semiHidden="0" w:uiPriority="70" w:unhideWhenUsed="0"/>
+    <w:lsdException w:name="Colorful Shading Accent 1" w:semiHidden="0" w:uiPriority="71" w:unhideWhenUsed="0"/>
+    <w:lsdException w:name="Colorful List Accent 1" w:semiHidden="0" w:uiPriority="72" w:unhideWhenUsed="0"/>
+    <w:lsdException w:name="Colorful Grid Accent 1" w:semiHidden="0" w:uiPriority="73" w:unhideWhenUsed="0"/>
+    <w:lsdException w:name="Light Shading Accent 2" w:semiHidden="0" w:uiPriority="60" w:unhideWhenUsed="0"/>
+    <w:lsdException w:name="Light List Accent 2" w:semiHidden="0" w:uiPriority="61" w:unhideWhenUsed="0"/>
+    <w:lsdException w:name="Light Grid Accent 2" w:semiHidden="0" w:uiPriority="62" w:unhideWhenUsed="0"/>
+    <w:lsdException w:name="Medium Shading 1 Accent 2" w:semiHidden="0" w:uiPriority="63" w:unhideWhenUsed="0"/>
+    <w:lsdException w:name="Medium Shading 2 Accent 2" w:semiHidden="0" w:uiPriority="64" w:unhideWhenUsed="0"/>
+    <w:lsdException w:name="Medium List 1 Accent 2" w:semiHidden="0" w:uiPriority="65" w:unhideWhenUsed="0"/>
+    <w:lsdException w:name="Medium List 2 Accent 2" w:semiHidden="0" w:uiPriority="66" w:unhideWhenUsed="0"/>
+    <w:lsdException w:name="Medium Grid 1 Accent 2" w:semiHidden="0" w:uiPriority="67" w:unhideWhenUsed="0"/>
+    <w:lsdException w:name="Medium Grid 2 Accent 2" w:semiHidden="0" w:uiPriority="68" w:unhideWhenUsed="0"/>
+    <w:lsdException w:name="Medium Grid 3 Accent 2" w:semiHidden="0" w:uiPriority="69" w:unhideWhenUsed="0"/>
+    <w:lsdException w:name="Dark List Accent 2" w:semiHidden="0" w:uiPriority="70" w:unhideWhenUsed="0"/>
+    <w:lsdException w:name="Colorful Shading Accent 2" w:semiHidden="0" w:uiPriority="71" w:unhideWhenUsed="0"/>
+    <w:lsdException w:name="Colorful List Accent 2" w:semiHidden="0" w:uiPriority="72" w:unhideWhenUsed="0"/>
+    <w:lsdException w:name="Colorful Grid Accent 2" w:semiHidden="0" w:uiPriority="73" w:unhideWhenUsed="0"/>
+    <w:lsdException w:name="Light Shading Accent 3" w:semiHidden="0" w:uiPriority="60" w:unhideWhenUsed="0"/>
+    <w:lsdException w:name="Light List Accent 3" w:semiHidden="0" w:uiPriority="61" w:unhideWhenUsed="0"/>
+    <w:lsdException w:name="Light Grid Accent 3" w:semiHidden="0" w:uiPriority="62" w:unhideWhenUsed="0"/>
+    <w:lsdException w:name="Medium Shading 1 Accent 3" w:semiHidden="0" w:uiPriority="63" w:unhideWhenUsed="0"/>
+    <w:lsdException w:name="Medium Shading 2 Accent 3" w:semiHidden="0" w:uiPriority="64" w:unhideWhenUsed="0"/>
+    <w:lsdException w:name="Medium List 1 Accent 3" w:semiHidden="0" w:uiPriority="65" w:unhideWhenUsed="0"/>
+    <w:lsdException w:name="Medium List 2 Accent 3" w:semiHidden="0" w:uiPriority="66" w:unhideWhenUsed="0"/>
+    <w:lsdException w:name="Medium Grid 1 Accent 3" w:semiHidden="0" w:uiPriority="67" w:unhideWhenUsed="0"/>
+    <w:lsdException w:name="Medium Grid 2 Accent 3" w:semiHidden="0" w:uiPriority="68" w:unhideWhenUsed="0"/>
+    <w:lsdException w:name="Medium Grid 3 Accent 3" w:semiHidden="0" w:uiPriority="69" w:unhideWhenUsed="0"/>
+    <w:lsdException w:name="Dark List Accent 3" w:semiHidden="0" w:uiPriority="70" w:unhideWhenUsed="0"/>
+    <w:lsdException w:name="Colorful Shading Accent 3" w:semiHidden="0" w:uiPriority="71" w:unhideWhenUsed="0"/>
+    <w:lsdException w:name="Colorful List Accent 3" w:semiHidden="0" w:uiPriority="72" w:unhideWhenUsed="0"/>
+    <w:lsdException w:name="Colorful Grid Accent 3" w:semiHidden="0" w:uiPriority="73" w:unhideWhenUsed="0"/>
+    <w:lsdException w:name="Light Shading Accent 4" w:semiHidden="0" w:uiPriority="60" w:unhideWhenUsed="0"/>
+    <w:lsdException w:name="Light List Accent 4" w:semiHidden="0" w:uiPriority="61" w:unhideWhenUsed="0"/>
+    <w:lsdException w:name="Light Grid Accent 4" w:semiHidden="0" w:uiPriority="62" w:unhideWhenUsed="0"/>
+    <w:lsdException w:name="Medium Shading 1 Accent 4" w:semiHidden="0" w:uiPriority="63" w:unhideWhenUsed="0"/>
+    <w:lsdException w:name="Medium Shading 2 Accent 4" w:semiHidden="0" w:uiPriority="64" w:unhideWhenUsed="0"/>
+    <w:lsdException w:name="Medium List 1 Accent 4" w:semiHidden="0" w:uiPriority="65" w:unhideWhenUsed="0"/>
+    <w:lsdException w:name="Medium List 2 Accent 4" w:semiHidden="0" w:uiPriority="66" w:unhideWhenUsed="0"/>
+    <w:lsdException w:name="Medium Grid 1 Accent 4" w:semiHidden="0" w:uiPriority="67" w:unhideWhenUsed="0"/>
+    <w:lsdException w:name="Medium Grid 2 Accent 4" w:semiHidden="0" w:uiPriority="68" w:unhideWhenUsed="0"/>
+    <w:lsdException w:name="Medium Grid 3 Accent 4" w:semiHidden="0" w:uiPriority="69" w:unhideWhenUsed="0"/>
+    <w:lsdException w:name="Dark List Accent 4" w:semiHidden="0" w:uiPriority="70" w:unhideWhenUsed="0"/>
+    <w:lsdException w:name="Colorful Shading Accent 4" w:semiHidden="0" w:uiPriority="71" w:unhideWhenUsed="0"/>
+    <w:lsdException w:name="Colorful List Accent 4" w:semiHidden="0" w:uiPriority="72" w:unhideWhenUsed="0"/>
+    <w:lsdException w:name="Colorful Grid Accent 4" w:semiHidden="0" w:uiPriority="73" w:unhideWhenUsed="0"/>
+    <w:lsdException w:name="Light Shading Accent 5" w:semiHidden="0" w:uiPriority="60" w:unhideWhenUsed="0"/>
+    <w:lsdException w:name="Light List Accent 5" w:semiHidden="0" w:uiPriority="61" w:unhideWhenUsed="0"/>
+    <w:lsdException w:name="Light Grid Accent 5" w:semiHidden="0" w:uiPriority="62" w:unhideWhenUsed="0"/>
+    <w:lsdException w:name="Medium Shading 1 Accent 5" w:semiHidden="0" w:uiPriority="63" w:unhideWhenUsed="0"/>
+    <w:lsdException w:name="Medium Shading 2 Accent 5" w:semiHidden="0" w:uiPriority="64" w:unhideWhenUsed="0"/>
+    <w:lsdException w:name="Medium List 1 Accent 5" w:semiHidden="0" w:uiPriority="65" w:unhideWhenUsed="0"/>
+    <w:lsdException w:name="Medium List 2 Accent 5" w:semiHidden="0" w:uiPriority="66" w:unhideWhenUsed="0"/>
+    <w:lsdException w:name="Medium Grid 1 Accent 5" w:semiHidden="0" w:uiPriority="67" w:unhideWhenUsed="0"/>
+    <w:lsdException w:name="Medium Grid 2 Accent 5" w:semiHidden="0" w:uiPriority="68" w:unhideWhenUsed="0"/>
+    <w:lsdException w:name="Medium Grid 3 Accent 5" w:semiHidden="0" w:uiPriority="69" w:unhideWhenUsed="0"/>
+    <w:lsdException w:name="Dark List Accent 5" w:semiHidden="0" w:uiPriority="70" w:unhideWhenUsed="0"/>
+    <w:lsdException w:name="Colorful Shading Accent 5" w:semiHidden="0" w:uiPriority="71" w:unhideWhenUsed="0"/>
+    <w:lsdException w:name="Colorful List Accent 5" w:semiHidden="0" w:uiPriority="72" w:unhideWhenUsed="0"/>
+    <w:lsdException w:name="Colorful Grid Accent 5" w:semiHidden="0" w:uiPriority="73" w:unhideWhenUsed="0"/>
+    <w:lsdException w:name="Light Shading Accent 6" w:semiHidden="0" w:uiPriority="60" w:unhideWhenUsed="0"/>
+    <w:lsdException w:name="Light List Accent 6" w:semiHidden="0" w:uiPriority="61" w:unhideWhenUsed="0"/>
+    <w:lsdException w:name="Light Grid Accent 6" w:semiHidden="0" w:uiPriority="62" w:unhideWhenUsed="0"/>
+    <w:lsdException w:name="Medium Shading 1 Accent 6" w:semiHidden="0" w:uiPriority="63" w:unhideWhenUsed="0"/>
+    <w:lsdException w:name="Medium Shading 2 Accent 6" w:semiHidden="0" w:uiPriority="64" w:unhideWhenUsed="0"/>
+    <w:lsdException w:name="Medium List 1 Accent 6" w:semiHidden="0" w:uiPriority="65" w:unhideWhenUsed="0"/>
+    <w:lsdException w:name="Medium List 2 Accent 6" w:semiHidden="0" w:uiPriority="66" w:unhideWhenUsed="0"/>
+    <w:lsdException w:name="Medium Grid 1 Accent 6" w:semiHidden="0" w:uiPriority="67" w:unhideWhenUsed="0"/>
+    <w:lsdException w:name="Medium Grid 2 Accent 6" w:semiHidden="0" w:uiPriority="68" w:unhideWhenUsed="0"/>
+    <w:lsdException w:name="Medium Grid 3 Accent 6" w:semiHidden="0" w:uiPriority="69" w:unhideWhenUsed="0"/>
+    <w:lsdException w:name="Dark List Accent 6" w:semiHidden="0" w:uiPriority="70" w:unhideWhenUsed="0"/>
+    <w:lsdException w:name="Colorful Shading Accent 6" w:semiHidden="0" w:uiPriority="71" w:unhideWhenUsed="0"/>
+    <w:lsdException w:name="Colorful List Accent 6" w:semiHidden="0" w:uiPriority="72" w:unhideWhenUsed="0"/>
+    <w:lsdException w:name="Colorful Grid Accent 6" w:semiHidden="0" w:uiPriority="73" w:unhideWhenUsed="0"/>
+    <w:lsdException w:name="Subtle Emphasis" w:semiHidden="0" w:uiPriority="19" w:unhideWhenUsed="0" w:qFormat="1"/>
+    <w:lsdException w:name="Intense Emphasis" w:semiHidden="0" w:uiPriority="21" w:unhideWhenUsed="0" w:qFormat="1"/>
+    <w:lsdException w:name="Subtle Reference" w:semiHidden="0" w:uiPriority="31" w:unhideWhenUsed="0" w:qFormat="1"/>
+    <w:lsdException w:name="Intense Reference" w:semiHidden="0" w:uiPriority="32" w:unhideWhenUsed="0" w:qFormat="1"/>
+    <w:lsdException w:name="Book Title" w:semiHidden="0" w:uiPriority="33" w:unhideWhenUsed="0" w:qFormat="1"/>
+    <w:lsdException w:name="Bibliography" w:uiPriority="37"/>
+    <w:lsdException w:name="TOC Heading" w:uiPriority="39" w:qFormat="1"/>
   </w:latentStyles>
   <w:style w:type="paragraph" w:default="1" w:styleId="Normal">
     <w:name w:val="Normal"/>
     <w:qFormat/>
+    <w:rsid w:val="00DD1B37"/>
   </w:style>
   <w:style w:type="character" w:default="1" w:styleId="Fuentedeprrafopredeter">
     <w:name w:val="Default Paragraph Font"/>
@@ -11884,6 +11604,7 @@
     <w:uiPriority w:val="99"/>
     <w:semiHidden/>
     <w:unhideWhenUsed/>
+    <w:qFormat/>
     <w:tblPr>
       <w:tblInd w:w="0" w:type="dxa"/>
       <w:tblCellMar>
@@ -11902,24 +11623,31 @@
   </w:style>
   <w:style w:type="paragraph" w:customStyle="1" w:styleId="BC63FA1E960545AA9B7A49EE122B756B">
     <w:name w:val="BC63FA1E960545AA9B7A49EE122B756B"/>
+    <w:rsid w:val="00DD1B37"/>
   </w:style>
   <w:style w:type="paragraph" w:customStyle="1" w:styleId="78C4745EF64943BB8BA5B3AB253665EE">
     <w:name w:val="78C4745EF64943BB8BA5B3AB253665EE"/>
+    <w:rsid w:val="00DD1B37"/>
   </w:style>
   <w:style w:type="paragraph" w:customStyle="1" w:styleId="FDAF440C9D5E4AFCB94FC61FC3765461">
     <w:name w:val="FDAF440C9D5E4AFCB94FC61FC3765461"/>
+    <w:rsid w:val="00DD1B37"/>
   </w:style>
   <w:style w:type="paragraph" w:customStyle="1" w:styleId="1FB7793F90294A3CAE76A6F3F710BFB3">
     <w:name w:val="1FB7793F90294A3CAE76A6F3F710BFB3"/>
+    <w:rsid w:val="00DD1B37"/>
   </w:style>
   <w:style w:type="paragraph" w:customStyle="1" w:styleId="516A07069C384A00A10F0A8940B7B84B">
     <w:name w:val="516A07069C384A00A10F0A8940B7B84B"/>
+    <w:rsid w:val="00DD1B37"/>
   </w:style>
   <w:style w:type="paragraph" w:customStyle="1" w:styleId="48E299EC3BCD4685BE42713C7676E1EB">
     <w:name w:val="48E299EC3BCD4685BE42713C7676E1EB"/>
+    <w:rsid w:val="00DD1B37"/>
   </w:style>
   <w:style w:type="paragraph" w:customStyle="1" w:styleId="E7BE854174C34CF2A9FC1377FEAC8D15">
     <w:name w:val="E7BE854174C34CF2A9FC1377FEAC8D15"/>
+    <w:rsid w:val="00DD1B37"/>
   </w:style>
   <w:style w:type="paragraph" w:styleId="Listaconvietas">
     <w:name w:val="List Bullet"/>
@@ -11927,6 +11655,7 @@
     <w:uiPriority w:val="1"/>
     <w:unhideWhenUsed/>
     <w:qFormat/>
+    <w:rsid w:val="00DD1B37"/>
     <w:pPr>
       <w:numPr>
         <w:numId w:val="1"/>
@@ -11944,33 +11673,42 @@
   </w:style>
   <w:style w:type="paragraph" w:customStyle="1" w:styleId="F1ADA9E3A9C5411B9EA31599DAFCEF77">
     <w:name w:val="F1ADA9E3A9C5411B9EA31599DAFCEF77"/>
+    <w:rsid w:val="00DD1B37"/>
   </w:style>
   <w:style w:type="paragraph" w:customStyle="1" w:styleId="A96158215C50474987B09E774844E215">
     <w:name w:val="A96158215C50474987B09E774844E215"/>
+    <w:rsid w:val="00DD1B37"/>
   </w:style>
   <w:style w:type="paragraph" w:customStyle="1" w:styleId="0B2CD6658F2F47DCBD40141682B0BF65">
     <w:name w:val="0B2CD6658F2F47DCBD40141682B0BF65"/>
+    <w:rsid w:val="00DD1B37"/>
   </w:style>
   <w:style w:type="paragraph" w:customStyle="1" w:styleId="6A08D207800C48FD84EE5B284CDE98F3">
     <w:name w:val="6A08D207800C48FD84EE5B284CDE98F3"/>
+    <w:rsid w:val="00DD1B37"/>
   </w:style>
   <w:style w:type="paragraph" w:customStyle="1" w:styleId="4A9D02FCDD034CD18DE3E482845C2925">
     <w:name w:val="4A9D02FCDD034CD18DE3E482845C2925"/>
+    <w:rsid w:val="00DD1B37"/>
   </w:style>
   <w:style w:type="paragraph" w:customStyle="1" w:styleId="7797C6427ECE4AC59CD05C8F74F5FA15">
     <w:name w:val="7797C6427ECE4AC59CD05C8F74F5FA15"/>
+    <w:rsid w:val="00DD1B37"/>
   </w:style>
   <w:style w:type="paragraph" w:customStyle="1" w:styleId="1068FDCD52D64DD1BC6DDD52B1709B51">
     <w:name w:val="1068FDCD52D64DD1BC6DDD52B1709B51"/>
+    <w:rsid w:val="00DD1B37"/>
   </w:style>
   <w:style w:type="paragraph" w:customStyle="1" w:styleId="A427CA75219D4290A337D30EC0E05784">
     <w:name w:val="A427CA75219D4290A337D30EC0E05784"/>
+    <w:rsid w:val="00DD1B37"/>
   </w:style>
   <w:style w:type="character" w:styleId="Textoennegrita">
     <w:name w:val="Strong"/>
     <w:basedOn w:val="Fuentedeprrafopredeter"/>
     <w:uiPriority w:val="10"/>
     <w:qFormat/>
+    <w:rsid w:val="00DD1B37"/>
     <w:rPr>
       <w:b/>
       <w:bCs/>
@@ -11978,36 +11716,47 @@
   </w:style>
   <w:style w:type="paragraph" w:customStyle="1" w:styleId="9266701801C74AB2BE2EE85F274C8CB2">
     <w:name w:val="9266701801C74AB2BE2EE85F274C8CB2"/>
+    <w:rsid w:val="00DD1B37"/>
   </w:style>
   <w:style w:type="paragraph" w:customStyle="1" w:styleId="CD054D269D7643138C1592CBCE16F50A">
     <w:name w:val="CD054D269D7643138C1592CBCE16F50A"/>
+    <w:rsid w:val="00DD1B37"/>
   </w:style>
   <w:style w:type="paragraph" w:customStyle="1" w:styleId="B26F05D112A842069B67A6F791E6C7EC">
     <w:name w:val="B26F05D112A842069B67A6F791E6C7EC"/>
+    <w:rsid w:val="00DD1B37"/>
   </w:style>
   <w:style w:type="paragraph" w:customStyle="1" w:styleId="A0DED2E164144CB88DC37361503E5B45">
     <w:name w:val="A0DED2E164144CB88DC37361503E5B45"/>
+    <w:rsid w:val="00DD1B37"/>
   </w:style>
   <w:style w:type="paragraph" w:customStyle="1" w:styleId="15DE68B5DA2E4C0BBE4DF5800DF122E9">
     <w:name w:val="15DE68B5DA2E4C0BBE4DF5800DF122E9"/>
+    <w:rsid w:val="00DD1B37"/>
   </w:style>
   <w:style w:type="paragraph" w:customStyle="1" w:styleId="587B6F79B5C245FDBC6DFD831DE3D29F">
     <w:name w:val="587B6F79B5C245FDBC6DFD831DE3D29F"/>
+    <w:rsid w:val="00DD1B37"/>
   </w:style>
   <w:style w:type="paragraph" w:customStyle="1" w:styleId="E60E68EC79414216B4520E71ED97B0D2">
     <w:name w:val="E60E68EC79414216B4520E71ED97B0D2"/>
+    <w:rsid w:val="00DD1B37"/>
   </w:style>
   <w:style w:type="paragraph" w:customStyle="1" w:styleId="BE0990055B17425785E541AFA865509A">
     <w:name w:val="BE0990055B17425785E541AFA865509A"/>
+    <w:rsid w:val="00DD1B37"/>
   </w:style>
   <w:style w:type="paragraph" w:customStyle="1" w:styleId="09D8DF8178FB4F4B89767B881428B5D6">
     <w:name w:val="09D8DF8178FB4F4B89767B881428B5D6"/>
+    <w:rsid w:val="00DD1B37"/>
   </w:style>
   <w:style w:type="paragraph" w:customStyle="1" w:styleId="0E57B0D183234DD3B7B5EA574148F919">
     <w:name w:val="0E57B0D183234DD3B7B5EA574148F919"/>
+    <w:rsid w:val="00DD1B37"/>
   </w:style>
   <w:style w:type="paragraph" w:customStyle="1" w:styleId="5997343061B64AE8A2184FE7EDDB33FE">
     <w:name w:val="5997343061B64AE8A2184FE7EDDB33FE"/>
+    <w:rsid w:val="00DD1B37"/>
   </w:style>
   <w:style w:type="character" w:styleId="Textodelmarcadordeposicin">
     <w:name w:val="Placeholder Text"/>
@@ -12023,7 +11772,7 @@
 </file>
 
 <file path=word/glossary/webSettings.xml><?xml version="1.0" encoding="utf-8"?>
-<w:webSettings xmlns:mc="http://schemas.openxmlformats.org/markup-compatibility/2006" xmlns:r="http://schemas.openxmlformats.org/officeDocument/2006/relationships" xmlns:w="http://schemas.openxmlformats.org/wordprocessingml/2006/main" xmlns:w14="http://schemas.microsoft.com/office/word/2010/wordml" xmlns:w15="http://schemas.microsoft.com/office/word/2012/wordml" mc:Ignorable="w14 w15">
+<w:webSettings xmlns:r="http://schemas.openxmlformats.org/officeDocument/2006/relationships" xmlns:w="http://schemas.openxmlformats.org/wordprocessingml/2006/main">
   <w:optimizeForBrowser/>
   <w:allowPNG/>
 </w:webSettings>
@@ -12357,16 +12106,16 @@
 </file>
 
 <file path=customXml/item2.xml><?xml version="1.0" encoding="utf-8"?>
+<b:Sources xmlns:b="http://schemas.openxmlformats.org/officeDocument/2006/bibliography" SelectedStyle="\APA.XSL" StyleName="APA"/>
+</file>
+
+<file path=customXml/item3.xml><?xml version="1.0" encoding="utf-8"?>
 <?mso-contentType ?>
 <FormTemplates xmlns="http://schemas.microsoft.com/sharepoint/v3/contenttype/forms">
   <Display>DocumentLibraryForm</Display>
   <Edit>AssetEditForm</Edit>
   <New>DocumentLibraryForm</New>
 </FormTemplates>
-</file>
-
-<file path=customXml/item3.xml><?xml version="1.0" encoding="utf-8"?>
-<b:Sources xmlns:b="http://schemas.openxmlformats.org/officeDocument/2006/bibliography" SelectedStyle="\APA.XSL" StyleName="APA"/>
 </file>
 
 <file path=customXml/itemProps1.xml><?xml version="1.0" encoding="utf-8"?>
@@ -12378,17 +12127,17 @@
 </file>
 
 <file path=customXml/itemProps2.xml><?xml version="1.0" encoding="utf-8"?>
+<ds:datastoreItem xmlns:ds="http://schemas.openxmlformats.org/officeDocument/2006/customXml" ds:itemID="{DA43660B-26D3-4501-B8BD-1DD346553684}">
+  <ds:schemaRefs>
+    <ds:schemaRef ds:uri="http://schemas.openxmlformats.org/officeDocument/2006/bibliography"/>
+  </ds:schemaRefs>
+</ds:datastoreItem>
+</file>
+
+<file path=customXml/itemProps3.xml><?xml version="1.0" encoding="utf-8"?>
 <ds:datastoreItem xmlns:ds="http://schemas.openxmlformats.org/officeDocument/2006/customXml" ds:itemID="{D688E3CC-6BFC-4E7C-8F7E-5968F9BFCA31}">
   <ds:schemaRefs>
     <ds:schemaRef ds:uri="http://schemas.microsoft.com/sharepoint/v3/contenttype/forms"/>
   </ds:schemaRefs>
 </ds:datastoreItem>
-</file>
-
-<file path=customXml/itemProps3.xml><?xml version="1.0" encoding="utf-8"?>
-<ds:datastoreItem xmlns:ds="http://schemas.openxmlformats.org/officeDocument/2006/customXml" ds:itemID="{8A7F5E7D-499D-4459-B5D0-31AF094E8BEB}">
-  <ds:schemaRefs>
-    <ds:schemaRef ds:uri="http://schemas.openxmlformats.org/officeDocument/2006/bibliography"/>
-  </ds:schemaRefs>
-</ds:datastoreItem>
 </file>
</xml_diff>

<commit_message>
Planificados seis riesgos mas
</commit_message>
<xml_diff>
--- a/Gestion de riesgos/Gestion_de_riesgos.docx
+++ b/Gestion de riesgos/Gestion_de_riesgos.docx
@@ -1,6 +1,6 @@
 
 <file path=word/document.xml><?xml version="1.0" encoding="utf-8"?>
-<w:document xmlns:wpc="http://schemas.microsoft.com/office/word/2010/wordprocessingCanvas" xmlns:mc="http://schemas.openxmlformats.org/markup-compatibility/2006" xmlns:o="urn:schemas-microsoft-com:office:office" xmlns:r="http://schemas.openxmlformats.org/officeDocument/2006/relationships" xmlns:m="http://schemas.openxmlformats.org/officeDocument/2006/math" xmlns:v="urn:schemas-microsoft-com:vml" xmlns:wp14="http://schemas.microsoft.com/office/word/2010/wordprocessingDrawing" xmlns:wp="http://schemas.openxmlformats.org/drawingml/2006/wordprocessingDrawing" xmlns:w10="urn:schemas-microsoft-com:office:word" xmlns:w="http://schemas.openxmlformats.org/wordprocessingml/2006/main" xmlns:w14="http://schemas.microsoft.com/office/word/2010/wordml" xmlns:w15="http://schemas.microsoft.com/office/word/2012/wordml" xmlns:wpg="http://schemas.microsoft.com/office/word/2010/wordprocessingGroup" xmlns:wpi="http://schemas.microsoft.com/office/word/2010/wordprocessingInk" xmlns:wne="http://schemas.microsoft.com/office/word/2006/wordml" xmlns:wps="http://schemas.microsoft.com/office/word/2010/wordprocessingShape" mc:Ignorable="w14 w15 wp14">
+<w:document xmlns:ve="http://schemas.openxmlformats.org/markup-compatibility/2006" xmlns:o="urn:schemas-microsoft-com:office:office" xmlns:r="http://schemas.openxmlformats.org/officeDocument/2006/relationships" xmlns:m="http://schemas.openxmlformats.org/officeDocument/2006/math" xmlns:v="urn:schemas-microsoft-com:vml" xmlns:wp="http://schemas.openxmlformats.org/drawingml/2006/wordprocessingDrawing" xmlns:w10="urn:schemas-microsoft-com:office:word" xmlns:w="http://schemas.openxmlformats.org/wordprocessingml/2006/main" xmlns:wne="http://schemas.microsoft.com/office/word/2006/wordml">
   <w:body>
     <w:sdt>
       <w:sdtPr>
@@ -21,7 +21,7 @@
                 <v:stroke joinstyle="miter"/>
                 <v:path gradientshapeok="t" o:connecttype="rect"/>
               </v:shapetype>
-              <v:shape id="Cuadro de texto 14" o:spid="_x0000_s1026" type="#_x0000_t202" alt="Report title" style="position:absolute;left:0;text-align:left;margin-left:1477.6pt;margin-top:0;width:540pt;height:526.6pt;z-index:-251641856;visibility:visible;mso-wrap-style:square;mso-width-percent:0;mso-height-percent:750;mso-wrap-distance-left:9pt;mso-wrap-distance-top:0;mso-wrap-distance-right:9pt;mso-wrap-distance-bottom:0;mso-position-horizontal:right;mso-position-horizontal-relative:margin;mso-position-vertical:top;mso-position-vertical-relative:margin;mso-width-percent:0;mso-height-percent:750;mso-width-relative:margin;mso-height-relative:margin;v-text-anchor:bottom" o:gfxdata="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" o:allowoverlap="f" filled="f" stroked="f" strokeweight=".5pt">
+              <v:shape id="Cuadro de texto 14" o:spid="_x0000_s1026" type="#_x0000_t202" alt="Report title" style="position:absolute;left:0;text-align:left;margin-left:1977.6pt;margin-top:0;width:540pt;height:526.6pt;z-index:-251641856;visibility:visible;mso-height-percent:750;mso-position-horizontal:right;mso-position-horizontal-relative:margin;mso-position-vertical:top;mso-position-vertical-relative:margin;mso-height-percent:750;mso-width-relative:margin;mso-height-relative:margin;v-text-anchor:bottom" o:gfxdata="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" o:allowoverlap="f" filled="f" stroked="f" strokeweight=".5pt">
                 <v:textbox inset="0,0,0,0">
                   <w:txbxContent>
                     <w:sdt>
@@ -38,7 +38,7 @@
                       <w:sdtContent>
                         <w:p>
                           <w:pPr>
-                            <w:pStyle w:val="Puesto"/>
+                            <w:pStyle w:val="Ttulo"/>
                             <w:rPr>
                               <w:sz w:val="144"/>
                             </w:rPr>
@@ -90,7 +90,7 @@
               <w:lang w:eastAsia="es-ES"/>
             </w:rPr>
             <w:pict>
-              <v:shape id="Cuadro de texto 15" o:spid="_x0000_s1027" type="#_x0000_t202" alt="contact info" style="position:absolute;left:0;text-align:left;margin-left:0;margin-top:0;width:540pt;height:139.8pt;z-index:251675648;visibility:visible;mso-wrap-style:square;mso-width-percent:1282;mso-height-percent:200;mso-wrap-distance-left:9pt;mso-wrap-distance-top:0;mso-wrap-distance-right:9pt;mso-wrap-distance-bottom:0;mso-position-horizontal:center;mso-position-horizontal-relative:page;mso-position-vertical:bottom;mso-position-vertical-relative:margin;mso-width-percent:1282;mso-height-percent:200;mso-width-relative:margin;mso-height-relative:margin;v-text-anchor:bottom" o:gfxdata="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" o:allowoverlap="f" filled="f" stroked="f" strokeweight=".5pt">
+              <v:shape id="Cuadro de texto 15" o:spid="_x0000_s1027" type="#_x0000_t202" alt="contact info" style="position:absolute;left:0;text-align:left;margin-left:0;margin-top:0;width:540pt;height:139.8pt;z-index:251675648;visibility:visible;mso-width-percent:1282;mso-height-percent:200;mso-position-horizontal:center;mso-position-horizontal-relative:page;mso-position-vertical:bottom;mso-position-vertical-relative:margin;mso-width-percent:1282;mso-height-percent:200;mso-width-relative:margin;mso-height-relative:margin;v-text-anchor:bottom" o:gfxdata="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" o:allowoverlap="f" filled="f" stroked="f" strokeweight=".5pt">
                 <v:textbox inset="0,0,0,0">
                   <w:txbxContent>
                     <w:p>
@@ -123,7 +123,7 @@
                           <w:left w:w="0" w:type="dxa"/>
                           <w:right w:w="0" w:type="dxa"/>
                         </w:tblCellMar>
-                        <w:tblLook w:val="04A0" w:firstRow="1" w:lastRow="0" w:firstColumn="1" w:lastColumn="0" w:noHBand="0" w:noVBand="1"/>
+                        <w:tblLook w:val="04A0"/>
                       </w:tblPr>
                       <w:tblGrid>
                         <w:gridCol w:w="3593"/>
@@ -788,7 +788,7 @@
         </w:rPr>
         <w:lastRenderedPageBreak/>
         <w:pict>
-          <v:shape id="Cuadro de texto  5" o:spid="_x0000_s1028" type="#_x0000_t202" alt="Sidebar" style="position:absolute;left:0;text-align:left;margin-left:0;margin-top:0;width:98.25pt;height:181.45pt;z-index:251659264;visibility:visible;mso-wrap-style:square;mso-width-percent:250;mso-height-percent:950;mso-left-percent:59;mso-wrap-distance-left:14.4pt;mso-wrap-distance-top:0;mso-wrap-distance-right:14.4pt;mso-wrap-distance-bottom:3in;mso-position-horizontal-relative:page;mso-position-vertical:top;mso-position-vertical-relative:margin;mso-width-percent:250;mso-height-percent:950;mso-left-percent:59;mso-width-relative:margin;mso-height-relative:margin;v-text-anchor:top" o:gfxdata="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" filled="f" stroked="f" strokeweight=".5pt">
+          <v:shape id="Cuadro de texto  5" o:spid="_x0000_s1028" type="#_x0000_t202" alt="Sidebar" style="position:absolute;left:0;text-align:left;margin-left:0;margin-top:0;width:98.25pt;height:181.45pt;z-index:251659264;visibility:visible;mso-width-percent:250;mso-height-percent:950;mso-left-percent:59;mso-wrap-distance-left:14.4pt;mso-wrap-distance-right:14.4pt;mso-wrap-distance-bottom:3in;mso-position-horizontal-relative:page;mso-position-vertical:top;mso-position-vertical-relative:margin;mso-width-percent:250;mso-height-percent:950;mso-left-percent:59;mso-width-relative:margin;mso-height-relative:margin" o:gfxdata="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" filled="f" stroked="f" strokeweight=".5pt">
             <v:textbox inset="3.6pt,0,3.6pt,0">
               <w:txbxContent>
                 <w:p>
@@ -814,7 +814,7 @@
         <w:tblStyle w:val="Tablaconcuadrcula"/>
         <w:tblpPr w:leftFromText="141" w:rightFromText="141" w:vertAnchor="text" w:horzAnchor="margin" w:tblpY="1022"/>
         <w:tblW w:w="0" w:type="auto"/>
-        <w:tblLook w:val="04A0" w:firstRow="1" w:lastRow="0" w:firstColumn="1" w:lastColumn="0" w:noHBand="0" w:noVBand="1"/>
+        <w:tblLook w:val="04A0"/>
       </w:tblPr>
       <w:tblGrid>
         <w:gridCol w:w="2103"/>
@@ -824,7 +824,7 @@
       </w:tblGrid>
       <w:tr>
         <w:trPr>
-          <w:cnfStyle w:val="100000000000" w:firstRow="1" w:lastRow="0" w:firstColumn="0" w:lastColumn="0" w:oddVBand="0" w:evenVBand="0" w:oddHBand="0" w:evenHBand="0" w:firstRowFirstColumn="0" w:firstRowLastColumn="0" w:lastRowFirstColumn="0" w:lastRowLastColumn="0"/>
+          <w:cnfStyle w:val="100000000000"/>
         </w:trPr>
         <w:tc>
           <w:tcPr>
@@ -1478,7 +1478,7 @@
       <w:tblPr>
         <w:tblStyle w:val="Tabladecuadrcula2-nfasis11"/>
         <w:tblW w:w="0" w:type="auto"/>
-        <w:tblLook w:val="04A0" w:firstRow="1" w:lastRow="0" w:firstColumn="1" w:lastColumn="0" w:noHBand="0" w:noVBand="1"/>
+        <w:tblLook w:val="04A0"/>
       </w:tblPr>
       <w:tblGrid>
         <w:gridCol w:w="2804"/>
@@ -1487,11 +1487,11 @@
       </w:tblGrid>
       <w:tr>
         <w:trPr>
-          <w:cnfStyle w:val="100000000000" w:firstRow="1" w:lastRow="0" w:firstColumn="0" w:lastColumn="0" w:oddVBand="0" w:evenVBand="0" w:oddHBand="0" w:evenHBand="0" w:firstRowFirstColumn="0" w:firstRowLastColumn="0" w:lastRowFirstColumn="0" w:lastRowLastColumn="0"/>
+          <w:cnfStyle w:val="100000000000"/>
         </w:trPr>
         <w:tc>
           <w:tcPr>
-            <w:cnfStyle w:val="001000000000" w:firstRow="0" w:lastRow="0" w:firstColumn="1" w:lastColumn="0" w:oddVBand="0" w:evenVBand="0" w:oddHBand="0" w:evenHBand="0" w:firstRowFirstColumn="0" w:firstRowLastColumn="0" w:lastRowFirstColumn="0" w:lastRowLastColumn="0"/>
+            <w:cnfStyle w:val="001000000000"/>
             <w:tcW w:w="2804" w:type="dxa"/>
           </w:tcPr>
           <w:p>
@@ -1510,7 +1510,7 @@
           <w:p>
             <w:pPr>
               <w:jc w:val="center"/>
-              <w:cnfStyle w:val="100000000000" w:firstRow="1" w:lastRow="0" w:firstColumn="0" w:lastColumn="0" w:oddVBand="0" w:evenVBand="0" w:oddHBand="0" w:evenHBand="0" w:firstRowFirstColumn="0" w:firstRowLastColumn="0" w:lastRowFirstColumn="0" w:lastRowLastColumn="0"/>
+              <w:cnfStyle w:val="100000000000"/>
             </w:pPr>
             <w:r>
               <w:t>Consecuencia</w:t>
@@ -1524,7 +1524,7 @@
           <w:p>
             <w:pPr>
               <w:jc w:val="center"/>
-              <w:cnfStyle w:val="100000000000" w:firstRow="1" w:lastRow="0" w:firstColumn="0" w:lastColumn="0" w:oddVBand="0" w:evenVBand="0" w:oddHBand="0" w:evenHBand="0" w:firstRowFirstColumn="0" w:firstRowLastColumn="0" w:lastRowFirstColumn="0" w:lastRowLastColumn="0"/>
+              <w:cnfStyle w:val="100000000000"/>
             </w:pPr>
             <w:r>
               <w:t>Riesgo</w:t>
@@ -1534,11 +1534,11 @@
       </w:tr>
       <w:tr>
         <w:trPr>
-          <w:cnfStyle w:val="000000100000" w:firstRow="0" w:lastRow="0" w:firstColumn="0" w:lastColumn="0" w:oddVBand="0" w:evenVBand="0" w:oddHBand="1" w:evenHBand="0" w:firstRowFirstColumn="0" w:firstRowLastColumn="0" w:lastRowFirstColumn="0" w:lastRowLastColumn="0"/>
+          <w:cnfStyle w:val="000000100000"/>
         </w:trPr>
         <w:tc>
           <w:tcPr>
-            <w:cnfStyle w:val="001000000000" w:firstRow="0" w:lastRow="0" w:firstColumn="1" w:lastColumn="0" w:oddVBand="0" w:evenVBand="0" w:oddHBand="0" w:evenHBand="0" w:firstRowFirstColumn="0" w:firstRowLastColumn="0" w:lastRowFirstColumn="0" w:lastRowLastColumn="0"/>
+            <w:cnfStyle w:val="001000000000"/>
             <w:tcW w:w="2804" w:type="dxa"/>
           </w:tcPr>
           <w:p>
@@ -1563,7 +1563,7 @@
           <w:p>
             <w:pPr>
               <w:jc w:val="center"/>
-              <w:cnfStyle w:val="000000100000" w:firstRow="0" w:lastRow="0" w:firstColumn="0" w:lastColumn="0" w:oddVBand="0" w:evenVBand="0" w:oddHBand="1" w:evenHBand="0" w:firstRowFirstColumn="0" w:firstRowLastColumn="0" w:lastRowFirstColumn="0" w:lastRowLastColumn="0"/>
+              <w:cnfStyle w:val="000000100000"/>
             </w:pPr>
             <w:r>
               <w:t>Catastrófico</w:t>
@@ -1582,7 +1582,7 @@
                 <w:tab w:val="right" w:pos="2589"/>
               </w:tabs>
               <w:jc w:val="left"/>
-              <w:cnfStyle w:val="000000100000" w:firstRow="0" w:lastRow="0" w:firstColumn="0" w:lastColumn="0" w:oddVBand="0" w:evenVBand="0" w:oddHBand="1" w:evenHBand="0" w:firstRowFirstColumn="0" w:firstRowLastColumn="0" w:lastRowFirstColumn="0" w:lastRowLastColumn="0"/>
+              <w:cnfStyle w:val="000000100000"/>
             </w:pPr>
             <w:r>
               <w:tab/>
@@ -1599,7 +1599,7 @@
       <w:tr>
         <w:tc>
           <w:tcPr>
-            <w:cnfStyle w:val="001000000000" w:firstRow="0" w:lastRow="0" w:firstColumn="1" w:lastColumn="0" w:oddVBand="0" w:evenVBand="0" w:oddHBand="0" w:evenHBand="0" w:firstRowFirstColumn="0" w:firstRowLastColumn="0" w:lastRowFirstColumn="0" w:lastRowLastColumn="0"/>
+            <w:cnfStyle w:val="001000000000"/>
             <w:tcW w:w="2804" w:type="dxa"/>
           </w:tcPr>
           <w:p>
@@ -1624,7 +1624,7 @@
           <w:p>
             <w:pPr>
               <w:jc w:val="center"/>
-              <w:cnfStyle w:val="000000000000" w:firstRow="0" w:lastRow="0" w:firstColumn="0" w:lastColumn="0" w:oddVBand="0" w:evenVBand="0" w:oddHBand="0" w:evenHBand="0" w:firstRowFirstColumn="0" w:firstRowLastColumn="0" w:lastRowFirstColumn="0" w:lastRowLastColumn="0"/>
+              <w:cnfStyle w:val="000000000000"/>
             </w:pPr>
             <w:r>
               <w:t>Crítico</w:t>
@@ -1639,7 +1639,7 @@
           <w:p>
             <w:pPr>
               <w:jc w:val="center"/>
-              <w:cnfStyle w:val="000000000000" w:firstRow="0" w:lastRow="0" w:firstColumn="0" w:lastColumn="0" w:oddVBand="0" w:evenVBand="0" w:oddHBand="0" w:evenHBand="0" w:firstRowFirstColumn="0" w:firstRowLastColumn="0" w:lastRowFirstColumn="0" w:lastRowLastColumn="0"/>
+              <w:cnfStyle w:val="000000000000"/>
             </w:pPr>
             <w:r>
               <w:t>Alto</w:t>
@@ -1649,11 +1649,11 @@
       </w:tr>
       <w:tr>
         <w:trPr>
-          <w:cnfStyle w:val="000000100000" w:firstRow="0" w:lastRow="0" w:firstColumn="0" w:lastColumn="0" w:oddVBand="0" w:evenVBand="0" w:oddHBand="1" w:evenHBand="0" w:firstRowFirstColumn="0" w:firstRowLastColumn="0" w:lastRowFirstColumn="0" w:lastRowLastColumn="0"/>
+          <w:cnfStyle w:val="000000100000"/>
         </w:trPr>
         <w:tc>
           <w:tcPr>
-            <w:cnfStyle w:val="001000000000" w:firstRow="0" w:lastRow="0" w:firstColumn="1" w:lastColumn="0" w:oddVBand="0" w:evenVBand="0" w:oddHBand="0" w:evenHBand="0" w:firstRowFirstColumn="0" w:firstRowLastColumn="0" w:lastRowFirstColumn="0" w:lastRowLastColumn="0"/>
+            <w:cnfStyle w:val="001000000000"/>
             <w:tcW w:w="2804" w:type="dxa"/>
           </w:tcPr>
           <w:p>
@@ -1678,7 +1678,7 @@
           <w:p>
             <w:pPr>
               <w:jc w:val="center"/>
-              <w:cnfStyle w:val="000000100000" w:firstRow="0" w:lastRow="0" w:firstColumn="0" w:lastColumn="0" w:oddVBand="0" w:evenVBand="0" w:oddHBand="1" w:evenHBand="0" w:firstRowFirstColumn="0" w:firstRowLastColumn="0" w:lastRowFirstColumn="0" w:lastRowLastColumn="0"/>
+              <w:cnfStyle w:val="000000100000"/>
             </w:pPr>
             <w:r>
               <w:t>Serio</w:t>
@@ -1693,7 +1693,7 @@
           <w:p>
             <w:pPr>
               <w:jc w:val="center"/>
-              <w:cnfStyle w:val="000000100000" w:firstRow="0" w:lastRow="0" w:firstColumn="0" w:lastColumn="0" w:oddVBand="0" w:evenVBand="0" w:oddHBand="1" w:evenHBand="0" w:firstRowFirstColumn="0" w:firstRowLastColumn="0" w:lastRowFirstColumn="0" w:lastRowLastColumn="0"/>
+              <w:cnfStyle w:val="000000100000"/>
             </w:pPr>
             <w:r>
               <w:t>Medio</w:t>
@@ -1704,7 +1704,7 @@
       <w:tr>
         <w:tc>
           <w:tcPr>
-            <w:cnfStyle w:val="001000000000" w:firstRow="0" w:lastRow="0" w:firstColumn="1" w:lastColumn="0" w:oddVBand="0" w:evenVBand="0" w:oddHBand="0" w:evenHBand="0" w:firstRowFirstColumn="0" w:firstRowLastColumn="0" w:lastRowFirstColumn="0" w:lastRowLastColumn="0"/>
+            <w:cnfStyle w:val="001000000000"/>
             <w:tcW w:w="2804" w:type="dxa"/>
           </w:tcPr>
           <w:p>
@@ -1729,7 +1729,7 @@
           <w:p>
             <w:pPr>
               <w:jc w:val="center"/>
-              <w:cnfStyle w:val="000000000000" w:firstRow="0" w:lastRow="0" w:firstColumn="0" w:lastColumn="0" w:oddVBand="0" w:evenVBand="0" w:oddHBand="0" w:evenHBand="0" w:firstRowFirstColumn="0" w:firstRowLastColumn="0" w:lastRowFirstColumn="0" w:lastRowLastColumn="0"/>
+              <w:cnfStyle w:val="000000000000"/>
             </w:pPr>
             <w:r>
               <w:t>Menor</w:t>
@@ -1744,7 +1744,7 @@
           <w:p>
             <w:pPr>
               <w:jc w:val="center"/>
-              <w:cnfStyle w:val="000000000000" w:firstRow="0" w:lastRow="0" w:firstColumn="0" w:lastColumn="0" w:oddVBand="0" w:evenVBand="0" w:oddHBand="0" w:evenHBand="0" w:firstRowFirstColumn="0" w:firstRowLastColumn="0" w:lastRowFirstColumn="0" w:lastRowLastColumn="0"/>
+              <w:cnfStyle w:val="000000000000"/>
             </w:pPr>
             <w:r>
               <w:t>Bajo</w:t>
@@ -1754,11 +1754,11 @@
       </w:tr>
       <w:tr>
         <w:trPr>
-          <w:cnfStyle w:val="000000100000" w:firstRow="0" w:lastRow="0" w:firstColumn="0" w:lastColumn="0" w:oddVBand="0" w:evenVBand="0" w:oddHBand="1" w:evenHBand="0" w:firstRowFirstColumn="0" w:firstRowLastColumn="0" w:lastRowFirstColumn="0" w:lastRowLastColumn="0"/>
+          <w:cnfStyle w:val="000000100000"/>
         </w:trPr>
         <w:tc>
           <w:tcPr>
-            <w:cnfStyle w:val="001000000000" w:firstRow="0" w:lastRow="0" w:firstColumn="1" w:lastColumn="0" w:oddVBand="0" w:evenVBand="0" w:oddHBand="0" w:evenHBand="0" w:firstRowFirstColumn="0" w:firstRowLastColumn="0" w:lastRowFirstColumn="0" w:lastRowLastColumn="0"/>
+            <w:cnfStyle w:val="001000000000"/>
             <w:tcW w:w="2804" w:type="dxa"/>
           </w:tcPr>
           <w:p>
@@ -1783,7 +1783,7 @@
           <w:p>
             <w:pPr>
               <w:jc w:val="center"/>
-              <w:cnfStyle w:val="000000100000" w:firstRow="0" w:lastRow="0" w:firstColumn="0" w:lastColumn="0" w:oddVBand="0" w:evenVBand="0" w:oddHBand="1" w:evenHBand="0" w:firstRowFirstColumn="0" w:firstRowLastColumn="0" w:lastRowFirstColumn="0" w:lastRowLastColumn="0"/>
+              <w:cnfStyle w:val="000000100000"/>
             </w:pPr>
             <w:r>
               <w:t>Insignificante</w:t>
@@ -1798,7 +1798,7 @@
           <w:p>
             <w:pPr>
               <w:jc w:val="center"/>
-              <w:cnfStyle w:val="000000100000" w:firstRow="0" w:lastRow="0" w:firstColumn="0" w:lastColumn="0" w:oddVBand="0" w:evenVBand="0" w:oddHBand="1" w:evenHBand="0" w:firstRowFirstColumn="0" w:firstRowLastColumn="0" w:lastRowFirstColumn="0" w:lastRowLastColumn="0"/>
+              <w:cnfStyle w:val="000000100000"/>
             </w:pPr>
             <w:r>
               <w:t>Tolerable</w:t>
@@ -1832,7 +1832,7 @@
       <w:tblPr>
         <w:tblStyle w:val="Tablaconcuadrcula"/>
         <w:tblW w:w="0" w:type="auto"/>
-        <w:tblLook w:val="04A0" w:firstRow="1" w:lastRow="0" w:firstColumn="1" w:lastColumn="0" w:noHBand="0" w:noVBand="1"/>
+        <w:tblLook w:val="04A0"/>
       </w:tblPr>
       <w:tblGrid>
         <w:gridCol w:w="1408"/>
@@ -1844,7 +1844,7 @@
       </w:tblGrid>
       <w:tr>
         <w:trPr>
-          <w:cnfStyle w:val="100000000000" w:firstRow="1" w:lastRow="0" w:firstColumn="0" w:lastColumn="0" w:oddVBand="0" w:evenVBand="0" w:oddHBand="0" w:evenHBand="0" w:firstRowFirstColumn="0" w:firstRowLastColumn="0" w:lastRowFirstColumn="0" w:lastRowLastColumn="0"/>
+          <w:cnfStyle w:val="100000000000"/>
           <w:trHeight w:val="535"/>
         </w:trPr>
         <w:tc>
@@ -2622,7 +2622,7 @@
       <w:tblPr>
         <w:tblStyle w:val="Tablaconcuadrcula"/>
         <w:tblW w:w="0" w:type="auto"/>
-        <w:tblLook w:val="04A0" w:firstRow="1" w:lastRow="0" w:firstColumn="1" w:lastColumn="0" w:noHBand="0" w:noVBand="1"/>
+        <w:tblLook w:val="04A0"/>
       </w:tblPr>
       <w:tblGrid>
         <w:gridCol w:w="2119"/>
@@ -2630,7 +2630,7 @@
       </w:tblGrid>
       <w:tr>
         <w:trPr>
-          <w:cnfStyle w:val="100000000000" w:firstRow="1" w:lastRow="0" w:firstColumn="0" w:lastColumn="0" w:oddVBand="0" w:evenVBand="0" w:oddHBand="0" w:evenHBand="0" w:firstRowFirstColumn="0" w:firstRowLastColumn="0" w:lastRowFirstColumn="0" w:lastRowLastColumn="0"/>
+          <w:cnfStyle w:val="100000000000"/>
         </w:trPr>
         <w:tc>
           <w:tcPr>
@@ -3019,7 +3019,7 @@
       <w:tblPr>
         <w:tblStyle w:val="Tablaconcuadrcula"/>
         <w:tblW w:w="0" w:type="auto"/>
-        <w:tblLook w:val="04A0" w:firstRow="1" w:lastRow="0" w:firstColumn="1" w:lastColumn="0" w:noHBand="0" w:noVBand="1"/>
+        <w:tblLook w:val="04A0"/>
       </w:tblPr>
       <w:tblGrid>
         <w:gridCol w:w="2119"/>
@@ -3027,7 +3027,7 @@
       </w:tblGrid>
       <w:tr>
         <w:trPr>
-          <w:cnfStyle w:val="100000000000" w:firstRow="1" w:lastRow="0" w:firstColumn="0" w:lastColumn="0" w:oddVBand="0" w:evenVBand="0" w:oddHBand="0" w:evenHBand="0" w:firstRowFirstColumn="0" w:firstRowLastColumn="0" w:lastRowFirstColumn="0" w:lastRowLastColumn="0"/>
+          <w:cnfStyle w:val="100000000000"/>
         </w:trPr>
         <w:tc>
           <w:tcPr>
@@ -3391,7 +3391,7 @@
       <w:tblPr>
         <w:tblStyle w:val="Tablaconcuadrcula"/>
         <w:tblW w:w="0" w:type="auto"/>
-        <w:tblLook w:val="04A0" w:firstRow="1" w:lastRow="0" w:firstColumn="1" w:lastColumn="0" w:noHBand="0" w:noVBand="1"/>
+        <w:tblLook w:val="04A0"/>
       </w:tblPr>
       <w:tblGrid>
         <w:gridCol w:w="2119"/>
@@ -3399,7 +3399,7 @@
       </w:tblGrid>
       <w:tr>
         <w:trPr>
-          <w:cnfStyle w:val="100000000000" w:firstRow="1" w:lastRow="0" w:firstColumn="0" w:lastColumn="0" w:oddVBand="0" w:evenVBand="0" w:oddHBand="0" w:evenHBand="0" w:firstRowFirstColumn="0" w:firstRowLastColumn="0" w:lastRowFirstColumn="0" w:lastRowLastColumn="0"/>
+          <w:cnfStyle w:val="100000000000"/>
         </w:trPr>
         <w:tc>
           <w:tcPr>
@@ -3780,7 +3780,7 @@
       <w:tblPr>
         <w:tblStyle w:val="Tablaconcuadrcula"/>
         <w:tblW w:w="0" w:type="auto"/>
-        <w:tblLook w:val="04A0" w:firstRow="1" w:lastRow="0" w:firstColumn="1" w:lastColumn="0" w:noHBand="0" w:noVBand="1"/>
+        <w:tblLook w:val="04A0"/>
       </w:tblPr>
       <w:tblGrid>
         <w:gridCol w:w="2119"/>
@@ -3788,7 +3788,7 @@
       </w:tblGrid>
       <w:tr>
         <w:trPr>
-          <w:cnfStyle w:val="100000000000" w:firstRow="1" w:lastRow="0" w:firstColumn="0" w:lastColumn="0" w:oddVBand="0" w:evenVBand="0" w:oddHBand="0" w:evenHBand="0" w:firstRowFirstColumn="0" w:firstRowLastColumn="0" w:lastRowFirstColumn="0" w:lastRowLastColumn="0"/>
+          <w:cnfStyle w:val="100000000000"/>
         </w:trPr>
         <w:tc>
           <w:tcPr>
@@ -4157,7 +4157,7 @@
       <w:tblPr>
         <w:tblStyle w:val="Tablaconcuadrcula"/>
         <w:tblW w:w="0" w:type="auto"/>
-        <w:tblLook w:val="04A0" w:firstRow="1" w:lastRow="0" w:firstColumn="1" w:lastColumn="0" w:noHBand="0" w:noVBand="1"/>
+        <w:tblLook w:val="04A0"/>
       </w:tblPr>
       <w:tblGrid>
         <w:gridCol w:w="2119"/>
@@ -4165,7 +4165,7 @@
       </w:tblGrid>
       <w:tr>
         <w:trPr>
-          <w:cnfStyle w:val="100000000000" w:firstRow="1" w:lastRow="0" w:firstColumn="0" w:lastColumn="0" w:oddVBand="0" w:evenVBand="0" w:oddHBand="0" w:evenHBand="0" w:firstRowFirstColumn="0" w:firstRowLastColumn="0" w:lastRowFirstColumn="0" w:lastRowLastColumn="0"/>
+          <w:cnfStyle w:val="100000000000"/>
         </w:trPr>
         <w:tc>
           <w:tcPr>
@@ -4528,7 +4528,7 @@
       <w:tblPr>
         <w:tblStyle w:val="Tablaconcuadrcula"/>
         <w:tblW w:w="0" w:type="auto"/>
-        <w:tblLook w:val="04A0" w:firstRow="1" w:lastRow="0" w:firstColumn="1" w:lastColumn="0" w:noHBand="0" w:noVBand="1"/>
+        <w:tblLook w:val="04A0"/>
       </w:tblPr>
       <w:tblGrid>
         <w:gridCol w:w="2119"/>
@@ -4536,7 +4536,7 @@
       </w:tblGrid>
       <w:tr>
         <w:trPr>
-          <w:cnfStyle w:val="100000000000" w:firstRow="1" w:lastRow="0" w:firstColumn="0" w:lastColumn="0" w:oddVBand="0" w:evenVBand="0" w:oddHBand="0" w:evenHBand="0" w:firstRowFirstColumn="0" w:firstRowLastColumn="0" w:lastRowFirstColumn="0" w:lastRowLastColumn="0"/>
+          <w:cnfStyle w:val="100000000000"/>
         </w:trPr>
         <w:tc>
           <w:tcPr>
@@ -4935,7 +4935,7 @@
       <w:tblPr>
         <w:tblStyle w:val="Tablaconcuadrcula"/>
         <w:tblW w:w="0" w:type="auto"/>
-        <w:tblLook w:val="04A0" w:firstRow="1" w:lastRow="0" w:firstColumn="1" w:lastColumn="0" w:noHBand="0" w:noVBand="1"/>
+        <w:tblLook w:val="04A0"/>
       </w:tblPr>
       <w:tblGrid>
         <w:gridCol w:w="2119"/>
@@ -4943,7 +4943,7 @@
       </w:tblGrid>
       <w:tr>
         <w:trPr>
-          <w:cnfStyle w:val="100000000000" w:firstRow="1" w:lastRow="0" w:firstColumn="0" w:lastColumn="0" w:oddVBand="0" w:evenVBand="0" w:oddHBand="0" w:evenHBand="0" w:firstRowFirstColumn="0" w:firstRowLastColumn="0" w:lastRowFirstColumn="0" w:lastRowLastColumn="0"/>
+          <w:cnfStyle w:val="100000000000"/>
         </w:trPr>
         <w:tc>
           <w:tcPr>
@@ -5640,7 +5640,7 @@
       <w:tblPr>
         <w:tblStyle w:val="Tablaconcuadrcula"/>
         <w:tblW w:w="0" w:type="auto"/>
-        <w:tblLook w:val="04A0" w:firstRow="1" w:lastRow="0" w:firstColumn="1" w:lastColumn="0" w:noHBand="0" w:noVBand="1"/>
+        <w:tblLook w:val="04A0"/>
       </w:tblPr>
       <w:tblGrid>
         <w:gridCol w:w="2119"/>
@@ -5648,7 +5648,7 @@
       </w:tblGrid>
       <w:tr>
         <w:trPr>
-          <w:cnfStyle w:val="100000000000" w:firstRow="1" w:lastRow="0" w:firstColumn="0" w:lastColumn="0" w:oddVBand="0" w:evenVBand="0" w:oddHBand="0" w:evenHBand="0" w:firstRowFirstColumn="0" w:firstRowLastColumn="0" w:lastRowFirstColumn="0" w:lastRowLastColumn="0"/>
+          <w:cnfStyle w:val="100000000000"/>
         </w:trPr>
         <w:tc>
           <w:tcPr>
@@ -6005,7 +6005,7 @@
       <w:tblPr>
         <w:tblStyle w:val="Tablaconcuadrcula"/>
         <w:tblW w:w="0" w:type="auto"/>
-        <w:tblLook w:val="04A0" w:firstRow="1" w:lastRow="0" w:firstColumn="1" w:lastColumn="0" w:noHBand="0" w:noVBand="1"/>
+        <w:tblLook w:val="04A0"/>
       </w:tblPr>
       <w:tblGrid>
         <w:gridCol w:w="2119"/>
@@ -6013,7 +6013,7 @@
       </w:tblGrid>
       <w:tr>
         <w:trPr>
-          <w:cnfStyle w:val="100000000000" w:firstRow="1" w:lastRow="0" w:firstColumn="0" w:lastColumn="0" w:oddVBand="0" w:evenVBand="0" w:oddHBand="0" w:evenHBand="0" w:firstRowFirstColumn="0" w:firstRowLastColumn="0" w:lastRowFirstColumn="0" w:lastRowLastColumn="0"/>
+          <w:cnfStyle w:val="100000000000"/>
         </w:trPr>
         <w:tc>
           <w:tcPr>
@@ -6369,7 +6369,7 @@
       <w:tblPr>
         <w:tblStyle w:val="Tablaconcuadrcula"/>
         <w:tblW w:w="0" w:type="auto"/>
-        <w:tblLook w:val="04A0" w:firstRow="1" w:lastRow="0" w:firstColumn="1" w:lastColumn="0" w:noHBand="0" w:noVBand="1"/>
+        <w:tblLook w:val="04A0"/>
       </w:tblPr>
       <w:tblGrid>
         <w:gridCol w:w="2119"/>
@@ -6377,7 +6377,7 @@
       </w:tblGrid>
       <w:tr>
         <w:trPr>
-          <w:cnfStyle w:val="100000000000" w:firstRow="1" w:lastRow="0" w:firstColumn="0" w:lastColumn="0" w:oddVBand="0" w:evenVBand="0" w:oddHBand="0" w:evenHBand="0" w:firstRowFirstColumn="0" w:firstRowLastColumn="0" w:lastRowFirstColumn="0" w:lastRowLastColumn="0"/>
+          <w:cnfStyle w:val="100000000000"/>
         </w:trPr>
         <w:tc>
           <w:tcPr>
@@ -6735,7 +6735,7 @@
       <w:tblPr>
         <w:tblStyle w:val="Tablaconcuadrcula"/>
         <w:tblW w:w="0" w:type="auto"/>
-        <w:tblLook w:val="04A0" w:firstRow="1" w:lastRow="0" w:firstColumn="1" w:lastColumn="0" w:noHBand="0" w:noVBand="1"/>
+        <w:tblLook w:val="04A0"/>
       </w:tblPr>
       <w:tblGrid>
         <w:gridCol w:w="2119"/>
@@ -6743,7 +6743,7 @@
       </w:tblGrid>
       <w:tr>
         <w:trPr>
-          <w:cnfStyle w:val="100000000000" w:firstRow="1" w:lastRow="0" w:firstColumn="0" w:lastColumn="0" w:oddVBand="0" w:evenVBand="0" w:oddHBand="0" w:evenHBand="0" w:firstRowFirstColumn="0" w:firstRowLastColumn="0" w:lastRowFirstColumn="0" w:lastRowLastColumn="0"/>
+          <w:cnfStyle w:val="100000000000"/>
         </w:trPr>
         <w:tc>
           <w:tcPr>
@@ -7459,6 +7459,274 @@
       <w:bookmarkStart w:id="7" w:name="_GoBack"/>
       <w:bookmarkEnd w:id="7"/>
     </w:p>
+    <w:p>
+      <w:pPr>
+        <w:pStyle w:val="Listaconnmeros2"/>
+        <w:numPr>
+          <w:ilvl w:val="0"/>
+          <w:numId w:val="0"/>
+        </w:numPr>
+      </w:pPr>
+    </w:p>
+    <w:p>
+      <w:pPr>
+        <w:pStyle w:val="Listaconnmeros2"/>
+        <w:numPr>
+          <w:ilvl w:val="0"/>
+          <w:numId w:val="0"/>
+        </w:numPr>
+      </w:pPr>
+      <w:r>
+        <w:t xml:space="preserve">La </w:t>
+      </w:r>
+      <w:r>
+        <w:rPr>
+          <w:i/>
+        </w:rPr>
+        <w:t xml:space="preserve">ausencia temporal de un compañero </w:t>
+      </w:r>
+      <w:r>
+        <w:t>es un riesgo que no debe preocuparnos. Ya que al ser una ausencia temporal que pueda ocurrir ocasionalmente, los problemas que provoca son fácilmente asequibles por el resto del grupo</w:t>
+      </w:r>
+      <w:r>
+        <w:t xml:space="preserve"> durante el tiempo necesario</w:t>
+      </w:r>
+      <w:r>
+        <w:t xml:space="preserve">. Aun así la manera de afrontarlo es asignando un nuevo reparto de tareas de manera que el compañero que se queda “suelto” (debido a que estamos agrupados en subgrupos de dos) asuma con ayuda del resto las tareas del compañero ausente. </w:t>
+      </w:r>
+    </w:p>
+    <w:p>
+      <w:pPr>
+        <w:pStyle w:val="Listaconnmeros2"/>
+        <w:numPr>
+          <w:ilvl w:val="0"/>
+          <w:numId w:val="0"/>
+        </w:numPr>
+      </w:pPr>
+    </w:p>
+    <w:p>
+      <w:pPr>
+        <w:pStyle w:val="Listaconnmeros2"/>
+        <w:numPr>
+          <w:ilvl w:val="0"/>
+          <w:numId w:val="0"/>
+        </w:numPr>
+      </w:pPr>
+      <w:r>
+        <w:t xml:space="preserve">En cambio, cuando el riesgo al que nos enfrentamos es </w:t>
+      </w:r>
+      <w:r>
+        <w:rPr>
+          <w:i/>
+        </w:rPr>
+        <w:t>el abandono del proyecto por parte de un compañero</w:t>
+      </w:r>
+      <w:r>
+        <w:t xml:space="preserve">, </w:t>
+      </w:r>
+      <w:r>
+        <w:rPr>
+          <w:i/>
+        </w:rPr>
+        <w:t xml:space="preserve"> </w:t>
+      </w:r>
+      <w:r>
+        <w:t>el dilema es diferente ya que el</w:t>
+      </w:r>
+      <w:r>
+        <w:rPr>
+          <w:i/>
+        </w:rPr>
+        <w:t xml:space="preserve"> </w:t>
+      </w:r>
+      <w:r>
+        <w:t xml:space="preserve">impacto puede ser catastróico aunque se considere un riesgo de consecuencia grave, ya que es muy improbable que suceda. Por ello en el plan de riegos hay una solución preventiva que sería animar y motivar a aquellos </w:t>
+      </w:r>
+      <w:r>
+        <w:lastRenderedPageBreak/>
+        <w:t xml:space="preserve">miembros del grupo que puedan tener tendencias de abandono o una solución inmediata en el caso de que ocurra que consistiría en un nueva planificación y una reasignación de tareas. </w:t>
+      </w:r>
+    </w:p>
+    <w:p>
+      <w:pPr>
+        <w:pStyle w:val="Listaconnmeros2"/>
+        <w:numPr>
+          <w:ilvl w:val="0"/>
+          <w:numId w:val="0"/>
+        </w:numPr>
+      </w:pPr>
+    </w:p>
+    <w:p>
+      <w:pPr>
+        <w:pStyle w:val="Listaconnmeros2"/>
+        <w:numPr>
+          <w:ilvl w:val="0"/>
+          <w:numId w:val="0"/>
+        </w:numPr>
+      </w:pPr>
+      <w:r>
+        <w:t xml:space="preserve"> </w:t>
+      </w:r>
+      <w:r>
+        <w:t xml:space="preserve">Los </w:t>
+      </w:r>
+      <w:r>
+        <w:rPr>
+          <w:i/>
+        </w:rPr>
+        <w:t xml:space="preserve">problemas derivados de la inexperiencia del trabajo en grupo </w:t>
+      </w:r>
+      <w:r>
+        <w:t xml:space="preserve">es un riesgo medio con una apariencia probable pero no tiene una consecuencia grave para el proyecto, ya que la manera mas fácil de afrontarlo es jerarquizar el grupo de tal manera que aquellas personas </w:t>
+      </w:r>
+      <w:r>
+        <w:t xml:space="preserve">que no saben trabajar en grupo tengan a un supervisor que puedan ayudarles a aprender y guiarles durante el proyecto. </w:t>
+      </w:r>
+      <w:r>
+        <w:t xml:space="preserve"> </w:t>
+      </w:r>
+    </w:p>
+    <w:p>
+      <w:pPr>
+        <w:pStyle w:val="Listaconnmeros2"/>
+        <w:numPr>
+          <w:ilvl w:val="0"/>
+          <w:numId w:val="0"/>
+        </w:numPr>
+      </w:pPr>
+    </w:p>
+    <w:p>
+      <w:pPr>
+        <w:pStyle w:val="Listaconnmeros2"/>
+        <w:numPr>
+          <w:ilvl w:val="0"/>
+          <w:numId w:val="0"/>
+        </w:numPr>
+      </w:pPr>
+      <w:r>
+        <w:t>El único riesgo medio</w:t>
+      </w:r>
+      <w:r>
+        <w:t xml:space="preserve"> que de no ser porque es muy improbable, sería catastrófico es el de</w:t>
+      </w:r>
+      <w:r>
+        <w:rPr>
+          <w:i/>
+        </w:rPr>
+        <w:t xml:space="preserve"> pérdida del trabajo realizado por la caída del servidor, </w:t>
+      </w:r>
+      <w:r>
+        <w:t xml:space="preserve">las consecuencias de este riesgo consistirían </w:t>
+      </w:r>
+      <w:r>
+        <w:t xml:space="preserve">en la pérdida de todos los documentos y archivos del proyecto, para ello la mejor solución preventiba es que todos los miembros del grupo tengas una copia de seguridad local además de la copia de la red para así evitar la pérdida de trabajo. </w:t>
+      </w:r>
+    </w:p>
+    <w:p>
+      <w:pPr>
+        <w:pStyle w:val="Listaconnmeros2"/>
+        <w:numPr>
+          <w:ilvl w:val="0"/>
+          <w:numId w:val="0"/>
+        </w:numPr>
+      </w:pPr>
+    </w:p>
+    <w:p>
+      <w:pPr>
+        <w:pStyle w:val="Listaconnmeros2"/>
+        <w:numPr>
+          <w:ilvl w:val="0"/>
+          <w:numId w:val="0"/>
+        </w:numPr>
+      </w:pPr>
+      <w:r>
+        <w:t xml:space="preserve">El hecho de depender de las peticiones de un cliente se puede considesar un riegos como el de </w:t>
+      </w:r>
+      <w:r>
+        <w:rPr>
+          <w:i/>
+        </w:rPr>
+        <w:t>Cambio de requisitos por parte del cliente</w:t>
+      </w:r>
+      <w:r>
+        <w:rPr>
+          <w:i/>
+        </w:rPr>
+        <w:t xml:space="preserve"> </w:t>
+      </w:r>
+      <w:r>
+        <w:t xml:space="preserve">debido a esto se debe establecer una planificación y una contrucción del proyecto de tal manera que sea mas fácil agregar nuevos requisitos o cambiar algunos antiguos si es necesario. </w:t>
+      </w:r>
+      <w:r>
+        <w:t xml:space="preserve"> </w:t>
+      </w:r>
+    </w:p>
+    <w:p>
+      <w:pPr>
+        <w:pStyle w:val="Listaconnmeros2"/>
+        <w:numPr>
+          <w:ilvl w:val="0"/>
+          <w:numId w:val="0"/>
+        </w:numPr>
+      </w:pPr>
+    </w:p>
+    <w:p>
+      <w:pPr>
+        <w:pStyle w:val="Listaconnmeros2"/>
+        <w:numPr>
+          <w:ilvl w:val="0"/>
+          <w:numId w:val="0"/>
+        </w:numPr>
+      </w:pPr>
+      <w:r>
+        <w:t xml:space="preserve">El </w:t>
+      </w:r>
+      <w:r>
+        <w:rPr>
+          <w:i/>
+        </w:rPr>
+        <w:t xml:space="preserve">bajo rendimiento de algún miembro del grupo  </w:t>
+      </w:r>
+      <w:r>
+        <w:t xml:space="preserve">es </w:t>
+      </w:r>
+      <w:r>
+        <w:t>un riesgo de consecuencia baja</w:t>
+      </w:r>
+      <w:r>
+        <w:t xml:space="preserve">, que se puede dar </w:t>
+      </w:r>
+      <w:r>
+        <w:t>un en muy pocas</w:t>
+      </w:r>
+      <w:r>
+        <w:t xml:space="preserve"> ocasiones en las que uno de los miembros del grupo no sea trabajador, en cuyo caso, el resto del grupo deberá motivar, ayudar y/o presionar al miembro </w:t>
+      </w:r>
+      <w:r>
+        <w:t>del grupo en cuestión.</w:t>
+      </w:r>
+    </w:p>
+    <w:p>
+      <w:pPr>
+        <w:pStyle w:val="Listaconnmeros2"/>
+        <w:numPr>
+          <w:ilvl w:val="0"/>
+          <w:numId w:val="0"/>
+        </w:numPr>
+      </w:pPr>
+    </w:p>
+    <w:p>
+      <w:pPr>
+        <w:pStyle w:val="Listaconnmeros2"/>
+        <w:numPr>
+          <w:ilvl w:val="0"/>
+          <w:numId w:val="0"/>
+        </w:numPr>
+      </w:pPr>
+      <w:r>
+        <w:t xml:space="preserve"> </w:t>
+      </w:r>
+    </w:p>
     <w:sectPr>
       <w:headerReference w:type="default" r:id="rId11"/>
       <w:pgSz w:w="12240" w:h="15840" w:code="1"/>
@@ -7472,8 +7740,8 @@
 </file>
 
 <file path=word/endnotes.xml><?xml version="1.0" encoding="utf-8"?>
-<w:endnotes xmlns:wpc="http://schemas.microsoft.com/office/word/2010/wordprocessingCanvas" xmlns:mc="http://schemas.openxmlformats.org/markup-compatibility/2006" xmlns:o="urn:schemas-microsoft-com:office:office" xmlns:r="http://schemas.openxmlformats.org/officeDocument/2006/relationships" xmlns:m="http://schemas.openxmlformats.org/officeDocument/2006/math" xmlns:v="urn:schemas-microsoft-com:vml" xmlns:wp14="http://schemas.microsoft.com/office/word/2010/wordprocessingDrawing" xmlns:wp="http://schemas.openxmlformats.org/drawingml/2006/wordprocessingDrawing" xmlns:w10="urn:schemas-microsoft-com:office:word" xmlns:w="http://schemas.openxmlformats.org/wordprocessingml/2006/main" xmlns:w14="http://schemas.microsoft.com/office/word/2010/wordml" xmlns:w15="http://schemas.microsoft.com/office/word/2012/wordml" xmlns:wpg="http://schemas.microsoft.com/office/word/2010/wordprocessingGroup" xmlns:wpi="http://schemas.microsoft.com/office/word/2010/wordprocessingInk" xmlns:wne="http://schemas.microsoft.com/office/word/2006/wordml" xmlns:wps="http://schemas.microsoft.com/office/word/2010/wordprocessingShape" mc:Ignorable="w14 w15 wp14">
-  <w:endnote w:type="separator" w:id="-1">
+<w:endnotes xmlns:ve="http://schemas.openxmlformats.org/markup-compatibility/2006" xmlns:o="urn:schemas-microsoft-com:office:office" xmlns:r="http://schemas.openxmlformats.org/officeDocument/2006/relationships" xmlns:m="http://schemas.openxmlformats.org/officeDocument/2006/math" xmlns:v="urn:schemas-microsoft-com:vml" xmlns:wp="http://schemas.openxmlformats.org/drawingml/2006/wordprocessingDrawing" xmlns:w10="urn:schemas-microsoft-com:office:word" xmlns:w="http://schemas.openxmlformats.org/wordprocessingml/2006/main" xmlns:wne="http://schemas.microsoft.com/office/word/2006/wordml">
+  <w:endnote w:type="separator" w:id="0">
     <w:p>
       <w:r>
         <w:separator/>
@@ -7482,7 +7750,7 @@
     <w:p/>
     <w:p/>
   </w:endnote>
-  <w:endnote w:type="continuationSeparator" w:id="0">
+  <w:endnote w:type="continuationSeparator" w:id="1">
     <w:p>
       <w:r>
         <w:continuationSeparator/>
@@ -7495,8 +7763,8 @@
 </file>
 
 <file path=word/footnotes.xml><?xml version="1.0" encoding="utf-8"?>
-<w:footnotes xmlns:wpc="http://schemas.microsoft.com/office/word/2010/wordprocessingCanvas" xmlns:mc="http://schemas.openxmlformats.org/markup-compatibility/2006" xmlns:o="urn:schemas-microsoft-com:office:office" xmlns:r="http://schemas.openxmlformats.org/officeDocument/2006/relationships" xmlns:m="http://schemas.openxmlformats.org/officeDocument/2006/math" xmlns:v="urn:schemas-microsoft-com:vml" xmlns:wp14="http://schemas.microsoft.com/office/word/2010/wordprocessingDrawing" xmlns:wp="http://schemas.openxmlformats.org/drawingml/2006/wordprocessingDrawing" xmlns:w10="urn:schemas-microsoft-com:office:word" xmlns:w="http://schemas.openxmlformats.org/wordprocessingml/2006/main" xmlns:w14="http://schemas.microsoft.com/office/word/2010/wordml" xmlns:w15="http://schemas.microsoft.com/office/word/2012/wordml" xmlns:wpg="http://schemas.microsoft.com/office/word/2010/wordprocessingGroup" xmlns:wpi="http://schemas.microsoft.com/office/word/2010/wordprocessingInk" xmlns:wne="http://schemas.microsoft.com/office/word/2006/wordml" xmlns:wps="http://schemas.microsoft.com/office/word/2010/wordprocessingShape" mc:Ignorable="w14 w15 wp14">
-  <w:footnote w:type="separator" w:id="-1">
+<w:footnotes xmlns:ve="http://schemas.openxmlformats.org/markup-compatibility/2006" xmlns:o="urn:schemas-microsoft-com:office:office" xmlns:r="http://schemas.openxmlformats.org/officeDocument/2006/relationships" xmlns:m="http://schemas.openxmlformats.org/officeDocument/2006/math" xmlns:v="urn:schemas-microsoft-com:vml" xmlns:wp="http://schemas.openxmlformats.org/drawingml/2006/wordprocessingDrawing" xmlns:w10="urn:schemas-microsoft-com:office:word" xmlns:w="http://schemas.openxmlformats.org/wordprocessingml/2006/main" xmlns:wne="http://schemas.microsoft.com/office/word/2006/wordml">
+  <w:footnote w:type="separator" w:id="0">
     <w:p>
       <w:r>
         <w:separator/>
@@ -7505,7 +7773,7 @@
     <w:p/>
     <w:p/>
   </w:footnote>
-  <w:footnote w:type="continuationSeparator" w:id="0">
+  <w:footnote w:type="continuationSeparator" w:id="1">
     <w:p>
       <w:r>
         <w:continuationSeparator/>
@@ -7518,7 +7786,7 @@
 </file>
 
 <file path=word/header1.xml><?xml version="1.0" encoding="utf-8"?>
-<w:hdr xmlns:wpc="http://schemas.microsoft.com/office/word/2010/wordprocessingCanvas" xmlns:mc="http://schemas.openxmlformats.org/markup-compatibility/2006" xmlns:o="urn:schemas-microsoft-com:office:office" xmlns:r="http://schemas.openxmlformats.org/officeDocument/2006/relationships" xmlns:m="http://schemas.openxmlformats.org/officeDocument/2006/math" xmlns:v="urn:schemas-microsoft-com:vml" xmlns:wp14="http://schemas.microsoft.com/office/word/2010/wordprocessingDrawing" xmlns:wp="http://schemas.openxmlformats.org/drawingml/2006/wordprocessingDrawing" xmlns:w10="urn:schemas-microsoft-com:office:word" xmlns:w="http://schemas.openxmlformats.org/wordprocessingml/2006/main" xmlns:w14="http://schemas.microsoft.com/office/word/2010/wordml" xmlns:w15="http://schemas.microsoft.com/office/word/2012/wordml" xmlns:wpg="http://schemas.microsoft.com/office/word/2010/wordprocessingGroup" xmlns:wpi="http://schemas.microsoft.com/office/word/2010/wordprocessingInk" xmlns:wne="http://schemas.microsoft.com/office/word/2006/wordml" xmlns:wps="http://schemas.microsoft.com/office/word/2010/wordprocessingShape" mc:Ignorable="w14 w15 wp14">
+<w:hdr xmlns:ve="http://schemas.openxmlformats.org/markup-compatibility/2006" xmlns:o="urn:schemas-microsoft-com:office:office" xmlns:r="http://schemas.openxmlformats.org/officeDocument/2006/relationships" xmlns:m="http://schemas.openxmlformats.org/officeDocument/2006/math" xmlns:v="urn:schemas-microsoft-com:vml" xmlns:wp="http://schemas.openxmlformats.org/drawingml/2006/wordprocessingDrawing" xmlns:w10="urn:schemas-microsoft-com:office:word" xmlns:w="http://schemas.openxmlformats.org/wordprocessingml/2006/main" xmlns:wne="http://schemas.microsoft.com/office/word/2006/wordml">
   <w:tbl>
     <w:tblPr>
       <w:tblW w:w="6410" w:type="pct"/>
@@ -7527,7 +7795,7 @@
         <w:left w:w="0" w:type="dxa"/>
         <w:right w:w="0" w:type="dxa"/>
       </w:tblCellMar>
-      <w:tblLook w:val="04A0" w:firstRow="1" w:lastRow="0" w:firstColumn="1" w:lastColumn="0" w:noHBand="0" w:noVBand="1"/>
+      <w:tblLook w:val="04A0"/>
     </w:tblPr>
     <w:tblGrid>
       <w:gridCol w:w="2088"/>
@@ -7622,7 +7890,7 @@
 </file>
 
 <file path=word/header2.xml><?xml version="1.0" encoding="utf-8"?>
-<w:hdr xmlns:wpc="http://schemas.microsoft.com/office/word/2010/wordprocessingCanvas" xmlns:mc="http://schemas.openxmlformats.org/markup-compatibility/2006" xmlns:o="urn:schemas-microsoft-com:office:office" xmlns:r="http://schemas.openxmlformats.org/officeDocument/2006/relationships" xmlns:m="http://schemas.openxmlformats.org/officeDocument/2006/math" xmlns:v="urn:schemas-microsoft-com:vml" xmlns:wp14="http://schemas.microsoft.com/office/word/2010/wordprocessingDrawing" xmlns:wp="http://schemas.openxmlformats.org/drawingml/2006/wordprocessingDrawing" xmlns:w10="urn:schemas-microsoft-com:office:word" xmlns:w="http://schemas.openxmlformats.org/wordprocessingml/2006/main" xmlns:w14="http://schemas.microsoft.com/office/word/2010/wordml" xmlns:w15="http://schemas.microsoft.com/office/word/2012/wordml" xmlns:wpg="http://schemas.microsoft.com/office/word/2010/wordprocessingGroup" xmlns:wpi="http://schemas.microsoft.com/office/word/2010/wordprocessingInk" xmlns:wne="http://schemas.microsoft.com/office/word/2006/wordml" xmlns:wps="http://schemas.microsoft.com/office/word/2010/wordprocessingShape" mc:Ignorable="w14 w15 wp14">
+<w:hdr xmlns:ve="http://schemas.openxmlformats.org/markup-compatibility/2006" xmlns:o="urn:schemas-microsoft-com:office:office" xmlns:r="http://schemas.openxmlformats.org/officeDocument/2006/relationships" xmlns:m="http://schemas.openxmlformats.org/officeDocument/2006/math" xmlns:v="urn:schemas-microsoft-com:vml" xmlns:wp="http://schemas.openxmlformats.org/drawingml/2006/wordprocessingDrawing" xmlns:w10="urn:schemas-microsoft-com:office:word" xmlns:w="http://schemas.openxmlformats.org/wordprocessingml/2006/main" xmlns:wne="http://schemas.microsoft.com/office/word/2006/wordml">
   <w:tbl>
     <w:tblPr>
       <w:tblW w:w="6410" w:type="pct"/>
@@ -7632,7 +7900,7 @@
         <w:left w:w="0" w:type="dxa"/>
         <w:right w:w="0" w:type="dxa"/>
       </w:tblCellMar>
-      <w:tblLook w:val="04A0" w:firstRow="1" w:lastRow="0" w:firstColumn="1" w:lastColumn="0" w:noHBand="0" w:noVBand="1"/>
+      <w:tblLook w:val="04A0"/>
     </w:tblPr>
     <w:tblGrid>
       <w:gridCol w:w="2088"/>
@@ -7656,21 +7924,11 @@
           <w:r>
             <w:t xml:space="preserve">Pág. </w:t>
           </w:r>
-          <w:r>
-            <w:fldChar w:fldCharType="begin"/>
-          </w:r>
-          <w:r>
-            <w:instrText>Page \# 0#</w:instrText>
-          </w:r>
-          <w:r>
-            <w:fldChar w:fldCharType="separate"/>
-          </w:r>
-          <w:r>
-            <w:t>13</w:t>
-          </w:r>
-          <w:r>
-            <w:fldChar w:fldCharType="end"/>
-          </w:r>
+          <w:fldSimple w:instr="Page \# 0#">
+            <w:r>
+              <w:t>14</w:t>
+            </w:r>
+          </w:fldSimple>
         </w:p>
       </w:tc>
       <w:tc>
@@ -7754,8 +8012,8 @@
 </file>
 
 <file path=word/numbering.xml><?xml version="1.0" encoding="utf-8"?>
-<w:numbering xmlns:wpc="http://schemas.microsoft.com/office/word/2010/wordprocessingCanvas" xmlns:mc="http://schemas.openxmlformats.org/markup-compatibility/2006" xmlns:o="urn:schemas-microsoft-com:office:office" xmlns:r="http://schemas.openxmlformats.org/officeDocument/2006/relationships" xmlns:m="http://schemas.openxmlformats.org/officeDocument/2006/math" xmlns:v="urn:schemas-microsoft-com:vml" xmlns:wp14="http://schemas.microsoft.com/office/word/2010/wordprocessingDrawing" xmlns:wp="http://schemas.openxmlformats.org/drawingml/2006/wordprocessingDrawing" xmlns:w10="urn:schemas-microsoft-com:office:word" xmlns:w="http://schemas.openxmlformats.org/wordprocessingml/2006/main" xmlns:w14="http://schemas.microsoft.com/office/word/2010/wordml" xmlns:w15="http://schemas.microsoft.com/office/word/2012/wordml" xmlns:wpg="http://schemas.microsoft.com/office/word/2010/wordprocessingGroup" xmlns:wpi="http://schemas.microsoft.com/office/word/2010/wordprocessingInk" xmlns:wne="http://schemas.microsoft.com/office/word/2006/wordml" xmlns:wps="http://schemas.microsoft.com/office/word/2010/wordprocessingShape" mc:Ignorable="w14 w15 wp14">
-  <w:abstractNum w:abstractNumId="0" w15:restartNumberingAfterBreak="0">
+<w:numbering xmlns:ve="http://schemas.openxmlformats.org/markup-compatibility/2006" xmlns:o="urn:schemas-microsoft-com:office:office" xmlns:r="http://schemas.openxmlformats.org/officeDocument/2006/relationships" xmlns:m="http://schemas.openxmlformats.org/officeDocument/2006/math" xmlns:v="urn:schemas-microsoft-com:vml" xmlns:wp="http://schemas.openxmlformats.org/drawingml/2006/wordprocessingDrawing" xmlns:w10="urn:schemas-microsoft-com:office:word" xmlns:w="http://schemas.openxmlformats.org/wordprocessingml/2006/main" xmlns:wne="http://schemas.microsoft.com/office/word/2006/wordml">
+  <w:abstractNum w:abstractNumId="0">
     <w:nsid w:val="FFFFFF89"/>
     <w:multiLevelType w:val="singleLevel"/>
     <w:tmpl w:val="60E6EB78"/>
@@ -7774,7 +8032,7 @@
       </w:rPr>
     </w:lvl>
   </w:abstractNum>
-  <w:abstractNum w:abstractNumId="1" w15:restartNumberingAfterBreak="0">
+  <w:abstractNum w:abstractNumId="1">
     <w:nsid w:val="12266B9A"/>
     <w:multiLevelType w:val="hybridMultilevel"/>
     <w:tmpl w:val="84CCFEE0"/>
@@ -7886,7 +8144,7 @@
       </w:rPr>
     </w:lvl>
   </w:abstractNum>
-  <w:abstractNum w:abstractNumId="2" w15:restartNumberingAfterBreak="0">
+  <w:abstractNum w:abstractNumId="2">
     <w:nsid w:val="1FEA11AF"/>
     <w:multiLevelType w:val="hybridMultilevel"/>
     <w:tmpl w:val="3BBCEED0"/>
@@ -7999,7 +8257,7 @@
       </w:rPr>
     </w:lvl>
   </w:abstractNum>
-  <w:abstractNum w:abstractNumId="3" w15:restartNumberingAfterBreak="0">
+  <w:abstractNum w:abstractNumId="3">
     <w:nsid w:val="22862DD6"/>
     <w:multiLevelType w:val="hybridMultilevel"/>
     <w:tmpl w:val="3B56D80A"/>
@@ -8111,7 +8369,7 @@
       </w:rPr>
     </w:lvl>
   </w:abstractNum>
-  <w:abstractNum w:abstractNumId="4" w15:restartNumberingAfterBreak="0">
+  <w:abstractNum w:abstractNumId="4">
     <w:nsid w:val="2BA46A65"/>
     <w:multiLevelType w:val="hybridMultilevel"/>
     <w:tmpl w:val="C9766444"/>
@@ -8224,7 +8482,7 @@
       </w:rPr>
     </w:lvl>
   </w:abstractNum>
-  <w:abstractNum w:abstractNumId="5" w15:restartNumberingAfterBreak="0">
+  <w:abstractNum w:abstractNumId="5">
     <w:nsid w:val="2F3671E4"/>
     <w:multiLevelType w:val="hybridMultilevel"/>
     <w:tmpl w:val="67B28A82"/>
@@ -8337,7 +8595,7 @@
       </w:rPr>
     </w:lvl>
   </w:abstractNum>
-  <w:abstractNum w:abstractNumId="6" w15:restartNumberingAfterBreak="0">
+  <w:abstractNum w:abstractNumId="6">
     <w:nsid w:val="32C624C3"/>
     <w:multiLevelType w:val="hybridMultilevel"/>
     <w:tmpl w:val="3112E5FE"/>
@@ -8450,7 +8708,7 @@
       </w:rPr>
     </w:lvl>
   </w:abstractNum>
-  <w:abstractNum w:abstractNumId="7" w15:restartNumberingAfterBreak="0">
+  <w:abstractNum w:abstractNumId="7">
     <w:nsid w:val="367F6A45"/>
     <w:multiLevelType w:val="multilevel"/>
     <w:tmpl w:val="0436C7FE"/>
@@ -8573,7 +8831,7 @@
       </w:rPr>
     </w:lvl>
   </w:abstractNum>
-  <w:abstractNum w:abstractNumId="8" w15:restartNumberingAfterBreak="0">
+  <w:abstractNum w:abstractNumId="8">
     <w:nsid w:val="39984E77"/>
     <w:multiLevelType w:val="hybridMultilevel"/>
     <w:tmpl w:val="EA88EAD4"/>
@@ -8686,7 +8944,7 @@
       </w:rPr>
     </w:lvl>
   </w:abstractNum>
-  <w:abstractNum w:abstractNumId="9" w15:restartNumberingAfterBreak="0">
+  <w:abstractNum w:abstractNumId="9">
     <w:nsid w:val="406B00AB"/>
     <w:multiLevelType w:val="hybridMultilevel"/>
     <w:tmpl w:val="37BCA62C"/>
@@ -8775,7 +9033,7 @@
       </w:pPr>
     </w:lvl>
   </w:abstractNum>
-  <w:abstractNum w:abstractNumId="10" w15:restartNumberingAfterBreak="0">
+  <w:abstractNum w:abstractNumId="10">
     <w:nsid w:val="49B56313"/>
     <w:multiLevelType w:val="hybridMultilevel"/>
     <w:tmpl w:val="27B221CE"/>
@@ -8887,7 +9145,7 @@
       </w:rPr>
     </w:lvl>
   </w:abstractNum>
-  <w:abstractNum w:abstractNumId="11" w15:restartNumberingAfterBreak="0">
+  <w:abstractNum w:abstractNumId="11">
     <w:nsid w:val="49B61C96"/>
     <w:multiLevelType w:val="hybridMultilevel"/>
     <w:tmpl w:val="BD060606"/>
@@ -8999,7 +9257,7 @@
       </w:rPr>
     </w:lvl>
   </w:abstractNum>
-  <w:abstractNum w:abstractNumId="12" w15:restartNumberingAfterBreak="0">
+  <w:abstractNum w:abstractNumId="12">
     <w:nsid w:val="4F774F41"/>
     <w:multiLevelType w:val="hybridMultilevel"/>
     <w:tmpl w:val="6F58F0F6"/>
@@ -9112,7 +9370,7 @@
       </w:rPr>
     </w:lvl>
   </w:abstractNum>
-  <w:abstractNum w:abstractNumId="13" w15:restartNumberingAfterBreak="0">
+  <w:abstractNum w:abstractNumId="13">
     <w:nsid w:val="503B1B11"/>
     <w:multiLevelType w:val="hybridMultilevel"/>
     <w:tmpl w:val="8AE042BC"/>
@@ -9204,7 +9462,7 @@
       </w:pPr>
     </w:lvl>
   </w:abstractNum>
-  <w:abstractNum w:abstractNumId="14" w15:restartNumberingAfterBreak="0">
+  <w:abstractNum w:abstractNumId="14">
     <w:nsid w:val="50B14D10"/>
     <w:multiLevelType w:val="hybridMultilevel"/>
     <w:tmpl w:val="43FA44E2"/>
@@ -9317,7 +9575,7 @@
       </w:rPr>
     </w:lvl>
   </w:abstractNum>
-  <w:abstractNum w:abstractNumId="15" w15:restartNumberingAfterBreak="0">
+  <w:abstractNum w:abstractNumId="15">
     <w:nsid w:val="51196F0D"/>
     <w:multiLevelType w:val="hybridMultilevel"/>
     <w:tmpl w:val="36F019FE"/>
@@ -9430,7 +9688,7 @@
       </w:rPr>
     </w:lvl>
   </w:abstractNum>
-  <w:abstractNum w:abstractNumId="16" w15:restartNumberingAfterBreak="0">
+  <w:abstractNum w:abstractNumId="16">
     <w:nsid w:val="546602B6"/>
     <w:multiLevelType w:val="hybridMultilevel"/>
     <w:tmpl w:val="6D5E0B48"/>
@@ -9543,7 +9801,7 @@
       </w:rPr>
     </w:lvl>
   </w:abstractNum>
-  <w:abstractNum w:abstractNumId="17" w15:restartNumberingAfterBreak="0">
+  <w:abstractNum w:abstractNumId="17">
     <w:nsid w:val="79394E2B"/>
     <w:multiLevelType w:val="multilevel"/>
     <w:tmpl w:val="22FA14EC"/>
@@ -9692,7 +9950,7 @@
       </w:rPr>
     </w:lvl>
   </w:abstractNum>
-  <w:abstractNum w:abstractNumId="18" w15:restartNumberingAfterBreak="0">
+  <w:abstractNum w:abstractNumId="18">
     <w:nsid w:val="7B181EBB"/>
     <w:multiLevelType w:val="hybridMultilevel"/>
     <w:tmpl w:val="982E8142"/>
@@ -10096,7 +10354,7 @@
 </file>
 
 <file path=word/styles.xml><?xml version="1.0" encoding="utf-8"?>
-<w:styles xmlns:mc="http://schemas.openxmlformats.org/markup-compatibility/2006" xmlns:r="http://schemas.openxmlformats.org/officeDocument/2006/relationships" xmlns:w="http://schemas.openxmlformats.org/wordprocessingml/2006/main" xmlns:w14="http://schemas.microsoft.com/office/word/2010/wordml" xmlns:w15="http://schemas.microsoft.com/office/word/2012/wordml" mc:Ignorable="w14 w15">
+<w:styles xmlns:r="http://schemas.openxmlformats.org/officeDocument/2006/relationships" xmlns:w="http://schemas.openxmlformats.org/wordprocessingml/2006/main">
   <w:docDefaults>
     <w:rPrDefault>
       <w:rPr>
@@ -10111,378 +10369,155 @@
       </w:pPr>
     </w:pPrDefault>
   </w:docDefaults>
-  <w:latentStyles w:defLockedState="0" w:defUIPriority="99" w:defSemiHidden="0" w:defUnhideWhenUsed="0" w:defQFormat="0" w:count="371">
-    <w:lsdException w:name="Normal" w:uiPriority="0" w:qFormat="1"/>
-    <w:lsdException w:name="heading 1" w:uiPriority="9" w:qFormat="1"/>
-    <w:lsdException w:name="heading 2" w:semiHidden="1" w:uiPriority="9" w:unhideWhenUsed="1" w:qFormat="1"/>
-    <w:lsdException w:name="heading 3" w:semiHidden="1" w:uiPriority="1" w:unhideWhenUsed="1" w:qFormat="1"/>
-    <w:lsdException w:name="heading 4" w:semiHidden="1" w:uiPriority="9" w:unhideWhenUsed="1" w:qFormat="1"/>
-    <w:lsdException w:name="heading 5" w:semiHidden="1" w:uiPriority="9" w:unhideWhenUsed="1" w:qFormat="1"/>
-    <w:lsdException w:name="heading 6" w:semiHidden="1" w:uiPriority="9" w:unhideWhenUsed="1" w:qFormat="1"/>
-    <w:lsdException w:name="heading 7" w:semiHidden="1" w:uiPriority="9" w:unhideWhenUsed="1" w:qFormat="1"/>
-    <w:lsdException w:name="heading 8" w:semiHidden="1" w:uiPriority="9" w:unhideWhenUsed="1" w:qFormat="1"/>
-    <w:lsdException w:name="heading 9" w:semiHidden="1" w:uiPriority="9" w:unhideWhenUsed="1" w:qFormat="1"/>
-    <w:lsdException w:name="index 1" w:semiHidden="1" w:unhideWhenUsed="1"/>
-    <w:lsdException w:name="index 2" w:semiHidden="1" w:unhideWhenUsed="1"/>
-    <w:lsdException w:name="index 3" w:semiHidden="1" w:unhideWhenUsed="1"/>
-    <w:lsdException w:name="index 4" w:semiHidden="1" w:unhideWhenUsed="1"/>
-    <w:lsdException w:name="index 5" w:semiHidden="1" w:unhideWhenUsed="1"/>
-    <w:lsdException w:name="index 6" w:semiHidden="1" w:unhideWhenUsed="1"/>
-    <w:lsdException w:name="index 7" w:semiHidden="1" w:unhideWhenUsed="1"/>
-    <w:lsdException w:name="index 8" w:semiHidden="1" w:unhideWhenUsed="1"/>
-    <w:lsdException w:name="index 9" w:semiHidden="1" w:unhideWhenUsed="1"/>
-    <w:lsdException w:name="toc 1" w:semiHidden="1" w:uiPriority="39" w:unhideWhenUsed="1" w:qFormat="1"/>
-    <w:lsdException w:name="toc 2" w:semiHidden="1" w:uiPriority="39" w:unhideWhenUsed="1" w:qFormat="1"/>
-    <w:lsdException w:name="toc 3" w:semiHidden="1" w:uiPriority="39" w:unhideWhenUsed="1" w:qFormat="1"/>
-    <w:lsdException w:name="toc 4" w:semiHidden="1" w:uiPriority="39" w:unhideWhenUsed="1"/>
-    <w:lsdException w:name="toc 5" w:semiHidden="1" w:uiPriority="39" w:unhideWhenUsed="1"/>
-    <w:lsdException w:name="toc 6" w:semiHidden="1" w:uiPriority="39" w:unhideWhenUsed="1"/>
-    <w:lsdException w:name="toc 7" w:semiHidden="1" w:uiPriority="39" w:unhideWhenUsed="1"/>
-    <w:lsdException w:name="toc 8" w:semiHidden="1" w:uiPriority="39" w:unhideWhenUsed="1"/>
-    <w:lsdException w:name="toc 9" w:semiHidden="1" w:uiPriority="39" w:unhideWhenUsed="1"/>
-    <w:lsdException w:name="Normal Indent" w:semiHidden="1" w:unhideWhenUsed="1"/>
-    <w:lsdException w:name="footnote text" w:semiHidden="1" w:unhideWhenUsed="1"/>
-    <w:lsdException w:name="annotation text" w:semiHidden="1" w:unhideWhenUsed="1"/>
-    <w:lsdException w:name="header" w:semiHidden="1" w:unhideWhenUsed="1" w:qFormat="1"/>
-    <w:lsdException w:name="footer" w:semiHidden="1" w:unhideWhenUsed="1" w:qFormat="1"/>
-    <w:lsdException w:name="index heading" w:semiHidden="1" w:unhideWhenUsed="1"/>
-    <w:lsdException w:name="caption" w:semiHidden="1" w:uiPriority="35" w:unhideWhenUsed="1" w:qFormat="1"/>
-    <w:lsdException w:name="table of figures" w:semiHidden="1" w:unhideWhenUsed="1"/>
-    <w:lsdException w:name="envelope address" w:semiHidden="1" w:unhideWhenUsed="1"/>
-    <w:lsdException w:name="envelope return" w:semiHidden="1" w:unhideWhenUsed="1"/>
-    <w:lsdException w:name="footnote reference" w:semiHidden="1" w:unhideWhenUsed="1"/>
-    <w:lsdException w:name="annotation reference" w:semiHidden="1" w:unhideWhenUsed="1"/>
-    <w:lsdException w:name="line number" w:semiHidden="1" w:unhideWhenUsed="1"/>
-    <w:lsdException w:name="page number" w:semiHidden="1" w:unhideWhenUsed="1"/>
-    <w:lsdException w:name="endnote reference" w:semiHidden="1" w:unhideWhenUsed="1"/>
-    <w:lsdException w:name="endnote text" w:semiHidden="1" w:unhideWhenUsed="1"/>
-    <w:lsdException w:name="table of authorities" w:semiHidden="1" w:unhideWhenUsed="1"/>
-    <w:lsdException w:name="macro" w:semiHidden="1" w:unhideWhenUsed="1"/>
-    <w:lsdException w:name="toa heading" w:semiHidden="1" w:unhideWhenUsed="1"/>
-    <w:lsdException w:name="List" w:semiHidden="1" w:unhideWhenUsed="1"/>
-    <w:lsdException w:name="List Bullet" w:semiHidden="1" w:unhideWhenUsed="1" w:qFormat="1"/>
-    <w:lsdException w:name="List Number" w:semiHidden="1" w:uiPriority="1" w:unhideWhenUsed="1" w:qFormat="1"/>
-    <w:lsdException w:name="List 2" w:semiHidden="1" w:unhideWhenUsed="1"/>
-    <w:lsdException w:name="List 3" w:semiHidden="1" w:unhideWhenUsed="1"/>
-    <w:lsdException w:name="List 4" w:semiHidden="1" w:unhideWhenUsed="1"/>
-    <w:lsdException w:name="List 5" w:semiHidden="1" w:unhideWhenUsed="1"/>
-    <w:lsdException w:name="List Bullet 2" w:semiHidden="1" w:unhideWhenUsed="1"/>
-    <w:lsdException w:name="List Bullet 3" w:semiHidden="1" w:unhideWhenUsed="1"/>
-    <w:lsdException w:name="List Bullet 4" w:semiHidden="1" w:unhideWhenUsed="1"/>
-    <w:lsdException w:name="List Bullet 5" w:semiHidden="1" w:unhideWhenUsed="1"/>
-    <w:lsdException w:name="List Number 2" w:semiHidden="1" w:uiPriority="1" w:unhideWhenUsed="1" w:qFormat="1"/>
-    <w:lsdException w:name="List Number 3" w:semiHidden="1" w:uiPriority="18" w:unhideWhenUsed="1"/>
-    <w:lsdException w:name="List Number 4" w:semiHidden="1" w:uiPriority="18" w:unhideWhenUsed="1"/>
-    <w:lsdException w:name="List Number 5" w:semiHidden="1" w:uiPriority="18" w:unhideWhenUsed="1"/>
-    <w:lsdException w:name="Title" w:uiPriority="2" w:qFormat="1"/>
-    <w:lsdException w:name="Closing" w:semiHidden="1" w:unhideWhenUsed="1" w:qFormat="1"/>
-    <w:lsdException w:name="Signature" w:semiHidden="1" w:uiPriority="9" w:unhideWhenUsed="1" w:qFormat="1"/>
-    <w:lsdException w:name="Default Paragraph Font" w:semiHidden="1" w:uiPriority="1" w:unhideWhenUsed="1"/>
-    <w:lsdException w:name="Body Text" w:semiHidden="1" w:unhideWhenUsed="1"/>
-    <w:lsdException w:name="Body Text Indent" w:semiHidden="1" w:unhideWhenUsed="1"/>
-    <w:lsdException w:name="List Continue" w:semiHidden="1" w:unhideWhenUsed="1"/>
-    <w:lsdException w:name="List Continue 2" w:semiHidden="1" w:unhideWhenUsed="1"/>
-    <w:lsdException w:name="List Continue 3" w:semiHidden="1" w:unhideWhenUsed="1"/>
-    <w:lsdException w:name="List Continue 4" w:semiHidden="1" w:unhideWhenUsed="1"/>
-    <w:lsdException w:name="List Continue 5" w:semiHidden="1" w:unhideWhenUsed="1"/>
-    <w:lsdException w:name="Message Header" w:semiHidden="1" w:unhideWhenUsed="1"/>
-    <w:lsdException w:name="Subtitle" w:semiHidden="1" w:uiPriority="3" w:unhideWhenUsed="1" w:qFormat="1"/>
-    <w:lsdException w:name="Salutation" w:semiHidden="1" w:unhideWhenUsed="1"/>
-    <w:lsdException w:name="Date" w:semiHidden="1" w:unhideWhenUsed="1" w:qFormat="1"/>
-    <w:lsdException w:name="Body Text First Indent" w:semiHidden="1" w:unhideWhenUsed="1"/>
-    <w:lsdException w:name="Body Text First Indent 2" w:semiHidden="1" w:unhideWhenUsed="1"/>
-    <w:lsdException w:name="Note Heading" w:semiHidden="1" w:unhideWhenUsed="1"/>
-    <w:lsdException w:name="Body Text 2" w:semiHidden="1" w:unhideWhenUsed="1"/>
-    <w:lsdException w:name="Body Text 3" w:semiHidden="1" w:unhideWhenUsed="1"/>
-    <w:lsdException w:name="Body Text Indent 2" w:semiHidden="1" w:unhideWhenUsed="1"/>
-    <w:lsdException w:name="Body Text Indent 3" w:semiHidden="1" w:unhideWhenUsed="1"/>
-    <w:lsdException w:name="Block Text" w:semiHidden="1" w:unhideWhenUsed="1"/>
-    <w:lsdException w:name="Hyperlink" w:semiHidden="1" w:unhideWhenUsed="1"/>
-    <w:lsdException w:name="FollowedHyperlink" w:semiHidden="1" w:unhideWhenUsed="1"/>
-    <w:lsdException w:name="Strong" w:uiPriority="10" w:qFormat="1"/>
-    <w:lsdException w:name="Emphasis" w:uiPriority="20" w:qFormat="1"/>
-    <w:lsdException w:name="Document Map" w:semiHidden="1" w:unhideWhenUsed="1"/>
-    <w:lsdException w:name="Plain Text" w:semiHidden="1" w:unhideWhenUsed="1"/>
-    <w:lsdException w:name="E-mail Signature" w:semiHidden="1" w:unhideWhenUsed="1"/>
-    <w:lsdException w:name="HTML Top of Form" w:semiHidden="1" w:unhideWhenUsed="1"/>
-    <w:lsdException w:name="HTML Bottom of Form" w:semiHidden="1" w:unhideWhenUsed="1"/>
-    <w:lsdException w:name="Normal (Web)" w:semiHidden="1" w:unhideWhenUsed="1"/>
-    <w:lsdException w:name="HTML Acronym" w:semiHidden="1" w:unhideWhenUsed="1"/>
-    <w:lsdException w:name="HTML Address" w:semiHidden="1" w:unhideWhenUsed="1"/>
-    <w:lsdException w:name="HTML Cite" w:semiHidden="1" w:unhideWhenUsed="1"/>
-    <w:lsdException w:name="HTML Code" w:semiHidden="1" w:unhideWhenUsed="1"/>
-    <w:lsdException w:name="HTML Definition" w:semiHidden="1" w:unhideWhenUsed="1"/>
-    <w:lsdException w:name="HTML Keyboard" w:semiHidden="1" w:unhideWhenUsed="1"/>
-    <w:lsdException w:name="HTML Preformatted" w:semiHidden="1" w:unhideWhenUsed="1"/>
-    <w:lsdException w:name="HTML Sample" w:semiHidden="1" w:unhideWhenUsed="1"/>
-    <w:lsdException w:name="HTML Typewriter" w:semiHidden="1" w:unhideWhenUsed="1"/>
-    <w:lsdException w:name="HTML Variable" w:semiHidden="1" w:unhideWhenUsed="1"/>
-    <w:lsdException w:name="Normal Table" w:semiHidden="1" w:unhideWhenUsed="1"/>
-    <w:lsdException w:name="annotation subject" w:semiHidden="1" w:unhideWhenUsed="1"/>
-    <w:lsdException w:name="No List" w:semiHidden="1" w:unhideWhenUsed="1"/>
-    <w:lsdException w:name="Outline List 1" w:semiHidden="1" w:unhideWhenUsed="1"/>
-    <w:lsdException w:name="Outline List 2" w:semiHidden="1" w:unhideWhenUsed="1"/>
-    <w:lsdException w:name="Outline List 3" w:semiHidden="1" w:unhideWhenUsed="1"/>
-    <w:lsdException w:name="Table Simple 1" w:semiHidden="1" w:unhideWhenUsed="1"/>
-    <w:lsdException w:name="Table Simple 2" w:semiHidden="1" w:unhideWhenUsed="1"/>
-    <w:lsdException w:name="Table Simple 3" w:semiHidden="1" w:unhideWhenUsed="1"/>
-    <w:lsdException w:name="Table Classic 1" w:semiHidden="1" w:unhideWhenUsed="1"/>
-    <w:lsdException w:name="Table Classic 2" w:semiHidden="1" w:unhideWhenUsed="1"/>
-    <w:lsdException w:name="Table Classic 3" w:semiHidden="1" w:unhideWhenUsed="1"/>
-    <w:lsdException w:name="Table Classic 4" w:semiHidden="1" w:unhideWhenUsed="1"/>
-    <w:lsdException w:name="Table Colorful 1" w:semiHidden="1" w:unhideWhenUsed="1"/>
-    <w:lsdException w:name="Table Colorful 2" w:semiHidden="1" w:unhideWhenUsed="1"/>
-    <w:lsdException w:name="Table Colorful 3" w:semiHidden="1" w:unhideWhenUsed="1"/>
-    <w:lsdException w:name="Table Columns 1" w:semiHidden="1" w:unhideWhenUsed="1"/>
-    <w:lsdException w:name="Table Columns 2" w:semiHidden="1" w:unhideWhenUsed="1"/>
-    <w:lsdException w:name="Table Columns 3" w:semiHidden="1" w:unhideWhenUsed="1"/>
-    <w:lsdException w:name="Table Columns 4" w:semiHidden="1" w:unhideWhenUsed="1"/>
-    <w:lsdException w:name="Table Columns 5" w:semiHidden="1" w:unhideWhenUsed="1"/>
-    <w:lsdException w:name="Table Grid 1" w:semiHidden="1" w:unhideWhenUsed="1"/>
-    <w:lsdException w:name="Table Grid 2" w:semiHidden="1" w:unhideWhenUsed="1"/>
-    <w:lsdException w:name="Table Grid 3" w:semiHidden="1" w:unhideWhenUsed="1"/>
-    <w:lsdException w:name="Table Grid 4" w:semiHidden="1" w:unhideWhenUsed="1"/>
-    <w:lsdException w:name="Table Grid 5" w:semiHidden="1" w:unhideWhenUsed="1"/>
-    <w:lsdException w:name="Table Grid 6" w:semiHidden="1" w:unhideWhenUsed="1"/>
-    <w:lsdException w:name="Table Grid 7" w:semiHidden="1" w:unhideWhenUsed="1"/>
-    <w:lsdException w:name="Table Grid 8" w:semiHidden="1" w:unhideWhenUsed="1"/>
-    <w:lsdException w:name="Table List 1" w:semiHidden="1" w:unhideWhenUsed="1"/>
-    <w:lsdException w:name="Table List 2" w:semiHidden="1" w:unhideWhenUsed="1"/>
-    <w:lsdException w:name="Table List 3" w:semiHidden="1" w:unhideWhenUsed="1"/>
-    <w:lsdException w:name="Table List 4" w:semiHidden="1" w:unhideWhenUsed="1"/>
-    <w:lsdException w:name="Table List 5" w:semiHidden="1" w:unhideWhenUsed="1"/>
-    <w:lsdException w:name="Table List 6" w:semiHidden="1" w:unhideWhenUsed="1"/>
-    <w:lsdException w:name="Table List 7" w:semiHidden="1" w:unhideWhenUsed="1"/>
-    <w:lsdException w:name="Table List 8" w:semiHidden="1" w:unhideWhenUsed="1"/>
-    <w:lsdException w:name="Table 3D effects 1" w:semiHidden="1" w:unhideWhenUsed="1"/>
-    <w:lsdException w:name="Table 3D effects 2" w:semiHidden="1" w:unhideWhenUsed="1"/>
-    <w:lsdException w:name="Table 3D effects 3" w:semiHidden="1" w:unhideWhenUsed="1"/>
-    <w:lsdException w:name="Table Contemporary" w:semiHidden="1" w:unhideWhenUsed="1"/>
-    <w:lsdException w:name="Table Elegant" w:semiHidden="1" w:unhideWhenUsed="1"/>
-    <w:lsdException w:name="Table Professional" w:semiHidden="1" w:unhideWhenUsed="1"/>
-    <w:lsdException w:name="Table Subtle 1" w:semiHidden="1" w:unhideWhenUsed="1"/>
-    <w:lsdException w:name="Table Subtle 2" w:semiHidden="1" w:unhideWhenUsed="1"/>
-    <w:lsdException w:name="Table Web 1" w:semiHidden="1" w:unhideWhenUsed="1"/>
-    <w:lsdException w:name="Table Web 2" w:semiHidden="1" w:unhideWhenUsed="1"/>
-    <w:lsdException w:name="Table Web 3" w:semiHidden="1" w:unhideWhenUsed="1"/>
-    <w:lsdException w:name="Balloon Text" w:semiHidden="1" w:unhideWhenUsed="1"/>
-    <w:lsdException w:name="Table Grid" w:uiPriority="59"/>
-    <w:lsdException w:name="Table Theme" w:semiHidden="1" w:unhideWhenUsed="1"/>
-    <w:lsdException w:name="Placeholder Text" w:semiHidden="1"/>
-    <w:lsdException w:name="No Spacing" w:semiHidden="1" w:uiPriority="1" w:unhideWhenUsed="1" w:qFormat="1"/>
-    <w:lsdException w:name="Light Shading" w:uiPriority="60"/>
-    <w:lsdException w:name="Light List" w:uiPriority="61"/>
-    <w:lsdException w:name="Light Grid" w:uiPriority="62"/>
-    <w:lsdException w:name="Medium Shading 1" w:uiPriority="63"/>
-    <w:lsdException w:name="Medium Shading 2" w:uiPriority="64"/>
-    <w:lsdException w:name="Medium List 1" w:uiPriority="65"/>
-    <w:lsdException w:name="Medium List 2" w:uiPriority="66"/>
-    <w:lsdException w:name="Medium Grid 1" w:uiPriority="67"/>
-    <w:lsdException w:name="Medium Grid 2" w:uiPriority="68"/>
-    <w:lsdException w:name="Medium Grid 3" w:uiPriority="69"/>
-    <w:lsdException w:name="Dark List" w:uiPriority="70"/>
-    <w:lsdException w:name="Colorful Shading" w:uiPriority="71"/>
-    <w:lsdException w:name="Colorful List" w:uiPriority="72"/>
-    <w:lsdException w:name="Colorful Grid" w:uiPriority="73"/>
-    <w:lsdException w:name="Light Shading Accent 1" w:uiPriority="60"/>
-    <w:lsdException w:name="Light List Accent 1" w:uiPriority="61"/>
-    <w:lsdException w:name="Light Grid Accent 1" w:uiPriority="62"/>
-    <w:lsdException w:name="Medium Shading 1 Accent 1" w:uiPriority="63"/>
-    <w:lsdException w:name="Medium Shading 2 Accent 1" w:uiPriority="64"/>
-    <w:lsdException w:name="Medium List 1 Accent 1" w:uiPriority="65"/>
-    <w:lsdException w:name="Revision" w:semiHidden="1"/>
-    <w:lsdException w:name="List Paragraph" w:uiPriority="34" w:qFormat="1"/>
-    <w:lsdException w:name="Quote" w:uiPriority="1" w:qFormat="1"/>
-    <w:lsdException w:name="Intense Quote" w:uiPriority="30" w:qFormat="1"/>
-    <w:lsdException w:name="Medium List 2 Accent 1" w:uiPriority="66"/>
-    <w:lsdException w:name="Medium Grid 1 Accent 1" w:uiPriority="67"/>
-    <w:lsdException w:name="Medium Grid 2 Accent 1" w:uiPriority="68"/>
-    <w:lsdException w:name="Medium Grid 3 Accent 1" w:uiPriority="69"/>
-    <w:lsdException w:name="Dark List Accent 1" w:uiPriority="70"/>
-    <w:lsdException w:name="Colorful Shading Accent 1" w:uiPriority="71"/>
-    <w:lsdException w:name="Colorful List Accent 1" w:uiPriority="72"/>
-    <w:lsdException w:name="Colorful Grid Accent 1" w:uiPriority="73"/>
-    <w:lsdException w:name="Light Shading Accent 2" w:uiPriority="60"/>
-    <w:lsdException w:name="Light List Accent 2" w:uiPriority="61"/>
-    <w:lsdException w:name="Light Grid Accent 2" w:uiPriority="62"/>
-    <w:lsdException w:name="Medium Shading 1 Accent 2" w:uiPriority="63"/>
-    <w:lsdException w:name="Medium Shading 2 Accent 2" w:uiPriority="64"/>
-    <w:lsdException w:name="Medium List 1 Accent 2" w:uiPriority="65"/>
-    <w:lsdException w:name="Medium List 2 Accent 2" w:uiPriority="66"/>
-    <w:lsdException w:name="Medium Grid 1 Accent 2" w:uiPriority="67"/>
-    <w:lsdException w:name="Medium Grid 2 Accent 2" w:uiPriority="68"/>
-    <w:lsdException w:name="Medium Grid 3 Accent 2" w:uiPriority="69"/>
-    <w:lsdException w:name="Dark List Accent 2" w:uiPriority="70"/>
-    <w:lsdException w:name="Colorful Shading Accent 2" w:uiPriority="71"/>
-    <w:lsdException w:name="Colorful List Accent 2" w:uiPriority="72"/>
-    <w:lsdException w:name="Colorful Grid Accent 2" w:uiPriority="73"/>
-    <w:lsdException w:name="Light Shading Accent 3" w:uiPriority="60"/>
-    <w:lsdException w:name="Light List Accent 3" w:uiPriority="61"/>
-    <w:lsdException w:name="Light Grid Accent 3" w:uiPriority="62"/>
-    <w:lsdException w:name="Medium Shading 1 Accent 3" w:uiPriority="63"/>
-    <w:lsdException w:name="Medium Shading 2 Accent 3" w:uiPriority="64"/>
-    <w:lsdException w:name="Medium List 1 Accent 3" w:uiPriority="65"/>
-    <w:lsdException w:name="Medium List 2 Accent 3" w:uiPriority="66"/>
-    <w:lsdException w:name="Medium Grid 1 Accent 3" w:uiPriority="67"/>
-    <w:lsdException w:name="Medium Grid 2 Accent 3" w:uiPriority="68"/>
-    <w:lsdException w:name="Medium Grid 3 Accent 3" w:uiPriority="69"/>
-    <w:lsdException w:name="Dark List Accent 3" w:uiPriority="70"/>
-    <w:lsdException w:name="Colorful Shading Accent 3" w:uiPriority="71"/>
-    <w:lsdException w:name="Colorful List Accent 3" w:uiPriority="72"/>
-    <w:lsdException w:name="Colorful Grid Accent 3" w:uiPriority="73"/>
-    <w:lsdException w:name="Light Shading Accent 4" w:uiPriority="60"/>
-    <w:lsdException w:name="Light List Accent 4" w:uiPriority="61"/>
-    <w:lsdException w:name="Light Grid Accent 4" w:uiPriority="62"/>
-    <w:lsdException w:name="Medium Shading 1 Accent 4" w:uiPriority="63"/>
-    <w:lsdException w:name="Medium Shading 2 Accent 4" w:uiPriority="64"/>
-    <w:lsdException w:name="Medium List 1 Accent 4" w:uiPriority="65"/>
-    <w:lsdException w:name="Medium List 2 Accent 4" w:uiPriority="66"/>
-    <w:lsdException w:name="Medium Grid 1 Accent 4" w:uiPriority="67"/>
-    <w:lsdException w:name="Medium Grid 2 Accent 4" w:uiPriority="68"/>
-    <w:lsdException w:name="Medium Grid 3 Accent 4" w:uiPriority="69"/>
-    <w:lsdException w:name="Dark List Accent 4" w:uiPriority="70"/>
-    <w:lsdException w:name="Colorful Shading Accent 4" w:uiPriority="71"/>
-    <w:lsdException w:name="Colorful List Accent 4" w:uiPriority="72"/>
-    <w:lsdException w:name="Colorful Grid Accent 4" w:uiPriority="73"/>
-    <w:lsdException w:name="Light Shading Accent 5" w:uiPriority="60"/>
-    <w:lsdException w:name="Light List Accent 5" w:uiPriority="61"/>
-    <w:lsdException w:name="Light Grid Accent 5" w:uiPriority="62"/>
-    <w:lsdException w:name="Medium Shading 1 Accent 5" w:uiPriority="63"/>
-    <w:lsdException w:name="Medium Shading 2 Accent 5" w:uiPriority="64"/>
-    <w:lsdException w:name="Medium List 1 Accent 5" w:uiPriority="65"/>
-    <w:lsdException w:name="Medium List 2 Accent 5" w:uiPriority="66"/>
-    <w:lsdException w:name="Medium Grid 1 Accent 5" w:uiPriority="67"/>
-    <w:lsdException w:name="Medium Grid 2 Accent 5" w:uiPriority="68"/>
-    <w:lsdException w:name="Medium Grid 3 Accent 5" w:uiPriority="69"/>
-    <w:lsdException w:name="Dark List Accent 5" w:uiPriority="70"/>
-    <w:lsdException w:name="Colorful Shading Accent 5" w:uiPriority="71"/>
-    <w:lsdException w:name="Colorful List Accent 5" w:uiPriority="72"/>
-    <w:lsdException w:name="Colorful Grid Accent 5" w:uiPriority="73"/>
-    <w:lsdException w:name="Light Shading Accent 6" w:uiPriority="60"/>
-    <w:lsdException w:name="Light List Accent 6" w:uiPriority="61"/>
-    <w:lsdException w:name="Light Grid Accent 6" w:uiPriority="62"/>
-    <w:lsdException w:name="Medium Shading 1 Accent 6" w:uiPriority="63"/>
-    <w:lsdException w:name="Medium Shading 2 Accent 6" w:uiPriority="64"/>
-    <w:lsdException w:name="Medium List 1 Accent 6" w:uiPriority="65"/>
-    <w:lsdException w:name="Medium List 2 Accent 6" w:uiPriority="66"/>
-    <w:lsdException w:name="Medium Grid 1 Accent 6" w:uiPriority="67"/>
-    <w:lsdException w:name="Medium Grid 2 Accent 6" w:uiPriority="68"/>
-    <w:lsdException w:name="Medium Grid 3 Accent 6" w:uiPriority="69"/>
-    <w:lsdException w:name="Dark List Accent 6" w:uiPriority="70"/>
-    <w:lsdException w:name="Colorful Shading Accent 6" w:uiPriority="71"/>
-    <w:lsdException w:name="Colorful List Accent 6" w:uiPriority="72"/>
-    <w:lsdException w:name="Colorful Grid Accent 6" w:uiPriority="73"/>
-    <w:lsdException w:name="Subtle Emphasis" w:uiPriority="19" w:qFormat="1"/>
-    <w:lsdException w:name="Intense Emphasis" w:uiPriority="21" w:qFormat="1"/>
-    <w:lsdException w:name="Subtle Reference" w:uiPriority="31" w:qFormat="1"/>
-    <w:lsdException w:name="Intense Reference" w:uiPriority="32" w:qFormat="1"/>
-    <w:lsdException w:name="Book Title" w:uiPriority="33" w:qFormat="1"/>
-    <w:lsdException w:name="Bibliography" w:semiHidden="1" w:uiPriority="37" w:unhideWhenUsed="1"/>
-    <w:lsdException w:name="TOC Heading" w:semiHidden="1" w:uiPriority="39" w:unhideWhenUsed="1" w:qFormat="1"/>
-    <w:lsdException w:name="Plain Table 1" w:uiPriority="41"/>
-    <w:lsdException w:name="Plain Table 2" w:uiPriority="42"/>
-    <w:lsdException w:name="Plain Table 3" w:uiPriority="43"/>
-    <w:lsdException w:name="Plain Table 4" w:uiPriority="44"/>
-    <w:lsdException w:name="Plain Table 5" w:uiPriority="45"/>
-    <w:lsdException w:name="Grid Table Light" w:uiPriority="40"/>
-    <w:lsdException w:name="Grid Table 1 Light" w:uiPriority="46"/>
-    <w:lsdException w:name="Grid Table 2" w:uiPriority="47"/>
-    <w:lsdException w:name="Grid Table 3" w:uiPriority="48"/>
-    <w:lsdException w:name="Grid Table 4" w:uiPriority="49"/>
-    <w:lsdException w:name="Grid Table 5 Dark" w:uiPriority="50"/>
-    <w:lsdException w:name="Grid Table 6 Colorful" w:uiPriority="51"/>
-    <w:lsdException w:name="Grid Table 7 Colorful" w:uiPriority="52"/>
-    <w:lsdException w:name="Grid Table 1 Light Accent 1" w:uiPriority="46"/>
-    <w:lsdException w:name="Grid Table 2 Accent 1" w:uiPriority="47"/>
-    <w:lsdException w:name="Grid Table 3 Accent 1" w:uiPriority="48"/>
-    <w:lsdException w:name="Grid Table 4 Accent 1" w:uiPriority="49"/>
-    <w:lsdException w:name="Grid Table 5 Dark Accent 1" w:uiPriority="50"/>
-    <w:lsdException w:name="Grid Table 6 Colorful Accent 1" w:uiPriority="51"/>
-    <w:lsdException w:name="Grid Table 7 Colorful Accent 1" w:uiPriority="52"/>
-    <w:lsdException w:name="Grid Table 1 Light Accent 2" w:uiPriority="46"/>
-    <w:lsdException w:name="Grid Table 2 Accent 2" w:uiPriority="47"/>
-    <w:lsdException w:name="Grid Table 3 Accent 2" w:uiPriority="48"/>
-    <w:lsdException w:name="Grid Table 4 Accent 2" w:uiPriority="49"/>
-    <w:lsdException w:name="Grid Table 5 Dark Accent 2" w:uiPriority="50"/>
-    <w:lsdException w:name="Grid Table 6 Colorful Accent 2" w:uiPriority="51"/>
-    <w:lsdException w:name="Grid Table 7 Colorful Accent 2" w:uiPriority="52"/>
-    <w:lsdException w:name="Grid Table 1 Light Accent 3" w:uiPriority="46"/>
-    <w:lsdException w:name="Grid Table 2 Accent 3" w:uiPriority="47"/>
-    <w:lsdException w:name="Grid Table 3 Accent 3" w:uiPriority="48"/>
-    <w:lsdException w:name="Grid Table 4 Accent 3" w:uiPriority="49"/>
-    <w:lsdException w:name="Grid Table 5 Dark Accent 3" w:uiPriority="50"/>
-    <w:lsdException w:name="Grid Table 6 Colorful Accent 3" w:uiPriority="51"/>
-    <w:lsdException w:name="Grid Table 7 Colorful Accent 3" w:uiPriority="52"/>
-    <w:lsdException w:name="Grid Table 1 Light Accent 4" w:uiPriority="46"/>
-    <w:lsdException w:name="Grid Table 2 Accent 4" w:uiPriority="47"/>
-    <w:lsdException w:name="Grid Table 3 Accent 4" w:uiPriority="48"/>
-    <w:lsdException w:name="Grid Table 4 Accent 4" w:uiPriority="49"/>
-    <w:lsdException w:name="Grid Table 5 Dark Accent 4" w:uiPriority="50"/>
-    <w:lsdException w:name="Grid Table 6 Colorful Accent 4" w:uiPriority="51"/>
-    <w:lsdException w:name="Grid Table 7 Colorful Accent 4" w:uiPriority="52"/>
-    <w:lsdException w:name="Grid Table 1 Light Accent 5" w:uiPriority="46"/>
-    <w:lsdException w:name="Grid Table 2 Accent 5" w:uiPriority="47"/>
-    <w:lsdException w:name="Grid Table 3 Accent 5" w:uiPriority="48"/>
-    <w:lsdException w:name="Grid Table 4 Accent 5" w:uiPriority="49"/>
-    <w:lsdException w:name="Grid Table 5 Dark Accent 5" w:uiPriority="50"/>
-    <w:lsdException w:name="Grid Table 6 Colorful Accent 5" w:uiPriority="51"/>
-    <w:lsdException w:name="Grid Table 7 Colorful Accent 5" w:uiPriority="52"/>
-    <w:lsdException w:name="Grid Table 1 Light Accent 6" w:uiPriority="46"/>
-    <w:lsdException w:name="Grid Table 2 Accent 6" w:uiPriority="47"/>
-    <w:lsdException w:name="Grid Table 3 Accent 6" w:uiPriority="48"/>
-    <w:lsdException w:name="Grid Table 4 Accent 6" w:uiPriority="49"/>
-    <w:lsdException w:name="Grid Table 5 Dark Accent 6" w:uiPriority="50"/>
-    <w:lsdException w:name="Grid Table 6 Colorful Accent 6" w:uiPriority="51"/>
-    <w:lsdException w:name="Grid Table 7 Colorful Accent 6" w:uiPriority="52"/>
-    <w:lsdException w:name="List Table 1 Light" w:uiPriority="46"/>
-    <w:lsdException w:name="List Table 2" w:uiPriority="47"/>
-    <w:lsdException w:name="List Table 3" w:uiPriority="48"/>
-    <w:lsdException w:name="List Table 4" w:uiPriority="49"/>
-    <w:lsdException w:name="List Table 5 Dark" w:uiPriority="50"/>
-    <w:lsdException w:name="List Table 6 Colorful" w:uiPriority="51"/>
-    <w:lsdException w:name="List Table 7 Colorful" w:uiPriority="52"/>
-    <w:lsdException w:name="List Table 1 Light Accent 1" w:uiPriority="46"/>
-    <w:lsdException w:name="List Table 2 Accent 1" w:uiPriority="47"/>
-    <w:lsdException w:name="List Table 3 Accent 1" w:uiPriority="48"/>
-    <w:lsdException w:name="List Table 4 Accent 1" w:uiPriority="49"/>
-    <w:lsdException w:name="List Table 5 Dark Accent 1" w:uiPriority="50"/>
-    <w:lsdException w:name="List Table 6 Colorful Accent 1" w:uiPriority="51"/>
-    <w:lsdException w:name="List Table 7 Colorful Accent 1" w:uiPriority="52"/>
-    <w:lsdException w:name="List Table 1 Light Accent 2" w:uiPriority="46"/>
-    <w:lsdException w:name="List Table 2 Accent 2" w:uiPriority="47"/>
-    <w:lsdException w:name="List Table 3 Accent 2" w:uiPriority="48"/>
-    <w:lsdException w:name="List Table 4 Accent 2" w:uiPriority="49"/>
-    <w:lsdException w:name="List Table 5 Dark Accent 2" w:uiPriority="50"/>
-    <w:lsdException w:name="List Table 6 Colorful Accent 2" w:uiPriority="51"/>
-    <w:lsdException w:name="List Table 7 Colorful Accent 2" w:uiPriority="52"/>
-    <w:lsdException w:name="List Table 1 Light Accent 3" w:uiPriority="46"/>
-    <w:lsdException w:name="List Table 2 Accent 3" w:uiPriority="47"/>
-    <w:lsdException w:name="List Table 3 Accent 3" w:uiPriority="48"/>
-    <w:lsdException w:name="List Table 4 Accent 3" w:uiPriority="49"/>
-    <w:lsdException w:name="List Table 5 Dark Accent 3" w:uiPriority="50"/>
-    <w:lsdException w:name="List Table 6 Colorful Accent 3" w:uiPriority="51"/>
-    <w:lsdException w:name="List Table 7 Colorful Accent 3" w:uiPriority="52"/>
-    <w:lsdException w:name="List Table 1 Light Accent 4" w:uiPriority="46"/>
-    <w:lsdException w:name="List Table 2 Accent 4" w:uiPriority="47"/>
-    <w:lsdException w:name="List Table 3 Accent 4" w:uiPriority="48"/>
-    <w:lsdException w:name="List Table 4 Accent 4" w:uiPriority="49"/>
-    <w:lsdException w:name="List Table 5 Dark Accent 4" w:uiPriority="50"/>
-    <w:lsdException w:name="List Table 6 Colorful Accent 4" w:uiPriority="51"/>
-    <w:lsdException w:name="List Table 7 Colorful Accent 4" w:uiPriority="52"/>
-    <w:lsdException w:name="List Table 1 Light Accent 5" w:uiPriority="46"/>
-    <w:lsdException w:name="List Table 2 Accent 5" w:uiPriority="47"/>
-    <w:lsdException w:name="List Table 3 Accent 5" w:uiPriority="48"/>
-    <w:lsdException w:name="List Table 4 Accent 5" w:uiPriority="49"/>
-    <w:lsdException w:name="List Table 5 Dark Accent 5" w:uiPriority="50"/>
-    <w:lsdException w:name="List Table 6 Colorful Accent 5" w:uiPriority="51"/>
-    <w:lsdException w:name="List Table 7 Colorful Accent 5" w:uiPriority="52"/>
-    <w:lsdException w:name="List Table 1 Light Accent 6" w:uiPriority="46"/>
-    <w:lsdException w:name="List Table 2 Accent 6" w:uiPriority="47"/>
-    <w:lsdException w:name="List Table 3 Accent 6" w:uiPriority="48"/>
-    <w:lsdException w:name="List Table 4 Accent 6" w:uiPriority="49"/>
-    <w:lsdException w:name="List Table 5 Dark Accent 6" w:uiPriority="50"/>
-    <w:lsdException w:name="List Table 6 Colorful Accent 6" w:uiPriority="51"/>
-    <w:lsdException w:name="List Table 7 Colorful Accent 6" w:uiPriority="52"/>
+  <w:latentStyles w:defLockedState="0" w:defUIPriority="99" w:defSemiHidden="1" w:defUnhideWhenUsed="1" w:defQFormat="0" w:count="267">
+    <w:lsdException w:name="Normal" w:semiHidden="0" w:uiPriority="0" w:unhideWhenUsed="0" w:qFormat="1"/>
+    <w:lsdException w:name="heading 1" w:semiHidden="0" w:uiPriority="9" w:unhideWhenUsed="0" w:qFormat="1"/>
+    <w:lsdException w:name="heading 2" w:uiPriority="9" w:qFormat="1"/>
+    <w:lsdException w:name="heading 3" w:uiPriority="1" w:qFormat="1"/>
+    <w:lsdException w:name="heading 4" w:uiPriority="9" w:qFormat="1"/>
+    <w:lsdException w:name="heading 5" w:uiPriority="9" w:qFormat="1"/>
+    <w:lsdException w:name="heading 6" w:uiPriority="9" w:qFormat="1"/>
+    <w:lsdException w:name="heading 7" w:uiPriority="9" w:qFormat="1"/>
+    <w:lsdException w:name="heading 8" w:uiPriority="9" w:qFormat="1"/>
+    <w:lsdException w:name="heading 9" w:uiPriority="9" w:qFormat="1"/>
+    <w:lsdException w:name="toc 1" w:uiPriority="39" w:qFormat="1"/>
+    <w:lsdException w:name="toc 2" w:uiPriority="39" w:qFormat="1"/>
+    <w:lsdException w:name="toc 3" w:uiPriority="39" w:qFormat="1"/>
+    <w:lsdException w:name="toc 4" w:uiPriority="39"/>
+    <w:lsdException w:name="toc 5" w:uiPriority="39"/>
+    <w:lsdException w:name="toc 6" w:uiPriority="39"/>
+    <w:lsdException w:name="toc 7" w:uiPriority="39"/>
+    <w:lsdException w:name="toc 8" w:uiPriority="39"/>
+    <w:lsdException w:name="toc 9" w:uiPriority="39"/>
+    <w:lsdException w:name="header" w:qFormat="1"/>
+    <w:lsdException w:name="footer" w:qFormat="1"/>
+    <w:lsdException w:name="caption" w:uiPriority="35" w:qFormat="1"/>
+    <w:lsdException w:name="List Bullet" w:qFormat="1"/>
+    <w:lsdException w:name="List Number" w:uiPriority="1" w:qFormat="1"/>
+    <w:lsdException w:name="List Number 2" w:uiPriority="1" w:qFormat="1"/>
+    <w:lsdException w:name="List Number 3" w:uiPriority="18"/>
+    <w:lsdException w:name="List Number 4" w:uiPriority="18"/>
+    <w:lsdException w:name="List Number 5" w:uiPriority="18"/>
+    <w:lsdException w:name="Title" w:semiHidden="0" w:uiPriority="2" w:unhideWhenUsed="0" w:qFormat="1"/>
+    <w:lsdException w:name="Closing" w:qFormat="1"/>
+    <w:lsdException w:name="Signature" w:uiPriority="9" w:qFormat="1"/>
+    <w:lsdException w:name="Default Paragraph Font" w:uiPriority="1"/>
+    <w:lsdException w:name="Subtitle" w:uiPriority="3" w:qFormat="1"/>
+    <w:lsdException w:name="Date" w:qFormat="1"/>
+    <w:lsdException w:name="Strong" w:semiHidden="0" w:uiPriority="10" w:unhideWhenUsed="0" w:qFormat="1"/>
+    <w:lsdException w:name="Emphasis" w:semiHidden="0" w:uiPriority="20" w:unhideWhenUsed="0" w:qFormat="1"/>
+    <w:lsdException w:name="Table Grid" w:semiHidden="0" w:uiPriority="59" w:unhideWhenUsed="0"/>
+    <w:lsdException w:name="Placeholder Text" w:unhideWhenUsed="0"/>
+    <w:lsdException w:name="No Spacing" w:uiPriority="1" w:qFormat="1"/>
+    <w:lsdException w:name="Light Shading" w:semiHidden="0" w:uiPriority="60" w:unhideWhenUsed="0"/>
+    <w:lsdException w:name="Light List" w:semiHidden="0" w:uiPriority="61" w:unhideWhenUsed="0"/>
+    <w:lsdException w:name="Light Grid" w:semiHidden="0" w:uiPriority="62" w:unhideWhenUsed="0"/>
+    <w:lsdException w:name="Medium Shading 1" w:semiHidden="0" w:uiPriority="63" w:unhideWhenUsed="0"/>
+    <w:lsdException w:name="Medium Shading 2" w:semiHidden="0" w:uiPriority="64" w:unhideWhenUsed="0"/>
+    <w:lsdException w:name="Medium List 1" w:semiHidden="0" w:uiPriority="65" w:unhideWhenUsed="0"/>
+    <w:lsdException w:name="Medium List 2" w:semiHidden="0" w:uiPriority="66" w:unhideWhenUsed="0"/>
+    <w:lsdException w:name="Medium Grid 1" w:semiHidden="0" w:uiPriority="67" w:unhideWhenUsed="0"/>
+    <w:lsdException w:name="Medium Grid 2" w:semiHidden="0" w:uiPriority="68" w:unhideWhenUsed="0"/>
+    <w:lsdException w:name="Medium Grid 3" w:semiHidden="0" w:uiPriority="69" w:unhideWhenUsed="0"/>
+    <w:lsdException w:name="Dark List" w:semiHidden="0" w:uiPriority="70" w:unhideWhenUsed="0"/>
+    <w:lsdException w:name="Colorful Shading" w:semiHidden="0" w:uiPriority="71" w:unhideWhenUsed="0"/>
+    <w:lsdException w:name="Colorful List" w:semiHidden="0" w:uiPriority="72" w:unhideWhenUsed="0"/>
+    <w:lsdException w:name="Colorful Grid" w:semiHidden="0" w:uiPriority="73" w:unhideWhenUsed="0"/>
+    <w:lsdException w:name="Light Shading Accent 1" w:semiHidden="0" w:uiPriority="60" w:unhideWhenUsed="0"/>
+    <w:lsdException w:name="Light List Accent 1" w:semiHidden="0" w:uiPriority="61" w:unhideWhenUsed="0"/>
+    <w:lsdException w:name="Light Grid Accent 1" w:semiHidden="0" w:uiPriority="62" w:unhideWhenUsed="0"/>
+    <w:lsdException w:name="Medium Shading 1 Accent 1" w:semiHidden="0" w:uiPriority="63" w:unhideWhenUsed="0"/>
+    <w:lsdException w:name="Medium Shading 2 Accent 1" w:semiHidden="0" w:uiPriority="64" w:unhideWhenUsed="0"/>
+    <w:lsdException w:name="Medium List 1 Accent 1" w:semiHidden="0" w:uiPriority="65" w:unhideWhenUsed="0"/>
+    <w:lsdException w:name="Revision" w:unhideWhenUsed="0"/>
+    <w:lsdException w:name="List Paragraph" w:semiHidden="0" w:uiPriority="34" w:unhideWhenUsed="0" w:qFormat="1"/>
+    <w:lsdException w:name="Quote" w:semiHidden="0" w:uiPriority="1" w:unhideWhenUsed="0" w:qFormat="1"/>
+    <w:lsdException w:name="Intense Quote" w:semiHidden="0" w:uiPriority="30" w:unhideWhenUsed="0" w:qFormat="1"/>
+    <w:lsdException w:name="Medium List 2 Accent 1" w:semiHidden="0" w:uiPriority="66" w:unhideWhenUsed="0"/>
+    <w:lsdException w:name="Medium Grid 1 Accent 1" w:semiHidden="0" w:uiPriority="67" w:unhideWhenUsed="0"/>
+    <w:lsdException w:name="Medium Grid 2 Accent 1" w:semiHidden="0" w:uiPriority="68" w:unhideWhenUsed="0"/>
+    <w:lsdException w:name="Medium Grid 3 Accent 1" w:semiHidden="0" w:uiPriority="69" w:unhideWhenUsed="0"/>
+    <w:lsdException w:name="Dark List Accent 1" w:semiHidden="0" w:uiPriority="70" w:unhideWhenUsed="0"/>
+    <w:lsdException w:name="Colorful Shading Accent 1" w:semiHidden="0" w:uiPriority="71" w:unhideWhenUsed="0"/>
+    <w:lsdException w:name="Colorful List Accent 1" w:semiHidden="0" w:uiPriority="72" w:unhideWhenUsed="0"/>
+    <w:lsdException w:name="Colorful Grid Accent 1" w:semiHidden="0" w:uiPriority="73" w:unhideWhenUsed="0"/>
+    <w:lsdException w:name="Light Shading Accent 2" w:semiHidden="0" w:uiPriority="60" w:unhideWhenUsed="0"/>
+    <w:lsdException w:name="Light List Accent 2" w:semiHidden="0" w:uiPriority="61" w:unhideWhenUsed="0"/>
+    <w:lsdException w:name="Light Grid Accent 2" w:semiHidden="0" w:uiPriority="62" w:unhideWhenUsed="0"/>
+    <w:lsdException w:name="Medium Shading 1 Accent 2" w:semiHidden="0" w:uiPriority="63" w:unhideWhenUsed="0"/>
+    <w:lsdException w:name="Medium Shading 2 Accent 2" w:semiHidden="0" w:uiPriority="64" w:unhideWhenUsed="0"/>
+    <w:lsdException w:name="Medium List 1 Accent 2" w:semiHidden="0" w:uiPriority="65" w:unhideWhenUsed="0"/>
+    <w:lsdException w:name="Medium List 2 Accent 2" w:semiHidden="0" w:uiPriority="66" w:unhideWhenUsed="0"/>
+    <w:lsdException w:name="Medium Grid 1 Accent 2" w:semiHidden="0" w:uiPriority="67" w:unhideWhenUsed="0"/>
+    <w:lsdException w:name="Medium Grid 2 Accent 2" w:semiHidden="0" w:uiPriority="68" w:unhideWhenUsed="0"/>
+    <w:lsdException w:name="Medium Grid 3 Accent 2" w:semiHidden="0" w:uiPriority="69" w:unhideWhenUsed="0"/>
+    <w:lsdException w:name="Dark List Accent 2" w:semiHidden="0" w:uiPriority="70" w:unhideWhenUsed="0"/>
+    <w:lsdException w:name="Colorful Shading Accent 2" w:semiHidden="0" w:uiPriority="71" w:unhideWhenUsed="0"/>
+    <w:lsdException w:name="Colorful List Accent 2" w:semiHidden="0" w:uiPriority="72" w:unhideWhenUsed="0"/>
+    <w:lsdException w:name="Colorful Grid Accent 2" w:semiHidden="0" w:uiPriority="73" w:unhideWhenUsed="0"/>
+    <w:lsdException w:name="Light Shading Accent 3" w:semiHidden="0" w:uiPriority="60" w:unhideWhenUsed="0"/>
+    <w:lsdException w:name="Light List Accent 3" w:semiHidden="0" w:uiPriority="61" w:unhideWhenUsed="0"/>
+    <w:lsdException w:name="Light Grid Accent 3" w:semiHidden="0" w:uiPriority="62" w:unhideWhenUsed="0"/>
+    <w:lsdException w:name="Medium Shading 1 Accent 3" w:semiHidden="0" w:uiPriority="63" w:unhideWhenUsed="0"/>
+    <w:lsdException w:name="Medium Shading 2 Accent 3" w:semiHidden="0" w:uiPriority="64" w:unhideWhenUsed="0"/>
+    <w:lsdException w:name="Medium List 1 Accent 3" w:semiHidden="0" w:uiPriority="65" w:unhideWhenUsed="0"/>
+    <w:lsdException w:name="Medium List 2 Accent 3" w:semiHidden="0" w:uiPriority="66" w:unhideWhenUsed="0"/>
+    <w:lsdException w:name="Medium Grid 1 Accent 3" w:semiHidden="0" w:uiPriority="67" w:unhideWhenUsed="0"/>
+    <w:lsdException w:name="Medium Grid 2 Accent 3" w:semiHidden="0" w:uiPriority="68" w:unhideWhenUsed="0"/>
+    <w:lsdException w:name="Medium Grid 3 Accent 3" w:semiHidden="0" w:uiPriority="69" w:unhideWhenUsed="0"/>
+    <w:lsdException w:name="Dark List Accent 3" w:semiHidden="0" w:uiPriority="70" w:unhideWhenUsed="0"/>
+    <w:lsdException w:name="Colorful Shading Accent 3" w:semiHidden="0" w:uiPriority="71" w:unhideWhenUsed="0"/>
+    <w:lsdException w:name="Colorful List Accent 3" w:semiHidden="0" w:uiPriority="72" w:unhideWhenUsed="0"/>
+    <w:lsdException w:name="Colorful Grid Accent 3" w:semiHidden="0" w:uiPriority="73" w:unhideWhenUsed="0"/>
+    <w:lsdException w:name="Light Shading Accent 4" w:semiHidden="0" w:uiPriority="60" w:unhideWhenUsed="0"/>
+    <w:lsdException w:name="Light List Accent 4" w:semiHidden="0" w:uiPriority="61" w:unhideWhenUsed="0"/>
+    <w:lsdException w:name="Light Grid Accent 4" w:semiHidden="0" w:uiPriority="62" w:unhideWhenUsed="0"/>
+    <w:lsdException w:name="Medium Shading 1 Accent 4" w:semiHidden="0" w:uiPriority="63" w:unhideWhenUsed="0"/>
+    <w:lsdException w:name="Medium Shading 2 Accent 4" w:semiHidden="0" w:uiPriority="64" w:unhideWhenUsed="0"/>
+    <w:lsdException w:name="Medium List 1 Accent 4" w:semiHidden="0" w:uiPriority="65" w:unhideWhenUsed="0"/>
+    <w:lsdException w:name="Medium List 2 Accent 4" w:semiHidden="0" w:uiPriority="66" w:unhideWhenUsed="0"/>
+    <w:lsdException w:name="Medium Grid 1 Accent 4" w:semiHidden="0" w:uiPriority="67" w:unhideWhenUsed="0"/>
+    <w:lsdException w:name="Medium Grid 2 Accent 4" w:semiHidden="0" w:uiPriority="68" w:unhideWhenUsed="0"/>
+    <w:lsdException w:name="Medium Grid 3 Accent 4" w:semiHidden="0" w:uiPriority="69" w:unhideWhenUsed="0"/>
+    <w:lsdException w:name="Dark List Accent 4" w:semiHidden="0" w:uiPriority="70" w:unhideWhenUsed="0"/>
+    <w:lsdException w:name="Colorful Shading Accent 4" w:semiHidden="0" w:uiPriority="71" w:unhideWhenUsed="0"/>
+    <w:lsdException w:name="Colorful List Accent 4" w:semiHidden="0" w:uiPriority="72" w:unhideWhenUsed="0"/>
+    <w:lsdException w:name="Colorful Grid Accent 4" w:semiHidden="0" w:uiPriority="73" w:unhideWhenUsed="0"/>
+    <w:lsdException w:name="Light Shading Accent 5" w:semiHidden="0" w:uiPriority="60" w:unhideWhenUsed="0"/>
+    <w:lsdException w:name="Light List Accent 5" w:semiHidden="0" w:uiPriority="61" w:unhideWhenUsed="0"/>
+    <w:lsdException w:name="Light Grid Accent 5" w:semiHidden="0" w:uiPriority="62" w:unhideWhenUsed="0"/>
+    <w:lsdException w:name="Medium Shading 1 Accent 5" w:semiHidden="0" w:uiPriority="63" w:unhideWhenUsed="0"/>
+    <w:lsdException w:name="Medium Shading 2 Accent 5" w:semiHidden="0" w:uiPriority="64" w:unhideWhenUsed="0"/>
+    <w:lsdException w:name="Medium List 1 Accent 5" w:semiHidden="0" w:uiPriority="65" w:unhideWhenUsed="0"/>
+    <w:lsdException w:name="Medium List 2 Accent 5" w:semiHidden="0" w:uiPriority="66" w:unhideWhenUsed="0"/>
+    <w:lsdException w:name="Medium Grid 1 Accent 5" w:semiHidden="0" w:uiPriority="67" w:unhideWhenUsed="0"/>
+    <w:lsdException w:name="Medium Grid 2 Accent 5" w:semiHidden="0" w:uiPriority="68" w:unhideWhenUsed="0"/>
+    <w:lsdException w:name="Medium Grid 3 Accent 5" w:semiHidden="0" w:uiPriority="69" w:unhideWhenUsed="0"/>
+    <w:lsdException w:name="Dark List Accent 5" w:semiHidden="0" w:uiPriority="70" w:unhideWhenUsed="0"/>
+    <w:lsdException w:name="Colorful Shading Accent 5" w:semiHidden="0" w:uiPriority="71" w:unhideWhenUsed="0"/>
+    <w:lsdException w:name="Colorful List Accent 5" w:semiHidden="0" w:uiPriority="72" w:unhideWhenUsed="0"/>
+    <w:lsdException w:name="Colorful Grid Accent 5" w:semiHidden="0" w:uiPriority="73" w:unhideWhenUsed="0"/>
+    <w:lsdException w:name="Light Shading Accent 6" w:semiHidden="0" w:uiPriority="60" w:unhideWhenUsed="0"/>
+    <w:lsdException w:name="Light List Accent 6" w:semiHidden="0" w:uiPriority="61" w:unhideWhenUsed="0"/>
+    <w:lsdException w:name="Light Grid Accent 6" w:semiHidden="0" w:uiPriority="62" w:unhideWhenUsed="0"/>
+    <w:lsdException w:name="Medium Shading 1 Accent 6" w:semiHidden="0" w:uiPriority="63" w:unhideWhenUsed="0"/>
+    <w:lsdException w:name="Medium Shading 2 Accent 6" w:semiHidden="0" w:uiPriority="64" w:unhideWhenUsed="0"/>
+    <w:lsdException w:name="Medium List 1 Accent 6" w:semiHidden="0" w:uiPriority="65" w:unhideWhenUsed="0"/>
+    <w:lsdException w:name="Medium List 2 Accent 6" w:semiHidden="0" w:uiPriority="66" w:unhideWhenUsed="0"/>
+    <w:lsdException w:name="Medium Grid 1 Accent 6" w:semiHidden="0" w:uiPriority="67" w:unhideWhenUsed="0"/>
+    <w:lsdException w:name="Medium Grid 2 Accent 6" w:semiHidden="0" w:uiPriority="68" w:unhideWhenUsed="0"/>
+    <w:lsdException w:name="Medium Grid 3 Accent 6" w:semiHidden="0" w:uiPriority="69" w:unhideWhenUsed="0"/>
+    <w:lsdException w:name="Dark List Accent 6" w:semiHidden="0" w:uiPriority="70" w:unhideWhenUsed="0"/>
+    <w:lsdException w:name="Colorful Shading Accent 6" w:semiHidden="0" w:uiPriority="71" w:unhideWhenUsed="0"/>
+    <w:lsdException w:name="Colorful List Accent 6" w:semiHidden="0" w:uiPriority="72" w:unhideWhenUsed="0"/>
+    <w:lsdException w:name="Colorful Grid Accent 6" w:semiHidden="0" w:uiPriority="73" w:unhideWhenUsed="0"/>
+    <w:lsdException w:name="Subtle Emphasis" w:semiHidden="0" w:uiPriority="19" w:unhideWhenUsed="0" w:qFormat="1"/>
+    <w:lsdException w:name="Intense Emphasis" w:semiHidden="0" w:uiPriority="21" w:unhideWhenUsed="0" w:qFormat="1"/>
+    <w:lsdException w:name="Subtle Reference" w:semiHidden="0" w:uiPriority="31" w:unhideWhenUsed="0" w:qFormat="1"/>
+    <w:lsdException w:name="Intense Reference" w:semiHidden="0" w:uiPriority="32" w:unhideWhenUsed="0" w:qFormat="1"/>
+    <w:lsdException w:name="Book Title" w:semiHidden="0" w:uiPriority="33" w:unhideWhenUsed="0" w:qFormat="1"/>
+    <w:lsdException w:name="Bibliography" w:uiPriority="37"/>
+    <w:lsdException w:name="TOC Heading" w:uiPriority="39" w:qFormat="1"/>
   </w:latentStyles>
   <w:style w:type="paragraph" w:default="1" w:styleId="Normal">
     <w:name w:val="Normal"/>
@@ -10576,6 +10611,7 @@
     <w:uiPriority w:val="99"/>
     <w:semiHidden/>
     <w:unhideWhenUsed/>
+    <w:qFormat/>
     <w:tblPr>
       <w:tblInd w:w="0" w:type="dxa"/>
       <w:tblCellMar>
@@ -10686,6 +10722,7 @@
       <w:ind w:left="115" w:right="115"/>
     </w:pPr>
     <w:tblPr>
+      <w:tblInd w:w="0" w:type="dxa"/>
       <w:tblBorders>
         <w:top w:val="single" w:sz="4" w:space="0" w:color="auto"/>
         <w:left w:val="single" w:sz="4" w:space="0" w:color="auto"/>
@@ -10695,7 +10732,9 @@
         <w:insideV w:val="single" w:sz="4" w:space="0" w:color="auto"/>
       </w:tblBorders>
       <w:tblCellMar>
+        <w:top w:w="0" w:type="dxa"/>
         <w:left w:w="0" w:type="dxa"/>
+        <w:bottom w:w="0" w:type="dxa"/>
         <w:right w:w="0" w:type="dxa"/>
       </w:tblCellMar>
     </w:tblPr>
@@ -10768,11 +10807,11 @@
       <w:sz w:val="36"/>
     </w:rPr>
   </w:style>
-  <w:style w:type="paragraph" w:styleId="Puesto">
+  <w:style w:type="paragraph" w:styleId="Ttulo">
     <w:name w:val="Title"/>
     <w:basedOn w:val="Normal"/>
     <w:next w:val="Normal"/>
-    <w:link w:val="PuestoCar"/>
+    <w:link w:val="TtuloCar"/>
     <w:uiPriority w:val="2"/>
     <w:qFormat/>
     <w:rsid w:val="0039327D"/>
@@ -10787,10 +10826,10 @@
       <w:sz w:val="200"/>
     </w:rPr>
   </w:style>
-  <w:style w:type="character" w:customStyle="1" w:styleId="PuestoCar">
-    <w:name w:val="Puesto Car"/>
+  <w:style w:type="character" w:customStyle="1" w:styleId="TtuloCar">
+    <w:name w:val="Título Car"/>
     <w:basedOn w:val="Fuentedeprrafopredeter"/>
-    <w:link w:val="Puesto"/>
+    <w:link w:val="Ttulo"/>
     <w:uiPriority w:val="2"/>
     <w:rsid w:val="0039327D"/>
     <w:rPr>
@@ -11166,6 +11205,7 @@
       <w:spacing w:before="60" w:after="60" w:line="240" w:lineRule="auto"/>
     </w:pPr>
     <w:tblPr>
+      <w:tblInd w:w="0" w:type="dxa"/>
       <w:tblBorders>
         <w:top w:val="single" w:sz="8" w:space="0" w:color="000000" w:themeColor="text1"/>
         <w:left w:val="single" w:sz="8" w:space="0" w:color="000000" w:themeColor="text1"/>
@@ -11175,7 +11215,9 @@
         <w:insideV w:val="single" w:sz="8" w:space="0" w:color="000000" w:themeColor="text1"/>
       </w:tblBorders>
       <w:tblCellMar>
+        <w:top w:w="0" w:type="dxa"/>
         <w:left w:w="72" w:type="dxa"/>
+        <w:bottom w:w="0" w:type="dxa"/>
         <w:right w:w="72" w:type="dxa"/>
       </w:tblCellMar>
     </w:tblPr>
@@ -11273,10 +11315,17 @@
     <w:tblPr>
       <w:tblStyleRowBandSize w:val="1"/>
       <w:tblStyleColBandSize w:val="1"/>
+      <w:tblInd w:w="0" w:type="dxa"/>
       <w:tblBorders>
         <w:top w:val="single" w:sz="8" w:space="0" w:color="000000" w:themeColor="text1"/>
         <w:bottom w:val="single" w:sz="8" w:space="0" w:color="000000" w:themeColor="text1"/>
       </w:tblBorders>
+      <w:tblCellMar>
+        <w:top w:w="0" w:type="dxa"/>
+        <w:left w:w="108" w:type="dxa"/>
+        <w:bottom w:w="0" w:type="dxa"/>
+        <w:right w:w="108" w:type="dxa"/>
+      </w:tblCellMar>
     </w:tblPr>
     <w:tblStylePr w:type="firstRow">
       <w:pPr>
@@ -11494,12 +11543,19 @@
     <w:tblPr>
       <w:tblStyleRowBandSize w:val="1"/>
       <w:tblStyleColBandSize w:val="1"/>
+      <w:tblInd w:w="0" w:type="dxa"/>
       <w:tblBorders>
         <w:top w:val="single" w:sz="2" w:space="0" w:color="F58F7A" w:themeColor="accent1" w:themeTint="99"/>
         <w:bottom w:val="single" w:sz="2" w:space="0" w:color="F58F7A" w:themeColor="accent1" w:themeTint="99"/>
         <w:insideH w:val="single" w:sz="2" w:space="0" w:color="F58F7A" w:themeColor="accent1" w:themeTint="99"/>
         <w:insideV w:val="single" w:sz="2" w:space="0" w:color="F58F7A" w:themeColor="accent1" w:themeTint="99"/>
       </w:tblBorders>
+      <w:tblCellMar>
+        <w:top w:w="0" w:type="dxa"/>
+        <w:left w:w="108" w:type="dxa"/>
+        <w:bottom w:w="0" w:type="dxa"/>
+        <w:right w:w="108" w:type="dxa"/>
+      </w:tblCellMar>
     </w:tblPr>
     <w:tblStylePr w:type="firstRow">
       <w:rPr>
@@ -11938,16 +11994,16 @@
 </file>
 
 <file path=customXml/item2.xml><?xml version="1.0" encoding="utf-8"?>
+<b:Sources xmlns:b="http://schemas.openxmlformats.org/officeDocument/2006/bibliography" SelectedStyle="\APA.XSL" StyleName="APA"/>
+</file>
+
+<file path=customXml/item3.xml><?xml version="1.0" encoding="utf-8"?>
 <?mso-contentType ?>
 <FormTemplates xmlns="http://schemas.microsoft.com/sharepoint/v3/contenttype/forms">
   <Display>DocumentLibraryForm</Display>
   <Edit>AssetEditForm</Edit>
   <New>DocumentLibraryForm</New>
 </FormTemplates>
-</file>
-
-<file path=customXml/item3.xml><?xml version="1.0" encoding="utf-8"?>
-<b:Sources xmlns:b="http://schemas.openxmlformats.org/officeDocument/2006/bibliography" SelectedStyle="\APA.XSL" StyleName="APA"/>
 </file>
 
 <file path=customXml/itemProps1.xml><?xml version="1.0" encoding="utf-8"?>
@@ -11959,17 +12015,17 @@
 </file>
 
 <file path=customXml/itemProps2.xml><?xml version="1.0" encoding="utf-8"?>
+<ds:datastoreItem xmlns:ds="http://schemas.openxmlformats.org/officeDocument/2006/customXml" ds:itemID="{18C29958-FEF0-429C-AF1D-A0808168880D}">
+  <ds:schemaRefs>
+    <ds:schemaRef ds:uri="http://schemas.openxmlformats.org/officeDocument/2006/bibliography"/>
+  </ds:schemaRefs>
+</ds:datastoreItem>
+</file>
+
+<file path=customXml/itemProps3.xml><?xml version="1.0" encoding="utf-8"?>
 <ds:datastoreItem xmlns:ds="http://schemas.openxmlformats.org/officeDocument/2006/customXml" ds:itemID="{D688E3CC-6BFC-4E7C-8F7E-5968F9BFCA31}">
   <ds:schemaRefs>
     <ds:schemaRef ds:uri="http://schemas.microsoft.com/sharepoint/v3/contenttype/forms"/>
   </ds:schemaRefs>
 </ds:datastoreItem>
-</file>
-
-<file path=customXml/itemProps3.xml><?xml version="1.0" encoding="utf-8"?>
-<ds:datastoreItem xmlns:ds="http://schemas.openxmlformats.org/officeDocument/2006/customXml" ds:itemID="{18C29958-FEF0-429C-AF1D-A0808168880D}">
-  <ds:schemaRefs>
-    <ds:schemaRef ds:uri="http://schemas.openxmlformats.org/officeDocument/2006/bibliography"/>
-  </ds:schemaRefs>
-</ds:datastoreItem>
 </file>
</xml_diff>

<commit_message>
Version 1.3 Gestión de riesgos
Versión, a priori, final.
</commit_message>
<xml_diff>
--- a/Gestion de riesgos/Gestion_de_riesgos.docx
+++ b/Gestion de riesgos/Gestion_de_riesgos.docx
@@ -1,6 +1,6 @@
 
 <file path=word/document.xml><?xml version="1.0" encoding="utf-8"?>
-<w:document xmlns:ve="http://schemas.openxmlformats.org/markup-compatibility/2006" xmlns:o="urn:schemas-microsoft-com:office:office" xmlns:r="http://schemas.openxmlformats.org/officeDocument/2006/relationships" xmlns:m="http://schemas.openxmlformats.org/officeDocument/2006/math" xmlns:v="urn:schemas-microsoft-com:vml" xmlns:wp="http://schemas.openxmlformats.org/drawingml/2006/wordprocessingDrawing" xmlns:w10="urn:schemas-microsoft-com:office:word" xmlns:w="http://schemas.openxmlformats.org/wordprocessingml/2006/main" xmlns:wne="http://schemas.microsoft.com/office/word/2006/wordml">
+<w:document xmlns:wpc="http://schemas.microsoft.com/office/word/2010/wordprocessingCanvas" xmlns:mc="http://schemas.openxmlformats.org/markup-compatibility/2006" xmlns:o="urn:schemas-microsoft-com:office:office" xmlns:r="http://schemas.openxmlformats.org/officeDocument/2006/relationships" xmlns:m="http://schemas.openxmlformats.org/officeDocument/2006/math" xmlns:v="urn:schemas-microsoft-com:vml" xmlns:wp14="http://schemas.microsoft.com/office/word/2010/wordprocessingDrawing" xmlns:wp="http://schemas.openxmlformats.org/drawingml/2006/wordprocessingDrawing" xmlns:w10="urn:schemas-microsoft-com:office:word" xmlns:w="http://schemas.openxmlformats.org/wordprocessingml/2006/main" xmlns:w14="http://schemas.microsoft.com/office/word/2010/wordml" xmlns:w15="http://schemas.microsoft.com/office/word/2012/wordml" xmlns:wpg="http://schemas.microsoft.com/office/word/2010/wordprocessingGroup" xmlns:wpi="http://schemas.microsoft.com/office/word/2010/wordprocessingInk" xmlns:wne="http://schemas.microsoft.com/office/word/2006/wordml" xmlns:wps="http://schemas.microsoft.com/office/word/2010/wordprocessingShape" mc:Ignorable="w14 w15 wp14">
   <w:body>
     <w:sdt>
       <w:sdtPr>
@@ -10,6 +10,7 @@
           <w:docPartUnique/>
         </w:docPartObj>
       </w:sdtPr>
+      <w:sdtEndPr/>
       <w:sdtContent>
         <w:p>
           <w:r>
@@ -21,7 +22,7 @@
                 <v:stroke joinstyle="miter"/>
                 <v:path gradientshapeok="t" o:connecttype="rect"/>
               </v:shapetype>
-              <v:shape id="Cuadro de texto 14" o:spid="_x0000_s1026" type="#_x0000_t202" alt="Report title" style="position:absolute;left:0;text-align:left;margin-left:1977.6pt;margin-top:0;width:540pt;height:526.6pt;z-index:-251641856;visibility:visible;mso-height-percent:750;mso-position-horizontal:right;mso-position-horizontal-relative:margin;mso-position-vertical:top;mso-position-vertical-relative:margin;mso-height-percent:750;mso-width-relative:margin;mso-height-relative:margin;v-text-anchor:bottom" o:gfxdata="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" o:allowoverlap="f" filled="f" stroked="f" strokeweight=".5pt">
+              <v:shape id="Cuadro de texto 14" o:spid="_x0000_s1026" type="#_x0000_t202" alt="Report title" style="position:absolute;left:0;text-align:left;margin-left:2955.2pt;margin-top:0;width:540pt;height:526.6pt;z-index:-251641856;visibility:visible;mso-height-percent:750;mso-position-horizontal:right;mso-position-horizontal-relative:margin;mso-position-vertical:top;mso-position-vertical-relative:margin;mso-height-percent:750;mso-width-relative:margin;mso-height-relative:margin;v-text-anchor:bottom" o:gfxdata="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" o:allowoverlap="f" filled="f" stroked="f" strokeweight=".5pt">
                 <v:textbox inset="0,0,0,0">
                   <w:txbxContent>
                     <w:sdt>
@@ -35,10 +36,11 @@
                         <w:dataBinding w:prefixMappings="xmlns:ns0='http://purl.org/dc/elements/1.1/' xmlns:ns1='http://schemas.openxmlformats.org/package/2006/metadata/core-properties' " w:xpath="/ns1:coreProperties[1]/ns0:title[1]" w:storeItemID="{6C3C8BC8-F283-45AE-878A-BAB7291924A1}"/>
                         <w:text/>
                       </w:sdtPr>
+                      <w:sdtEndPr/>
                       <w:sdtContent>
                         <w:p>
                           <w:pPr>
-                            <w:pStyle w:val="Ttulo"/>
+                            <w:pStyle w:val="Puesto"/>
                             <w:rPr>
                               <w:sz w:val="144"/>
                             </w:rPr>
@@ -72,6 +74,7 @@
                           <w:dataBinding w:prefixMappings="xmlns:ns0='http://schemas.microsoft.com/office/2006/coverPageProps'" w:xpath="/ns0:CoverPageProperties[1]/ns0:Abstract[1]" w:storeItemID="{55AF091B-3C7A-41E3-B477-F2FDAA23CFDA}"/>
                           <w:text/>
                         </w:sdtPr>
+                        <w:sdtEndPr/>
                         <w:sdtContent>
                           <w:r>
                             <w:t>Miguel Pascual Domínguez, Javier Pellejero Ortega, Isabel Pérez Pereda, Iván Prada Cazalla, Jesús Recio Herranz, Álvaro Rodríguez García</w:t>
@@ -105,6 +108,7 @@
                           <w:dataBinding w:prefixMappings="xmlns:ns0='http://schemas.openxmlformats.org/officeDocument/2006/extended-properties' " w:xpath="/ns0:Properties[1]/ns0:Company[1]" w:storeItemID="{6668398D-A668-4E3E-A5EB-62B293D839F1}"/>
                           <w:text/>
                         </w:sdtPr>
+                        <w:sdtEndPr/>
                         <w:sdtContent>
                           <w:r>
                             <w:t>Gestor personal UCM</w:t>
@@ -123,7 +127,7 @@
                           <w:left w:w="0" w:type="dxa"/>
                           <w:right w:w="0" w:type="dxa"/>
                         </w:tblCellMar>
-                        <w:tblLook w:val="04A0"/>
+                        <w:tblLook w:val="04A0" w:firstRow="1" w:lastRow="0" w:firstColumn="1" w:lastColumn="0" w:noHBand="0" w:noVBand="1"/>
                       </w:tblPr>
                       <w:tblGrid>
                         <w:gridCol w:w="3593"/>
@@ -177,6 +181,7 @@
                                 <w:dataBinding w:prefixMappings="xmlns:ns0='http://schemas.microsoft.com/office/2006/coverPageProps' " w:xpath="/ns0:CoverPageProperties[1]/ns0:CompanyFax[1]" w:storeItemID="{55AF091B-3C7A-41E3-B477-F2FDAA23CFDA}"/>
                                 <w:text/>
                               </w:sdtPr>
+                              <w:sdtEndPr/>
                               <w:sdtContent>
                                 <w:r>
                                   <w:t>Proyecto Ingeniería del Software</w:t>
@@ -194,6 +199,7 @@
                             <w:dataBinding w:prefixMappings="xmlns:ns0='http://schemas.microsoft.com/office/2006/coverPageProps' " w:xpath="/ns0:CoverPageProperties[1]/ns0:CompanyAddress[1]" w:storeItemID="{55AF091B-3C7A-41E3-B477-F2FDAA23CFDA}"/>
                             <w:text w:multiLine="1"/>
                           </w:sdtPr>
+                          <w:sdtEndPr/>
                           <w:sdtContent>
                             <w:tc>
                               <w:tcPr>
@@ -228,6 +234,7 @@
                               <w:dataBinding w:prefixMappings="xmlns:ns0='http://schemas.microsoft.com/office/2006/coverPageProps' " w:xpath="/ns0:CoverPageProperties[1]/ns0:CompanyEmail[1]" w:storeItemID="{55AF091B-3C7A-41E3-B477-F2FDAA23CFDA}"/>
                               <w:text/>
                             </w:sdtPr>
+                            <w:sdtEndPr/>
                             <w:sdtContent>
                               <w:p>
                                 <w:pPr>
@@ -330,6 +337,7 @@
           <w:docPartUnique/>
         </w:docPartObj>
       </w:sdtPr>
+      <w:sdtEndPr/>
       <w:sdtContent>
         <w:sdt>
           <w:sdtPr>
@@ -347,13 +355,19 @@
               <w:docPartUnique/>
             </w:docPartObj>
           </w:sdtPr>
+          <w:sdtEndPr/>
           <w:sdtContent>
             <w:p>
               <w:pPr>
                 <w:pStyle w:val="TtulodeTDC"/>
               </w:pPr>
               <w:r>
-                <w:t>Contenido</w:t>
+                <w:t>C</w:t>
+              </w:r>
+              <w:bookmarkStart w:id="0" w:name="_GoBack"/>
+              <w:bookmarkEnd w:id="0"/>
+              <w:r>
+                <w:t>ontenido</w:t>
               </w:r>
             </w:p>
             <w:p>
@@ -385,7 +399,7 @@
                 </w:rPr>
                 <w:fldChar w:fldCharType="separate"/>
               </w:r>
-              <w:hyperlink w:anchor="_Toc440102388" w:history="1">
+              <w:hyperlink w:anchor="_Toc440136011" w:history="1">
                 <w:r>
                   <w:rPr>
                     <w:rStyle w:val="Hipervnculo"/>
@@ -408,7 +422,7 @@
                   <w:rPr>
                     <w:webHidden/>
                   </w:rPr>
-                  <w:instrText xml:space="preserve"> PAGEREF _Toc440102388 \h </w:instrText>
+                  <w:instrText xml:space="preserve"> PAGEREF _Toc440136011 \h </w:instrText>
                 </w:r>
                 <w:r>
                   <w:rPr>
@@ -447,7 +461,7 @@
                   <w:lang w:eastAsia="es-ES"/>
                 </w:rPr>
               </w:pPr>
-              <w:hyperlink w:anchor="_Toc440102389" w:history="1">
+              <w:hyperlink w:anchor="_Toc440136012" w:history="1">
                 <w:r>
                   <w:rPr>
                     <w:rStyle w:val="Hipervnculo"/>
@@ -470,7 +484,7 @@
                   <w:rPr>
                     <w:webHidden/>
                   </w:rPr>
-                  <w:instrText xml:space="preserve"> PAGEREF _Toc440102389 \h </w:instrText>
+                  <w:instrText xml:space="preserve"> PAGEREF _Toc440136012 \h </w:instrText>
                 </w:r>
                 <w:r>
                   <w:rPr>
@@ -487,7 +501,7 @@
                   <w:rPr>
                     <w:webHidden/>
                   </w:rPr>
-                  <w:t>2</w:t>
+                  <w:t>1</w:t>
                 </w:r>
                 <w:r>
                   <w:rPr>
@@ -509,7 +523,7 @@
                   <w:lang w:eastAsia="es-ES"/>
                 </w:rPr>
               </w:pPr>
-              <w:hyperlink w:anchor="_Toc440102390" w:history="1">
+              <w:hyperlink w:anchor="_Toc440136013" w:history="1">
                 <w:r>
                   <w:rPr>
                     <w:rStyle w:val="Hipervnculo"/>
@@ -532,7 +546,7 @@
                   <w:rPr>
                     <w:webHidden/>
                   </w:rPr>
-                  <w:instrText xml:space="preserve"> PAGEREF _Toc440102390 \h </w:instrText>
+                  <w:instrText xml:space="preserve"> PAGEREF _Toc440136013 \h </w:instrText>
                 </w:r>
                 <w:r>
                   <w:rPr>
@@ -549,7 +563,7 @@
                   <w:rPr>
                     <w:webHidden/>
                   </w:rPr>
-                  <w:t>3</w:t>
+                  <w:t>1</w:t>
                 </w:r>
                 <w:r>
                   <w:rPr>
@@ -571,7 +585,7 @@
                   <w:lang w:eastAsia="es-ES"/>
                 </w:rPr>
               </w:pPr>
-              <w:hyperlink w:anchor="_Toc440102391" w:history="1">
+              <w:hyperlink w:anchor="_Toc440136014" w:history="1">
                 <w:r>
                   <w:rPr>
                     <w:rStyle w:val="Hipervnculo"/>
@@ -594,7 +608,7 @@
                   <w:rPr>
                     <w:webHidden/>
                   </w:rPr>
-                  <w:instrText xml:space="preserve"> PAGEREF _Toc440102391 \h </w:instrText>
+                  <w:instrText xml:space="preserve"> PAGEREF _Toc440136014 \h </w:instrText>
                 </w:r>
                 <w:r>
                   <w:rPr>
@@ -611,7 +625,7 @@
                   <w:rPr>
                     <w:webHidden/>
                   </w:rPr>
-                  <w:t>4</w:t>
+                  <w:t>1</w:t>
                 </w:r>
                 <w:r>
                   <w:rPr>
@@ -633,7 +647,7 @@
                   <w:lang w:eastAsia="es-ES"/>
                 </w:rPr>
               </w:pPr>
-              <w:hyperlink w:anchor="_Toc440102392" w:history="1">
+              <w:hyperlink w:anchor="_Toc440136015" w:history="1">
                 <w:r>
                   <w:rPr>
                     <w:rStyle w:val="Hipervnculo"/>
@@ -656,7 +670,7 @@
                   <w:rPr>
                     <w:webHidden/>
                   </w:rPr>
-                  <w:instrText xml:space="preserve"> PAGEREF _Toc440102392 \h </w:instrText>
+                  <w:instrText xml:space="preserve"> PAGEREF _Toc440136015 \h </w:instrText>
                 </w:r>
                 <w:r>
                   <w:rPr>
@@ -673,7 +687,7 @@
                   <w:rPr>
                     <w:webHidden/>
                   </w:rPr>
-                  <w:t>12</w:t>
+                  <w:t>1</w:t>
                 </w:r>
                 <w:r>
                   <w:rPr>
@@ -695,7 +709,7 @@
                   <w:lang w:eastAsia="es-ES"/>
                 </w:rPr>
               </w:pPr>
-              <w:hyperlink w:anchor="_Toc440102393" w:history="1">
+              <w:hyperlink w:anchor="_Toc440136016" w:history="1">
                 <w:r>
                   <w:rPr>
                     <w:rStyle w:val="Hipervnculo"/>
@@ -718,7 +732,7 @@
                   <w:rPr>
                     <w:webHidden/>
                   </w:rPr>
-                  <w:instrText xml:space="preserve"> PAGEREF _Toc440102393 \h </w:instrText>
+                  <w:instrText xml:space="preserve"> PAGEREF _Toc440136016 \h </w:instrText>
                 </w:r>
                 <w:r>
                   <w:rPr>
@@ -735,7 +749,7 @@
                   <w:rPr>
                     <w:webHidden/>
                   </w:rPr>
-                  <w:t>13</w:t>
+                  <w:t>1</w:t>
                 </w:r>
                 <w:r>
                   <w:rPr>
@@ -780,8 +794,8 @@
       <w:pPr>
         <w:pStyle w:val="Ttulo1"/>
       </w:pPr>
-      <w:bookmarkStart w:id="0" w:name="_Toc437361123"/>
-      <w:bookmarkStart w:id="1" w:name="_Toc440102388"/>
+      <w:bookmarkStart w:id="1" w:name="_Toc437361123"/>
+      <w:bookmarkStart w:id="2" w:name="_Toc440136011"/>
       <w:r>
         <w:rPr>
           <w:lang w:eastAsia="es-ES"/>
@@ -802,11 +816,11 @@
           </v:shape>
         </w:pict>
       </w:r>
-      <w:bookmarkEnd w:id="0"/>
+      <w:bookmarkEnd w:id="1"/>
       <w:r>
         <w:t>1. Versiones</w:t>
       </w:r>
-      <w:bookmarkEnd w:id="1"/>
+      <w:bookmarkEnd w:id="2"/>
     </w:p>
     <w:p/>
     <w:tbl>
@@ -814,7 +828,7 @@
         <w:tblStyle w:val="Tablaconcuadrcula"/>
         <w:tblpPr w:leftFromText="141" w:rightFromText="141" w:vertAnchor="text" w:horzAnchor="margin" w:tblpY="1022"/>
         <w:tblW w:w="0" w:type="auto"/>
-        <w:tblLook w:val="04A0"/>
+        <w:tblLook w:val="04A0" w:firstRow="1" w:lastRow="0" w:firstColumn="1" w:lastColumn="0" w:noHBand="0" w:noVBand="1"/>
       </w:tblPr>
       <w:tblGrid>
         <w:gridCol w:w="2103"/>
@@ -824,7 +838,7 @@
       </w:tblGrid>
       <w:tr>
         <w:trPr>
-          <w:cnfStyle w:val="100000000000"/>
+          <w:cnfStyle w:val="100000000000" w:firstRow="1" w:lastRow="0" w:firstColumn="0" w:lastColumn="0" w:oddVBand="0" w:evenVBand="0" w:oddHBand="0" w:evenHBand="0" w:firstRowFirstColumn="0" w:firstRowLastColumn="0" w:lastRowFirstColumn="0" w:lastRowLastColumn="0"/>
         </w:trPr>
         <w:tc>
           <w:tcPr>
@@ -930,6 +944,9 @@
             <w:r>
               <w:t>Creación del documento</w:t>
             </w:r>
+            <w:r>
+              <w:t>.</w:t>
+            </w:r>
           </w:p>
         </w:tc>
       </w:tr>
@@ -987,6 +1004,9 @@
             <w:r>
               <w:t>dicción análisis de riesgos</w:t>
             </w:r>
+            <w:r>
+              <w:t>.</w:t>
+            </w:r>
           </w:p>
         </w:tc>
       </w:tr>
@@ -1041,6 +1061,9 @@
             <w:r>
               <w:t>Adicción priorización de riesgos</w:t>
             </w:r>
+            <w:r>
+              <w:t>.</w:t>
+            </w:r>
           </w:p>
         </w:tc>
       </w:tr>
@@ -1053,6 +1076,9 @@
             <w:pPr>
               <w:jc w:val="center"/>
             </w:pPr>
+            <w:r>
+              <w:t>Javier Pellejero Ortega</w:t>
+            </w:r>
           </w:p>
         </w:tc>
         <w:tc>
@@ -1063,6 +1089,9 @@
             <w:pPr>
               <w:jc w:val="center"/>
             </w:pPr>
+            <w:r>
+              <w:t>9/01/2016</w:t>
+            </w:r>
           </w:p>
         </w:tc>
         <w:tc>
@@ -1073,6 +1102,9 @@
             <w:pPr>
               <w:jc w:val="center"/>
             </w:pPr>
+            <w:r>
+              <w:t>1.3</w:t>
+            </w:r>
           </w:p>
         </w:tc>
         <w:tc>
@@ -1083,6 +1115,9 @@
             <w:pPr>
               <w:jc w:val="center"/>
             </w:pPr>
+            <w:r>
+              <w:t>Adicción de planificación de riesgos.</w:t>
+            </w:r>
           </w:p>
         </w:tc>
       </w:tr>
@@ -1096,7 +1131,7 @@
       <w:pPr>
         <w:pStyle w:val="Ttulo1"/>
       </w:pPr>
-      <w:bookmarkStart w:id="2" w:name="_Toc440102389"/>
+      <w:bookmarkStart w:id="3" w:name="_Toc440136012"/>
       <w:r>
         <w:lastRenderedPageBreak/>
         <w:t xml:space="preserve">2. </w:t>
@@ -1104,7 +1139,7 @@
       <w:r>
         <w:t>Introducción</w:t>
       </w:r>
-      <w:bookmarkEnd w:id="2"/>
+      <w:bookmarkEnd w:id="3"/>
     </w:p>
     <w:p/>
     <w:p>
@@ -1131,7 +1166,7 @@
       <w:pPr>
         <w:pStyle w:val="Ttulo1"/>
       </w:pPr>
-      <w:bookmarkStart w:id="3" w:name="_Toc440102390"/>
+      <w:bookmarkStart w:id="4" w:name="_Toc440136013"/>
       <w:r>
         <w:lastRenderedPageBreak/>
         <w:t xml:space="preserve">3. </w:t>
@@ -1139,7 +1174,7 @@
       <w:r>
         <w:t>Listado de riesgos posibles</w:t>
       </w:r>
-      <w:bookmarkEnd w:id="3"/>
+      <w:bookmarkEnd w:id="4"/>
     </w:p>
     <w:p>
       <w:pPr>
@@ -1449,7 +1484,7 @@
       <w:pPr>
         <w:pStyle w:val="Ttulo1"/>
       </w:pPr>
-      <w:bookmarkStart w:id="4" w:name="_Toc440102391"/>
+      <w:bookmarkStart w:id="5" w:name="_Toc440136014"/>
       <w:r>
         <w:lastRenderedPageBreak/>
         <w:t xml:space="preserve">4. </w:t>
@@ -1457,7 +1492,7 @@
       <w:r>
         <w:t>Análisis de riesgos</w:t>
       </w:r>
-      <w:bookmarkEnd w:id="4"/>
+      <w:bookmarkEnd w:id="5"/>
     </w:p>
     <w:p/>
     <w:p>
@@ -1478,7 +1513,7 @@
       <w:tblPr>
         <w:tblStyle w:val="Tabladecuadrcula2-nfasis11"/>
         <w:tblW w:w="0" w:type="auto"/>
-        <w:tblLook w:val="04A0"/>
+        <w:tblLook w:val="04A0" w:firstRow="1" w:lastRow="0" w:firstColumn="1" w:lastColumn="0" w:noHBand="0" w:noVBand="1"/>
       </w:tblPr>
       <w:tblGrid>
         <w:gridCol w:w="2804"/>
@@ -1487,11 +1522,11 @@
       </w:tblGrid>
       <w:tr>
         <w:trPr>
-          <w:cnfStyle w:val="100000000000"/>
+          <w:cnfStyle w:val="100000000000" w:firstRow="1" w:lastRow="0" w:firstColumn="0" w:lastColumn="0" w:oddVBand="0" w:evenVBand="0" w:oddHBand="0" w:evenHBand="0" w:firstRowFirstColumn="0" w:firstRowLastColumn="0" w:lastRowFirstColumn="0" w:lastRowLastColumn="0"/>
         </w:trPr>
         <w:tc>
           <w:tcPr>
-            <w:cnfStyle w:val="001000000000"/>
+            <w:cnfStyle w:val="001000000000" w:firstRow="0" w:lastRow="0" w:firstColumn="1" w:lastColumn="0" w:oddVBand="0" w:evenVBand="0" w:oddHBand="0" w:evenHBand="0" w:firstRowFirstColumn="0" w:firstRowLastColumn="0" w:lastRowFirstColumn="0" w:lastRowLastColumn="0"/>
             <w:tcW w:w="2804" w:type="dxa"/>
           </w:tcPr>
           <w:p>
@@ -1510,7 +1545,7 @@
           <w:p>
             <w:pPr>
               <w:jc w:val="center"/>
-              <w:cnfStyle w:val="100000000000"/>
+              <w:cnfStyle w:val="100000000000" w:firstRow="1" w:lastRow="0" w:firstColumn="0" w:lastColumn="0" w:oddVBand="0" w:evenVBand="0" w:oddHBand="0" w:evenHBand="0" w:firstRowFirstColumn="0" w:firstRowLastColumn="0" w:lastRowFirstColumn="0" w:lastRowLastColumn="0"/>
             </w:pPr>
             <w:r>
               <w:t>Consecuencia</w:t>
@@ -1524,7 +1559,7 @@
           <w:p>
             <w:pPr>
               <w:jc w:val="center"/>
-              <w:cnfStyle w:val="100000000000"/>
+              <w:cnfStyle w:val="100000000000" w:firstRow="1" w:lastRow="0" w:firstColumn="0" w:lastColumn="0" w:oddVBand="0" w:evenVBand="0" w:oddHBand="0" w:evenHBand="0" w:firstRowFirstColumn="0" w:firstRowLastColumn="0" w:lastRowFirstColumn="0" w:lastRowLastColumn="0"/>
             </w:pPr>
             <w:r>
               <w:t>Riesgo</w:t>
@@ -1534,11 +1569,11 @@
       </w:tr>
       <w:tr>
         <w:trPr>
-          <w:cnfStyle w:val="000000100000"/>
+          <w:cnfStyle w:val="000000100000" w:firstRow="0" w:lastRow="0" w:firstColumn="0" w:lastColumn="0" w:oddVBand="0" w:evenVBand="0" w:oddHBand="1" w:evenHBand="0" w:firstRowFirstColumn="0" w:firstRowLastColumn="0" w:lastRowFirstColumn="0" w:lastRowLastColumn="0"/>
         </w:trPr>
         <w:tc>
           <w:tcPr>
-            <w:cnfStyle w:val="001000000000"/>
+            <w:cnfStyle w:val="001000000000" w:firstRow="0" w:lastRow="0" w:firstColumn="1" w:lastColumn="0" w:oddVBand="0" w:evenVBand="0" w:oddHBand="0" w:evenHBand="0" w:firstRowFirstColumn="0" w:firstRowLastColumn="0" w:lastRowFirstColumn="0" w:lastRowLastColumn="0"/>
             <w:tcW w:w="2804" w:type="dxa"/>
           </w:tcPr>
           <w:p>
@@ -1563,7 +1598,7 @@
           <w:p>
             <w:pPr>
               <w:jc w:val="center"/>
-              <w:cnfStyle w:val="000000100000"/>
+              <w:cnfStyle w:val="000000100000" w:firstRow="0" w:lastRow="0" w:firstColumn="0" w:lastColumn="0" w:oddVBand="0" w:evenVBand="0" w:oddHBand="1" w:evenHBand="0" w:firstRowFirstColumn="0" w:firstRowLastColumn="0" w:lastRowFirstColumn="0" w:lastRowLastColumn="0"/>
             </w:pPr>
             <w:r>
               <w:t>Catastrófico</w:t>
@@ -1582,7 +1617,7 @@
                 <w:tab w:val="right" w:pos="2589"/>
               </w:tabs>
               <w:jc w:val="left"/>
-              <w:cnfStyle w:val="000000100000"/>
+              <w:cnfStyle w:val="000000100000" w:firstRow="0" w:lastRow="0" w:firstColumn="0" w:lastColumn="0" w:oddVBand="0" w:evenVBand="0" w:oddHBand="1" w:evenHBand="0" w:firstRowFirstColumn="0" w:firstRowLastColumn="0" w:lastRowFirstColumn="0" w:lastRowLastColumn="0"/>
             </w:pPr>
             <w:r>
               <w:tab/>
@@ -1599,7 +1634,7 @@
       <w:tr>
         <w:tc>
           <w:tcPr>
-            <w:cnfStyle w:val="001000000000"/>
+            <w:cnfStyle w:val="001000000000" w:firstRow="0" w:lastRow="0" w:firstColumn="1" w:lastColumn="0" w:oddVBand="0" w:evenVBand="0" w:oddHBand="0" w:evenHBand="0" w:firstRowFirstColumn="0" w:firstRowLastColumn="0" w:lastRowFirstColumn="0" w:lastRowLastColumn="0"/>
             <w:tcW w:w="2804" w:type="dxa"/>
           </w:tcPr>
           <w:p>
@@ -1624,7 +1659,7 @@
           <w:p>
             <w:pPr>
               <w:jc w:val="center"/>
-              <w:cnfStyle w:val="000000000000"/>
+              <w:cnfStyle w:val="000000000000" w:firstRow="0" w:lastRow="0" w:firstColumn="0" w:lastColumn="0" w:oddVBand="0" w:evenVBand="0" w:oddHBand="0" w:evenHBand="0" w:firstRowFirstColumn="0" w:firstRowLastColumn="0" w:lastRowFirstColumn="0" w:lastRowLastColumn="0"/>
             </w:pPr>
             <w:r>
               <w:t>Crítico</w:t>
@@ -1639,7 +1674,7 @@
           <w:p>
             <w:pPr>
               <w:jc w:val="center"/>
-              <w:cnfStyle w:val="000000000000"/>
+              <w:cnfStyle w:val="000000000000" w:firstRow="0" w:lastRow="0" w:firstColumn="0" w:lastColumn="0" w:oddVBand="0" w:evenVBand="0" w:oddHBand="0" w:evenHBand="0" w:firstRowFirstColumn="0" w:firstRowLastColumn="0" w:lastRowFirstColumn="0" w:lastRowLastColumn="0"/>
             </w:pPr>
             <w:r>
               <w:t>Alto</w:t>
@@ -1649,11 +1684,11 @@
       </w:tr>
       <w:tr>
         <w:trPr>
-          <w:cnfStyle w:val="000000100000"/>
+          <w:cnfStyle w:val="000000100000" w:firstRow="0" w:lastRow="0" w:firstColumn="0" w:lastColumn="0" w:oddVBand="0" w:evenVBand="0" w:oddHBand="1" w:evenHBand="0" w:firstRowFirstColumn="0" w:firstRowLastColumn="0" w:lastRowFirstColumn="0" w:lastRowLastColumn="0"/>
         </w:trPr>
         <w:tc>
           <w:tcPr>
-            <w:cnfStyle w:val="001000000000"/>
+            <w:cnfStyle w:val="001000000000" w:firstRow="0" w:lastRow="0" w:firstColumn="1" w:lastColumn="0" w:oddVBand="0" w:evenVBand="0" w:oddHBand="0" w:evenHBand="0" w:firstRowFirstColumn="0" w:firstRowLastColumn="0" w:lastRowFirstColumn="0" w:lastRowLastColumn="0"/>
             <w:tcW w:w="2804" w:type="dxa"/>
           </w:tcPr>
           <w:p>
@@ -1678,7 +1713,7 @@
           <w:p>
             <w:pPr>
               <w:jc w:val="center"/>
-              <w:cnfStyle w:val="000000100000"/>
+              <w:cnfStyle w:val="000000100000" w:firstRow="0" w:lastRow="0" w:firstColumn="0" w:lastColumn="0" w:oddVBand="0" w:evenVBand="0" w:oddHBand="1" w:evenHBand="0" w:firstRowFirstColumn="0" w:firstRowLastColumn="0" w:lastRowFirstColumn="0" w:lastRowLastColumn="0"/>
             </w:pPr>
             <w:r>
               <w:t>Serio</w:t>
@@ -1693,7 +1728,7 @@
           <w:p>
             <w:pPr>
               <w:jc w:val="center"/>
-              <w:cnfStyle w:val="000000100000"/>
+              <w:cnfStyle w:val="000000100000" w:firstRow="0" w:lastRow="0" w:firstColumn="0" w:lastColumn="0" w:oddVBand="0" w:evenVBand="0" w:oddHBand="1" w:evenHBand="0" w:firstRowFirstColumn="0" w:firstRowLastColumn="0" w:lastRowFirstColumn="0" w:lastRowLastColumn="0"/>
             </w:pPr>
             <w:r>
               <w:t>Medio</w:t>
@@ -1704,7 +1739,7 @@
       <w:tr>
         <w:tc>
           <w:tcPr>
-            <w:cnfStyle w:val="001000000000"/>
+            <w:cnfStyle w:val="001000000000" w:firstRow="0" w:lastRow="0" w:firstColumn="1" w:lastColumn="0" w:oddVBand="0" w:evenVBand="0" w:oddHBand="0" w:evenHBand="0" w:firstRowFirstColumn="0" w:firstRowLastColumn="0" w:lastRowFirstColumn="0" w:lastRowLastColumn="0"/>
             <w:tcW w:w="2804" w:type="dxa"/>
           </w:tcPr>
           <w:p>
@@ -1729,7 +1764,7 @@
           <w:p>
             <w:pPr>
               <w:jc w:val="center"/>
-              <w:cnfStyle w:val="000000000000"/>
+              <w:cnfStyle w:val="000000000000" w:firstRow="0" w:lastRow="0" w:firstColumn="0" w:lastColumn="0" w:oddVBand="0" w:evenVBand="0" w:oddHBand="0" w:evenHBand="0" w:firstRowFirstColumn="0" w:firstRowLastColumn="0" w:lastRowFirstColumn="0" w:lastRowLastColumn="0"/>
             </w:pPr>
             <w:r>
               <w:t>Menor</w:t>
@@ -1744,7 +1779,7 @@
           <w:p>
             <w:pPr>
               <w:jc w:val="center"/>
-              <w:cnfStyle w:val="000000000000"/>
+              <w:cnfStyle w:val="000000000000" w:firstRow="0" w:lastRow="0" w:firstColumn="0" w:lastColumn="0" w:oddVBand="0" w:evenVBand="0" w:oddHBand="0" w:evenHBand="0" w:firstRowFirstColumn="0" w:firstRowLastColumn="0" w:lastRowFirstColumn="0" w:lastRowLastColumn="0"/>
             </w:pPr>
             <w:r>
               <w:t>Bajo</w:t>
@@ -1754,11 +1789,11 @@
       </w:tr>
       <w:tr>
         <w:trPr>
-          <w:cnfStyle w:val="000000100000"/>
+          <w:cnfStyle w:val="000000100000" w:firstRow="0" w:lastRow="0" w:firstColumn="0" w:lastColumn="0" w:oddVBand="0" w:evenVBand="0" w:oddHBand="1" w:evenHBand="0" w:firstRowFirstColumn="0" w:firstRowLastColumn="0" w:lastRowFirstColumn="0" w:lastRowLastColumn="0"/>
         </w:trPr>
         <w:tc>
           <w:tcPr>
-            <w:cnfStyle w:val="001000000000"/>
+            <w:cnfStyle w:val="001000000000" w:firstRow="0" w:lastRow="0" w:firstColumn="1" w:lastColumn="0" w:oddVBand="0" w:evenVBand="0" w:oddHBand="0" w:evenHBand="0" w:firstRowFirstColumn="0" w:firstRowLastColumn="0" w:lastRowFirstColumn="0" w:lastRowLastColumn="0"/>
             <w:tcW w:w="2804" w:type="dxa"/>
           </w:tcPr>
           <w:p>
@@ -1783,7 +1818,7 @@
           <w:p>
             <w:pPr>
               <w:jc w:val="center"/>
-              <w:cnfStyle w:val="000000100000"/>
+              <w:cnfStyle w:val="000000100000" w:firstRow="0" w:lastRow="0" w:firstColumn="0" w:lastColumn="0" w:oddVBand="0" w:evenVBand="0" w:oddHBand="1" w:evenHBand="0" w:firstRowFirstColumn="0" w:firstRowLastColumn="0" w:lastRowFirstColumn="0" w:lastRowLastColumn="0"/>
             </w:pPr>
             <w:r>
               <w:t>Insignificante</w:t>
@@ -1798,7 +1833,7 @@
           <w:p>
             <w:pPr>
               <w:jc w:val="center"/>
-              <w:cnfStyle w:val="000000100000"/>
+              <w:cnfStyle w:val="000000100000" w:firstRow="0" w:lastRow="0" w:firstColumn="0" w:lastColumn="0" w:oddVBand="0" w:evenVBand="0" w:oddHBand="1" w:evenHBand="0" w:firstRowFirstColumn="0" w:firstRowLastColumn="0" w:lastRowFirstColumn="0" w:lastRowLastColumn="0"/>
             </w:pPr>
             <w:r>
               <w:t>Tolerable</w:t>
@@ -1832,7 +1867,7 @@
       <w:tblPr>
         <w:tblStyle w:val="Tablaconcuadrcula"/>
         <w:tblW w:w="0" w:type="auto"/>
-        <w:tblLook w:val="04A0"/>
+        <w:tblLook w:val="04A0" w:firstRow="1" w:lastRow="0" w:firstColumn="1" w:lastColumn="0" w:noHBand="0" w:noVBand="1"/>
       </w:tblPr>
       <w:tblGrid>
         <w:gridCol w:w="1408"/>
@@ -1844,7 +1879,7 @@
       </w:tblGrid>
       <w:tr>
         <w:trPr>
-          <w:cnfStyle w:val="100000000000"/>
+          <w:cnfStyle w:val="100000000000" w:firstRow="1" w:lastRow="0" w:firstColumn="0" w:lastColumn="0" w:oddVBand="0" w:evenVBand="0" w:oddHBand="0" w:evenHBand="0" w:firstRowFirstColumn="0" w:firstRowLastColumn="0" w:lastRowFirstColumn="0" w:lastRowLastColumn="0"/>
           <w:trHeight w:val="535"/>
         </w:trPr>
         <w:tc>
@@ -2622,7 +2657,7 @@
       <w:tblPr>
         <w:tblStyle w:val="Tablaconcuadrcula"/>
         <w:tblW w:w="0" w:type="auto"/>
-        <w:tblLook w:val="04A0"/>
+        <w:tblLook w:val="04A0" w:firstRow="1" w:lastRow="0" w:firstColumn="1" w:lastColumn="0" w:noHBand="0" w:noVBand="1"/>
       </w:tblPr>
       <w:tblGrid>
         <w:gridCol w:w="2119"/>
@@ -2630,7 +2665,7 @@
       </w:tblGrid>
       <w:tr>
         <w:trPr>
-          <w:cnfStyle w:val="100000000000"/>
+          <w:cnfStyle w:val="100000000000" w:firstRow="1" w:lastRow="0" w:firstColumn="0" w:lastColumn="0" w:oddVBand="0" w:evenVBand="0" w:oddHBand="0" w:evenHBand="0" w:firstRowFirstColumn="0" w:firstRowLastColumn="0" w:lastRowFirstColumn="0" w:lastRowLastColumn="0"/>
         </w:trPr>
         <w:tc>
           <w:tcPr>
@@ -3019,7 +3054,7 @@
       <w:tblPr>
         <w:tblStyle w:val="Tablaconcuadrcula"/>
         <w:tblW w:w="0" w:type="auto"/>
-        <w:tblLook w:val="04A0"/>
+        <w:tblLook w:val="04A0" w:firstRow="1" w:lastRow="0" w:firstColumn="1" w:lastColumn="0" w:noHBand="0" w:noVBand="1"/>
       </w:tblPr>
       <w:tblGrid>
         <w:gridCol w:w="2119"/>
@@ -3027,7 +3062,7 @@
       </w:tblGrid>
       <w:tr>
         <w:trPr>
-          <w:cnfStyle w:val="100000000000"/>
+          <w:cnfStyle w:val="100000000000" w:firstRow="1" w:lastRow="0" w:firstColumn="0" w:lastColumn="0" w:oddVBand="0" w:evenVBand="0" w:oddHBand="0" w:evenHBand="0" w:firstRowFirstColumn="0" w:firstRowLastColumn="0" w:lastRowFirstColumn="0" w:lastRowLastColumn="0"/>
         </w:trPr>
         <w:tc>
           <w:tcPr>
@@ -3391,7 +3426,7 @@
       <w:tblPr>
         <w:tblStyle w:val="Tablaconcuadrcula"/>
         <w:tblW w:w="0" w:type="auto"/>
-        <w:tblLook w:val="04A0"/>
+        <w:tblLook w:val="04A0" w:firstRow="1" w:lastRow="0" w:firstColumn="1" w:lastColumn="0" w:noHBand="0" w:noVBand="1"/>
       </w:tblPr>
       <w:tblGrid>
         <w:gridCol w:w="2119"/>
@@ -3399,7 +3434,7 @@
       </w:tblGrid>
       <w:tr>
         <w:trPr>
-          <w:cnfStyle w:val="100000000000"/>
+          <w:cnfStyle w:val="100000000000" w:firstRow="1" w:lastRow="0" w:firstColumn="0" w:lastColumn="0" w:oddVBand="0" w:evenVBand="0" w:oddHBand="0" w:evenHBand="0" w:firstRowFirstColumn="0" w:firstRowLastColumn="0" w:lastRowFirstColumn="0" w:lastRowLastColumn="0"/>
         </w:trPr>
         <w:tc>
           <w:tcPr>
@@ -3780,7 +3815,7 @@
       <w:tblPr>
         <w:tblStyle w:val="Tablaconcuadrcula"/>
         <w:tblW w:w="0" w:type="auto"/>
-        <w:tblLook w:val="04A0"/>
+        <w:tblLook w:val="04A0" w:firstRow="1" w:lastRow="0" w:firstColumn="1" w:lastColumn="0" w:noHBand="0" w:noVBand="1"/>
       </w:tblPr>
       <w:tblGrid>
         <w:gridCol w:w="2119"/>
@@ -3788,7 +3823,7 @@
       </w:tblGrid>
       <w:tr>
         <w:trPr>
-          <w:cnfStyle w:val="100000000000"/>
+          <w:cnfStyle w:val="100000000000" w:firstRow="1" w:lastRow="0" w:firstColumn="0" w:lastColumn="0" w:oddVBand="0" w:evenVBand="0" w:oddHBand="0" w:evenHBand="0" w:firstRowFirstColumn="0" w:firstRowLastColumn="0" w:lastRowFirstColumn="0" w:lastRowLastColumn="0"/>
         </w:trPr>
         <w:tc>
           <w:tcPr>
@@ -4157,7 +4192,7 @@
       <w:tblPr>
         <w:tblStyle w:val="Tablaconcuadrcula"/>
         <w:tblW w:w="0" w:type="auto"/>
-        <w:tblLook w:val="04A0"/>
+        <w:tblLook w:val="04A0" w:firstRow="1" w:lastRow="0" w:firstColumn="1" w:lastColumn="0" w:noHBand="0" w:noVBand="1"/>
       </w:tblPr>
       <w:tblGrid>
         <w:gridCol w:w="2119"/>
@@ -4165,7 +4200,7 @@
       </w:tblGrid>
       <w:tr>
         <w:trPr>
-          <w:cnfStyle w:val="100000000000"/>
+          <w:cnfStyle w:val="100000000000" w:firstRow="1" w:lastRow="0" w:firstColumn="0" w:lastColumn="0" w:oddVBand="0" w:evenVBand="0" w:oddHBand="0" w:evenHBand="0" w:firstRowFirstColumn="0" w:firstRowLastColumn="0" w:lastRowFirstColumn="0" w:lastRowLastColumn="0"/>
         </w:trPr>
         <w:tc>
           <w:tcPr>
@@ -4528,7 +4563,7 @@
       <w:tblPr>
         <w:tblStyle w:val="Tablaconcuadrcula"/>
         <w:tblW w:w="0" w:type="auto"/>
-        <w:tblLook w:val="04A0"/>
+        <w:tblLook w:val="04A0" w:firstRow="1" w:lastRow="0" w:firstColumn="1" w:lastColumn="0" w:noHBand="0" w:noVBand="1"/>
       </w:tblPr>
       <w:tblGrid>
         <w:gridCol w:w="2119"/>
@@ -4536,7 +4571,7 @@
       </w:tblGrid>
       <w:tr>
         <w:trPr>
-          <w:cnfStyle w:val="100000000000"/>
+          <w:cnfStyle w:val="100000000000" w:firstRow="1" w:lastRow="0" w:firstColumn="0" w:lastColumn="0" w:oddVBand="0" w:evenVBand="0" w:oddHBand="0" w:evenHBand="0" w:firstRowFirstColumn="0" w:firstRowLastColumn="0" w:lastRowFirstColumn="0" w:lastRowLastColumn="0"/>
         </w:trPr>
         <w:tc>
           <w:tcPr>
@@ -4935,7 +4970,7 @@
       <w:tblPr>
         <w:tblStyle w:val="Tablaconcuadrcula"/>
         <w:tblW w:w="0" w:type="auto"/>
-        <w:tblLook w:val="04A0"/>
+        <w:tblLook w:val="04A0" w:firstRow="1" w:lastRow="0" w:firstColumn="1" w:lastColumn="0" w:noHBand="0" w:noVBand="1"/>
       </w:tblPr>
       <w:tblGrid>
         <w:gridCol w:w="2119"/>
@@ -4943,7 +4978,7 @@
       </w:tblGrid>
       <w:tr>
         <w:trPr>
-          <w:cnfStyle w:val="100000000000"/>
+          <w:cnfStyle w:val="100000000000" w:firstRow="1" w:lastRow="0" w:firstColumn="0" w:lastColumn="0" w:oddVBand="0" w:evenVBand="0" w:oddHBand="0" w:evenHBand="0" w:firstRowFirstColumn="0" w:firstRowLastColumn="0" w:lastRowFirstColumn="0" w:lastRowLastColumn="0"/>
         </w:trPr>
         <w:tc>
           <w:tcPr>
@@ -5640,7 +5675,7 @@
       <w:tblPr>
         <w:tblStyle w:val="Tablaconcuadrcula"/>
         <w:tblW w:w="0" w:type="auto"/>
-        <w:tblLook w:val="04A0"/>
+        <w:tblLook w:val="04A0" w:firstRow="1" w:lastRow="0" w:firstColumn="1" w:lastColumn="0" w:noHBand="0" w:noVBand="1"/>
       </w:tblPr>
       <w:tblGrid>
         <w:gridCol w:w="2119"/>
@@ -5648,7 +5683,7 @@
       </w:tblGrid>
       <w:tr>
         <w:trPr>
-          <w:cnfStyle w:val="100000000000"/>
+          <w:cnfStyle w:val="100000000000" w:firstRow="1" w:lastRow="0" w:firstColumn="0" w:lastColumn="0" w:oddVBand="0" w:evenVBand="0" w:oddHBand="0" w:evenHBand="0" w:firstRowFirstColumn="0" w:firstRowLastColumn="0" w:lastRowFirstColumn="0" w:lastRowLastColumn="0"/>
         </w:trPr>
         <w:tc>
           <w:tcPr>
@@ -6005,7 +6040,7 @@
       <w:tblPr>
         <w:tblStyle w:val="Tablaconcuadrcula"/>
         <w:tblW w:w="0" w:type="auto"/>
-        <w:tblLook w:val="04A0"/>
+        <w:tblLook w:val="04A0" w:firstRow="1" w:lastRow="0" w:firstColumn="1" w:lastColumn="0" w:noHBand="0" w:noVBand="1"/>
       </w:tblPr>
       <w:tblGrid>
         <w:gridCol w:w="2119"/>
@@ -6013,7 +6048,7 @@
       </w:tblGrid>
       <w:tr>
         <w:trPr>
-          <w:cnfStyle w:val="100000000000"/>
+          <w:cnfStyle w:val="100000000000" w:firstRow="1" w:lastRow="0" w:firstColumn="0" w:lastColumn="0" w:oddVBand="0" w:evenVBand="0" w:oddHBand="0" w:evenHBand="0" w:firstRowFirstColumn="0" w:firstRowLastColumn="0" w:lastRowFirstColumn="0" w:lastRowLastColumn="0"/>
         </w:trPr>
         <w:tc>
           <w:tcPr>
@@ -6369,7 +6404,7 @@
       <w:tblPr>
         <w:tblStyle w:val="Tablaconcuadrcula"/>
         <w:tblW w:w="0" w:type="auto"/>
-        <w:tblLook w:val="04A0"/>
+        <w:tblLook w:val="04A0" w:firstRow="1" w:lastRow="0" w:firstColumn="1" w:lastColumn="0" w:noHBand="0" w:noVBand="1"/>
       </w:tblPr>
       <w:tblGrid>
         <w:gridCol w:w="2119"/>
@@ -6377,7 +6412,7 @@
       </w:tblGrid>
       <w:tr>
         <w:trPr>
-          <w:cnfStyle w:val="100000000000"/>
+          <w:cnfStyle w:val="100000000000" w:firstRow="1" w:lastRow="0" w:firstColumn="0" w:lastColumn="0" w:oddVBand="0" w:evenVBand="0" w:oddHBand="0" w:evenHBand="0" w:firstRowFirstColumn="0" w:firstRowLastColumn="0" w:lastRowFirstColumn="0" w:lastRowLastColumn="0"/>
         </w:trPr>
         <w:tc>
           <w:tcPr>
@@ -6735,7 +6770,7 @@
       <w:tblPr>
         <w:tblStyle w:val="Tablaconcuadrcula"/>
         <w:tblW w:w="0" w:type="auto"/>
-        <w:tblLook w:val="04A0"/>
+        <w:tblLook w:val="04A0" w:firstRow="1" w:lastRow="0" w:firstColumn="1" w:lastColumn="0" w:noHBand="0" w:noVBand="1"/>
       </w:tblPr>
       <w:tblGrid>
         <w:gridCol w:w="2119"/>
@@ -6743,7 +6778,7 @@
       </w:tblGrid>
       <w:tr>
         <w:trPr>
-          <w:cnfStyle w:val="100000000000"/>
+          <w:cnfStyle w:val="100000000000" w:firstRow="1" w:lastRow="0" w:firstColumn="0" w:lastColumn="0" w:oddVBand="0" w:evenVBand="0" w:oddHBand="0" w:evenHBand="0" w:firstRowFirstColumn="0" w:firstRowLastColumn="0" w:lastRowFirstColumn="0" w:lastRowLastColumn="0"/>
         </w:trPr>
         <w:tc>
           <w:tcPr>
@@ -7121,7 +7156,7 @@
       <w:pPr>
         <w:pStyle w:val="Ttulo1"/>
       </w:pPr>
-      <w:bookmarkStart w:id="5" w:name="_Toc440102392"/>
+      <w:bookmarkStart w:id="6" w:name="_Toc440136015"/>
       <w:r>
         <w:lastRenderedPageBreak/>
         <w:t xml:space="preserve">5. </w:t>
@@ -7129,7 +7164,7 @@
       <w:r>
         <w:t>Priorización de riesgos</w:t>
       </w:r>
-      <w:bookmarkEnd w:id="5"/>
+      <w:bookmarkEnd w:id="6"/>
     </w:p>
     <w:p/>
     <w:p>
@@ -7315,12 +7350,12 @@
       <w:pPr>
         <w:pStyle w:val="Ttulo1"/>
       </w:pPr>
-      <w:bookmarkStart w:id="6" w:name="_Toc440102393"/>
+      <w:bookmarkStart w:id="7" w:name="_Toc440136016"/>
       <w:r>
         <w:lastRenderedPageBreak/>
         <w:t>6. Valoración final y planificación de riesgo</w:t>
       </w:r>
-      <w:bookmarkEnd w:id="6"/>
+      <w:bookmarkEnd w:id="7"/>
     </w:p>
     <w:p>
       <w:pPr>
@@ -7456,8 +7491,6 @@
       <w:r>
         <w:t xml:space="preserve"> es una consecuencia grave, aunque consideramos que no será de fácil aparición. Para su prevención debemos planificar encuentros regulares con nuestro cliente para la muestra de prototipos y así preveer disconformidades con el mismo.</w:t>
       </w:r>
-      <w:bookmarkStart w:id="7" w:name="_GoBack"/>
-      <w:bookmarkEnd w:id="7"/>
     </w:p>
     <w:p>
       <w:pPr>
@@ -7540,11 +7573,35 @@
         <w:t xml:space="preserve"> </w:t>
       </w:r>
       <w:r>
-        <w:t xml:space="preserve">impacto puede ser catastróico aunque se considere un riesgo de consecuencia grave, ya que es muy improbable que suceda. Por ello en el plan de riegos hay una solución preventiva que sería animar y motivar a aquellos </w:t>
+        <w:t xml:space="preserve">impacto puede ser </w:t>
+      </w:r>
+      <w:r>
+        <w:t>muy grave. La prevención de este problema es limitada a a</w:t>
+      </w:r>
+      <w:r>
+        <w:t>nimar y motivar a aquellos miembros del grupo que puedan tener tendencias de abandono</w:t>
+      </w:r>
+      <w:r>
+        <w:t xml:space="preserve"> de la asignatura. Pese a su posible gravedad, consideramos </w:t>
       </w:r>
       <w:r>
         <w:lastRenderedPageBreak/>
-        <w:t xml:space="preserve">miembros del grupo que puedan tener tendencias de abandono o una solución inmediata en el caso de que ocurra que consistiría en un nueva planificación y una reasignación de tareas. </w:t>
+        <w:t>que es muy improbable que ocurra por ello lo mejor sería</w:t>
+      </w:r>
+      <w:r>
+        <w:t xml:space="preserve"> una solución inmediata en el caso de que ocurr</w:t>
+      </w:r>
+      <w:r>
+        <w:t>iera</w:t>
+      </w:r>
+      <w:r>
+        <w:t xml:space="preserve"> consist</w:t>
+      </w:r>
+      <w:r>
+        <w:t>ente</w:t>
+      </w:r>
+      <w:r>
+        <w:t xml:space="preserve"> en un nueva planificación y una reasignación de tareas. </w:t>
       </w:r>
     </w:p>
     <w:p>
@@ -7565,9 +7622,6 @@
         </w:numPr>
       </w:pPr>
       <w:r>
-        <w:t xml:space="preserve"> </w:t>
-      </w:r>
-      <w:r>
         <w:t xml:space="preserve">Los </w:t>
       </w:r>
       <w:r>
@@ -7577,13 +7631,10 @@
         <w:t xml:space="preserve">problemas derivados de la inexperiencia del trabajo en grupo </w:t>
       </w:r>
       <w:r>
-        <w:t xml:space="preserve">es un riesgo medio con una apariencia probable pero no tiene una consecuencia grave para el proyecto, ya que la manera mas fácil de afrontarlo es jerarquizar el grupo de tal manera que aquellas personas </w:t>
-      </w:r>
-      <w:r>
-        <w:t xml:space="preserve">que no saben trabajar en grupo tengan a un supervisor que puedan ayudarles a aprender y guiarles durante el proyecto. </w:t>
-      </w:r>
-      <w:r>
-        <w:t xml:space="preserve"> </w:t>
+        <w:t xml:space="preserve">es un riesgo medio con una apariencia probable pero no tiene una consecuencia grave para el proyecto, </w:t>
+      </w:r>
+      <w:r>
+        <w:t>puesto que se entiende que uno de los objetivos de la asignatura es el de la mejora en el trabajo en grupo de un proyecto de software. Para prevenir problemas derivados de dicha inexperiencia, lo más adecuado es asignar tareas y jerarquizar el grupo de una manera justa de modo que todos aprendamos unos de otro y participemos en la toma de decisiones.</w:t>
       </w:r>
     </w:p>
     <w:p>
@@ -7619,7 +7670,16 @@
         <w:t xml:space="preserve">las consecuencias de este riesgo consistirían </w:t>
       </w:r>
       <w:r>
-        <w:t xml:space="preserve">en la pérdida de todos los documentos y archivos del proyecto, para ello la mejor solución preventiba es que todos los miembros del grupo tengas una copia de seguridad local además de la copia de la red para así evitar la pérdida de trabajo. </w:t>
+        <w:t>en la pérdida de todos los documentos y archivos del proyecto, para ello la mejor solución preventi</w:t>
+      </w:r>
+      <w:r>
+        <w:t>v</w:t>
+      </w:r>
+      <w:r>
+        <w:t>a es que todos los miembros del grupo tengas una copia de seguridad local además de la copia de la red para as</w:t>
+      </w:r>
+      <w:r>
+        <w:t>í evitar la pérdida de trabajo. Como esto se hace de manera constante es un riesgo que nos preocupa poco o nada.</w:t>
       </w:r>
     </w:p>
     <w:p>
@@ -7640,22 +7700,37 @@
         </w:numPr>
       </w:pPr>
       <w:r>
-        <w:t xml:space="preserve">El hecho de depender de las peticiones de un cliente se puede considesar un riegos como el de </w:t>
+        <w:t xml:space="preserve">El hecho de depender de las peticiones de un cliente </w:t>
+      </w:r>
+      <w:r>
+        <w:t>puede provocar</w:t>
+      </w:r>
+      <w:r>
+        <w:t xml:space="preserve"> </w:t>
       </w:r>
       <w:r>
         <w:rPr>
           <w:i/>
         </w:rPr>
-        <w:t>Cambio de requisitos por parte del cliente</w:t>
+        <w:t>Cambio</w:t>
       </w:r>
       <w:r>
         <w:rPr>
           <w:i/>
         </w:rPr>
-        <w:t xml:space="preserve"> </w:t>
-      </w:r>
-      <w:r>
-        <w:t xml:space="preserve">debido a esto se debe establecer una planificación y una contrucción del proyecto de tal manera que sea mas fácil agregar nuevos requisitos o cambiar algunos antiguos si es necesario. </w:t>
+        <w:t>s</w:t>
+      </w:r>
+      <w:r>
+        <w:rPr>
+          <w:i/>
+        </w:rPr>
+        <w:t xml:space="preserve"> de requisitos por parte del cliente</w:t>
+      </w:r>
+      <w:r>
+        <w:t>. Esto puede suponer un riesgo importante y por ello</w:t>
+      </w:r>
+      <w:r>
+        <w:t xml:space="preserve"> se debe establecer una planificación y una contrucción del proyecto de tal manera que sea mas fácil agregar nuevos requisitos o cambiar algunos antiguos si es necesario. </w:t>
       </w:r>
       <w:r>
         <w:t xml:space="preserve"> </w:t>
@@ -7723,6 +7798,51 @@
           <w:numId w:val="0"/>
         </w:numPr>
       </w:pPr>
+      <w:r>
+        <w:t xml:space="preserve">Como penúltimo riesgo tenemos </w:t>
+      </w:r>
+      <w:r>
+        <w:rPr>
+          <w:i/>
+        </w:rPr>
+        <w:t>la falta de formación del personal del grupo.</w:t>
+      </w:r>
+      <w:r>
+        <w:t xml:space="preserve"> Este hecho no es excesivamente preocupante, primero porque el trabajo, a priori, no es complejo en exceso; y segundo porque todos los integrantes del grupo tenemos un nivel básico</w:t>
+      </w:r>
+      <w:r>
+        <w:t xml:space="preserve"> adecuado en el uso de diversas herramientas necesarias para el desarrollo del proyecto. Podemos plantear una asignación de tareas de acuerdo a las capacidades de cada uno si fuere necesario, en caso de problemas de este tipo.</w:t>
+      </w:r>
+    </w:p>
+    <w:p>
+      <w:pPr>
+        <w:pStyle w:val="Listaconnmeros2"/>
+        <w:numPr>
+          <w:ilvl w:val="0"/>
+          <w:numId w:val="0"/>
+        </w:numPr>
+      </w:pPr>
+    </w:p>
+    <w:p>
+      <w:pPr>
+        <w:pStyle w:val="Listaconnmeros2"/>
+        <w:numPr>
+          <w:ilvl w:val="0"/>
+          <w:numId w:val="0"/>
+        </w:numPr>
+      </w:pPr>
+      <w:r>
+        <w:t xml:space="preserve">Por último mencionamos un riesgo nada importante que es </w:t>
+      </w:r>
+      <w:r>
+        <w:rPr>
+          <w:i/>
+        </w:rPr>
+        <w:t>la falta de herramientas de desarrollo</w:t>
+      </w:r>
+      <w:r>
+        <w:t>. No debe preocuparnos en absoluto este hecho, ya que la uniersidad suele facilitar más herramientas, incluso, de las necesarias, y en caso de no poder algún elemento de desarrollo, es muy viable encontrar otro alternativo muy accesible.</w:t>
+      </w:r>
       <w:r>
         <w:t xml:space="preserve"> </w:t>
       </w:r>
@@ -7740,8 +7860,8 @@
 </file>
 
 <file path=word/endnotes.xml><?xml version="1.0" encoding="utf-8"?>
-<w:endnotes xmlns:ve="http://schemas.openxmlformats.org/markup-compatibility/2006" xmlns:o="urn:schemas-microsoft-com:office:office" xmlns:r="http://schemas.openxmlformats.org/officeDocument/2006/relationships" xmlns:m="http://schemas.openxmlformats.org/officeDocument/2006/math" xmlns:v="urn:schemas-microsoft-com:vml" xmlns:wp="http://schemas.openxmlformats.org/drawingml/2006/wordprocessingDrawing" xmlns:w10="urn:schemas-microsoft-com:office:word" xmlns:w="http://schemas.openxmlformats.org/wordprocessingml/2006/main" xmlns:wne="http://schemas.microsoft.com/office/word/2006/wordml">
-  <w:endnote w:type="separator" w:id="0">
+<w:endnotes xmlns:wpc="http://schemas.microsoft.com/office/word/2010/wordprocessingCanvas" xmlns:mc="http://schemas.openxmlformats.org/markup-compatibility/2006" xmlns:o="urn:schemas-microsoft-com:office:office" xmlns:r="http://schemas.openxmlformats.org/officeDocument/2006/relationships" xmlns:m="http://schemas.openxmlformats.org/officeDocument/2006/math" xmlns:v="urn:schemas-microsoft-com:vml" xmlns:wp14="http://schemas.microsoft.com/office/word/2010/wordprocessingDrawing" xmlns:wp="http://schemas.openxmlformats.org/drawingml/2006/wordprocessingDrawing" xmlns:w10="urn:schemas-microsoft-com:office:word" xmlns:w="http://schemas.openxmlformats.org/wordprocessingml/2006/main" xmlns:w14="http://schemas.microsoft.com/office/word/2010/wordml" xmlns:w15="http://schemas.microsoft.com/office/word/2012/wordml" xmlns:wpg="http://schemas.microsoft.com/office/word/2010/wordprocessingGroup" xmlns:wpi="http://schemas.microsoft.com/office/word/2010/wordprocessingInk" xmlns:wne="http://schemas.microsoft.com/office/word/2006/wordml" xmlns:wps="http://schemas.microsoft.com/office/word/2010/wordprocessingShape" mc:Ignorable="w14 w15 wp14">
+  <w:endnote w:type="separator" w:id="-1">
     <w:p>
       <w:r>
         <w:separator/>
@@ -7750,7 +7870,7 @@
     <w:p/>
     <w:p/>
   </w:endnote>
-  <w:endnote w:type="continuationSeparator" w:id="1">
+  <w:endnote w:type="continuationSeparator" w:id="0">
     <w:p>
       <w:r>
         <w:continuationSeparator/>
@@ -7763,8 +7883,8 @@
 </file>
 
 <file path=word/footnotes.xml><?xml version="1.0" encoding="utf-8"?>
-<w:footnotes xmlns:ve="http://schemas.openxmlformats.org/markup-compatibility/2006" xmlns:o="urn:schemas-microsoft-com:office:office" xmlns:r="http://schemas.openxmlformats.org/officeDocument/2006/relationships" xmlns:m="http://schemas.openxmlformats.org/officeDocument/2006/math" xmlns:v="urn:schemas-microsoft-com:vml" xmlns:wp="http://schemas.openxmlformats.org/drawingml/2006/wordprocessingDrawing" xmlns:w10="urn:schemas-microsoft-com:office:word" xmlns:w="http://schemas.openxmlformats.org/wordprocessingml/2006/main" xmlns:wne="http://schemas.microsoft.com/office/word/2006/wordml">
-  <w:footnote w:type="separator" w:id="0">
+<w:footnotes xmlns:wpc="http://schemas.microsoft.com/office/word/2010/wordprocessingCanvas" xmlns:mc="http://schemas.openxmlformats.org/markup-compatibility/2006" xmlns:o="urn:schemas-microsoft-com:office:office" xmlns:r="http://schemas.openxmlformats.org/officeDocument/2006/relationships" xmlns:m="http://schemas.openxmlformats.org/officeDocument/2006/math" xmlns:v="urn:schemas-microsoft-com:vml" xmlns:wp14="http://schemas.microsoft.com/office/word/2010/wordprocessingDrawing" xmlns:wp="http://schemas.openxmlformats.org/drawingml/2006/wordprocessingDrawing" xmlns:w10="urn:schemas-microsoft-com:office:word" xmlns:w="http://schemas.openxmlformats.org/wordprocessingml/2006/main" xmlns:w14="http://schemas.microsoft.com/office/word/2010/wordml" xmlns:w15="http://schemas.microsoft.com/office/word/2012/wordml" xmlns:wpg="http://schemas.microsoft.com/office/word/2010/wordprocessingGroup" xmlns:wpi="http://schemas.microsoft.com/office/word/2010/wordprocessingInk" xmlns:wne="http://schemas.microsoft.com/office/word/2006/wordml" xmlns:wps="http://schemas.microsoft.com/office/word/2010/wordprocessingShape" mc:Ignorable="w14 w15 wp14">
+  <w:footnote w:type="separator" w:id="-1">
     <w:p>
       <w:r>
         <w:separator/>
@@ -7773,7 +7893,7 @@
     <w:p/>
     <w:p/>
   </w:footnote>
-  <w:footnote w:type="continuationSeparator" w:id="1">
+  <w:footnote w:type="continuationSeparator" w:id="0">
     <w:p>
       <w:r>
         <w:continuationSeparator/>
@@ -7786,7 +7906,7 @@
 </file>
 
 <file path=word/header1.xml><?xml version="1.0" encoding="utf-8"?>
-<w:hdr xmlns:ve="http://schemas.openxmlformats.org/markup-compatibility/2006" xmlns:o="urn:schemas-microsoft-com:office:office" xmlns:r="http://schemas.openxmlformats.org/officeDocument/2006/relationships" xmlns:m="http://schemas.openxmlformats.org/officeDocument/2006/math" xmlns:v="urn:schemas-microsoft-com:vml" xmlns:wp="http://schemas.openxmlformats.org/drawingml/2006/wordprocessingDrawing" xmlns:w10="urn:schemas-microsoft-com:office:word" xmlns:w="http://schemas.openxmlformats.org/wordprocessingml/2006/main" xmlns:wne="http://schemas.microsoft.com/office/word/2006/wordml">
+<w:hdr xmlns:wpc="http://schemas.microsoft.com/office/word/2010/wordprocessingCanvas" xmlns:mc="http://schemas.openxmlformats.org/markup-compatibility/2006" xmlns:o="urn:schemas-microsoft-com:office:office" xmlns:r="http://schemas.openxmlformats.org/officeDocument/2006/relationships" xmlns:m="http://schemas.openxmlformats.org/officeDocument/2006/math" xmlns:v="urn:schemas-microsoft-com:vml" xmlns:wp14="http://schemas.microsoft.com/office/word/2010/wordprocessingDrawing" xmlns:wp="http://schemas.openxmlformats.org/drawingml/2006/wordprocessingDrawing" xmlns:w10="urn:schemas-microsoft-com:office:word" xmlns:w="http://schemas.openxmlformats.org/wordprocessingml/2006/main" xmlns:w14="http://schemas.microsoft.com/office/word/2010/wordml" xmlns:w15="http://schemas.microsoft.com/office/word/2012/wordml" xmlns:wpg="http://schemas.microsoft.com/office/word/2010/wordprocessingGroup" xmlns:wpi="http://schemas.microsoft.com/office/word/2010/wordprocessingInk" xmlns:wne="http://schemas.microsoft.com/office/word/2006/wordml" xmlns:wps="http://schemas.microsoft.com/office/word/2010/wordprocessingShape" mc:Ignorable="w14 w15 wp14">
   <w:tbl>
     <w:tblPr>
       <w:tblW w:w="6410" w:type="pct"/>
@@ -7795,7 +7915,7 @@
         <w:left w:w="0" w:type="dxa"/>
         <w:right w:w="0" w:type="dxa"/>
       </w:tblCellMar>
-      <w:tblLook w:val="04A0"/>
+      <w:tblLook w:val="04A0" w:firstRow="1" w:lastRow="0" w:firstColumn="1" w:lastColumn="0" w:noHBand="0" w:noVBand="1"/>
     </w:tblPr>
     <w:tblGrid>
       <w:gridCol w:w="2088"/>
@@ -7890,7 +8010,7 @@
 </file>
 
 <file path=word/header2.xml><?xml version="1.0" encoding="utf-8"?>
-<w:hdr xmlns:ve="http://schemas.openxmlformats.org/markup-compatibility/2006" xmlns:o="urn:schemas-microsoft-com:office:office" xmlns:r="http://schemas.openxmlformats.org/officeDocument/2006/relationships" xmlns:m="http://schemas.openxmlformats.org/officeDocument/2006/math" xmlns:v="urn:schemas-microsoft-com:vml" xmlns:wp="http://schemas.openxmlformats.org/drawingml/2006/wordprocessingDrawing" xmlns:w10="urn:schemas-microsoft-com:office:word" xmlns:w="http://schemas.openxmlformats.org/wordprocessingml/2006/main" xmlns:wne="http://schemas.microsoft.com/office/word/2006/wordml">
+<w:hdr xmlns:wpc="http://schemas.microsoft.com/office/word/2010/wordprocessingCanvas" xmlns:mc="http://schemas.openxmlformats.org/markup-compatibility/2006" xmlns:o="urn:schemas-microsoft-com:office:office" xmlns:r="http://schemas.openxmlformats.org/officeDocument/2006/relationships" xmlns:m="http://schemas.openxmlformats.org/officeDocument/2006/math" xmlns:v="urn:schemas-microsoft-com:vml" xmlns:wp14="http://schemas.microsoft.com/office/word/2010/wordprocessingDrawing" xmlns:wp="http://schemas.openxmlformats.org/drawingml/2006/wordprocessingDrawing" xmlns:w10="urn:schemas-microsoft-com:office:word" xmlns:w="http://schemas.openxmlformats.org/wordprocessingml/2006/main" xmlns:w14="http://schemas.microsoft.com/office/word/2010/wordml" xmlns:w15="http://schemas.microsoft.com/office/word/2012/wordml" xmlns:wpg="http://schemas.microsoft.com/office/word/2010/wordprocessingGroup" xmlns:wpi="http://schemas.microsoft.com/office/word/2010/wordprocessingInk" xmlns:wne="http://schemas.microsoft.com/office/word/2006/wordml" xmlns:wps="http://schemas.microsoft.com/office/word/2010/wordprocessingShape" mc:Ignorable="w14 w15 wp14">
   <w:tbl>
     <w:tblPr>
       <w:tblW w:w="6410" w:type="pct"/>
@@ -7900,7 +8020,7 @@
         <w:left w:w="0" w:type="dxa"/>
         <w:right w:w="0" w:type="dxa"/>
       </w:tblCellMar>
-      <w:tblLook w:val="04A0"/>
+      <w:tblLook w:val="04A0" w:firstRow="1" w:lastRow="0" w:firstColumn="1" w:lastColumn="0" w:noHBand="0" w:noVBand="1"/>
     </w:tblPr>
     <w:tblGrid>
       <w:gridCol w:w="2088"/>
@@ -7924,11 +8044,21 @@
           <w:r>
             <w:t xml:space="preserve">Pág. </w:t>
           </w:r>
-          <w:fldSimple w:instr="Page \# 0#">
-            <w:r>
-              <w:t>14</w:t>
-            </w:r>
-          </w:fldSimple>
+          <w:r>
+            <w:fldChar w:fldCharType="begin"/>
+          </w:r>
+          <w:r>
+            <w:instrText>Page \# 0#</w:instrText>
+          </w:r>
+          <w:r>
+            <w:fldChar w:fldCharType="separate"/>
+          </w:r>
+          <w:r>
+            <w:t>01</w:t>
+          </w:r>
+          <w:r>
+            <w:fldChar w:fldCharType="end"/>
+          </w:r>
         </w:p>
       </w:tc>
       <w:tc>
@@ -8012,8 +8142,8 @@
 </file>
 
 <file path=word/numbering.xml><?xml version="1.0" encoding="utf-8"?>
-<w:numbering xmlns:ve="http://schemas.openxmlformats.org/markup-compatibility/2006" xmlns:o="urn:schemas-microsoft-com:office:office" xmlns:r="http://schemas.openxmlformats.org/officeDocument/2006/relationships" xmlns:m="http://schemas.openxmlformats.org/officeDocument/2006/math" xmlns:v="urn:schemas-microsoft-com:vml" xmlns:wp="http://schemas.openxmlformats.org/drawingml/2006/wordprocessingDrawing" xmlns:w10="urn:schemas-microsoft-com:office:word" xmlns:w="http://schemas.openxmlformats.org/wordprocessingml/2006/main" xmlns:wne="http://schemas.microsoft.com/office/word/2006/wordml">
-  <w:abstractNum w:abstractNumId="0">
+<w:numbering xmlns:wpc="http://schemas.microsoft.com/office/word/2010/wordprocessingCanvas" xmlns:mc="http://schemas.openxmlformats.org/markup-compatibility/2006" xmlns:o="urn:schemas-microsoft-com:office:office" xmlns:r="http://schemas.openxmlformats.org/officeDocument/2006/relationships" xmlns:m="http://schemas.openxmlformats.org/officeDocument/2006/math" xmlns:v="urn:schemas-microsoft-com:vml" xmlns:wp14="http://schemas.microsoft.com/office/word/2010/wordprocessingDrawing" xmlns:wp="http://schemas.openxmlformats.org/drawingml/2006/wordprocessingDrawing" xmlns:w10="urn:schemas-microsoft-com:office:word" xmlns:w="http://schemas.openxmlformats.org/wordprocessingml/2006/main" xmlns:w14="http://schemas.microsoft.com/office/word/2010/wordml" xmlns:w15="http://schemas.microsoft.com/office/word/2012/wordml" xmlns:wpg="http://schemas.microsoft.com/office/word/2010/wordprocessingGroup" xmlns:wpi="http://schemas.microsoft.com/office/word/2010/wordprocessingInk" xmlns:wne="http://schemas.microsoft.com/office/word/2006/wordml" xmlns:wps="http://schemas.microsoft.com/office/word/2010/wordprocessingShape" mc:Ignorable="w14 w15 wp14">
+  <w:abstractNum w:abstractNumId="0" w15:restartNumberingAfterBreak="0">
     <w:nsid w:val="FFFFFF89"/>
     <w:multiLevelType w:val="singleLevel"/>
     <w:tmpl w:val="60E6EB78"/>
@@ -8032,7 +8162,7 @@
       </w:rPr>
     </w:lvl>
   </w:abstractNum>
-  <w:abstractNum w:abstractNumId="1">
+  <w:abstractNum w:abstractNumId="1" w15:restartNumberingAfterBreak="0">
     <w:nsid w:val="12266B9A"/>
     <w:multiLevelType w:val="hybridMultilevel"/>
     <w:tmpl w:val="84CCFEE0"/>
@@ -8144,7 +8274,7 @@
       </w:rPr>
     </w:lvl>
   </w:abstractNum>
-  <w:abstractNum w:abstractNumId="2">
+  <w:abstractNum w:abstractNumId="2" w15:restartNumberingAfterBreak="0">
     <w:nsid w:val="1FEA11AF"/>
     <w:multiLevelType w:val="hybridMultilevel"/>
     <w:tmpl w:val="3BBCEED0"/>
@@ -8257,7 +8387,7 @@
       </w:rPr>
     </w:lvl>
   </w:abstractNum>
-  <w:abstractNum w:abstractNumId="3">
+  <w:abstractNum w:abstractNumId="3" w15:restartNumberingAfterBreak="0">
     <w:nsid w:val="22862DD6"/>
     <w:multiLevelType w:val="hybridMultilevel"/>
     <w:tmpl w:val="3B56D80A"/>
@@ -8369,7 +8499,7 @@
       </w:rPr>
     </w:lvl>
   </w:abstractNum>
-  <w:abstractNum w:abstractNumId="4">
+  <w:abstractNum w:abstractNumId="4" w15:restartNumberingAfterBreak="0">
     <w:nsid w:val="2BA46A65"/>
     <w:multiLevelType w:val="hybridMultilevel"/>
     <w:tmpl w:val="C9766444"/>
@@ -8482,7 +8612,7 @@
       </w:rPr>
     </w:lvl>
   </w:abstractNum>
-  <w:abstractNum w:abstractNumId="5">
+  <w:abstractNum w:abstractNumId="5" w15:restartNumberingAfterBreak="0">
     <w:nsid w:val="2F3671E4"/>
     <w:multiLevelType w:val="hybridMultilevel"/>
     <w:tmpl w:val="67B28A82"/>
@@ -8595,7 +8725,7 @@
       </w:rPr>
     </w:lvl>
   </w:abstractNum>
-  <w:abstractNum w:abstractNumId="6">
+  <w:abstractNum w:abstractNumId="6" w15:restartNumberingAfterBreak="0">
     <w:nsid w:val="32C624C3"/>
     <w:multiLevelType w:val="hybridMultilevel"/>
     <w:tmpl w:val="3112E5FE"/>
@@ -8708,7 +8838,7 @@
       </w:rPr>
     </w:lvl>
   </w:abstractNum>
-  <w:abstractNum w:abstractNumId="7">
+  <w:abstractNum w:abstractNumId="7" w15:restartNumberingAfterBreak="0">
     <w:nsid w:val="367F6A45"/>
     <w:multiLevelType w:val="multilevel"/>
     <w:tmpl w:val="0436C7FE"/>
@@ -8831,7 +8961,7 @@
       </w:rPr>
     </w:lvl>
   </w:abstractNum>
-  <w:abstractNum w:abstractNumId="8">
+  <w:abstractNum w:abstractNumId="8" w15:restartNumberingAfterBreak="0">
     <w:nsid w:val="39984E77"/>
     <w:multiLevelType w:val="hybridMultilevel"/>
     <w:tmpl w:val="EA88EAD4"/>
@@ -8944,7 +9074,7 @@
       </w:rPr>
     </w:lvl>
   </w:abstractNum>
-  <w:abstractNum w:abstractNumId="9">
+  <w:abstractNum w:abstractNumId="9" w15:restartNumberingAfterBreak="0">
     <w:nsid w:val="406B00AB"/>
     <w:multiLevelType w:val="hybridMultilevel"/>
     <w:tmpl w:val="37BCA62C"/>
@@ -9033,7 +9163,7 @@
       </w:pPr>
     </w:lvl>
   </w:abstractNum>
-  <w:abstractNum w:abstractNumId="10">
+  <w:abstractNum w:abstractNumId="10" w15:restartNumberingAfterBreak="0">
     <w:nsid w:val="49B56313"/>
     <w:multiLevelType w:val="hybridMultilevel"/>
     <w:tmpl w:val="27B221CE"/>
@@ -9145,7 +9275,7 @@
       </w:rPr>
     </w:lvl>
   </w:abstractNum>
-  <w:abstractNum w:abstractNumId="11">
+  <w:abstractNum w:abstractNumId="11" w15:restartNumberingAfterBreak="0">
     <w:nsid w:val="49B61C96"/>
     <w:multiLevelType w:val="hybridMultilevel"/>
     <w:tmpl w:val="BD060606"/>
@@ -9257,7 +9387,7 @@
       </w:rPr>
     </w:lvl>
   </w:abstractNum>
-  <w:abstractNum w:abstractNumId="12">
+  <w:abstractNum w:abstractNumId="12" w15:restartNumberingAfterBreak="0">
     <w:nsid w:val="4F774F41"/>
     <w:multiLevelType w:val="hybridMultilevel"/>
     <w:tmpl w:val="6F58F0F6"/>
@@ -9370,7 +9500,7 @@
       </w:rPr>
     </w:lvl>
   </w:abstractNum>
-  <w:abstractNum w:abstractNumId="13">
+  <w:abstractNum w:abstractNumId="13" w15:restartNumberingAfterBreak="0">
     <w:nsid w:val="503B1B11"/>
     <w:multiLevelType w:val="hybridMultilevel"/>
     <w:tmpl w:val="8AE042BC"/>
@@ -9462,7 +9592,7 @@
       </w:pPr>
     </w:lvl>
   </w:abstractNum>
-  <w:abstractNum w:abstractNumId="14">
+  <w:abstractNum w:abstractNumId="14" w15:restartNumberingAfterBreak="0">
     <w:nsid w:val="50B14D10"/>
     <w:multiLevelType w:val="hybridMultilevel"/>
     <w:tmpl w:val="43FA44E2"/>
@@ -9575,7 +9705,7 @@
       </w:rPr>
     </w:lvl>
   </w:abstractNum>
-  <w:abstractNum w:abstractNumId="15">
+  <w:abstractNum w:abstractNumId="15" w15:restartNumberingAfterBreak="0">
     <w:nsid w:val="51196F0D"/>
     <w:multiLevelType w:val="hybridMultilevel"/>
     <w:tmpl w:val="36F019FE"/>
@@ -9688,7 +9818,7 @@
       </w:rPr>
     </w:lvl>
   </w:abstractNum>
-  <w:abstractNum w:abstractNumId="16">
+  <w:abstractNum w:abstractNumId="16" w15:restartNumberingAfterBreak="0">
     <w:nsid w:val="546602B6"/>
     <w:multiLevelType w:val="hybridMultilevel"/>
     <w:tmpl w:val="6D5E0B48"/>
@@ -9801,7 +9931,7 @@
       </w:rPr>
     </w:lvl>
   </w:abstractNum>
-  <w:abstractNum w:abstractNumId="17">
+  <w:abstractNum w:abstractNumId="17" w15:restartNumberingAfterBreak="0">
     <w:nsid w:val="79394E2B"/>
     <w:multiLevelType w:val="multilevel"/>
     <w:tmpl w:val="22FA14EC"/>
@@ -9950,7 +10080,7 @@
       </w:rPr>
     </w:lvl>
   </w:abstractNum>
-  <w:abstractNum w:abstractNumId="18">
+  <w:abstractNum w:abstractNumId="18" w15:restartNumberingAfterBreak="0">
     <w:nsid w:val="7B181EBB"/>
     <w:multiLevelType w:val="hybridMultilevel"/>
     <w:tmpl w:val="982E8142"/>
@@ -10354,7 +10484,7 @@
 </file>
 
 <file path=word/styles.xml><?xml version="1.0" encoding="utf-8"?>
-<w:styles xmlns:r="http://schemas.openxmlformats.org/officeDocument/2006/relationships" xmlns:w="http://schemas.openxmlformats.org/wordprocessingml/2006/main">
+<w:styles xmlns:mc="http://schemas.openxmlformats.org/markup-compatibility/2006" xmlns:r="http://schemas.openxmlformats.org/officeDocument/2006/relationships" xmlns:w="http://schemas.openxmlformats.org/wordprocessingml/2006/main" xmlns:w14="http://schemas.microsoft.com/office/word/2010/wordml" xmlns:w15="http://schemas.microsoft.com/office/word/2012/wordml" mc:Ignorable="w14 w15">
   <w:docDefaults>
     <w:rPrDefault>
       <w:rPr>
@@ -10369,155 +10499,378 @@
       </w:pPr>
     </w:pPrDefault>
   </w:docDefaults>
-  <w:latentStyles w:defLockedState="0" w:defUIPriority="99" w:defSemiHidden="1" w:defUnhideWhenUsed="1" w:defQFormat="0" w:count="267">
-    <w:lsdException w:name="Normal" w:semiHidden="0" w:uiPriority="0" w:unhideWhenUsed="0" w:qFormat="1"/>
-    <w:lsdException w:name="heading 1" w:semiHidden="0" w:uiPriority="9" w:unhideWhenUsed="0" w:qFormat="1"/>
-    <w:lsdException w:name="heading 2" w:uiPriority="9" w:qFormat="1"/>
-    <w:lsdException w:name="heading 3" w:uiPriority="1" w:qFormat="1"/>
-    <w:lsdException w:name="heading 4" w:uiPriority="9" w:qFormat="1"/>
-    <w:lsdException w:name="heading 5" w:uiPriority="9" w:qFormat="1"/>
-    <w:lsdException w:name="heading 6" w:uiPriority="9" w:qFormat="1"/>
-    <w:lsdException w:name="heading 7" w:uiPriority="9" w:qFormat="1"/>
-    <w:lsdException w:name="heading 8" w:uiPriority="9" w:qFormat="1"/>
-    <w:lsdException w:name="heading 9" w:uiPriority="9" w:qFormat="1"/>
-    <w:lsdException w:name="toc 1" w:uiPriority="39" w:qFormat="1"/>
-    <w:lsdException w:name="toc 2" w:uiPriority="39" w:qFormat="1"/>
-    <w:lsdException w:name="toc 3" w:uiPriority="39" w:qFormat="1"/>
-    <w:lsdException w:name="toc 4" w:uiPriority="39"/>
-    <w:lsdException w:name="toc 5" w:uiPriority="39"/>
-    <w:lsdException w:name="toc 6" w:uiPriority="39"/>
-    <w:lsdException w:name="toc 7" w:uiPriority="39"/>
-    <w:lsdException w:name="toc 8" w:uiPriority="39"/>
-    <w:lsdException w:name="toc 9" w:uiPriority="39"/>
-    <w:lsdException w:name="header" w:qFormat="1"/>
-    <w:lsdException w:name="footer" w:qFormat="1"/>
-    <w:lsdException w:name="caption" w:uiPriority="35" w:qFormat="1"/>
-    <w:lsdException w:name="List Bullet" w:qFormat="1"/>
-    <w:lsdException w:name="List Number" w:uiPriority="1" w:qFormat="1"/>
-    <w:lsdException w:name="List Number 2" w:uiPriority="1" w:qFormat="1"/>
-    <w:lsdException w:name="List Number 3" w:uiPriority="18"/>
-    <w:lsdException w:name="List Number 4" w:uiPriority="18"/>
-    <w:lsdException w:name="List Number 5" w:uiPriority="18"/>
-    <w:lsdException w:name="Title" w:semiHidden="0" w:uiPriority="2" w:unhideWhenUsed="0" w:qFormat="1"/>
-    <w:lsdException w:name="Closing" w:qFormat="1"/>
-    <w:lsdException w:name="Signature" w:uiPriority="9" w:qFormat="1"/>
-    <w:lsdException w:name="Default Paragraph Font" w:uiPriority="1"/>
-    <w:lsdException w:name="Subtitle" w:uiPriority="3" w:qFormat="1"/>
-    <w:lsdException w:name="Date" w:qFormat="1"/>
-    <w:lsdException w:name="Strong" w:semiHidden="0" w:uiPriority="10" w:unhideWhenUsed="0" w:qFormat="1"/>
-    <w:lsdException w:name="Emphasis" w:semiHidden="0" w:uiPriority="20" w:unhideWhenUsed="0" w:qFormat="1"/>
-    <w:lsdException w:name="Table Grid" w:semiHidden="0" w:uiPriority="59" w:unhideWhenUsed="0"/>
-    <w:lsdException w:name="Placeholder Text" w:unhideWhenUsed="0"/>
-    <w:lsdException w:name="No Spacing" w:uiPriority="1" w:qFormat="1"/>
-    <w:lsdException w:name="Light Shading" w:semiHidden="0" w:uiPriority="60" w:unhideWhenUsed="0"/>
-    <w:lsdException w:name="Light List" w:semiHidden="0" w:uiPriority="61" w:unhideWhenUsed="0"/>
-    <w:lsdException w:name="Light Grid" w:semiHidden="0" w:uiPriority="62" w:unhideWhenUsed="0"/>
-    <w:lsdException w:name="Medium Shading 1" w:semiHidden="0" w:uiPriority="63" w:unhideWhenUsed="0"/>
-    <w:lsdException w:name="Medium Shading 2" w:semiHidden="0" w:uiPriority="64" w:unhideWhenUsed="0"/>
-    <w:lsdException w:name="Medium List 1" w:semiHidden="0" w:uiPriority="65" w:unhideWhenUsed="0"/>
-    <w:lsdException w:name="Medium List 2" w:semiHidden="0" w:uiPriority="66" w:unhideWhenUsed="0"/>
-    <w:lsdException w:name="Medium Grid 1" w:semiHidden="0" w:uiPriority="67" w:unhideWhenUsed="0"/>
-    <w:lsdException w:name="Medium Grid 2" w:semiHidden="0" w:uiPriority="68" w:unhideWhenUsed="0"/>
-    <w:lsdException w:name="Medium Grid 3" w:semiHidden="0" w:uiPriority="69" w:unhideWhenUsed="0"/>
-    <w:lsdException w:name="Dark List" w:semiHidden="0" w:uiPriority="70" w:unhideWhenUsed="0"/>
-    <w:lsdException w:name="Colorful Shading" w:semiHidden="0" w:uiPriority="71" w:unhideWhenUsed="0"/>
-    <w:lsdException w:name="Colorful List" w:semiHidden="0" w:uiPriority="72" w:unhideWhenUsed="0"/>
-    <w:lsdException w:name="Colorful Grid" w:semiHidden="0" w:uiPriority="73" w:unhideWhenUsed="0"/>
-    <w:lsdException w:name="Light Shading Accent 1" w:semiHidden="0" w:uiPriority="60" w:unhideWhenUsed="0"/>
-    <w:lsdException w:name="Light List Accent 1" w:semiHidden="0" w:uiPriority="61" w:unhideWhenUsed="0"/>
-    <w:lsdException w:name="Light Grid Accent 1" w:semiHidden="0" w:uiPriority="62" w:unhideWhenUsed="0"/>
-    <w:lsdException w:name="Medium Shading 1 Accent 1" w:semiHidden="0" w:uiPriority="63" w:unhideWhenUsed="0"/>
-    <w:lsdException w:name="Medium Shading 2 Accent 1" w:semiHidden="0" w:uiPriority="64" w:unhideWhenUsed="0"/>
-    <w:lsdException w:name="Medium List 1 Accent 1" w:semiHidden="0" w:uiPriority="65" w:unhideWhenUsed="0"/>
-    <w:lsdException w:name="Revision" w:unhideWhenUsed="0"/>
-    <w:lsdException w:name="List Paragraph" w:semiHidden="0" w:uiPriority="34" w:unhideWhenUsed="0" w:qFormat="1"/>
-    <w:lsdException w:name="Quote" w:semiHidden="0" w:uiPriority="1" w:unhideWhenUsed="0" w:qFormat="1"/>
-    <w:lsdException w:name="Intense Quote" w:semiHidden="0" w:uiPriority="30" w:unhideWhenUsed="0" w:qFormat="1"/>
-    <w:lsdException w:name="Medium List 2 Accent 1" w:semiHidden="0" w:uiPriority="66" w:unhideWhenUsed="0"/>
-    <w:lsdException w:name="Medium Grid 1 Accent 1" w:semiHidden="0" w:uiPriority="67" w:unhideWhenUsed="0"/>
-    <w:lsdException w:name="Medium Grid 2 Accent 1" w:semiHidden="0" w:uiPriority="68" w:unhideWhenUsed="0"/>
-    <w:lsdException w:name="Medium Grid 3 Accent 1" w:semiHidden="0" w:uiPriority="69" w:unhideWhenUsed="0"/>
-    <w:lsdException w:name="Dark List Accent 1" w:semiHidden="0" w:uiPriority="70" w:unhideWhenUsed="0"/>
-    <w:lsdException w:name="Colorful Shading Accent 1" w:semiHidden="0" w:uiPriority="71" w:unhideWhenUsed="0"/>
-    <w:lsdException w:name="Colorful List Accent 1" w:semiHidden="0" w:uiPriority="72" w:unhideWhenUsed="0"/>
-    <w:lsdException w:name="Colorful Grid Accent 1" w:semiHidden="0" w:uiPriority="73" w:unhideWhenUsed="0"/>
-    <w:lsdException w:name="Light Shading Accent 2" w:semiHidden="0" w:uiPriority="60" w:unhideWhenUsed="0"/>
-    <w:lsdException w:name="Light List Accent 2" w:semiHidden="0" w:uiPriority="61" w:unhideWhenUsed="0"/>
-    <w:lsdException w:name="Light Grid Accent 2" w:semiHidden="0" w:uiPriority="62" w:unhideWhenUsed="0"/>
-    <w:lsdException w:name="Medium Shading 1 Accent 2" w:semiHidden="0" w:uiPriority="63" w:unhideWhenUsed="0"/>
-    <w:lsdException w:name="Medium Shading 2 Accent 2" w:semiHidden="0" w:uiPriority="64" w:unhideWhenUsed="0"/>
-    <w:lsdException w:name="Medium List 1 Accent 2" w:semiHidden="0" w:uiPriority="65" w:unhideWhenUsed="0"/>
-    <w:lsdException w:name="Medium List 2 Accent 2" w:semiHidden="0" w:uiPriority="66" w:unhideWhenUsed="0"/>
-    <w:lsdException w:name="Medium Grid 1 Accent 2" w:semiHidden="0" w:uiPriority="67" w:unhideWhenUsed="0"/>
-    <w:lsdException w:name="Medium Grid 2 Accent 2" w:semiHidden="0" w:uiPriority="68" w:unhideWhenUsed="0"/>
-    <w:lsdException w:name="Medium Grid 3 Accent 2" w:semiHidden="0" w:uiPriority="69" w:unhideWhenUsed="0"/>
-    <w:lsdException w:name="Dark List Accent 2" w:semiHidden="0" w:uiPriority="70" w:unhideWhenUsed="0"/>
-    <w:lsdException w:name="Colorful Shading Accent 2" w:semiHidden="0" w:uiPriority="71" w:unhideWhenUsed="0"/>
-    <w:lsdException w:name="Colorful List Accent 2" w:semiHidden="0" w:uiPriority="72" w:unhideWhenUsed="0"/>
-    <w:lsdException w:name="Colorful Grid Accent 2" w:semiHidden="0" w:uiPriority="73" w:unhideWhenUsed="0"/>
-    <w:lsdException w:name="Light Shading Accent 3" w:semiHidden="0" w:uiPriority="60" w:unhideWhenUsed="0"/>
-    <w:lsdException w:name="Light List Accent 3" w:semiHidden="0" w:uiPriority="61" w:unhideWhenUsed="0"/>
-    <w:lsdException w:name="Light Grid Accent 3" w:semiHidden="0" w:uiPriority="62" w:unhideWhenUsed="0"/>
-    <w:lsdException w:name="Medium Shading 1 Accent 3" w:semiHidden="0" w:uiPriority="63" w:unhideWhenUsed="0"/>
-    <w:lsdException w:name="Medium Shading 2 Accent 3" w:semiHidden="0" w:uiPriority="64" w:unhideWhenUsed="0"/>
-    <w:lsdException w:name="Medium List 1 Accent 3" w:semiHidden="0" w:uiPriority="65" w:unhideWhenUsed="0"/>
-    <w:lsdException w:name="Medium List 2 Accent 3" w:semiHidden="0" w:uiPriority="66" w:unhideWhenUsed="0"/>
-    <w:lsdException w:name="Medium Grid 1 Accent 3" w:semiHidden="0" w:uiPriority="67" w:unhideWhenUsed="0"/>
-    <w:lsdException w:name="Medium Grid 2 Accent 3" w:semiHidden="0" w:uiPriority="68" w:unhideWhenUsed="0"/>
-    <w:lsdException w:name="Medium Grid 3 Accent 3" w:semiHidden="0" w:uiPriority="69" w:unhideWhenUsed="0"/>
-    <w:lsdException w:name="Dark List Accent 3" w:semiHidden="0" w:uiPriority="70" w:unhideWhenUsed="0"/>
-    <w:lsdException w:name="Colorful Shading Accent 3" w:semiHidden="0" w:uiPriority="71" w:unhideWhenUsed="0"/>
-    <w:lsdException w:name="Colorful List Accent 3" w:semiHidden="0" w:uiPriority="72" w:unhideWhenUsed="0"/>
-    <w:lsdException w:name="Colorful Grid Accent 3" w:semiHidden="0" w:uiPriority="73" w:unhideWhenUsed="0"/>
-    <w:lsdException w:name="Light Shading Accent 4" w:semiHidden="0" w:uiPriority="60" w:unhideWhenUsed="0"/>
-    <w:lsdException w:name="Light List Accent 4" w:semiHidden="0" w:uiPriority="61" w:unhideWhenUsed="0"/>
-    <w:lsdException w:name="Light Grid Accent 4" w:semiHidden="0" w:uiPriority="62" w:unhideWhenUsed="0"/>
-    <w:lsdException w:name="Medium Shading 1 Accent 4" w:semiHidden="0" w:uiPriority="63" w:unhideWhenUsed="0"/>
-    <w:lsdException w:name="Medium Shading 2 Accent 4" w:semiHidden="0" w:uiPriority="64" w:unhideWhenUsed="0"/>
-    <w:lsdException w:name="Medium List 1 Accent 4" w:semiHidden="0" w:uiPriority="65" w:unhideWhenUsed="0"/>
-    <w:lsdException w:name="Medium List 2 Accent 4" w:semiHidden="0" w:uiPriority="66" w:unhideWhenUsed="0"/>
-    <w:lsdException w:name="Medium Grid 1 Accent 4" w:semiHidden="0" w:uiPriority="67" w:unhideWhenUsed="0"/>
-    <w:lsdException w:name="Medium Grid 2 Accent 4" w:semiHidden="0" w:uiPriority="68" w:unhideWhenUsed="0"/>
-    <w:lsdException w:name="Medium Grid 3 Accent 4" w:semiHidden="0" w:uiPriority="69" w:unhideWhenUsed="0"/>
-    <w:lsdException w:name="Dark List Accent 4" w:semiHidden="0" w:uiPriority="70" w:unhideWhenUsed="0"/>
-    <w:lsdException w:name="Colorful Shading Accent 4" w:semiHidden="0" w:uiPriority="71" w:unhideWhenUsed="0"/>
-    <w:lsdException w:name="Colorful List Accent 4" w:semiHidden="0" w:uiPriority="72" w:unhideWhenUsed="0"/>
-    <w:lsdException w:name="Colorful Grid Accent 4" w:semiHidden="0" w:uiPriority="73" w:unhideWhenUsed="0"/>
-    <w:lsdException w:name="Light Shading Accent 5" w:semiHidden="0" w:uiPriority="60" w:unhideWhenUsed="0"/>
-    <w:lsdException w:name="Light List Accent 5" w:semiHidden="0" w:uiPriority="61" w:unhideWhenUsed="0"/>
-    <w:lsdException w:name="Light Grid Accent 5" w:semiHidden="0" w:uiPriority="62" w:unhideWhenUsed="0"/>
-    <w:lsdException w:name="Medium Shading 1 Accent 5" w:semiHidden="0" w:uiPriority="63" w:unhideWhenUsed="0"/>
-    <w:lsdException w:name="Medium Shading 2 Accent 5" w:semiHidden="0" w:uiPriority="64" w:unhideWhenUsed="0"/>
-    <w:lsdException w:name="Medium List 1 Accent 5" w:semiHidden="0" w:uiPriority="65" w:unhideWhenUsed="0"/>
-    <w:lsdException w:name="Medium List 2 Accent 5" w:semiHidden="0" w:uiPriority="66" w:unhideWhenUsed="0"/>
-    <w:lsdException w:name="Medium Grid 1 Accent 5" w:semiHidden="0" w:uiPriority="67" w:unhideWhenUsed="0"/>
-    <w:lsdException w:name="Medium Grid 2 Accent 5" w:semiHidden="0" w:uiPriority="68" w:unhideWhenUsed="0"/>
-    <w:lsdException w:name="Medium Grid 3 Accent 5" w:semiHidden="0" w:uiPriority="69" w:unhideWhenUsed="0"/>
-    <w:lsdException w:name="Dark List Accent 5" w:semiHidden="0" w:uiPriority="70" w:unhideWhenUsed="0"/>
-    <w:lsdException w:name="Colorful Shading Accent 5" w:semiHidden="0" w:uiPriority="71" w:unhideWhenUsed="0"/>
-    <w:lsdException w:name="Colorful List Accent 5" w:semiHidden="0" w:uiPriority="72" w:unhideWhenUsed="0"/>
-    <w:lsdException w:name="Colorful Grid Accent 5" w:semiHidden="0" w:uiPriority="73" w:unhideWhenUsed="0"/>
-    <w:lsdException w:name="Light Shading Accent 6" w:semiHidden="0" w:uiPriority="60" w:unhideWhenUsed="0"/>
-    <w:lsdException w:name="Light List Accent 6" w:semiHidden="0" w:uiPriority="61" w:unhideWhenUsed="0"/>
-    <w:lsdException w:name="Light Grid Accent 6" w:semiHidden="0" w:uiPriority="62" w:unhideWhenUsed="0"/>
-    <w:lsdException w:name="Medium Shading 1 Accent 6" w:semiHidden="0" w:uiPriority="63" w:unhideWhenUsed="0"/>
-    <w:lsdException w:name="Medium Shading 2 Accent 6" w:semiHidden="0" w:uiPriority="64" w:unhideWhenUsed="0"/>
-    <w:lsdException w:name="Medium List 1 Accent 6" w:semiHidden="0" w:uiPriority="65" w:unhideWhenUsed="0"/>
-    <w:lsdException w:name="Medium List 2 Accent 6" w:semiHidden="0" w:uiPriority="66" w:unhideWhenUsed="0"/>
-    <w:lsdException w:name="Medium Grid 1 Accent 6" w:semiHidden="0" w:uiPriority="67" w:unhideWhenUsed="0"/>
-    <w:lsdException w:name="Medium Grid 2 Accent 6" w:semiHidden="0" w:uiPriority="68" w:unhideWhenUsed="0"/>
-    <w:lsdException w:name="Medium Grid 3 Accent 6" w:semiHidden="0" w:uiPriority="69" w:unhideWhenUsed="0"/>
-    <w:lsdException w:name="Dark List Accent 6" w:semiHidden="0" w:uiPriority="70" w:unhideWhenUsed="0"/>
-    <w:lsdException w:name="Colorful Shading Accent 6" w:semiHidden="0" w:uiPriority="71" w:unhideWhenUsed="0"/>
-    <w:lsdException w:name="Colorful List Accent 6" w:semiHidden="0" w:uiPriority="72" w:unhideWhenUsed="0"/>
-    <w:lsdException w:name="Colorful Grid Accent 6" w:semiHidden="0" w:uiPriority="73" w:unhideWhenUsed="0"/>
-    <w:lsdException w:name="Subtle Emphasis" w:semiHidden="0" w:uiPriority="19" w:unhideWhenUsed="0" w:qFormat="1"/>
-    <w:lsdException w:name="Intense Emphasis" w:semiHidden="0" w:uiPriority="21" w:unhideWhenUsed="0" w:qFormat="1"/>
-    <w:lsdException w:name="Subtle Reference" w:semiHidden="0" w:uiPriority="31" w:unhideWhenUsed="0" w:qFormat="1"/>
-    <w:lsdException w:name="Intense Reference" w:semiHidden="0" w:uiPriority="32" w:unhideWhenUsed="0" w:qFormat="1"/>
-    <w:lsdException w:name="Book Title" w:semiHidden="0" w:uiPriority="33" w:unhideWhenUsed="0" w:qFormat="1"/>
-    <w:lsdException w:name="Bibliography" w:uiPriority="37"/>
-    <w:lsdException w:name="TOC Heading" w:uiPriority="39" w:qFormat="1"/>
+  <w:latentStyles w:defLockedState="0" w:defUIPriority="99" w:defSemiHidden="0" w:defUnhideWhenUsed="0" w:defQFormat="0" w:count="371">
+    <w:lsdException w:name="Normal" w:uiPriority="0" w:qFormat="1"/>
+    <w:lsdException w:name="heading 1" w:uiPriority="9" w:qFormat="1"/>
+    <w:lsdException w:name="heading 2" w:semiHidden="1" w:uiPriority="9" w:unhideWhenUsed="1" w:qFormat="1"/>
+    <w:lsdException w:name="heading 3" w:semiHidden="1" w:uiPriority="1" w:unhideWhenUsed="1" w:qFormat="1"/>
+    <w:lsdException w:name="heading 4" w:semiHidden="1" w:uiPriority="9" w:unhideWhenUsed="1" w:qFormat="1"/>
+    <w:lsdException w:name="heading 5" w:semiHidden="1" w:uiPriority="9" w:unhideWhenUsed="1" w:qFormat="1"/>
+    <w:lsdException w:name="heading 6" w:semiHidden="1" w:uiPriority="9" w:unhideWhenUsed="1" w:qFormat="1"/>
+    <w:lsdException w:name="heading 7" w:semiHidden="1" w:uiPriority="9" w:unhideWhenUsed="1" w:qFormat="1"/>
+    <w:lsdException w:name="heading 8" w:semiHidden="1" w:uiPriority="9" w:unhideWhenUsed="1" w:qFormat="1"/>
+    <w:lsdException w:name="heading 9" w:semiHidden="1" w:uiPriority="9" w:unhideWhenUsed="1" w:qFormat="1"/>
+    <w:lsdException w:name="index 1" w:semiHidden="1" w:unhideWhenUsed="1"/>
+    <w:lsdException w:name="index 2" w:semiHidden="1" w:unhideWhenUsed="1"/>
+    <w:lsdException w:name="index 3" w:semiHidden="1" w:unhideWhenUsed="1"/>
+    <w:lsdException w:name="index 4" w:semiHidden="1" w:unhideWhenUsed="1"/>
+    <w:lsdException w:name="index 5" w:semiHidden="1" w:unhideWhenUsed="1"/>
+    <w:lsdException w:name="index 6" w:semiHidden="1" w:unhideWhenUsed="1"/>
+    <w:lsdException w:name="index 7" w:semiHidden="1" w:unhideWhenUsed="1"/>
+    <w:lsdException w:name="index 8" w:semiHidden="1" w:unhideWhenUsed="1"/>
+    <w:lsdException w:name="index 9" w:semiHidden="1" w:unhideWhenUsed="1"/>
+    <w:lsdException w:name="toc 1" w:semiHidden="1" w:uiPriority="39" w:unhideWhenUsed="1" w:qFormat="1"/>
+    <w:lsdException w:name="toc 2" w:semiHidden="1" w:uiPriority="39" w:unhideWhenUsed="1" w:qFormat="1"/>
+    <w:lsdException w:name="toc 3" w:semiHidden="1" w:uiPriority="39" w:unhideWhenUsed="1" w:qFormat="1"/>
+    <w:lsdException w:name="toc 4" w:semiHidden="1" w:uiPriority="39" w:unhideWhenUsed="1"/>
+    <w:lsdException w:name="toc 5" w:semiHidden="1" w:uiPriority="39" w:unhideWhenUsed="1"/>
+    <w:lsdException w:name="toc 6" w:semiHidden="1" w:uiPriority="39" w:unhideWhenUsed="1"/>
+    <w:lsdException w:name="toc 7" w:semiHidden="1" w:uiPriority="39" w:unhideWhenUsed="1"/>
+    <w:lsdException w:name="toc 8" w:semiHidden="1" w:uiPriority="39" w:unhideWhenUsed="1"/>
+    <w:lsdException w:name="toc 9" w:semiHidden="1" w:uiPriority="39" w:unhideWhenUsed="1"/>
+    <w:lsdException w:name="Normal Indent" w:semiHidden="1" w:unhideWhenUsed="1"/>
+    <w:lsdException w:name="footnote text" w:semiHidden="1" w:unhideWhenUsed="1"/>
+    <w:lsdException w:name="annotation text" w:semiHidden="1" w:unhideWhenUsed="1"/>
+    <w:lsdException w:name="header" w:semiHidden="1" w:unhideWhenUsed="1" w:qFormat="1"/>
+    <w:lsdException w:name="footer" w:semiHidden="1" w:unhideWhenUsed="1" w:qFormat="1"/>
+    <w:lsdException w:name="index heading" w:semiHidden="1" w:unhideWhenUsed="1"/>
+    <w:lsdException w:name="caption" w:semiHidden="1" w:uiPriority="35" w:unhideWhenUsed="1" w:qFormat="1"/>
+    <w:lsdException w:name="table of figures" w:semiHidden="1" w:unhideWhenUsed="1"/>
+    <w:lsdException w:name="envelope address" w:semiHidden="1" w:unhideWhenUsed="1"/>
+    <w:lsdException w:name="envelope return" w:semiHidden="1" w:unhideWhenUsed="1"/>
+    <w:lsdException w:name="footnote reference" w:semiHidden="1" w:unhideWhenUsed="1"/>
+    <w:lsdException w:name="annotation reference" w:semiHidden="1" w:unhideWhenUsed="1"/>
+    <w:lsdException w:name="line number" w:semiHidden="1" w:unhideWhenUsed="1"/>
+    <w:lsdException w:name="page number" w:semiHidden="1" w:unhideWhenUsed="1"/>
+    <w:lsdException w:name="endnote reference" w:semiHidden="1" w:unhideWhenUsed="1"/>
+    <w:lsdException w:name="endnote text" w:semiHidden="1" w:unhideWhenUsed="1"/>
+    <w:lsdException w:name="table of authorities" w:semiHidden="1" w:unhideWhenUsed="1"/>
+    <w:lsdException w:name="macro" w:semiHidden="1" w:unhideWhenUsed="1"/>
+    <w:lsdException w:name="toa heading" w:semiHidden="1" w:unhideWhenUsed="1"/>
+    <w:lsdException w:name="List" w:semiHidden="1" w:unhideWhenUsed="1"/>
+    <w:lsdException w:name="List Bullet" w:semiHidden="1" w:unhideWhenUsed="1" w:qFormat="1"/>
+    <w:lsdException w:name="List Number" w:semiHidden="1" w:uiPriority="1" w:unhideWhenUsed="1" w:qFormat="1"/>
+    <w:lsdException w:name="List 2" w:semiHidden="1" w:unhideWhenUsed="1"/>
+    <w:lsdException w:name="List 3" w:semiHidden="1" w:unhideWhenUsed="1"/>
+    <w:lsdException w:name="List 4" w:semiHidden="1" w:unhideWhenUsed="1"/>
+    <w:lsdException w:name="List 5" w:semiHidden="1" w:unhideWhenUsed="1"/>
+    <w:lsdException w:name="List Bullet 2" w:semiHidden="1" w:unhideWhenUsed="1"/>
+    <w:lsdException w:name="List Bullet 3" w:semiHidden="1" w:unhideWhenUsed="1"/>
+    <w:lsdException w:name="List Bullet 4" w:semiHidden="1" w:unhideWhenUsed="1"/>
+    <w:lsdException w:name="List Bullet 5" w:semiHidden="1" w:unhideWhenUsed="1"/>
+    <w:lsdException w:name="List Number 2" w:semiHidden="1" w:uiPriority="1" w:unhideWhenUsed="1" w:qFormat="1"/>
+    <w:lsdException w:name="List Number 3" w:semiHidden="1" w:uiPriority="18" w:unhideWhenUsed="1"/>
+    <w:lsdException w:name="List Number 4" w:semiHidden="1" w:uiPriority="18" w:unhideWhenUsed="1"/>
+    <w:lsdException w:name="List Number 5" w:semiHidden="1" w:uiPriority="18" w:unhideWhenUsed="1"/>
+    <w:lsdException w:name="Title" w:uiPriority="2" w:qFormat="1"/>
+    <w:lsdException w:name="Closing" w:semiHidden="1" w:unhideWhenUsed="1" w:qFormat="1"/>
+    <w:lsdException w:name="Signature" w:semiHidden="1" w:uiPriority="9" w:unhideWhenUsed="1" w:qFormat="1"/>
+    <w:lsdException w:name="Default Paragraph Font" w:semiHidden="1" w:uiPriority="1" w:unhideWhenUsed="1"/>
+    <w:lsdException w:name="Body Text" w:semiHidden="1" w:unhideWhenUsed="1"/>
+    <w:lsdException w:name="Body Text Indent" w:semiHidden="1" w:unhideWhenUsed="1"/>
+    <w:lsdException w:name="List Continue" w:semiHidden="1" w:unhideWhenUsed="1"/>
+    <w:lsdException w:name="List Continue 2" w:semiHidden="1" w:unhideWhenUsed="1"/>
+    <w:lsdException w:name="List Continue 3" w:semiHidden="1" w:unhideWhenUsed="1"/>
+    <w:lsdException w:name="List Continue 4" w:semiHidden="1" w:unhideWhenUsed="1"/>
+    <w:lsdException w:name="List Continue 5" w:semiHidden="1" w:unhideWhenUsed="1"/>
+    <w:lsdException w:name="Message Header" w:semiHidden="1" w:unhideWhenUsed="1"/>
+    <w:lsdException w:name="Subtitle" w:semiHidden="1" w:uiPriority="3" w:unhideWhenUsed="1" w:qFormat="1"/>
+    <w:lsdException w:name="Salutation" w:semiHidden="1" w:unhideWhenUsed="1"/>
+    <w:lsdException w:name="Date" w:semiHidden="1" w:unhideWhenUsed="1" w:qFormat="1"/>
+    <w:lsdException w:name="Body Text First Indent" w:semiHidden="1" w:unhideWhenUsed="1"/>
+    <w:lsdException w:name="Body Text First Indent 2" w:semiHidden="1" w:unhideWhenUsed="1"/>
+    <w:lsdException w:name="Note Heading" w:semiHidden="1" w:unhideWhenUsed="1"/>
+    <w:lsdException w:name="Body Text 2" w:semiHidden="1" w:unhideWhenUsed="1"/>
+    <w:lsdException w:name="Body Text 3" w:semiHidden="1" w:unhideWhenUsed="1"/>
+    <w:lsdException w:name="Body Text Indent 2" w:semiHidden="1" w:unhideWhenUsed="1"/>
+    <w:lsdException w:name="Body Text Indent 3" w:semiHidden="1" w:unhideWhenUsed="1"/>
+    <w:lsdException w:name="Block Text" w:semiHidden="1" w:unhideWhenUsed="1"/>
+    <w:lsdException w:name="Hyperlink" w:semiHidden="1" w:unhideWhenUsed="1"/>
+    <w:lsdException w:name="FollowedHyperlink" w:semiHidden="1" w:unhideWhenUsed="1"/>
+    <w:lsdException w:name="Strong" w:uiPriority="10" w:qFormat="1"/>
+    <w:lsdException w:name="Emphasis" w:uiPriority="20" w:qFormat="1"/>
+    <w:lsdException w:name="Document Map" w:semiHidden="1" w:unhideWhenUsed="1"/>
+    <w:lsdException w:name="Plain Text" w:semiHidden="1" w:unhideWhenUsed="1"/>
+    <w:lsdException w:name="E-mail Signature" w:semiHidden="1" w:unhideWhenUsed="1"/>
+    <w:lsdException w:name="HTML Top of Form" w:semiHidden="1" w:unhideWhenUsed="1"/>
+    <w:lsdException w:name="HTML Bottom of Form" w:semiHidden="1" w:unhideWhenUsed="1"/>
+    <w:lsdException w:name="Normal (Web)" w:semiHidden="1" w:unhideWhenUsed="1"/>
+    <w:lsdException w:name="HTML Acronym" w:semiHidden="1" w:unhideWhenUsed="1"/>
+    <w:lsdException w:name="HTML Address" w:semiHidden="1" w:unhideWhenUsed="1"/>
+    <w:lsdException w:name="HTML Cite" w:semiHidden="1" w:unhideWhenUsed="1"/>
+    <w:lsdException w:name="HTML Code" w:semiHidden="1" w:unhideWhenUsed="1"/>
+    <w:lsdException w:name="HTML Definition" w:semiHidden="1" w:unhideWhenUsed="1"/>
+    <w:lsdException w:name="HTML Keyboard" w:semiHidden="1" w:unhideWhenUsed="1"/>
+    <w:lsdException w:name="HTML Preformatted" w:semiHidden="1" w:unhideWhenUsed="1"/>
+    <w:lsdException w:name="HTML Sample" w:semiHidden="1" w:unhideWhenUsed="1"/>
+    <w:lsdException w:name="HTML Typewriter" w:semiHidden="1" w:unhideWhenUsed="1"/>
+    <w:lsdException w:name="HTML Variable" w:semiHidden="1" w:unhideWhenUsed="1"/>
+    <w:lsdException w:name="Normal Table" w:semiHidden="1" w:unhideWhenUsed="1"/>
+    <w:lsdException w:name="annotation subject" w:semiHidden="1" w:unhideWhenUsed="1"/>
+    <w:lsdException w:name="No List" w:semiHidden="1" w:unhideWhenUsed="1"/>
+    <w:lsdException w:name="Outline List 1" w:semiHidden="1" w:unhideWhenUsed="1"/>
+    <w:lsdException w:name="Outline List 2" w:semiHidden="1" w:unhideWhenUsed="1"/>
+    <w:lsdException w:name="Outline List 3" w:semiHidden="1" w:unhideWhenUsed="1"/>
+    <w:lsdException w:name="Table Simple 1" w:semiHidden="1" w:unhideWhenUsed="1"/>
+    <w:lsdException w:name="Table Simple 2" w:semiHidden="1" w:unhideWhenUsed="1"/>
+    <w:lsdException w:name="Table Simple 3" w:semiHidden="1" w:unhideWhenUsed="1"/>
+    <w:lsdException w:name="Table Classic 1" w:semiHidden="1" w:unhideWhenUsed="1"/>
+    <w:lsdException w:name="Table Classic 2" w:semiHidden="1" w:unhideWhenUsed="1"/>
+    <w:lsdException w:name="Table Classic 3" w:semiHidden="1" w:unhideWhenUsed="1"/>
+    <w:lsdException w:name="Table Classic 4" w:semiHidden="1" w:unhideWhenUsed="1"/>
+    <w:lsdException w:name="Table Colorful 1" w:semiHidden="1" w:unhideWhenUsed="1"/>
+    <w:lsdException w:name="Table Colorful 2" w:semiHidden="1" w:unhideWhenUsed="1"/>
+    <w:lsdException w:name="Table Colorful 3" w:semiHidden="1" w:unhideWhenUsed="1"/>
+    <w:lsdException w:name="Table Columns 1" w:semiHidden="1" w:unhideWhenUsed="1"/>
+    <w:lsdException w:name="Table Columns 2" w:semiHidden="1" w:unhideWhenUsed="1"/>
+    <w:lsdException w:name="Table Columns 3" w:semiHidden="1" w:unhideWhenUsed="1"/>
+    <w:lsdException w:name="Table Columns 4" w:semiHidden="1" w:unhideWhenUsed="1"/>
+    <w:lsdException w:name="Table Columns 5" w:semiHidden="1" w:unhideWhenUsed="1"/>
+    <w:lsdException w:name="Table Grid 1" w:semiHidden="1" w:unhideWhenUsed="1"/>
+    <w:lsdException w:name="Table Grid 2" w:semiHidden="1" w:unhideWhenUsed="1"/>
+    <w:lsdException w:name="Table Grid 3" w:semiHidden="1" w:unhideWhenUsed="1"/>
+    <w:lsdException w:name="Table Grid 4" w:semiHidden="1" w:unhideWhenUsed="1"/>
+    <w:lsdException w:name="Table Grid 5" w:semiHidden="1" w:unhideWhenUsed="1"/>
+    <w:lsdException w:name="Table Grid 6" w:semiHidden="1" w:unhideWhenUsed="1"/>
+    <w:lsdException w:name="Table Grid 7" w:semiHidden="1" w:unhideWhenUsed="1"/>
+    <w:lsdException w:name="Table Grid 8" w:semiHidden="1" w:unhideWhenUsed="1"/>
+    <w:lsdException w:name="Table List 1" w:semiHidden="1" w:unhideWhenUsed="1"/>
+    <w:lsdException w:name="Table List 2" w:semiHidden="1" w:unhideWhenUsed="1"/>
+    <w:lsdException w:name="Table List 3" w:semiHidden="1" w:unhideWhenUsed="1"/>
+    <w:lsdException w:name="Table List 4" w:semiHidden="1" w:unhideWhenUsed="1"/>
+    <w:lsdException w:name="Table List 5" w:semiHidden="1" w:unhideWhenUsed="1"/>
+    <w:lsdException w:name="Table List 6" w:semiHidden="1" w:unhideWhenUsed="1"/>
+    <w:lsdException w:name="Table List 7" w:semiHidden="1" w:unhideWhenUsed="1"/>
+    <w:lsdException w:name="Table List 8" w:semiHidden="1" w:unhideWhenUsed="1"/>
+    <w:lsdException w:name="Table 3D effects 1" w:semiHidden="1" w:unhideWhenUsed="1"/>
+    <w:lsdException w:name="Table 3D effects 2" w:semiHidden="1" w:unhideWhenUsed="1"/>
+    <w:lsdException w:name="Table 3D effects 3" w:semiHidden="1" w:unhideWhenUsed="1"/>
+    <w:lsdException w:name="Table Contemporary" w:semiHidden="1" w:unhideWhenUsed="1"/>
+    <w:lsdException w:name="Table Elegant" w:semiHidden="1" w:unhideWhenUsed="1"/>
+    <w:lsdException w:name="Table Professional" w:semiHidden="1" w:unhideWhenUsed="1"/>
+    <w:lsdException w:name="Table Subtle 1" w:semiHidden="1" w:unhideWhenUsed="1"/>
+    <w:lsdException w:name="Table Subtle 2" w:semiHidden="1" w:unhideWhenUsed="1"/>
+    <w:lsdException w:name="Table Web 1" w:semiHidden="1" w:unhideWhenUsed="1"/>
+    <w:lsdException w:name="Table Web 2" w:semiHidden="1" w:unhideWhenUsed="1"/>
+    <w:lsdException w:name="Table Web 3" w:semiHidden="1" w:unhideWhenUsed="1"/>
+    <w:lsdException w:name="Balloon Text" w:semiHidden="1" w:unhideWhenUsed="1"/>
+    <w:lsdException w:name="Table Grid" w:uiPriority="59"/>
+    <w:lsdException w:name="Table Theme" w:semiHidden="1" w:unhideWhenUsed="1"/>
+    <w:lsdException w:name="Placeholder Text" w:semiHidden="1"/>
+    <w:lsdException w:name="No Spacing" w:semiHidden="1" w:uiPriority="1" w:unhideWhenUsed="1" w:qFormat="1"/>
+    <w:lsdException w:name="Light Shading" w:uiPriority="60"/>
+    <w:lsdException w:name="Light List" w:uiPriority="61"/>
+    <w:lsdException w:name="Light Grid" w:uiPriority="62"/>
+    <w:lsdException w:name="Medium Shading 1" w:uiPriority="63"/>
+    <w:lsdException w:name="Medium Shading 2" w:uiPriority="64"/>
+    <w:lsdException w:name="Medium List 1" w:uiPriority="65"/>
+    <w:lsdException w:name="Medium List 2" w:uiPriority="66"/>
+    <w:lsdException w:name="Medium Grid 1" w:uiPriority="67"/>
+    <w:lsdException w:name="Medium Grid 2" w:uiPriority="68"/>
+    <w:lsdException w:name="Medium Grid 3" w:uiPriority="69"/>
+    <w:lsdException w:name="Dark List" w:uiPriority="70"/>
+    <w:lsdException w:name="Colorful Shading" w:uiPriority="71"/>
+    <w:lsdException w:name="Colorful List" w:uiPriority="72"/>
+    <w:lsdException w:name="Colorful Grid" w:uiPriority="73"/>
+    <w:lsdException w:name="Light Shading Accent 1" w:uiPriority="60"/>
+    <w:lsdException w:name="Light List Accent 1" w:uiPriority="61"/>
+    <w:lsdException w:name="Light Grid Accent 1" w:uiPriority="62"/>
+    <w:lsdException w:name="Medium Shading 1 Accent 1" w:uiPriority="63"/>
+    <w:lsdException w:name="Medium Shading 2 Accent 1" w:uiPriority="64"/>
+    <w:lsdException w:name="Medium List 1 Accent 1" w:uiPriority="65"/>
+    <w:lsdException w:name="Revision" w:semiHidden="1"/>
+    <w:lsdException w:name="List Paragraph" w:uiPriority="34" w:qFormat="1"/>
+    <w:lsdException w:name="Quote" w:uiPriority="1" w:qFormat="1"/>
+    <w:lsdException w:name="Intense Quote" w:uiPriority="30" w:qFormat="1"/>
+    <w:lsdException w:name="Medium List 2 Accent 1" w:uiPriority="66"/>
+    <w:lsdException w:name="Medium Grid 1 Accent 1" w:uiPriority="67"/>
+    <w:lsdException w:name="Medium Grid 2 Accent 1" w:uiPriority="68"/>
+    <w:lsdException w:name="Medium Grid 3 Accent 1" w:uiPriority="69"/>
+    <w:lsdException w:name="Dark List Accent 1" w:uiPriority="70"/>
+    <w:lsdException w:name="Colorful Shading Accent 1" w:uiPriority="71"/>
+    <w:lsdException w:name="Colorful List Accent 1" w:uiPriority="72"/>
+    <w:lsdException w:name="Colorful Grid Accent 1" w:uiPriority="73"/>
+    <w:lsdException w:name="Light Shading Accent 2" w:uiPriority="60"/>
+    <w:lsdException w:name="Light List Accent 2" w:uiPriority="61"/>
+    <w:lsdException w:name="Light Grid Accent 2" w:uiPriority="62"/>
+    <w:lsdException w:name="Medium Shading 1 Accent 2" w:uiPriority="63"/>
+    <w:lsdException w:name="Medium Shading 2 Accent 2" w:uiPriority="64"/>
+    <w:lsdException w:name="Medium List 1 Accent 2" w:uiPriority="65"/>
+    <w:lsdException w:name="Medium List 2 Accent 2" w:uiPriority="66"/>
+    <w:lsdException w:name="Medium Grid 1 Accent 2" w:uiPriority="67"/>
+    <w:lsdException w:name="Medium Grid 2 Accent 2" w:uiPriority="68"/>
+    <w:lsdException w:name="Medium Grid 3 Accent 2" w:uiPriority="69"/>
+    <w:lsdException w:name="Dark List Accent 2" w:uiPriority="70"/>
+    <w:lsdException w:name="Colorful Shading Accent 2" w:uiPriority="71"/>
+    <w:lsdException w:name="Colorful List Accent 2" w:uiPriority="72"/>
+    <w:lsdException w:name="Colorful Grid Accent 2" w:uiPriority="73"/>
+    <w:lsdException w:name="Light Shading Accent 3" w:uiPriority="60"/>
+    <w:lsdException w:name="Light List Accent 3" w:uiPriority="61"/>
+    <w:lsdException w:name="Light Grid Accent 3" w:uiPriority="62"/>
+    <w:lsdException w:name="Medium Shading 1 Accent 3" w:uiPriority="63"/>
+    <w:lsdException w:name="Medium Shading 2 Accent 3" w:uiPriority="64"/>
+    <w:lsdException w:name="Medium List 1 Accent 3" w:uiPriority="65"/>
+    <w:lsdException w:name="Medium List 2 Accent 3" w:uiPriority="66"/>
+    <w:lsdException w:name="Medium Grid 1 Accent 3" w:uiPriority="67"/>
+    <w:lsdException w:name="Medium Grid 2 Accent 3" w:uiPriority="68"/>
+    <w:lsdException w:name="Medium Grid 3 Accent 3" w:uiPriority="69"/>
+    <w:lsdException w:name="Dark List Accent 3" w:uiPriority="70"/>
+    <w:lsdException w:name="Colorful Shading Accent 3" w:uiPriority="71"/>
+    <w:lsdException w:name="Colorful List Accent 3" w:uiPriority="72"/>
+    <w:lsdException w:name="Colorful Grid Accent 3" w:uiPriority="73"/>
+    <w:lsdException w:name="Light Shading Accent 4" w:uiPriority="60"/>
+    <w:lsdException w:name="Light List Accent 4" w:uiPriority="61"/>
+    <w:lsdException w:name="Light Grid Accent 4" w:uiPriority="62"/>
+    <w:lsdException w:name="Medium Shading 1 Accent 4" w:uiPriority="63"/>
+    <w:lsdException w:name="Medium Shading 2 Accent 4" w:uiPriority="64"/>
+    <w:lsdException w:name="Medium List 1 Accent 4" w:uiPriority="65"/>
+    <w:lsdException w:name="Medium List 2 Accent 4" w:uiPriority="66"/>
+    <w:lsdException w:name="Medium Grid 1 Accent 4" w:uiPriority="67"/>
+    <w:lsdException w:name="Medium Grid 2 Accent 4" w:uiPriority="68"/>
+    <w:lsdException w:name="Medium Grid 3 Accent 4" w:uiPriority="69"/>
+    <w:lsdException w:name="Dark List Accent 4" w:uiPriority="70"/>
+    <w:lsdException w:name="Colorful Shading Accent 4" w:uiPriority="71"/>
+    <w:lsdException w:name="Colorful List Accent 4" w:uiPriority="72"/>
+    <w:lsdException w:name="Colorful Grid Accent 4" w:uiPriority="73"/>
+    <w:lsdException w:name="Light Shading Accent 5" w:uiPriority="60"/>
+    <w:lsdException w:name="Light List Accent 5" w:uiPriority="61"/>
+    <w:lsdException w:name="Light Grid Accent 5" w:uiPriority="62"/>
+    <w:lsdException w:name="Medium Shading 1 Accent 5" w:uiPriority="63"/>
+    <w:lsdException w:name="Medium Shading 2 Accent 5" w:uiPriority="64"/>
+    <w:lsdException w:name="Medium List 1 Accent 5" w:uiPriority="65"/>
+    <w:lsdException w:name="Medium List 2 Accent 5" w:uiPriority="66"/>
+    <w:lsdException w:name="Medium Grid 1 Accent 5" w:uiPriority="67"/>
+    <w:lsdException w:name="Medium Grid 2 Accent 5" w:uiPriority="68"/>
+    <w:lsdException w:name="Medium Grid 3 Accent 5" w:uiPriority="69"/>
+    <w:lsdException w:name="Dark List Accent 5" w:uiPriority="70"/>
+    <w:lsdException w:name="Colorful Shading Accent 5" w:uiPriority="71"/>
+    <w:lsdException w:name="Colorful List Accent 5" w:uiPriority="72"/>
+    <w:lsdException w:name="Colorful Grid Accent 5" w:uiPriority="73"/>
+    <w:lsdException w:name="Light Shading Accent 6" w:uiPriority="60"/>
+    <w:lsdException w:name="Light List Accent 6" w:uiPriority="61"/>
+    <w:lsdException w:name="Light Grid Accent 6" w:uiPriority="62"/>
+    <w:lsdException w:name="Medium Shading 1 Accent 6" w:uiPriority="63"/>
+    <w:lsdException w:name="Medium Shading 2 Accent 6" w:uiPriority="64"/>
+    <w:lsdException w:name="Medium List 1 Accent 6" w:uiPriority="65"/>
+    <w:lsdException w:name="Medium List 2 Accent 6" w:uiPriority="66"/>
+    <w:lsdException w:name="Medium Grid 1 Accent 6" w:uiPriority="67"/>
+    <w:lsdException w:name="Medium Grid 2 Accent 6" w:uiPriority="68"/>
+    <w:lsdException w:name="Medium Grid 3 Accent 6" w:uiPriority="69"/>
+    <w:lsdException w:name="Dark List Accent 6" w:uiPriority="70"/>
+    <w:lsdException w:name="Colorful Shading Accent 6" w:uiPriority="71"/>
+    <w:lsdException w:name="Colorful List Accent 6" w:uiPriority="72"/>
+    <w:lsdException w:name="Colorful Grid Accent 6" w:uiPriority="73"/>
+    <w:lsdException w:name="Subtle Emphasis" w:uiPriority="19" w:qFormat="1"/>
+    <w:lsdException w:name="Intense Emphasis" w:uiPriority="21" w:qFormat="1"/>
+    <w:lsdException w:name="Subtle Reference" w:uiPriority="31" w:qFormat="1"/>
+    <w:lsdException w:name="Intense Reference" w:uiPriority="32" w:qFormat="1"/>
+    <w:lsdException w:name="Book Title" w:uiPriority="33" w:qFormat="1"/>
+    <w:lsdException w:name="Bibliography" w:semiHidden="1" w:uiPriority="37" w:unhideWhenUsed="1"/>
+    <w:lsdException w:name="TOC Heading" w:semiHidden="1" w:uiPriority="39" w:unhideWhenUsed="1" w:qFormat="1"/>
+    <w:lsdException w:name="Plain Table 1" w:uiPriority="41"/>
+    <w:lsdException w:name="Plain Table 2" w:uiPriority="42"/>
+    <w:lsdException w:name="Plain Table 3" w:uiPriority="43"/>
+    <w:lsdException w:name="Plain Table 4" w:uiPriority="44"/>
+    <w:lsdException w:name="Plain Table 5" w:uiPriority="45"/>
+    <w:lsdException w:name="Grid Table Light" w:uiPriority="40"/>
+    <w:lsdException w:name="Grid Table 1 Light" w:uiPriority="46"/>
+    <w:lsdException w:name="Grid Table 2" w:uiPriority="47"/>
+    <w:lsdException w:name="Grid Table 3" w:uiPriority="48"/>
+    <w:lsdException w:name="Grid Table 4" w:uiPriority="49"/>
+    <w:lsdException w:name="Grid Table 5 Dark" w:uiPriority="50"/>
+    <w:lsdException w:name="Grid Table 6 Colorful" w:uiPriority="51"/>
+    <w:lsdException w:name="Grid Table 7 Colorful" w:uiPriority="52"/>
+    <w:lsdException w:name="Grid Table 1 Light Accent 1" w:uiPriority="46"/>
+    <w:lsdException w:name="Grid Table 2 Accent 1" w:uiPriority="47"/>
+    <w:lsdException w:name="Grid Table 3 Accent 1" w:uiPriority="48"/>
+    <w:lsdException w:name="Grid Table 4 Accent 1" w:uiPriority="49"/>
+    <w:lsdException w:name="Grid Table 5 Dark Accent 1" w:uiPriority="50"/>
+    <w:lsdException w:name="Grid Table 6 Colorful Accent 1" w:uiPriority="51"/>
+    <w:lsdException w:name="Grid Table 7 Colorful Accent 1" w:uiPriority="52"/>
+    <w:lsdException w:name="Grid Table 1 Light Accent 2" w:uiPriority="46"/>
+    <w:lsdException w:name="Grid Table 2 Accent 2" w:uiPriority="47"/>
+    <w:lsdException w:name="Grid Table 3 Accent 2" w:uiPriority="48"/>
+    <w:lsdException w:name="Grid Table 4 Accent 2" w:uiPriority="49"/>
+    <w:lsdException w:name="Grid Table 5 Dark Accent 2" w:uiPriority="50"/>
+    <w:lsdException w:name="Grid Table 6 Colorful Accent 2" w:uiPriority="51"/>
+    <w:lsdException w:name="Grid Table 7 Colorful Accent 2" w:uiPriority="52"/>
+    <w:lsdException w:name="Grid Table 1 Light Accent 3" w:uiPriority="46"/>
+    <w:lsdException w:name="Grid Table 2 Accent 3" w:uiPriority="47"/>
+    <w:lsdException w:name="Grid Table 3 Accent 3" w:uiPriority="48"/>
+    <w:lsdException w:name="Grid Table 4 Accent 3" w:uiPriority="49"/>
+    <w:lsdException w:name="Grid Table 5 Dark Accent 3" w:uiPriority="50"/>
+    <w:lsdException w:name="Grid Table 6 Colorful Accent 3" w:uiPriority="51"/>
+    <w:lsdException w:name="Grid Table 7 Colorful Accent 3" w:uiPriority="52"/>
+    <w:lsdException w:name="Grid Table 1 Light Accent 4" w:uiPriority="46"/>
+    <w:lsdException w:name="Grid Table 2 Accent 4" w:uiPriority="47"/>
+    <w:lsdException w:name="Grid Table 3 Accent 4" w:uiPriority="48"/>
+    <w:lsdException w:name="Grid Table 4 Accent 4" w:uiPriority="49"/>
+    <w:lsdException w:name="Grid Table 5 Dark Accent 4" w:uiPriority="50"/>
+    <w:lsdException w:name="Grid Table 6 Colorful Accent 4" w:uiPriority="51"/>
+    <w:lsdException w:name="Grid Table 7 Colorful Accent 4" w:uiPriority="52"/>
+    <w:lsdException w:name="Grid Table 1 Light Accent 5" w:uiPriority="46"/>
+    <w:lsdException w:name="Grid Table 2 Accent 5" w:uiPriority="47"/>
+    <w:lsdException w:name="Grid Table 3 Accent 5" w:uiPriority="48"/>
+    <w:lsdException w:name="Grid Table 4 Accent 5" w:uiPriority="49"/>
+    <w:lsdException w:name="Grid Table 5 Dark Accent 5" w:uiPriority="50"/>
+    <w:lsdException w:name="Grid Table 6 Colorful Accent 5" w:uiPriority="51"/>
+    <w:lsdException w:name="Grid Table 7 Colorful Accent 5" w:uiPriority="52"/>
+    <w:lsdException w:name="Grid Table 1 Light Accent 6" w:uiPriority="46"/>
+    <w:lsdException w:name="Grid Table 2 Accent 6" w:uiPriority="47"/>
+    <w:lsdException w:name="Grid Table 3 Accent 6" w:uiPriority="48"/>
+    <w:lsdException w:name="Grid Table 4 Accent 6" w:uiPriority="49"/>
+    <w:lsdException w:name="Grid Table 5 Dark Accent 6" w:uiPriority="50"/>
+    <w:lsdException w:name="Grid Table 6 Colorful Accent 6" w:uiPriority="51"/>
+    <w:lsdException w:name="Grid Table 7 Colorful Accent 6" w:uiPriority="52"/>
+    <w:lsdException w:name="List Table 1 Light" w:uiPriority="46"/>
+    <w:lsdException w:name="List Table 2" w:uiPriority="47"/>
+    <w:lsdException w:name="List Table 3" w:uiPriority="48"/>
+    <w:lsdException w:name="List Table 4" w:uiPriority="49"/>
+    <w:lsdException w:name="List Table 5 Dark" w:uiPriority="50"/>
+    <w:lsdException w:name="List Table 6 Colorful" w:uiPriority="51"/>
+    <w:lsdException w:name="List Table 7 Colorful" w:uiPriority="52"/>
+    <w:lsdException w:name="List Table 1 Light Accent 1" w:uiPriority="46"/>
+    <w:lsdException w:name="List Table 2 Accent 1" w:uiPriority="47"/>
+    <w:lsdException w:name="List Table 3 Accent 1" w:uiPriority="48"/>
+    <w:lsdException w:name="List Table 4 Accent 1" w:uiPriority="49"/>
+    <w:lsdException w:name="List Table 5 Dark Accent 1" w:uiPriority="50"/>
+    <w:lsdException w:name="List Table 6 Colorful Accent 1" w:uiPriority="51"/>
+    <w:lsdException w:name="List Table 7 Colorful Accent 1" w:uiPriority="52"/>
+    <w:lsdException w:name="List Table 1 Light Accent 2" w:uiPriority="46"/>
+    <w:lsdException w:name="List Table 2 Accent 2" w:uiPriority="47"/>
+    <w:lsdException w:name="List Table 3 Accent 2" w:uiPriority="48"/>
+    <w:lsdException w:name="List Table 4 Accent 2" w:uiPriority="49"/>
+    <w:lsdException w:name="List Table 5 Dark Accent 2" w:uiPriority="50"/>
+    <w:lsdException w:name="List Table 6 Colorful Accent 2" w:uiPriority="51"/>
+    <w:lsdException w:name="List Table 7 Colorful Accent 2" w:uiPriority="52"/>
+    <w:lsdException w:name="List Table 1 Light Accent 3" w:uiPriority="46"/>
+    <w:lsdException w:name="List Table 2 Accent 3" w:uiPriority="47"/>
+    <w:lsdException w:name="List Table 3 Accent 3" w:uiPriority="48"/>
+    <w:lsdException w:name="List Table 4 Accent 3" w:uiPriority="49"/>
+    <w:lsdException w:name="List Table 5 Dark Accent 3" w:uiPriority="50"/>
+    <w:lsdException w:name="List Table 6 Colorful Accent 3" w:uiPriority="51"/>
+    <w:lsdException w:name="List Table 7 Colorful Accent 3" w:uiPriority="52"/>
+    <w:lsdException w:name="List Table 1 Light Accent 4" w:uiPriority="46"/>
+    <w:lsdException w:name="List Table 2 Accent 4" w:uiPriority="47"/>
+    <w:lsdException w:name="List Table 3 Accent 4" w:uiPriority="48"/>
+    <w:lsdException w:name="List Table 4 Accent 4" w:uiPriority="49"/>
+    <w:lsdException w:name="List Table 5 Dark Accent 4" w:uiPriority="50"/>
+    <w:lsdException w:name="List Table 6 Colorful Accent 4" w:uiPriority="51"/>
+    <w:lsdException w:name="List Table 7 Colorful Accent 4" w:uiPriority="52"/>
+    <w:lsdException w:name="List Table 1 Light Accent 5" w:uiPriority="46"/>
+    <w:lsdException w:name="List Table 2 Accent 5" w:uiPriority="47"/>
+    <w:lsdException w:name="List Table 3 Accent 5" w:uiPriority="48"/>
+    <w:lsdException w:name="List Table 4 Accent 5" w:uiPriority="49"/>
+    <w:lsdException w:name="List Table 5 Dark Accent 5" w:uiPriority="50"/>
+    <w:lsdException w:name="List Table 6 Colorful Accent 5" w:uiPriority="51"/>
+    <w:lsdException w:name="List Table 7 Colorful Accent 5" w:uiPriority="52"/>
+    <w:lsdException w:name="List Table 1 Light Accent 6" w:uiPriority="46"/>
+    <w:lsdException w:name="List Table 2 Accent 6" w:uiPriority="47"/>
+    <w:lsdException w:name="List Table 3 Accent 6" w:uiPriority="48"/>
+    <w:lsdException w:name="List Table 4 Accent 6" w:uiPriority="49"/>
+    <w:lsdException w:name="List Table 5 Dark Accent 6" w:uiPriority="50"/>
+    <w:lsdException w:name="List Table 6 Colorful Accent 6" w:uiPriority="51"/>
+    <w:lsdException w:name="List Table 7 Colorful Accent 6" w:uiPriority="52"/>
   </w:latentStyles>
   <w:style w:type="paragraph" w:default="1" w:styleId="Normal">
     <w:name w:val="Normal"/>
@@ -10611,7 +10964,6 @@
     <w:uiPriority w:val="99"/>
     <w:semiHidden/>
     <w:unhideWhenUsed/>
-    <w:qFormat/>
     <w:tblPr>
       <w:tblInd w:w="0" w:type="dxa"/>
       <w:tblCellMar>
@@ -10722,7 +11074,6 @@
       <w:ind w:left="115" w:right="115"/>
     </w:pPr>
     <w:tblPr>
-      <w:tblInd w:w="0" w:type="dxa"/>
       <w:tblBorders>
         <w:top w:val="single" w:sz="4" w:space="0" w:color="auto"/>
         <w:left w:val="single" w:sz="4" w:space="0" w:color="auto"/>
@@ -10732,9 +11083,7 @@
         <w:insideV w:val="single" w:sz="4" w:space="0" w:color="auto"/>
       </w:tblBorders>
       <w:tblCellMar>
-        <w:top w:w="0" w:type="dxa"/>
         <w:left w:w="0" w:type="dxa"/>
-        <w:bottom w:w="0" w:type="dxa"/>
         <w:right w:w="0" w:type="dxa"/>
       </w:tblCellMar>
     </w:tblPr>
@@ -10807,11 +11156,11 @@
       <w:sz w:val="36"/>
     </w:rPr>
   </w:style>
-  <w:style w:type="paragraph" w:styleId="Ttulo">
+  <w:style w:type="paragraph" w:styleId="Puesto">
     <w:name w:val="Title"/>
     <w:basedOn w:val="Normal"/>
     <w:next w:val="Normal"/>
-    <w:link w:val="TtuloCar"/>
+    <w:link w:val="PuestoCar"/>
     <w:uiPriority w:val="2"/>
     <w:qFormat/>
     <w:rsid w:val="0039327D"/>
@@ -10826,10 +11175,10 @@
       <w:sz w:val="200"/>
     </w:rPr>
   </w:style>
-  <w:style w:type="character" w:customStyle="1" w:styleId="TtuloCar">
-    <w:name w:val="Título Car"/>
+  <w:style w:type="character" w:customStyle="1" w:styleId="PuestoCar">
+    <w:name w:val="Puesto Car"/>
     <w:basedOn w:val="Fuentedeprrafopredeter"/>
-    <w:link w:val="Ttulo"/>
+    <w:link w:val="Puesto"/>
     <w:uiPriority w:val="2"/>
     <w:rsid w:val="0039327D"/>
     <w:rPr>
@@ -11205,7 +11554,6 @@
       <w:spacing w:before="60" w:after="60" w:line="240" w:lineRule="auto"/>
     </w:pPr>
     <w:tblPr>
-      <w:tblInd w:w="0" w:type="dxa"/>
       <w:tblBorders>
         <w:top w:val="single" w:sz="8" w:space="0" w:color="000000" w:themeColor="text1"/>
         <w:left w:val="single" w:sz="8" w:space="0" w:color="000000" w:themeColor="text1"/>
@@ -11215,9 +11563,7 @@
         <w:insideV w:val="single" w:sz="8" w:space="0" w:color="000000" w:themeColor="text1"/>
       </w:tblBorders>
       <w:tblCellMar>
-        <w:top w:w="0" w:type="dxa"/>
         <w:left w:w="72" w:type="dxa"/>
-        <w:bottom w:w="0" w:type="dxa"/>
         <w:right w:w="72" w:type="dxa"/>
       </w:tblCellMar>
     </w:tblPr>
@@ -11315,17 +11661,10 @@
     <w:tblPr>
       <w:tblStyleRowBandSize w:val="1"/>
       <w:tblStyleColBandSize w:val="1"/>
-      <w:tblInd w:w="0" w:type="dxa"/>
       <w:tblBorders>
         <w:top w:val="single" w:sz="8" w:space="0" w:color="000000" w:themeColor="text1"/>
         <w:bottom w:val="single" w:sz="8" w:space="0" w:color="000000" w:themeColor="text1"/>
       </w:tblBorders>
-      <w:tblCellMar>
-        <w:top w:w="0" w:type="dxa"/>
-        <w:left w:w="108" w:type="dxa"/>
-        <w:bottom w:w="0" w:type="dxa"/>
-        <w:right w:w="108" w:type="dxa"/>
-      </w:tblCellMar>
     </w:tblPr>
     <w:tblStylePr w:type="firstRow">
       <w:pPr>
@@ -11543,19 +11882,12 @@
     <w:tblPr>
       <w:tblStyleRowBandSize w:val="1"/>
       <w:tblStyleColBandSize w:val="1"/>
-      <w:tblInd w:w="0" w:type="dxa"/>
       <w:tblBorders>
         <w:top w:val="single" w:sz="2" w:space="0" w:color="F58F7A" w:themeColor="accent1" w:themeTint="99"/>
         <w:bottom w:val="single" w:sz="2" w:space="0" w:color="F58F7A" w:themeColor="accent1" w:themeTint="99"/>
         <w:insideH w:val="single" w:sz="2" w:space="0" w:color="F58F7A" w:themeColor="accent1" w:themeTint="99"/>
         <w:insideV w:val="single" w:sz="2" w:space="0" w:color="F58F7A" w:themeColor="accent1" w:themeTint="99"/>
       </w:tblBorders>
-      <w:tblCellMar>
-        <w:top w:w="0" w:type="dxa"/>
-        <w:left w:w="108" w:type="dxa"/>
-        <w:bottom w:w="0" w:type="dxa"/>
-        <w:right w:w="108" w:type="dxa"/>
-      </w:tblCellMar>
     </w:tblPr>
     <w:tblStylePr w:type="firstRow">
       <w:rPr>
@@ -11994,16 +12326,16 @@
 </file>
 
 <file path=customXml/item2.xml><?xml version="1.0" encoding="utf-8"?>
-<b:Sources xmlns:b="http://schemas.openxmlformats.org/officeDocument/2006/bibliography" SelectedStyle="\APA.XSL" StyleName="APA"/>
-</file>
-
-<file path=customXml/item3.xml><?xml version="1.0" encoding="utf-8"?>
 <?mso-contentType ?>
 <FormTemplates xmlns="http://schemas.microsoft.com/sharepoint/v3/contenttype/forms">
   <Display>DocumentLibraryForm</Display>
   <Edit>AssetEditForm</Edit>
   <New>DocumentLibraryForm</New>
 </FormTemplates>
+</file>
+
+<file path=customXml/item3.xml><?xml version="1.0" encoding="utf-8"?>
+<b:Sources xmlns:b="http://schemas.openxmlformats.org/officeDocument/2006/bibliography" SelectedStyle="\APA.XSL" StyleName="APA"/>
 </file>
 
 <file path=customXml/itemProps1.xml><?xml version="1.0" encoding="utf-8"?>
@@ -12015,17 +12347,17 @@
 </file>
 
 <file path=customXml/itemProps2.xml><?xml version="1.0" encoding="utf-8"?>
-<ds:datastoreItem xmlns:ds="http://schemas.openxmlformats.org/officeDocument/2006/customXml" ds:itemID="{18C29958-FEF0-429C-AF1D-A0808168880D}">
+<ds:datastoreItem xmlns:ds="http://schemas.openxmlformats.org/officeDocument/2006/customXml" ds:itemID="{D688E3CC-6BFC-4E7C-8F7E-5968F9BFCA31}">
   <ds:schemaRefs>
-    <ds:schemaRef ds:uri="http://schemas.openxmlformats.org/officeDocument/2006/bibliography"/>
+    <ds:schemaRef ds:uri="http://schemas.microsoft.com/sharepoint/v3/contenttype/forms"/>
   </ds:schemaRefs>
 </ds:datastoreItem>
 </file>
 
 <file path=customXml/itemProps3.xml><?xml version="1.0" encoding="utf-8"?>
-<ds:datastoreItem xmlns:ds="http://schemas.openxmlformats.org/officeDocument/2006/customXml" ds:itemID="{D688E3CC-6BFC-4E7C-8F7E-5968F9BFCA31}">
+<ds:datastoreItem xmlns:ds="http://schemas.openxmlformats.org/officeDocument/2006/customXml" ds:itemID="{20793DC5-5849-4DD1-AC2C-8535591134CF}">
   <ds:schemaRefs>
-    <ds:schemaRef ds:uri="http://schemas.microsoft.com/sharepoint/v3/contenttype/forms"/>
+    <ds:schemaRef ds:uri="http://schemas.openxmlformats.org/officeDocument/2006/bibliography"/>
   </ds:schemaRefs>
 </ds:datastoreItem>
 </file>
</xml_diff>